<commit_message>
Updating document to fix typo and release date
</commit_message>
<xml_diff>
--- a/Trifolia.Web/Help/Trifolia.docx
+++ b/Trifolia.Web/Help/Trifolia.docx
@@ -3750,7 +3750,7 @@
           <w:rFonts w:ascii="Garamond" w:hAnsi="Garamond"/>
           <w:sz w:val="24"/>
         </w:rPr>
-        <w:t>Released on Tuesday, Aug 2, 2016</w:t>
+        <w:t>Released on Thursday, Aug 4, 2016</w:t>
       </w:r>
     </w:p>
     <w:p>
@@ -3815,7 +3815,7 @@
           <w:rFonts w:ascii="Garamond" w:hAnsi="Garamond"/>
           <w:sz w:val="24"/>
         </w:rPr>
-        <w:t>Trifolia includes support for FHIR STU3 in addition to DSTU1 and DSTU2. (HL7 recent changed the naming convention of draft specifications from DSTU—Draft Standard for Trial Use— to STU—Standard for Trial Use.) Support focuses on exporting, although some import functionality exists. Trifolia users can edit profiles using the STU3 schemas, and /api/FHIR3 endpoints allow integration with Trifolia.</w:t>
+        <w:t>Trifolia includes support for FHIR STU3 in addition to DSTU1 and DSTU2. (HL7 recently changed the naming convention of draft specifications from DSTU—Draft Standard for Trial Use— to STU—Standard for Trial Use.) Support focuses on exporting, although some import functionality exists. Trifolia users can edit profiles using the STU3 schemas, and /api/FHIR3 endpoints allow integration with Trifolia.</w:t>
       </w:r>
     </w:p>
     <w:p>

</xml_diff>

<commit_message>
Updating help documentation's "What's New" after review
</commit_message>
<xml_diff>
--- a/Trifolia.Web/Help/Trifolia.docx
+++ b/Trifolia.Web/Help/Trifolia.docx
@@ -3910,7 +3910,7 @@
           <w:rFonts w:ascii="Garamond" w:hAnsi="Garamond"/>
           <w:sz w:val="24"/>
         </w:rPr>
-        <w:t>StructureDefinition resources exported from Trifolia include some additional information that are required by the FHIR build process. A couple minor bugs were fixed related to searching for resources.</w:t>
+        <w:t>StructureDefinition resources exported from Trifolia include some additional information that is required by the FHIR build process. A couple minor bugs were fixed related to searching for resources.</w:t>
       </w:r>
     </w:p>
     <w:p>
@@ -3919,7 +3919,7 @@
         <w:spacing w:lineRule="auto" w:line="240"/>
       </w:pPr>
       <w:r>
-        <w:t>Web IG UML Diagrams</w:t>
+        <w:t>Web IG UML Diagram</w:t>
       </w:r>
     </w:p>
     <w:p>
@@ -3932,7 +3932,7 @@
           <w:rFonts w:ascii="Garamond" w:hAnsi="Garamond"/>
           <w:sz w:val="24"/>
         </w:rPr>
-        <w:t>The web-based IG UML diagrams now works in the latest version of chrome, and the components used for generating the diagram have been updated to the latest version; requiring some minor changes to how the UML diagrams are built. Small improvements may be noticed in the layout of the diagrams as a result.</w:t>
+        <w:t>The web-based IG UML diagram now works in the latest version of chrome, and the components used for generating the diagram have been updated to the latest version; requiring some minor changes to how the UML diagrams are built. Small improvements may be noticed in the layout of the diagrams as a result.</w:t>
       </w:r>
     </w:p>
     <w:p>

</xml_diff>

<commit_message>
Updating STU3 fhir build package with latest version of IG publisher. Adding logic to automatically update the FHIR IG publisher in the exported ZIP package with the latest FHIR IG publisher downloaded from hl7-fhir.github.io. Updating documentation to reflect these changes.
</commit_message>
<xml_diff>
--- a/Trifolia.Web/Help/Trifolia.docx
+++ b/Trifolia.Web/Help/Trifolia.docx
@@ -5843,27 +5843,34 @@
         <w:spacing w:lineRule="auto" w:line="240"/>
       </w:pPr>
       <w:r>
-        <w:t xml:space="preserve">Export the implementation guide as a FHIR build package. The result is a zip package that can be run against the FHIR ig publisher. The zip package includes a copy of the FHIR IG publisher, but may be out-dated depending on the status of the core FHIR standard; you may optionally update the FHIR IG publisher by downling the latest version from </w:t>
+        <w:t xml:space="preserve">Export the implementation guide as a FHIR build package. The result is a zip package that can be run against the FHIR ig publisher. The export process automatically downloads the latest version of the FHIR IG publisher from </w:t>
       </w:r>
       <w:hyperlink r:id="hrId7" target="_blank">
         <w:r>
           <w:rPr>
             <w:rStyle w:val="c13"/>
           </w:rPr>
-          <w:t>this url</w:t>
+          <w:t>http://hl7-fhir.github.io/org.hl7.fhir.igpublisher.jar</w:t>
         </w:r>
       </w:hyperlink>
       <w:r>
-        <w:t xml:space="preserve"> and replacing the </w:t>
-      </w:r>
-      <w:r>
-        <w:rPr>
-          <w:b/>
-        </w:rPr>
-        <w:t>org.hl7.fhir.igpublisher.jar</w:t>
-      </w:r>
-      <w:r>
-        <w:t xml:space="preserve"> file in the directory you exported the ZIP.</w:t>
+        <w:t xml:space="preserve"> and includes it in the ZIP package so that the exported ZIP package includes all of the files necessary to run the FHIR IG publisher.</w:t>
+      </w:r>
+    </w:p>
+    <w:p>
+      <w:pPr>
+        <w:spacing w:lineRule="auto" w:line="240"/>
+      </w:pPr>
+      <w:r>
+        <w:t/>
+      </w:r>
+    </w:p>
+    <w:p>
+      <w:pPr>
+        <w:spacing w:lineRule="auto" w:line="240"/>
+      </w:pPr>
+      <w:r>
+        <w:t>Exporting the FHIR Build from Trifolia may take a while, depending on the size of the igpublisher.jar, internet connection speeds, and the size of the implementation guide in Trifolia.</w:t>
       </w:r>
     </w:p>
     <w:p>
@@ -5918,7 +5925,7 @@
       </w:pPr>
       <w:r/>
       <w:r>
-        <w:t>Press "execute"</w:t>
+        <w:t>Press "execute".</w:t>
       </w:r>
     </w:p>
     <w:p>

</xml_diff>

<commit_message>
Updating help documentation to reflect latest "What's new" and changes to FHIR Build Package export
</commit_message>
<xml_diff>
--- a/Trifolia.Web/Help/Trifolia.docx
+++ b/Trifolia.Web/Help/Trifolia.docx
@@ -4252,7 +4252,7 @@
           <w:rFonts w:ascii="Garamond" w:hAnsi="Garamond"/>
           <w:sz w:val="24"/>
         </w:rPr>
-        <w:t>Bug Fixes</w:t>
+        <w:t>Support Methods</w:t>
       </w:r>
     </w:p>
     <w:p>
@@ -4264,7 +4264,32 @@
           <w:rFonts w:ascii="Garamond" w:hAnsi="Garamond"/>
           <w:sz w:val="24"/>
         </w:rPr>
-        <w:t>This release is primarily focused on two critical bug fixes that were blocking users from editing certain templates/profiles and implementation guides.</w:t>
+        <w:t>Added functionality to allow administrators of the OAuth2 directory to set the preferred support method for individual users. A default support method is used, unless the logged-in user has been configured with a specific support method.</w:t>
+      </w:r>
+    </w:p>
+    <w:p>
+      <w:pPr>
+        <w:pStyle w:val="5"/>
+        <w:spacing w:lineRule="auto" w:line="240"/>
+      </w:pPr>
+      <w:r>
+        <w:rPr>
+          <w:rFonts w:ascii="Garamond" w:hAnsi="Garamond"/>
+          <w:sz w:val="24"/>
+        </w:rPr>
+        <w:t>Bug Fixes</w:t>
+      </w:r>
+    </w:p>
+    <w:p>
+      <w:pPr>
+        <w:spacing w:lineRule="auto" w:line="240"/>
+      </w:pPr>
+      <w:r>
+        <w:rPr>
+          <w:rFonts w:ascii="Garamond" w:hAnsi="Garamond"/>
+          <w:sz w:val="24"/>
+        </w:rPr>
+        <w:t>These two releases are primarily focused on critical bug fixes that were blocking users from editing certain templates/profiles and implementation guides.</w:t>
       </w:r>
     </w:p>
     <w:p>
@@ -4289,8 +4314,9 @@
         <w:tblInd w:w="15" w:type="dxa"/>
       </w:tblPr>
       <w:tblGrid>
-        <w:gridCol w:w="1110"/>
-        <w:gridCol w:w="6285"/>
+        <w:gridCol w:w="1125"/>
+        <w:gridCol w:w="1140"/>
+        <w:gridCol w:w="5100"/>
       </w:tblGrid>
       <w:tr>
         <w:trPr>
@@ -4317,6 +4343,30 @@
                 <w:sz w:val="24"/>
               </w:rPr>
               <w:t>Type</w:t>
+            </w:r>
+          </w:p>
+        </w:tc>
+        <w:tc>
+          <w:tcPr>
+            <w:tcBorders>
+              <w:left w:val="single" w:sz="6" w:color="2D6670"/>
+              <w:top w:val="single" w:sz="6" w:color="2D6670"/>
+              <w:right w:val="single" w:sz="6" w:color="2D6670"/>
+              <w:bottom w:val="single" w:sz="6" w:color="2D6670"/>
+            </w:tcBorders>
+          </w:tcPr>
+          <w:p>
+            <w:pPr>
+              <w:jc w:val="center"/>
+              <w:spacing w:after="120" w:lineRule="auto" w:line="240"/>
+            </w:pPr>
+            <w:r>
+              <w:rPr>
+                <w:rFonts w:ascii="Garamond" w:hAnsi="Garamond"/>
+                <w:b/>
+                <w:sz w:val="24"/>
+              </w:rPr>
+              <w:t>Version</w:t>
             </w:r>
           </w:p>
         </w:tc>
@@ -4372,6 +4422,21 @@
           </w:p>
         </w:tc>
         <w:tc>
+          <w:p>
+            <w:pPr>
+              <w:widowControl/>
+              <w:spacing w:after="120" w:lineRule="auto" w:line="240"/>
+            </w:pPr>
+            <w:r>
+              <w:rPr>
+                <w:rFonts w:ascii="Garamond" w:hAnsi="Garamond"/>
+                <w:sz w:val="24"/>
+              </w:rPr>
+              <w:t>4.2.2</w:t>
+            </w:r>
+          </w:p>
+        </w:tc>
+        <w:tc>
           <w:tcPr>
             <w:tcBorders>
               <w:left w:val="single" w:sz="6" w:color="2D6670"/>
@@ -4390,7 +4455,7 @@
                 <w:rFonts w:ascii="Garamond" w:hAnsi="Garamond"/>
                 <w:sz w:val="24"/>
               </w:rPr>
-              <w:t>Base identifier for implementation guides can't always be unique</w:t>
+              <w:t>Exporting FHIR Build Package producing an error</w:t>
             </w:r>
           </w:p>
         </w:tc>
@@ -4422,6 +4487,21 @@
           </w:p>
         </w:tc>
         <w:tc>
+          <w:p>
+            <w:pPr>
+              <w:widowControl/>
+              <w:spacing w:after="120" w:lineRule="auto" w:line="240"/>
+            </w:pPr>
+            <w:r>
+              <w:rPr>
+                <w:rFonts w:ascii="Garamond" w:hAnsi="Garamond"/>
+                <w:sz w:val="24"/>
+              </w:rPr>
+              <w:t>4.2.2</w:t>
+            </w:r>
+          </w:p>
+        </w:tc>
+        <w:tc>
           <w:tcPr>
             <w:tcBorders>
               <w:left w:val="single" w:sz="6" w:color="2D6670"/>
@@ -4440,7 +4520,7 @@
                 <w:rFonts w:ascii="Garamond" w:hAnsi="Garamond"/>
                 <w:sz w:val="24"/>
               </w:rPr>
-              <w:t>Template Edit causes templateId to change to be invalid</w:t>
+              <w:t>Exporting HQMF R2 based implementation guide producing an error</w:t>
             </w:r>
           </w:p>
         </w:tc>
@@ -4467,7 +4547,225 @@
                 <w:rFonts w:ascii="Garamond" w:hAnsi="Garamond"/>
                 <w:sz w:val="24"/>
               </w:rPr>
+              <w:t>Improvement</w:t>
+            </w:r>
+          </w:p>
+        </w:tc>
+        <w:tc>
+          <w:p>
+            <w:pPr>
+              <w:widowControl/>
+              <w:spacing w:after="120" w:lineRule="auto" w:line="240"/>
+            </w:pPr>
+            <w:r>
+              <w:rPr>
+                <w:rFonts w:ascii="Garamond" w:hAnsi="Garamond"/>
+                <w:sz w:val="24"/>
+              </w:rPr>
+              <w:t>4.2.2</w:t>
+            </w:r>
+          </w:p>
+        </w:tc>
+        <w:tc>
+          <w:tcPr>
+            <w:tcBorders>
+              <w:left w:val="single" w:sz="6" w:color="2D6670"/>
+              <w:top w:val="single" w:sz="6" w:color="2D6670"/>
+              <w:right w:val="single" w:sz="6" w:color="2D6670"/>
+              <w:bottom w:val="single" w:sz="6" w:color="2D6670"/>
+            </w:tcBorders>
+          </w:tcPr>
+          <w:p>
+            <w:pPr>
+              <w:widowControl/>
+              <w:spacing w:after="120" w:lineRule="auto" w:line="240"/>
+            </w:pPr>
+            <w:r>
+              <w:rPr>
+                <w:rFonts w:ascii="Garamond" w:hAnsi="Garamond"/>
+                <w:sz w:val="24"/>
+              </w:rPr>
+              <w:t>Allow admin to set support method (JIRA vs. Email vs. URL redirect) for individual users</w:t>
+            </w:r>
+          </w:p>
+        </w:tc>
+      </w:tr>
+      <w:tr>
+        <w:trPr>
+          <w:trHeight w:val="270" w:hRule="atLeast"/>
+        </w:trPr>
+        <w:tc>
+          <w:tcPr>
+            <w:tcBorders>
+              <w:left w:val="single" w:sz="6" w:color="2D6670"/>
+              <w:top w:val="single" w:sz="6" w:color="2D6670"/>
+              <w:right w:val="single" w:sz="6" w:color="2D6670"/>
+              <w:bottom w:val="single" w:sz="6" w:color="2D6670"/>
+            </w:tcBorders>
+          </w:tcPr>
+          <w:p>
+            <w:pPr>
+              <w:spacing w:after="120" w:lineRule="auto" w:line="240"/>
+            </w:pPr>
+            <w:r>
+              <w:rPr>
+                <w:rFonts w:ascii="Garamond" w:hAnsi="Garamond"/>
+                <w:sz w:val="24"/>
+              </w:rPr>
               <w:t>Defect</w:t>
+            </w:r>
+          </w:p>
+        </w:tc>
+        <w:tc>
+          <w:p>
+            <w:pPr>
+              <w:widowControl/>
+              <w:spacing w:after="120" w:lineRule="auto" w:line="240"/>
+            </w:pPr>
+            <w:r>
+              <w:rPr>
+                <w:rFonts w:ascii="Garamond" w:hAnsi="Garamond"/>
+                <w:sz w:val="24"/>
+              </w:rPr>
+              <w:t>4.2.1</w:t>
+            </w:r>
+          </w:p>
+        </w:tc>
+        <w:tc>
+          <w:tcPr>
+            <w:tcBorders>
+              <w:left w:val="single" w:sz="6" w:color="2D6670"/>
+              <w:top w:val="single" w:sz="6" w:color="2D6670"/>
+              <w:right w:val="single" w:sz="6" w:color="2D6670"/>
+              <w:bottom w:val="single" w:sz="6" w:color="2D6670"/>
+            </w:tcBorders>
+          </w:tcPr>
+          <w:p>
+            <w:pPr>
+              <w:widowControl/>
+              <w:spacing w:after="120" w:lineRule="auto" w:line="240"/>
+            </w:pPr>
+            <w:r>
+              <w:rPr>
+                <w:rFonts w:ascii="Garamond" w:hAnsi="Garamond"/>
+                <w:sz w:val="24"/>
+              </w:rPr>
+              <w:t>Base identifier for implementation guides can't always be unique</w:t>
+            </w:r>
+          </w:p>
+        </w:tc>
+      </w:tr>
+      <w:tr>
+        <w:trPr>
+          <w:trHeight w:val="270" w:hRule="atLeast"/>
+        </w:trPr>
+        <w:tc>
+          <w:tcPr>
+            <w:tcBorders>
+              <w:left w:val="single" w:sz="6" w:color="2D6670"/>
+              <w:top w:val="single" w:sz="6" w:color="2D6670"/>
+              <w:right w:val="single" w:sz="6" w:color="2D6670"/>
+              <w:bottom w:val="single" w:sz="6" w:color="2D6670"/>
+            </w:tcBorders>
+          </w:tcPr>
+          <w:p>
+            <w:pPr>
+              <w:spacing w:after="120" w:lineRule="auto" w:line="240"/>
+            </w:pPr>
+            <w:r>
+              <w:rPr>
+                <w:rFonts w:ascii="Garamond" w:hAnsi="Garamond"/>
+                <w:sz w:val="24"/>
+              </w:rPr>
+              <w:t>Defect</w:t>
+            </w:r>
+          </w:p>
+        </w:tc>
+        <w:tc>
+          <w:p>
+            <w:pPr>
+              <w:widowControl/>
+              <w:spacing w:after="120" w:lineRule="auto" w:line="240"/>
+            </w:pPr>
+            <w:r>
+              <w:rPr>
+                <w:rFonts w:ascii="Garamond" w:hAnsi="Garamond"/>
+                <w:sz w:val="24"/>
+              </w:rPr>
+              <w:t>4.2.1</w:t>
+            </w:r>
+          </w:p>
+        </w:tc>
+        <w:tc>
+          <w:tcPr>
+            <w:tcBorders>
+              <w:left w:val="single" w:sz="6" w:color="2D6670"/>
+              <w:top w:val="single" w:sz="6" w:color="2D6670"/>
+              <w:right w:val="single" w:sz="6" w:color="2D6670"/>
+              <w:bottom w:val="single" w:sz="6" w:color="2D6670"/>
+            </w:tcBorders>
+          </w:tcPr>
+          <w:p>
+            <w:pPr>
+              <w:widowControl/>
+              <w:spacing w:after="120" w:lineRule="auto" w:line="240"/>
+            </w:pPr>
+            <w:r>
+              <w:rPr>
+                <w:rFonts w:ascii="Garamond" w:hAnsi="Garamond"/>
+                <w:sz w:val="24"/>
+              </w:rPr>
+              <w:t>Template Edit causes templateId to change to be invalid</w:t>
+            </w:r>
+          </w:p>
+        </w:tc>
+      </w:tr>
+      <w:tr>
+        <w:trPr>
+          <w:trHeight w:val="270" w:hRule="atLeast"/>
+        </w:trPr>
+        <w:tc>
+          <w:tcPr>
+            <w:tcBorders>
+              <w:left w:val="single" w:sz="6" w:color="2D6670"/>
+              <w:top w:val="single" w:sz="6" w:color="2D6670"/>
+              <w:right w:val="single" w:sz="6" w:color="2D6670"/>
+              <w:bottom w:val="single" w:sz="6" w:color="2D6670"/>
+            </w:tcBorders>
+          </w:tcPr>
+          <w:p>
+            <w:pPr>
+              <w:spacing w:after="120" w:lineRule="auto" w:line="240"/>
+            </w:pPr>
+            <w:r>
+              <w:rPr>
+                <w:rFonts w:ascii="Garamond" w:hAnsi="Garamond"/>
+                <w:sz w:val="24"/>
+              </w:rPr>
+              <w:t>Defect</w:t>
+            </w:r>
+          </w:p>
+        </w:tc>
+        <w:tc>
+          <w:tcPr>
+            <w:tcBorders>
+              <w:left w:val="single" w:sz="6" w:color="2D6670"/>
+              <w:top w:val="single" w:sz="6" w:color="2D6670"/>
+              <w:right w:val="single" w:sz="6" w:color="2D6670"/>
+              <w:bottom w:val="single" w:sz="6" w:color="2D6670"/>
+            </w:tcBorders>
+          </w:tcPr>
+          <w:p>
+            <w:pPr>
+              <w:widowControl/>
+              <w:spacing w:after="120" w:lineRule="auto" w:line="240"/>
+            </w:pPr>
+            <w:r>
+              <w:rPr>
+                <w:rFonts w:ascii="Garamond" w:hAnsi="Garamond"/>
+                <w:sz w:val="24"/>
+              </w:rPr>
+              <w:t>4.2.1</w:t>
             </w:r>
           </w:p>
         </w:tc>
@@ -5233,50 +5531,71 @@
         <w:spacing w:lineRule="auto" w:line="240"/>
       </w:pPr>
       <w:r>
-        <w:t xml:space="preserve">Export the implementation guide as a FHIR build package. The result is a zip package that can be run against the FHIR ig publisher. The export process automatically downloads the latest version of the FHIR IG publisher from </w:t>
+        <w:t>Export the implementation guide as a FHIR build package. The result is a zip package that can be run against the FHIR ig publisher.</w:t>
+      </w:r>
+    </w:p>
+    <w:p>
+      <w:pPr>
+        <w:spacing w:lineRule="auto" w:line="240"/>
+      </w:pPr>
+      <w:r>
+        <w:t/>
+      </w:r>
+    </w:p>
+    <w:p>
+      <w:pPr>
+        <w:spacing w:lineRule="auto" w:line="240"/>
+      </w:pPr>
+      <w:r>
+        <w:t>Run the FHIR IG publisher by following these steps:</w:t>
+      </w:r>
+    </w:p>
+    <w:p>
+      <w:pPr>
+        <w:spacing w:lineRule="auto" w:line="240"/>
+        <w:numPr>
+          <w:ilvl w:val="0"/>
+          <w:numId w:val="5"/>
+        </w:numPr>
+      </w:pPr>
+      <w:r/>
+      <w:r>
+        <w:t>Extract the FHIR IG Package to a directory on your machine.</w:t>
+      </w:r>
+    </w:p>
+    <w:p>
+      <w:pPr>
+        <w:spacing w:lineRule="auto" w:line="240"/>
+        <w:numPr>
+          <w:ilvl w:val="0"/>
+          <w:numId w:val="5"/>
+        </w:numPr>
+      </w:pPr>
+      <w:r/>
+      <w:r>
+        <w:t xml:space="preserve">Download the FHIR IG Publisher jar file from the FHIR's </w:t>
       </w:r>
       <w:hyperlink r:id="hrId5" target="_blank">
         <w:r>
           <w:rPr>
             <w:rStyle w:val="c13"/>
           </w:rPr>
-          <w:t>http://hl7-fhir.github.io/org.hl7.fhir.igpublisher.jar</w:t>
+          <w:t>Downloads</w:t>
         </w:r>
       </w:hyperlink>
       <w:r>
-        <w:t xml:space="preserve"> and includes it in the ZIP package so that the exported ZIP package includes all of the files necessary to run the FHIR IG publisher.</w:t>
-      </w:r>
-    </w:p>
-    <w:p>
-      <w:pPr>
-        <w:spacing w:lineRule="auto" w:line="240"/>
-      </w:pPr>
-      <w:r>
-        <w:t/>
-      </w:r>
-    </w:p>
-    <w:p>
-      <w:pPr>
-        <w:spacing w:lineRule="auto" w:line="240"/>
-      </w:pPr>
-      <w:r>
-        <w:t>Exporting the FHIR Build from Trifolia may take a while, depending on the size of the igpublisher.jar, internet connection speeds, and the size of the implementation guide in Trifolia.</w:t>
-      </w:r>
-    </w:p>
-    <w:p>
-      <w:pPr>
-        <w:spacing w:lineRule="auto" w:line="240"/>
-      </w:pPr>
-      <w:r>
-        <w:t/>
-      </w:r>
-    </w:p>
-    <w:p>
-      <w:pPr>
-        <w:spacing w:lineRule="auto" w:line="240"/>
-      </w:pPr>
-      <w:r>
-        <w:t>Run the FHIR IG publisher by:</w:t>
+        <w:t xml:space="preserve"> page or click </w:t>
+      </w:r>
+      <w:hyperlink r:id="hrId6" target="_blank">
+        <w:r>
+          <w:rPr>
+            <w:rStyle w:val="c13"/>
+          </w:rPr>
+          <w:t>here</w:t>
+        </w:r>
+      </w:hyperlink>
+      <w:r>
+        <w:t xml:space="preserve"> to directly download the .jar file. Store the .jar file in the same directory that the FHIR IG Package was extracted to.</w:t>
       </w:r>
     </w:p>
     <w:p>
@@ -5289,7 +5608,7 @@
       </w:pPr>
       <w:r/>
       <w:r>
-        <w:t>Execute the "RunIGPublisher.bat" batch script</w:t>
+        <w:t>Execute the "RunIGPublisher.bat" batch script.</w:t>
       </w:r>
     </w:p>
     <w:p>
@@ -5302,7 +5621,7 @@
       </w:pPr>
       <w:r/>
       <w:r>
-        <w:t>Select the XXXX.json file exported from the ZIP</w:t>
+        <w:t>If using the GUI interface, select the XXXX.json file exported from the ZIP.</w:t>
       </w:r>
     </w:p>
     <w:p>
@@ -5333,7 +5652,7 @@
       <w:r>
         <w:t xml:space="preserve">Note: The FHIR IG publisher is still relatively new, and being actively developed. If the latest version of the FHIR IG publisher produces errors, you should seek guidance from </w:t>
       </w:r>
-      <w:hyperlink r:id="hrId6" target="_blank">
+      <w:hyperlink r:id="hrId7" target="_blank">
         <w:r>
           <w:rPr>
             <w:rStyle w:val="c13"/>
@@ -16605,7 +16924,7 @@
       <w:pPr>
         <w:spacing w:lineRule="auto" w:line="240"/>
       </w:pPr>
-      <w:hyperlink r:id="hrId7" target="_blank">
+      <w:hyperlink r:id="hrId8" target="_blank">
         <w:r>
           <w:rPr>
             <w:rStyle w:val="c13"/>
@@ -16797,7 +17116,7 @@
       <w:r>
         <w:t xml:space="preserve">The output of this export is in FHIR DSTU1 XML format. Additional details on this format can be found </w:t>
       </w:r>
-      <w:hyperlink r:id="hrId8" target="_blank">
+      <w:hyperlink r:id="hrId9" target="_blank">
         <w:r>
           <w:rPr>
             <w:rStyle w:val="c13"/>
@@ -18831,7 +19150,7 @@
       <w:r>
         <w:t xml:space="preserve">Trifolia includes limited functionality for the </w:t>
       </w:r>
-      <w:hyperlink r:id="hrId9" target="_blank">
+      <w:hyperlink r:id="hrId10" target="_blank">
         <w:r>
           <w:rPr>
             <w:rStyle w:val="c13"/>
@@ -27135,7 +27454,7 @@
             <w:pPr>
               <w:spacing w:lineRule="auto" w:line="240"/>
             </w:pPr>
-            <w:hyperlink r:id="hrId10">
+            <w:hyperlink r:id="hrId11">
               <w:r>
                 <w:rPr>
                   <w:rFonts w:ascii="Calibri" w:hAnsi="Calibri"/>
@@ -27207,7 +27526,7 @@
             <w:pPr>
               <w:spacing w:lineRule="auto" w:line="240"/>
             </w:pPr>
-            <w:hyperlink r:id="hrId11">
+            <w:hyperlink r:id="hrId12">
               <w:r>
                 <w:rPr>
                   <w:rFonts w:ascii="Calibri" w:hAnsi="Calibri"/>
@@ -27279,7 +27598,7 @@
             <w:pPr>
               <w:spacing w:lineRule="auto" w:line="240"/>
             </w:pPr>
-            <w:hyperlink r:id="hrId12">
+            <w:hyperlink r:id="hrId13">
               <w:r>
                 <w:rPr>
                   <w:rFonts w:ascii="Calibri" w:hAnsi="Calibri"/>
@@ -27351,7 +27670,7 @@
             <w:pPr>
               <w:spacing w:lineRule="auto" w:line="240"/>
             </w:pPr>
-            <w:hyperlink r:id="hrId13">
+            <w:hyperlink r:id="hrId14">
               <w:r>
                 <w:rPr>
                   <w:rFonts w:ascii="Calibri" w:hAnsi="Calibri"/>
@@ -27423,7 +27742,7 @@
             <w:pPr>
               <w:spacing w:lineRule="auto" w:line="240"/>
             </w:pPr>
-            <w:hyperlink r:id="hrId14">
+            <w:hyperlink r:id="hrId15">
               <w:r>
                 <w:rPr>
                   <w:rFonts w:ascii="Calibri" w:hAnsi="Calibri"/>
@@ -27495,7 +27814,7 @@
             <w:pPr>
               <w:spacing w:lineRule="auto" w:line="240"/>
             </w:pPr>
-            <w:hyperlink r:id="hrId15">
+            <w:hyperlink r:id="hrId16">
               <w:r>
                 <w:rPr>
                   <w:rFonts w:ascii="Calibri" w:hAnsi="Calibri"/>
@@ -27567,7 +27886,7 @@
             <w:pPr>
               <w:spacing w:lineRule="auto" w:line="240"/>
             </w:pPr>
-            <w:hyperlink r:id="hrId16">
+            <w:hyperlink r:id="hrId17">
               <w:r>
                 <w:rPr>
                   <w:rFonts w:ascii="Calibri" w:hAnsi="Calibri"/>
@@ -27639,7 +27958,7 @@
             <w:pPr>
               <w:spacing w:lineRule="auto" w:line="240"/>
             </w:pPr>
-            <w:hyperlink r:id="hrId17">
+            <w:hyperlink r:id="hrId18">
               <w:r>
                 <w:rPr>
                   <w:rFonts w:ascii="Calibri" w:hAnsi="Calibri"/>
@@ -27711,7 +28030,7 @@
             <w:pPr>
               <w:spacing w:lineRule="auto" w:line="240"/>
             </w:pPr>
-            <w:hyperlink r:id="hrId18">
+            <w:hyperlink r:id="hrId19">
               <w:r>
                 <w:rPr>
                   <w:rFonts w:ascii="Calibri" w:hAnsi="Calibri"/>
@@ -27783,7 +28102,7 @@
             <w:pPr>
               <w:spacing w:lineRule="auto" w:line="240"/>
             </w:pPr>
-            <w:hyperlink r:id="hrId19">
+            <w:hyperlink r:id="hrId20">
               <w:r>
                 <w:rPr>
                   <w:rFonts w:ascii="Calibri" w:hAnsi="Calibri"/>
@@ -29366,7 +29685,7 @@
         </w:rPr>
         <w:t>Trifolia’s source code is available to the open-source community via a Github repository (</w:t>
       </w:r>
-      <w:hyperlink r:id="hrId20">
+      <w:hyperlink r:id="hrId21">
         <w:r>
           <w:rPr>
             <w:rStyle w:val="c13"/>
@@ -31037,7 +31356,7 @@
         </w:rPr>
         <w:t>Lantana's installation of Trifolia (</w:t>
       </w:r>
-      <w:hyperlink r:id="hrId21" target="_blank">
+      <w:hyperlink r:id="hrId22" target="_blank">
         <w:r>
           <w:rPr>
             <w:rStyle w:val="c13"/>
@@ -31054,7 +31373,7 @@
         </w:rPr>
         <w:t xml:space="preserve">) re-directs all users to the </w:t>
       </w:r>
-      <w:hyperlink r:id="hrId22" target="_blank">
+      <w:hyperlink r:id="hrId23" target="_blank">
         <w:r>
           <w:rPr>
             <w:rStyle w:val="c13"/>

</xml_diff>

<commit_message>
Updating help documentation to include another defect fix in "What's new"
</commit_message>
<xml_diff>
--- a/Trifolia.Web/Help/Trifolia.docx
+++ b/Trifolia.Web/Help/Trifolia.docx
@@ -4202,7 +4202,7 @@
         <w:rPr>
           <w:rFonts w:ascii="Garamond" w:hAnsi="Garamond"/>
         </w:rPr>
-        <w:t>Version 4.2.1</w:t>
+        <w:t>Version 4.2.1 and 4.2.2</w:t>
       </w:r>
     </w:p>
     <w:p>
@@ -4214,7 +4214,7 @@
           <w:rFonts w:ascii="Garamond" w:hAnsi="Garamond"/>
           <w:sz w:val="24"/>
         </w:rPr>
-        <w:t>Released on Friday, Nov 11, 2016</w:t>
+        <w:t>Released on Wednesday, Nov 16, 2016</w:t>
       </w:r>
     </w:p>
     <w:p>
@@ -4521,6 +4521,71 @@
                 <w:sz w:val="24"/>
               </w:rPr>
               <w:t>Exporting HQMF R2 based implementation guide producing an error</w:t>
+            </w:r>
+          </w:p>
+        </w:tc>
+      </w:tr>
+      <w:tr>
+        <w:trPr>
+          <w:trHeight w:val="270" w:hRule="atLeast"/>
+        </w:trPr>
+        <w:tc>
+          <w:tcPr>
+            <w:tcBorders>
+              <w:left w:val="single" w:sz="6" w:color="2D6670"/>
+              <w:top w:val="single" w:sz="6" w:color="2D6670"/>
+              <w:right w:val="single" w:sz="6" w:color="2D6670"/>
+              <w:bottom w:val="single" w:sz="6" w:color="2D6670"/>
+            </w:tcBorders>
+          </w:tcPr>
+          <w:p>
+            <w:pPr>
+              <w:spacing w:after="120" w:lineRule="auto" w:line="240"/>
+            </w:pPr>
+            <w:r>
+              <w:rPr>
+                <w:rFonts w:ascii="Garamond" w:hAnsi="Garamond"/>
+                <w:sz w:val="24"/>
+              </w:rPr>
+              <w:t>Defect</w:t>
+            </w:r>
+          </w:p>
+        </w:tc>
+        <w:tc>
+          <w:p>
+            <w:pPr>
+              <w:widowControl/>
+              <w:spacing w:after="120" w:lineRule="auto" w:line="240"/>
+            </w:pPr>
+            <w:r>
+              <w:rPr>
+                <w:rFonts w:ascii="Garamond" w:hAnsi="Garamond"/>
+                <w:sz w:val="24"/>
+              </w:rPr>
+              <w:t>4.2.2</w:t>
+            </w:r>
+          </w:p>
+        </w:tc>
+        <w:tc>
+          <w:tcPr>
+            <w:tcBorders>
+              <w:left w:val="single" w:sz="6" w:color="2D6670"/>
+              <w:top w:val="single" w:sz="6" w:color="2D6670"/>
+              <w:right w:val="single" w:sz="6" w:color="2D6670"/>
+              <w:bottom w:val="single" w:sz="6" w:color="2D6670"/>
+            </w:tcBorders>
+          </w:tcPr>
+          <w:p>
+            <w:pPr>
+              <w:widowControl/>
+              <w:spacing w:after="120" w:lineRule="auto" w:line="240"/>
+            </w:pPr>
+            <w:r>
+              <w:rPr>
+                <w:rFonts w:ascii="Garamond" w:hAnsi="Garamond"/>
+                <w:sz w:val="24"/>
+              </w:rPr>
+              <w:t>Value set relationships showing incorrect data</w:t>
             </w:r>
           </w:p>
         </w:tc>

</xml_diff>

<commit_message>
Updating help documentation for 4.3.0
</commit_message>
<xml_diff>
--- a/Trifolia.Web/Help/Trifolia.docx
+++ b/Trifolia.Web/Help/Trifolia.docx
@@ -4620,8 +4620,8 @@
         <w:tblInd w:w="15" w:type="dxa"/>
       </w:tblPr>
       <w:tblGrid>
-        <w:gridCol w:w="1320"/>
-        <w:gridCol w:w="6075"/>
+        <w:gridCol w:w="1620"/>
+        <w:gridCol w:w="5775"/>
       </w:tblGrid>
       <w:tr>
         <w:trPr>
@@ -4772,6 +4772,106 @@
                 <w:sz w:val="24"/>
               </w:rPr>
               <w:t>Narrative generation updates for schema choices</w:t>
+            </w:r>
+          </w:p>
+        </w:tc>
+      </w:tr>
+      <w:tr>
+        <w:trPr>
+          <w:trHeight w:val="270" w:hRule="atLeast"/>
+        </w:trPr>
+        <w:tc>
+          <w:tcPr>
+            <w:tcBorders>
+              <w:left w:val="single" w:sz="6" w:color="2D6670"/>
+              <w:top w:val="single" w:sz="6" w:color="2D6670"/>
+              <w:right w:val="single" w:sz="6" w:color="2D6670"/>
+              <w:bottom w:val="single" w:sz="6" w:color="2D6670"/>
+            </w:tcBorders>
+          </w:tcPr>
+          <w:p>
+            <w:pPr>
+              <w:spacing w:after="120" w:lineRule="auto" w:line="240"/>
+            </w:pPr>
+            <w:r>
+              <w:rPr>
+                <w:rFonts w:ascii="Garamond" w:hAnsi="Garamond"/>
+                <w:sz w:val="24"/>
+              </w:rPr>
+              <w:t>Improvement</w:t>
+            </w:r>
+          </w:p>
+        </w:tc>
+        <w:tc>
+          <w:tcPr>
+            <w:tcBorders>
+              <w:left w:val="single" w:sz="6" w:color="2D6670"/>
+              <w:top w:val="single" w:sz="6" w:color="2D6670"/>
+              <w:right w:val="single" w:sz="6" w:color="2D6670"/>
+              <w:bottom w:val="single" w:sz="6" w:color="2D6670"/>
+            </w:tcBorders>
+          </w:tcPr>
+          <w:p>
+            <w:pPr>
+              <w:widowControl/>
+              <w:spacing w:after="120" w:lineRule="auto" w:line="240"/>
+            </w:pPr>
+            <w:r>
+              <w:rPr>
+                <w:rFonts w:ascii="Garamond" w:hAnsi="Garamond"/>
+                <w:sz w:val="24"/>
+              </w:rPr>
+              <w:t>Include implementation guide files in Native XML export/import</w:t>
+            </w:r>
+          </w:p>
+        </w:tc>
+      </w:tr>
+      <w:tr>
+        <w:trPr>
+          <w:trHeight w:val="270" w:hRule="atLeast"/>
+        </w:trPr>
+        <w:tc>
+          <w:tcPr>
+            <w:tcBorders>
+              <w:left w:val="single" w:sz="6" w:color="2D6670"/>
+              <w:top w:val="single" w:sz="6" w:color="2D6670"/>
+              <w:right w:val="single" w:sz="6" w:color="2D6670"/>
+              <w:bottom w:val="single" w:sz="6" w:color="2D6670"/>
+            </w:tcBorders>
+          </w:tcPr>
+          <w:p>
+            <w:pPr>
+              <w:spacing w:after="120" w:lineRule="auto" w:line="240"/>
+            </w:pPr>
+            <w:r>
+              <w:rPr>
+                <w:rFonts w:ascii="Garamond" w:hAnsi="Garamond"/>
+                <w:sz w:val="24"/>
+              </w:rPr>
+              <w:t>Improvement</w:t>
+            </w:r>
+          </w:p>
+        </w:tc>
+        <w:tc>
+          <w:tcPr>
+            <w:tcBorders>
+              <w:left w:val="single" w:sz="6" w:color="2D6670"/>
+              <w:top w:val="single" w:sz="6" w:color="2D6670"/>
+              <w:right w:val="single" w:sz="6" w:color="2D6670"/>
+              <w:bottom w:val="single" w:sz="6" w:color="2D6670"/>
+            </w:tcBorders>
+          </w:tcPr>
+          <w:p>
+            <w:pPr>
+              <w:widowControl/>
+              <w:spacing w:after="120" w:lineRule="auto" w:line="240"/>
+            </w:pPr>
+            <w:r>
+              <w:rPr>
+                <w:rFonts w:ascii="Garamond" w:hAnsi="Garamond"/>
+                <w:sz w:val="24"/>
+              </w:rPr>
+              <w:t>FHIR Resource Instances in Web-based IG</w:t>
             </w:r>
           </w:p>
         </w:tc>

</xml_diff>

<commit_message>
Updating help documentation to include developer documentation links
</commit_message>
<xml_diff>
--- a/Trifolia.Web/Help/Trifolia.docx
+++ b/Trifolia.Web/Help/Trifolia.docx
@@ -3070,7 +3070,6 @@
     </w:p>
     <w:p>
       <w:pPr>
-        <w:ind w:left="300"/>
         <w:spacing w:lineRule="auto" w:line="240"/>
         <w:shd w:val="clear" w:color="auto" w:fill="FFFFFF"/>
         <w:pBdr>
@@ -3083,6 +3082,60 @@
           <w:tab w:val="right" w:pos="9495" w:leader="dot"/>
         </w:tabs>
       </w:pPr>
+      <w:hyperlink w:anchor="_topic_DeveloperDocs">
+        <w:r>
+          <w:rPr>
+            <w:rFonts w:ascii="Tahoma" w:hAnsi="Tahoma"/>
+            <w:sz w:val="24"/>
+            <w:color w:val="000000"/>
+          </w:rPr>
+          <w:t>Developer Docs</w:t>
+        </w:r>
+      </w:hyperlink>
+      <w:r>
+        <w:rPr>
+          <w:rFonts w:ascii="Tahoma" w:hAnsi="Tahoma"/>
+          <w:sz w:val="24"/>
+          <w:color w:val="000000"/>
+        </w:rPr>
+        <w:tab/>
+      </w:r>
+      <w:r>
+        <w:fldChar w:fldCharType="begin"/>
+      </w:r>
+      <w:r>
+        <w:instrText xml:space="preserve">PAGEREF _topic_DeveloperDocs \h  \* MERGEFORMAT </w:instrText>
+      </w:r>
+      <w:r>
+        <w:fldChar w:fldCharType="separate"/>
+      </w:r>
+      <w:r>
+        <w:rPr>
+          <w:rFonts w:ascii="Tahoma" w:hAnsi="Tahoma"/>
+          <w:sz w:val="24"/>
+          <w:color w:val="000000"/>
+        </w:rPr>
+        <w:t>36</w:t>
+      </w:r>
+      <w:r>
+        <w:fldChar w:fldCharType="end"/>
+      </w:r>
+    </w:p>
+    <w:p>
+      <w:pPr>
+        <w:ind w:left="300"/>
+        <w:spacing w:lineRule="auto" w:line="240"/>
+        <w:shd w:val="clear" w:color="auto" w:fill="FFFFFF"/>
+        <w:pBdr>
+          <w:top w:val="none" w:space="1" w:color="000000"/>
+          <w:left w:val="none" w:space="1" w:color="000000"/>
+          <w:bottom w:val="none" w:space="1" w:color="000000"/>
+          <w:right w:val="none" w:space="1" w:color="000000"/>
+        </w:pBdr>
+        <w:tabs>
+          <w:tab w:val="right" w:pos="9495" w:leader="dot"/>
+        </w:tabs>
+      </w:pPr>
       <w:hyperlink w:anchor="_topic_Version2190">
         <w:r>
           <w:rPr>
@@ -3116,7 +3169,7 @@
           <w:sz w:val="24"/>
           <w:color w:val="000000"/>
         </w:rPr>
-        <w:t>36</w:t>
+        <w:t>37</w:t>
       </w:r>
       <w:r>
         <w:fldChar w:fldCharType="end"/>
@@ -20109,8 +20162,124 @@
       <w:r/>
       <w:r/>
       <w:r/>
-      <w:bookmarkStart w:id="71" w:name="_topic_PreviousVersions"/>
+    </w:p>
+    <w:p>
+      <w:pPr>
+        <w:outlineLvl w:val="0"/>
+        <w:spacing w:before="75" w:after="450" w:lineRule="auto" w:line="240"/>
+        <w:shd w:val="clear" w:color="auto" w:fill="FFFFFF"/>
+        <w:pBdr>
+          <w:top w:val="none" w:space="1" w:color="AAAAAA"/>
+          <w:left w:val="none" w:space="1" w:color="AAAAAA"/>
+          <w:bottom w:val="single" w:space="1" w:color="AAAAAA"/>
+          <w:right w:val="none" w:space="1" w:color="AAAAAA"/>
+        </w:pBdr>
+      </w:pPr>
+      <w:r>
+        <w:rPr>
+          <w:sz w:val="1"/>
+        </w:rPr>
+        <w:br w:type="textWrapping" w:clear="all"/>
+      </w:r>
+      <w:bookmarkStart w:id="71" w:name="_topic_DeveloperDocs"/>
       <w:bookmarkEnd w:id="71"/>
+      <w:r>
+        <w:rPr>
+          <w:rFonts w:ascii="Tahoma" w:hAnsi="Tahoma"/>
+          <w:b/>
+          <w:sz w:val="28"/>
+          <w:color w:val="365F91"/>
+        </w:rPr>
+        <w:t>Developer Docs</w:t>
+      </w:r>
+      <w:r/>
+    </w:p>
+    <w:p>
+      <w:pPr>
+        <w:spacing w:lineRule="auto" w:line="240"/>
+      </w:pPr>
+      <w:r>
+        <w:t>This topic provides documentation to developers that would like to integrate with Trifolia or contribute to Trifolia's open source code-base.</w:t>
+      </w:r>
+    </w:p>
+    <w:p>
+      <w:pPr>
+        <w:pStyle w:val="4"/>
+        <w:spacing w:lineRule="auto" w:line="240"/>
+      </w:pPr>
+      <w:r>
+        <w:t>API Help Documentation</w:t>
+      </w:r>
+    </w:p>
+    <w:p>
+      <w:pPr>
+        <w:spacing w:lineRule="auto" w:line="240"/>
+      </w:pPr>
+      <w:r>
+        <w:t>Trifolia's API help documentation is automatically generated based on code-comments. The help documentation can be found at http://your.installation/api/Help.</w:t>
+      </w:r>
+    </w:p>
+    <w:p>
+      <w:pPr>
+        <w:spacing w:lineRule="auto" w:line="240"/>
+      </w:pPr>
+      <w:r>
+        <w:t xml:space="preserve">Lantana's installation of Trifolia exposes the help documentation here: </w:t>
+      </w:r>
+      <w:hyperlink r:id="hrId11" target="_blank">
+        <w:r>
+          <w:rPr>
+            <w:rStyle w:val="c13"/>
+          </w:rPr>
+          <w:t>https://trifolia.lantanagroup.com/api/Help</w:t>
+        </w:r>
+      </w:hyperlink>
+    </w:p>
+    <w:p>
+      <w:pPr>
+        <w:spacing w:lineRule="auto" w:line="240"/>
+      </w:pPr>
+      <w:r>
+        <w:t/>
+      </w:r>
+    </w:p>
+    <w:p>
+      <w:pPr>
+        <w:pStyle w:val="4"/>
+        <w:spacing w:lineRule="auto" w:line="240"/>
+      </w:pPr>
+      <w:r>
+        <w:t>WADL (rest endpoint specification)</w:t>
+      </w:r>
+    </w:p>
+    <w:p>
+      <w:pPr>
+        <w:spacing w:lineRule="auto" w:line="240"/>
+      </w:pPr>
+      <w:r>
+        <w:t>The WADL can be found here:http://your.installation/api/Help/Wadl</w:t>
+      </w:r>
+    </w:p>
+    <w:p>
+      <w:pPr>
+        <w:spacing w:lineRule="auto" w:line="240"/>
+      </w:pPr>
+      <w:r>
+        <w:t xml:space="preserve">Lantana's installation of Trifolia exposes the WADL here: </w:t>
+      </w:r>
+      <w:hyperlink r:id="hrId12" target="_blank">
+        <w:r>
+          <w:rPr>
+            <w:rStyle w:val="c13"/>
+          </w:rPr>
+          <w:t>https://trifolia.lantanagroup.com/api/Help/Wadl</w:t>
+        </w:r>
+      </w:hyperlink>
+      <w:r/>
+      <w:r/>
+      <w:r/>
+      <w:bookmarkStart w:id="72" w:name="_topic_PreviousVersions"/>
+      <w:bookmarkEnd w:id="72"/>
       <w:r/>
       <w:r/>
     </w:p>
@@ -20132,8 +20301,8 @@
         </w:rPr>
         <w:br w:type="textWrapping" w:clear="all"/>
       </w:r>
-      <w:bookmarkStart w:id="72" w:name="_topic_Version2190"/>
-      <w:bookmarkEnd w:id="72"/>
+      <w:bookmarkStart w:id="73" w:name="_topic_Version2190"/>
+      <w:bookmarkEnd w:id="73"/>
       <w:r>
         <w:rPr>
           <w:rFonts w:ascii="Tahoma" w:hAnsi="Tahoma"/>
@@ -21170,8 +21339,8 @@
         </w:rPr>
         <w:br w:type="textWrapping" w:clear="all"/>
       </w:r>
-      <w:bookmarkStart w:id="73" w:name="_topic_Version2170"/>
-      <w:bookmarkEnd w:id="73"/>
+      <w:bookmarkStart w:id="74" w:name="_topic_Version2170"/>
+      <w:bookmarkEnd w:id="74"/>
       <w:r>
         <w:rPr>
           <w:rFonts w:ascii="Tahoma" w:hAnsi="Tahoma"/>
@@ -22475,8 +22644,8 @@
         </w:rPr>
         <w:br w:type="textWrapping" w:clear="all"/>
       </w:r>
-      <w:bookmarkStart w:id="74" w:name="_topic_Version2160"/>
-      <w:bookmarkEnd w:id="74"/>
+      <w:bookmarkStart w:id="75" w:name="_topic_Version2160"/>
+      <w:bookmarkEnd w:id="75"/>
       <w:r>
         <w:rPr>
           <w:rFonts w:ascii="Tahoma" w:hAnsi="Tahoma"/>
@@ -22935,8 +23104,8 @@
         </w:rPr>
         <w:br w:type="textWrapping" w:clear="all"/>
       </w:r>
-      <w:bookmarkStart w:id="75" w:name="_topic_Version2150"/>
-      <w:bookmarkEnd w:id="75"/>
+      <w:bookmarkStart w:id="76" w:name="_topic_Version2150"/>
+      <w:bookmarkEnd w:id="76"/>
       <w:r>
         <w:rPr>
           <w:rFonts w:ascii="Tahoma" w:hAnsi="Tahoma"/>
@@ -25016,8 +25185,8 @@
         </w:rPr>
         <w:br w:type="textWrapping" w:clear="all"/>
       </w:r>
-      <w:bookmarkStart w:id="76" w:name="_topic_Version2140"/>
-      <w:bookmarkEnd w:id="76"/>
+      <w:bookmarkStart w:id="77" w:name="_topic_Version2140"/>
+      <w:bookmarkEnd w:id="77"/>
       <w:r>
         <w:rPr>
           <w:rFonts w:ascii="Tahoma" w:hAnsi="Tahoma"/>
@@ -26266,8 +26435,8 @@
         </w:rPr>
         <w:br w:type="textWrapping" w:clear="all"/>
       </w:r>
-      <w:bookmarkStart w:id="77" w:name="_topic_Version2120"/>
-      <w:bookmarkEnd w:id="77"/>
+      <w:bookmarkStart w:id="78" w:name="_topic_Version2120"/>
+      <w:bookmarkEnd w:id="78"/>
       <w:r>
         <w:rPr>
           <w:rFonts w:ascii="Tahoma" w:hAnsi="Tahoma"/>
@@ -26939,8 +27108,8 @@
         </w:rPr>
         <w:br w:type="textWrapping" w:clear="all"/>
       </w:r>
-      <w:bookmarkStart w:id="78" w:name="_topic_Version2100"/>
-      <w:bookmarkEnd w:id="78"/>
+      <w:bookmarkStart w:id="79" w:name="_topic_Version2100"/>
+      <w:bookmarkEnd w:id="79"/>
       <w:r>
         <w:rPr>
           <w:rFonts w:ascii="Tahoma" w:hAnsi="Tahoma"/>
@@ -27459,7 +27628,7 @@
             <w:pPr>
               <w:spacing w:lineRule="auto" w:line="240"/>
             </w:pPr>
-            <w:hyperlink r:id="hrId11">
+            <w:hyperlink r:id="hrId13">
               <w:r>
                 <w:rPr>
                   <w:rFonts w:ascii="Calibri" w:hAnsi="Calibri"/>
@@ -27531,7 +27700,7 @@
             <w:pPr>
               <w:spacing w:lineRule="auto" w:line="240"/>
             </w:pPr>
-            <w:hyperlink r:id="hrId12">
+            <w:hyperlink r:id="hrId14">
               <w:r>
                 <w:rPr>
                   <w:rFonts w:ascii="Calibri" w:hAnsi="Calibri"/>
@@ -27603,7 +27772,7 @@
             <w:pPr>
               <w:spacing w:lineRule="auto" w:line="240"/>
             </w:pPr>
-            <w:hyperlink r:id="hrId13">
+            <w:hyperlink r:id="hrId15">
               <w:r>
                 <w:rPr>
                   <w:rFonts w:ascii="Calibri" w:hAnsi="Calibri"/>
@@ -27675,7 +27844,7 @@
             <w:pPr>
               <w:spacing w:lineRule="auto" w:line="240"/>
             </w:pPr>
-            <w:hyperlink r:id="hrId14">
+            <w:hyperlink r:id="hrId16">
               <w:r>
                 <w:rPr>
                   <w:rFonts w:ascii="Calibri" w:hAnsi="Calibri"/>
@@ -27747,7 +27916,7 @@
             <w:pPr>
               <w:spacing w:lineRule="auto" w:line="240"/>
             </w:pPr>
-            <w:hyperlink r:id="hrId15">
+            <w:hyperlink r:id="hrId17">
               <w:r>
                 <w:rPr>
                   <w:rFonts w:ascii="Calibri" w:hAnsi="Calibri"/>
@@ -27819,7 +27988,7 @@
             <w:pPr>
               <w:spacing w:lineRule="auto" w:line="240"/>
             </w:pPr>
-            <w:hyperlink r:id="hrId16">
+            <w:hyperlink r:id="hrId18">
               <w:r>
                 <w:rPr>
                   <w:rFonts w:ascii="Calibri" w:hAnsi="Calibri"/>
@@ -27891,7 +28060,7 @@
             <w:pPr>
               <w:spacing w:lineRule="auto" w:line="240"/>
             </w:pPr>
-            <w:hyperlink r:id="hrId17">
+            <w:hyperlink r:id="hrId19">
               <w:r>
                 <w:rPr>
                   <w:rFonts w:ascii="Calibri" w:hAnsi="Calibri"/>
@@ -27963,7 +28132,7 @@
             <w:pPr>
               <w:spacing w:lineRule="auto" w:line="240"/>
             </w:pPr>
-            <w:hyperlink r:id="hrId18">
+            <w:hyperlink r:id="hrId20">
               <w:r>
                 <w:rPr>
                   <w:rFonts w:ascii="Calibri" w:hAnsi="Calibri"/>
@@ -28035,7 +28204,7 @@
             <w:pPr>
               <w:spacing w:lineRule="auto" w:line="240"/>
             </w:pPr>
-            <w:hyperlink r:id="hrId19">
+            <w:hyperlink r:id="hrId21">
               <w:r>
                 <w:rPr>
                   <w:rFonts w:ascii="Calibri" w:hAnsi="Calibri"/>
@@ -28107,7 +28276,7 @@
             <w:pPr>
               <w:spacing w:lineRule="auto" w:line="240"/>
             </w:pPr>
-            <w:hyperlink r:id="hrId20">
+            <w:hyperlink r:id="hrId22">
               <w:r>
                 <w:rPr>
                   <w:rFonts w:ascii="Calibri" w:hAnsi="Calibri"/>
@@ -28168,8 +28337,8 @@
         </w:rPr>
         <w:br w:type="textWrapping" w:clear="all"/>
       </w:r>
-      <w:bookmarkStart w:id="79" w:name="_topic_Version300"/>
-      <w:bookmarkEnd w:id="79"/>
+      <w:bookmarkStart w:id="80" w:name="_topic_Version300"/>
+      <w:bookmarkEnd w:id="80"/>
       <w:r>
         <w:rPr>
           <w:rFonts w:ascii="Tahoma" w:hAnsi="Tahoma"/>
@@ -29648,8 +29817,8 @@
         </w:rPr>
         <w:br w:type="textWrapping" w:clear="all"/>
       </w:r>
-      <w:bookmarkStart w:id="80" w:name="_topic_Version400"/>
-      <w:bookmarkEnd w:id="80"/>
+      <w:bookmarkStart w:id="81" w:name="_topic_Version400"/>
+      <w:bookmarkEnd w:id="81"/>
       <w:r>
         <w:rPr>
           <w:rFonts w:ascii="Tahoma" w:hAnsi="Tahoma"/>
@@ -29702,7 +29871,7 @@
         </w:rPr>
         <w:t>Trifolia’s source code is available to the open-source community via a Github repository (</w:t>
       </w:r>
-      <w:hyperlink r:id="hrId21">
+      <w:hyperlink r:id="hrId23">
         <w:r>
           <w:rPr>
             <w:rStyle w:val="c13"/>
@@ -30433,8 +30602,8 @@
         </w:rPr>
         <w:br w:type="textWrapping" w:clear="all"/>
       </w:r>
-      <w:bookmarkStart w:id="81" w:name="_topic_Version410"/>
-      <w:bookmarkEnd w:id="81"/>
+      <w:bookmarkStart w:id="82" w:name="_topic_Version410"/>
+      <w:bookmarkEnd w:id="82"/>
       <w:r>
         <w:rPr>
           <w:rFonts w:ascii="Tahoma" w:hAnsi="Tahoma"/>
@@ -31114,8 +31283,8 @@
         </w:rPr>
         <w:br w:type="textWrapping" w:clear="all"/>
       </w:r>
-      <w:bookmarkStart w:id="82" w:name="_topic_Version420"/>
-      <w:bookmarkEnd w:id="82"/>
+      <w:bookmarkStart w:id="83" w:name="_topic_Version420"/>
+      <w:bookmarkEnd w:id="83"/>
       <w:r>
         <w:rPr>
           <w:rFonts w:ascii="Tahoma" w:hAnsi="Tahoma"/>
@@ -31385,7 +31554,7 @@
         </w:rPr>
         <w:t>Lantana's installation of Trifolia (</w:t>
       </w:r>
-      <w:hyperlink r:id="hrId22" target="_blank">
+      <w:hyperlink r:id="hrId24" target="_blank">
         <w:r>
           <w:rPr>
             <w:rStyle w:val="c13"/>
@@ -31402,7 +31571,7 @@
         </w:rPr>
         <w:t xml:space="preserve">) re-directs all users to the </w:t>
       </w:r>
-      <w:hyperlink r:id="hrId23" target="_blank">
+      <w:hyperlink r:id="hrId25" target="_blank">
         <w:r>
           <w:rPr>
             <w:rStyle w:val="c13"/>
@@ -32174,8 +32343,8 @@
         </w:rPr>
         <w:br w:type="textWrapping" w:clear="all"/>
       </w:r>
-      <w:bookmarkStart w:id="83" w:name="_topic_Version42x"/>
-      <w:bookmarkEnd w:id="83"/>
+      <w:bookmarkStart w:id="84" w:name="_topic_Version42x"/>
+      <w:bookmarkEnd w:id="84"/>
       <w:r>
         <w:rPr>
           <w:rFonts w:ascii="Tahoma" w:hAnsi="Tahoma"/>
@@ -32879,8 +33048,8 @@
         </w:rPr>
         <w:br w:type="textWrapping" w:clear="all"/>
       </w:r>
-      <w:bookmarkStart w:id="84" w:name="_topic_Version430"/>
-      <w:bookmarkEnd w:id="84"/>
+      <w:bookmarkStart w:id="85" w:name="_topic_Version430"/>
+      <w:bookmarkEnd w:id="85"/>
       <w:r>
         <w:rPr>
           <w:rFonts w:ascii="Tahoma" w:hAnsi="Tahoma"/>

</xml_diff>

<commit_message>
Removing tooltips.xml file and associated web.config entry, since it is no longer used. Removing what's new, since it is not very useful. Adding "Introduction" to home-page from help documentation
</commit_message>
<xml_diff>
--- a/Trifolia.Web/Help/Trifolia.docx
+++ b/Trifolia.Web/Help/Trifolia.docx
@@ -204,7 +204,7 @@
           <w:sz w:val="24"/>
           <w:color w:val="000000"/>
         </w:rPr>
-        <w:t>5</w:t>
+        <w:t>6</w:t>
       </w:r>
       <w:r>
         <w:fldChar w:fldCharType="end"/>
@@ -3985,94 +3985,21 @@
     <w:p>
       <w:pPr>
         <w:spacing w:lineRule="auto" w:line="240"/>
-      </w:pPr>
-      <w:r>
-        <w:t>This documentation can be downloaded the following additional formats:</w:t>
-      </w:r>
-    </w:p>
-    <w:p>
-      <w:pPr>
-        <w:spacing w:lineRule="auto" w:line="240"/>
         <w:numPr>
           <w:ilvl w:val="0"/>
           <w:numId w:val="1"/>
         </w:numPr>
       </w:pPr>
       <w:r/>
-      <w:hyperlink r:id="hrId1">
-        <w:r>
-          <w:rPr>
-            <w:rStyle w:val="c13"/>
-          </w:rPr>
-          <w:t>CHM</w:t>
-        </w:r>
-      </w:hyperlink>
-      <w:r>
-        <w:t xml:space="preserve"> (.chm)</w:t>
-      </w:r>
-    </w:p>
-    <w:p>
-      <w:pPr>
-        <w:spacing w:lineRule="auto" w:line="240"/>
-        <w:numPr>
-          <w:ilvl w:val="0"/>
-          <w:numId w:val="1"/>
-        </w:numPr>
-      </w:pPr>
-      <w:r/>
-      <w:hyperlink r:id="hrId2">
-        <w:r>
-          <w:rPr>
-            <w:rStyle w:val="c13"/>
-          </w:rPr>
-          <w:t>Word</w:t>
-        </w:r>
-      </w:hyperlink>
-      <w:r>
-        <w:t xml:space="preserve"> (.docx)</w:t>
-      </w:r>
-    </w:p>
-    <w:p>
-      <w:pPr>
-        <w:spacing w:lineRule="auto" w:line="240"/>
-        <w:numPr>
-          <w:ilvl w:val="0"/>
-          <w:numId w:val="1"/>
-        </w:numPr>
-      </w:pPr>
-      <w:r/>
-      <w:hyperlink r:id="hrId3">
-        <w:r>
-          <w:rPr>
-            <w:rStyle w:val="c13"/>
-          </w:rPr>
-          <w:t>PDF</w:t>
-        </w:r>
-      </w:hyperlink>
-      <w:r>
-        <w:t xml:space="preserve"> (.pdf)</w:t>
-      </w:r>
-    </w:p>
-    <w:p>
-      <w:pPr>
-        <w:spacing w:lineRule="auto" w:line="240"/>
-        <w:numPr>
-          <w:ilvl w:val="0"/>
-          <w:numId w:val="1"/>
-        </w:numPr>
-      </w:pPr>
-      <w:r/>
-      <w:hyperlink r:id="hrId4">
-        <w:r>
-          <w:rPr>
-            <w:rStyle w:val="c13"/>
-          </w:rPr>
-          <w:t>E-Pub</w:t>
-        </w:r>
-      </w:hyperlink>
-      <w:r>
-        <w:t xml:space="preserve"> (.epub)</w:t>
-      </w:r>
+      <w:r>
+        <w:t>FHIR STU3</w:t>
+      </w:r>
+    </w:p>
+    <w:p>
+      <w:pPr>
+        <w:spacing w:lineRule="auto" w:line="240"/>
+      </w:pPr>
+      <w:r/>
       <w:r/>
       <w:r/>
       <w:r/>
@@ -4171,7 +4098,7 @@
           <w:rFonts w:ascii="Garamond" w:hAnsi="Garamond"/>
           <w:sz w:val="24"/>
         </w:rPr>
-        <w:t>minor performance improvements</w:t>
+        <w:t>Minor performance improvements</w:t>
       </w:r>
     </w:p>
     <w:p>
@@ -4188,7 +4115,7 @@
           <w:rFonts w:ascii="Garamond" w:hAnsi="Garamond"/>
           <w:sz w:val="24"/>
         </w:rPr>
-        <w:t>bug fix to generated Schematron when dealing with single-value bindings within branches</w:t>
+        <w:t>Bug fix to generated Schematron when dealing with single-value bindings within branches</w:t>
       </w:r>
     </w:p>
     <w:p>
@@ -4205,7 +4132,7 @@
           <w:rFonts w:ascii="Garamond" w:hAnsi="Garamond"/>
           <w:sz w:val="24"/>
         </w:rPr>
-        <w:t>bug fix to Schematron rule context's for templates whose schema doesn't have the typical element used by the template predicate (ex: templateId)</w:t>
+        <w:t>Bug fix to Schematron rule context's for templates whose schema doesn't have the typical element used by the template predicate (ex: templateId)</w:t>
       </w:r>
     </w:p>
     <w:p>
@@ -4246,6 +4173,65 @@
           <w:sz w:val="24"/>
         </w:rPr>
         <w:t>the sort order are persisted.</w:t>
+      </w:r>
+    </w:p>
+    <w:p>
+      <w:pPr>
+        <w:pStyle w:val="5"/>
+        <w:spacing w:lineRule="auto" w:line="240"/>
+      </w:pPr>
+      <w:r>
+        <w:rPr>
+          <w:rFonts w:ascii="Garamond" w:hAnsi="Garamond"/>
+          <w:sz w:val="24"/>
+        </w:rPr>
+        <w:t>Developer Improvements</w:t>
+      </w:r>
+    </w:p>
+    <w:p>
+      <w:pPr>
+        <w:spacing w:lineRule="auto" w:line="240"/>
+      </w:pPr>
+      <w:r>
+        <w:rPr>
+          <w:rFonts w:ascii="Garamond" w:hAnsi="Garamond"/>
+          <w:sz w:val="24"/>
+        </w:rPr>
+        <w:t>A number of improvements have been made to make it easier for developers to work on Trifolia, including:</w:t>
+      </w:r>
+    </w:p>
+    <w:p>
+      <w:pPr>
+        <w:spacing w:lineRule="auto" w:line="240"/>
+        <w:numPr>
+          <w:ilvl w:val="0"/>
+          <w:numId w:val="2"/>
+        </w:numPr>
+      </w:pPr>
+      <w:r/>
+      <w:r>
+        <w:rPr>
+          <w:rFonts w:ascii="Garamond" w:hAnsi="Garamond"/>
+          <w:sz w:val="24"/>
+        </w:rPr>
+        <w:t>Using the latest version of Entity Framework, with code-first approach. This will make it easier to modify the database, and apply those modifications during installation. It will also be easier to setup new installations of Trifolia.</w:t>
+      </w:r>
+    </w:p>
+    <w:p>
+      <w:pPr>
+        <w:spacing w:lineRule="auto" w:line="240"/>
+        <w:numPr>
+          <w:ilvl w:val="0"/>
+          <w:numId w:val="2"/>
+        </w:numPr>
+      </w:pPr>
+      <w:r/>
+      <w:r>
+        <w:rPr>
+          <w:rFonts w:ascii="Garamond" w:hAnsi="Garamond"/>
+          <w:sz w:val="24"/>
+        </w:rPr>
+        <w:t>Installation script improvements. Re-designing the installation script to automatically apply the database migrations, and to remove files that are no longer used by the application.</w:t>
       </w:r>
     </w:p>
     <w:p>
@@ -5394,7 +5380,7 @@
       <w:r>
         <w:t xml:space="preserve">Download the FHIR IG Publisher jar file from the FHIR's </w:t>
       </w:r>
-      <w:hyperlink r:id="hrId5" target="_blank">
+      <w:hyperlink r:id="hrId1" target="_blank">
         <w:r>
           <w:rPr>
             <w:rStyle w:val="c13"/>
@@ -5405,7 +5391,7 @@
       <w:r>
         <w:t xml:space="preserve"> page or click </w:t>
       </w:r>
-      <w:hyperlink r:id="hrId6" target="_blank">
+      <w:hyperlink r:id="hrId2" target="_blank">
         <w:r>
           <w:rPr>
             <w:rStyle w:val="c13"/>
@@ -5471,7 +5457,7 @@
       <w:r>
         <w:t xml:space="preserve">Note: The FHIR IG publisher is still relatively new, and being actively developed. If the latest version of the FHIR IG publisher produces errors, you should seek guidance from </w:t>
       </w:r>
-      <w:hyperlink r:id="hrId7" target="_blank">
+      <w:hyperlink r:id="hrId3" target="_blank">
         <w:r>
           <w:rPr>
             <w:rStyle w:val="c13"/>
@@ -17387,7 +17373,7 @@
       <w:pPr>
         <w:spacing w:lineRule="auto" w:line="240"/>
       </w:pPr>
-      <w:hyperlink r:id="hrId8" target="_blank">
+      <w:hyperlink r:id="hrId4" target="_blank">
         <w:r>
           <w:rPr>
             <w:rStyle w:val="c13"/>
@@ -17579,7 +17565,7 @@
       <w:r>
         <w:t xml:space="preserve">The output of this export is in FHIR DSTU1 XML format. Additional details on this format can be found </w:t>
       </w:r>
-      <w:hyperlink r:id="hrId9" target="_blank">
+      <w:hyperlink r:id="hrId5" target="_blank">
         <w:r>
           <w:rPr>
             <w:rStyle w:val="c13"/>
@@ -19661,7 +19647,7 @@
       <w:r>
         <w:t xml:space="preserve">Trifolia includes limited functionality for the </w:t>
       </w:r>
-      <w:hyperlink r:id="hrId10" target="_blank">
+      <w:hyperlink r:id="hrId6" target="_blank">
         <w:r>
           <w:rPr>
             <w:rStyle w:val="c13"/>
@@ -20727,7 +20713,7 @@
       <w:r>
         <w:t xml:space="preserve">Lantana's installation of Trifolia exposes the help documentation here: </w:t>
       </w:r>
-      <w:hyperlink r:id="hrId11" target="_blank">
+      <w:hyperlink r:id="hrId7" target="_blank">
         <w:r>
           <w:rPr>
             <w:rStyle w:val="c13"/>
@@ -20768,7 +20754,7 @@
       <w:r>
         <w:t xml:space="preserve">Lantana's installation of Trifolia exposes the WADL here: </w:t>
       </w:r>
-      <w:hyperlink r:id="hrId12" target="_blank">
+      <w:hyperlink r:id="hrId8" target="_blank">
         <w:r>
           <w:rPr>
             <w:rStyle w:val="c13"/>
@@ -22522,7 +22508,7 @@
         </w:rPr>
         <w:t>Lantana's installation of Trifolia (</w:t>
       </w:r>
-      <w:hyperlink r:id="hrId13" target="_blank">
+      <w:hyperlink r:id="hrId9" target="_blank">
         <w:r>
           <w:rPr>
             <w:rStyle w:val="c13"/>
@@ -22539,7 +22525,7 @@
         </w:rPr>
         <w:t xml:space="preserve">) re-directs all users to the </w:t>
       </w:r>
-      <w:hyperlink r:id="hrId14" target="_blank">
+      <w:hyperlink r:id="hrId10" target="_blank">
         <w:r>
           <w:rPr>
             <w:rStyle w:val="c13"/>
@@ -24046,7 +24032,7 @@
         </w:rPr>
         <w:t>Trifolia’s source code is available to the open-source community via a Github repository (</w:t>
       </w:r>
-      <w:hyperlink r:id="hrId15">
+      <w:hyperlink r:id="hrId11">
         <w:r>
           <w:rPr>
             <w:rStyle w:val="c13"/>
@@ -33584,7 +33570,7 @@
             <w:pPr>
               <w:spacing w:lineRule="auto" w:line="240"/>
             </w:pPr>
-            <w:hyperlink r:id="hrId16">
+            <w:hyperlink r:id="hrId12">
               <w:r>
                 <w:rPr>
                   <w:rFonts w:ascii="Calibri" w:hAnsi="Calibri"/>
@@ -33656,7 +33642,7 @@
             <w:pPr>
               <w:spacing w:lineRule="auto" w:line="240"/>
             </w:pPr>
-            <w:hyperlink r:id="hrId17">
+            <w:hyperlink r:id="hrId13">
               <w:r>
                 <w:rPr>
                   <w:rFonts w:ascii="Calibri" w:hAnsi="Calibri"/>
@@ -33728,7 +33714,7 @@
             <w:pPr>
               <w:spacing w:lineRule="auto" w:line="240"/>
             </w:pPr>
-            <w:hyperlink r:id="hrId18">
+            <w:hyperlink r:id="hrId14">
               <w:r>
                 <w:rPr>
                   <w:rFonts w:ascii="Calibri" w:hAnsi="Calibri"/>
@@ -33800,7 +33786,7 @@
             <w:pPr>
               <w:spacing w:lineRule="auto" w:line="240"/>
             </w:pPr>
-            <w:hyperlink r:id="hrId19">
+            <w:hyperlink r:id="hrId15">
               <w:r>
                 <w:rPr>
                   <w:rFonts w:ascii="Calibri" w:hAnsi="Calibri"/>
@@ -33872,7 +33858,7 @@
             <w:pPr>
               <w:spacing w:lineRule="auto" w:line="240"/>
             </w:pPr>
-            <w:hyperlink r:id="hrId20">
+            <w:hyperlink r:id="hrId16">
               <w:r>
                 <w:rPr>
                   <w:rFonts w:ascii="Calibri" w:hAnsi="Calibri"/>
@@ -33944,7 +33930,7 @@
             <w:pPr>
               <w:spacing w:lineRule="auto" w:line="240"/>
             </w:pPr>
-            <w:hyperlink r:id="hrId21">
+            <w:hyperlink r:id="hrId17">
               <w:r>
                 <w:rPr>
                   <w:rFonts w:ascii="Calibri" w:hAnsi="Calibri"/>
@@ -34016,7 +34002,7 @@
             <w:pPr>
               <w:spacing w:lineRule="auto" w:line="240"/>
             </w:pPr>
-            <w:hyperlink r:id="hrId22">
+            <w:hyperlink r:id="hrId18">
               <w:r>
                 <w:rPr>
                   <w:rFonts w:ascii="Calibri" w:hAnsi="Calibri"/>
@@ -34088,7 +34074,7 @@
             <w:pPr>
               <w:spacing w:lineRule="auto" w:line="240"/>
             </w:pPr>
-            <w:hyperlink r:id="hrId23">
+            <w:hyperlink r:id="hrId19">
               <w:r>
                 <w:rPr>
                   <w:rFonts w:ascii="Calibri" w:hAnsi="Calibri"/>
@@ -34160,7 +34146,7 @@
             <w:pPr>
               <w:spacing w:lineRule="auto" w:line="240"/>
             </w:pPr>
-            <w:hyperlink r:id="hrId24">
+            <w:hyperlink r:id="hrId20">
               <w:r>
                 <w:rPr>
                   <w:rFonts w:ascii="Calibri" w:hAnsi="Calibri"/>
@@ -34232,7 +34218,7 @@
             <w:pPr>
               <w:spacing w:lineRule="auto" w:line="240"/>
             </w:pPr>
-            <w:hyperlink r:id="hrId25">
+            <w:hyperlink r:id="hrId21">
               <w:r>
                 <w:rPr>
                   <w:rFonts w:ascii="Calibri" w:hAnsi="Calibri"/>

</xml_diff>

<commit_message>
Updating "Whats new" information
</commit_message>
<xml_diff>
--- a/Trifolia.Web/Help/Trifolia.docx
+++ b/Trifolia.Web/Help/Trifolia.docx
@@ -582,7 +582,7 @@
           <w:sz w:val="24"/>
           <w:color w:val="000000"/>
         </w:rPr>
-        <w:t>11</w:t>
+        <w:t>12</w:t>
       </w:r>
       <w:r>
         <w:fldChar w:fldCharType="end"/>
@@ -744,7 +744,7 @@
           <w:sz w:val="24"/>
           <w:color w:val="000000"/>
         </w:rPr>
-        <w:t>12</w:t>
+        <w:t>13</w:t>
       </w:r>
       <w:r>
         <w:fldChar w:fldCharType="end"/>
@@ -959,7 +959,7 @@
           <w:sz w:val="24"/>
           <w:color w:val="000000"/>
         </w:rPr>
-        <w:t>15</w:t>
+        <w:t>16</w:t>
       </w:r>
       <w:r>
         <w:fldChar w:fldCharType="end"/>
@@ -1013,7 +1013,7 @@
           <w:sz w:val="24"/>
           <w:color w:val="000000"/>
         </w:rPr>
-        <w:t>15</w:t>
+        <w:t>16</w:t>
       </w:r>
       <w:r>
         <w:fldChar w:fldCharType="end"/>
@@ -1337,7 +1337,7 @@
           <w:sz w:val="24"/>
           <w:color w:val="000000"/>
         </w:rPr>
-        <w:t>18</w:t>
+        <w:t>19</w:t>
       </w:r>
       <w:r>
         <w:fldChar w:fldCharType="end"/>
@@ -1445,7 +1445,7 @@
           <w:sz w:val="24"/>
           <w:color w:val="000000"/>
         </w:rPr>
-        <w:t>19</w:t>
+        <w:t>20</w:t>
       </w:r>
       <w:r>
         <w:fldChar w:fldCharType="end"/>
@@ -1553,7 +1553,7 @@
           <w:sz w:val="24"/>
           <w:color w:val="000000"/>
         </w:rPr>
-        <w:t>20</w:t>
+        <w:t>21</w:t>
       </w:r>
       <w:r>
         <w:fldChar w:fldCharType="end"/>
@@ -1607,7 +1607,7 @@
           <w:sz w:val="24"/>
           <w:color w:val="000000"/>
         </w:rPr>
-        <w:t>21</w:t>
+        <w:t>22</w:t>
       </w:r>
       <w:r>
         <w:fldChar w:fldCharType="end"/>
@@ -1715,7 +1715,7 @@
           <w:sz w:val="24"/>
           <w:color w:val="000000"/>
         </w:rPr>
-        <w:t>22</w:t>
+        <w:t>23</w:t>
       </w:r>
       <w:r>
         <w:fldChar w:fldCharType="end"/>
@@ -1769,7 +1769,7 @@
           <w:sz w:val="24"/>
           <w:color w:val="000000"/>
         </w:rPr>
-        <w:t>23</w:t>
+        <w:t>24</w:t>
       </w:r>
       <w:r>
         <w:fldChar w:fldCharType="end"/>
@@ -1877,7 +1877,7 @@
           <w:sz w:val="24"/>
           <w:color w:val="000000"/>
         </w:rPr>
-        <w:t>24</w:t>
+        <w:t>25</w:t>
       </w:r>
       <w:r>
         <w:fldChar w:fldCharType="end"/>
@@ -2039,7 +2039,7 @@
           <w:sz w:val="24"/>
           <w:color w:val="000000"/>
         </w:rPr>
-        <w:t>25</w:t>
+        <w:t>26</w:t>
       </w:r>
       <w:r>
         <w:fldChar w:fldCharType="end"/>
@@ -2093,7 +2093,7 @@
           <w:sz w:val="24"/>
           <w:color w:val="000000"/>
         </w:rPr>
-        <w:t>25</w:t>
+        <w:t>26</w:t>
       </w:r>
       <w:r>
         <w:fldChar w:fldCharType="end"/>
@@ -2147,7 +2147,7 @@
           <w:sz w:val="24"/>
           <w:color w:val="000000"/>
         </w:rPr>
-        <w:t>25</w:t>
+        <w:t>26</w:t>
       </w:r>
       <w:r>
         <w:fldChar w:fldCharType="end"/>
@@ -2417,7 +2417,7 @@
           <w:sz w:val="24"/>
           <w:color w:val="000000"/>
         </w:rPr>
-        <w:t>29</w:t>
+        <w:t>30</w:t>
       </w:r>
       <w:r>
         <w:fldChar w:fldCharType="end"/>
@@ -2525,7 +2525,7 @@
           <w:sz w:val="24"/>
           <w:color w:val="000000"/>
         </w:rPr>
-        <w:t>31</w:t>
+        <w:t>32</w:t>
       </w:r>
       <w:r>
         <w:fldChar w:fldCharType="end"/>
@@ -2579,7 +2579,7 @@
           <w:sz w:val="24"/>
           <w:color w:val="000000"/>
         </w:rPr>
-        <w:t>31</w:t>
+        <w:t>32</w:t>
       </w:r>
       <w:r>
         <w:fldChar w:fldCharType="end"/>
@@ -2686,7 +2686,7 @@
           <w:sz w:val="24"/>
           <w:color w:val="000000"/>
         </w:rPr>
-        <w:t>33</w:t>
+        <w:t>34</w:t>
       </w:r>
       <w:r>
         <w:fldChar w:fldCharType="end"/>
@@ -2739,7 +2739,7 @@
           <w:sz w:val="24"/>
           <w:color w:val="000000"/>
         </w:rPr>
-        <w:t>34</w:t>
+        <w:t>35</w:t>
       </w:r>
       <w:r>
         <w:fldChar w:fldCharType="end"/>
@@ -2793,7 +2793,7 @@
           <w:sz w:val="24"/>
           <w:color w:val="000000"/>
         </w:rPr>
-        <w:t>34</w:t>
+        <w:t>35</w:t>
       </w:r>
       <w:r>
         <w:fldChar w:fldCharType="end"/>
@@ -2847,7 +2847,7 @@
           <w:sz w:val="24"/>
           <w:color w:val="000000"/>
         </w:rPr>
-        <w:t>36</w:t>
+        <w:t>37</w:t>
       </w:r>
       <w:r>
         <w:fldChar w:fldCharType="end"/>
@@ -2901,7 +2901,7 @@
           <w:sz w:val="24"/>
           <w:color w:val="000000"/>
         </w:rPr>
-        <w:t>36</w:t>
+        <w:t>37</w:t>
       </w:r>
       <w:r>
         <w:fldChar w:fldCharType="end"/>
@@ -2954,7 +2954,7 @@
           <w:sz w:val="24"/>
           <w:color w:val="000000"/>
         </w:rPr>
-        <w:t>36</w:t>
+        <w:t>37</w:t>
       </w:r>
       <w:r>
         <w:fldChar w:fldCharType="end"/>
@@ -3223,7 +3223,7 @@
           <w:sz w:val="24"/>
           <w:color w:val="000000"/>
         </w:rPr>
-        <w:t>40</w:t>
+        <w:t>41</w:t>
       </w:r>
       <w:r>
         <w:fldChar w:fldCharType="end"/>
@@ -3277,7 +3277,7 @@
           <w:sz w:val="24"/>
           <w:color w:val="000000"/>
         </w:rPr>
-        <w:t>41</w:t>
+        <w:t>42</w:t>
       </w:r>
       <w:r>
         <w:fldChar w:fldCharType="end"/>
@@ -3385,7 +3385,7 @@
           <w:sz w:val="24"/>
           <w:color w:val="000000"/>
         </w:rPr>
-        <w:t>43</w:t>
+        <w:t>44</w:t>
       </w:r>
       <w:r>
         <w:fldChar w:fldCharType="end"/>
@@ -3439,7 +3439,7 @@
           <w:sz w:val="24"/>
           <w:color w:val="000000"/>
         </w:rPr>
-        <w:t>44</w:t>
+        <w:t>45</w:t>
       </w:r>
       <w:r>
         <w:fldChar w:fldCharType="end"/>
@@ -3493,7 +3493,7 @@
           <w:sz w:val="24"/>
           <w:color w:val="000000"/>
         </w:rPr>
-        <w:t>45</w:t>
+        <w:t>46</w:t>
       </w:r>
       <w:r>
         <w:fldChar w:fldCharType="end"/>
@@ -3655,7 +3655,7 @@
           <w:sz w:val="24"/>
           <w:color w:val="000000"/>
         </w:rPr>
-        <w:t>54</w:t>
+        <w:t>55</w:t>
       </w:r>
       <w:r>
         <w:fldChar w:fldCharType="end"/>
@@ -4056,7 +4056,7 @@
           <w:rFonts w:ascii="Garamond" w:hAnsi="Garamond"/>
           <w:sz w:val="24"/>
         </w:rPr>
-        <w:t>Released on ????, 2017</w:t>
+        <w:t>Released on Wednesday, April 26, 2017</w:t>
       </w:r>
     </w:p>
     <w:p>
@@ -4069,7 +4069,7 @@
           <w:rFonts w:ascii="Garamond" w:hAnsi="Garamond"/>
           <w:sz w:val="24"/>
         </w:rPr>
-        <w:t>Schematron Export Improvements</w:t>
+        <w:t>FHIR Improvements</w:t>
       </w:r>
     </w:p>
     <w:p>
@@ -4081,7 +4081,195 @@
           <w:rFonts w:ascii="Garamond" w:hAnsi="Garamond"/>
           <w:sz w:val="24"/>
         </w:rPr>
-        <w:t xml:space="preserve">A number of improvements have been made to Schematron exports including: </w:t>
+        <w:t>The schema used by Trifolia for "FHIR_Latest" is updated with the schema from FHIR STU3's recent publication. In the future, the Implementation Guide Type "FHIR_Latest" will be renamed to "FHIR STU3" and a new implementation guide will be created for "FHIR_Latest" that represents the latest build of FHIR.</w:t>
+      </w:r>
+    </w:p>
+    <w:p>
+      <w:pPr>
+        <w:spacing w:lineRule="auto" w:line="240"/>
+      </w:pPr>
+      <w:r>
+        <w:rPr>
+          <w:rFonts w:ascii="Garamond" w:hAnsi="Garamond"/>
+          <w:sz w:val="24"/>
+        </w:rPr>
+        <w:t>The fixed[x] and pattern[x] fields are included in imports of StructureDefinition resources.</w:t>
+      </w:r>
+    </w:p>
+    <w:p>
+      <w:pPr>
+        <w:pStyle w:val="5"/>
+        <w:spacing w:lineRule="auto" w:line="240"/>
+      </w:pPr>
+      <w:r>
+        <w:rPr>
+          <w:rFonts w:ascii="Garamond" w:hAnsi="Garamond"/>
+          <w:sz w:val="24"/>
+        </w:rPr>
+        <w:t>Default field selection for exports</w:t>
+      </w:r>
+    </w:p>
+    <w:p>
+      <w:pPr>
+        <w:spacing w:lineRule="auto" w:line="240"/>
+      </w:pPr>
+      <w:r>
+        <w:rPr>
+          <w:rFonts w:ascii="Garamond" w:hAnsi="Garamond"/>
+          <w:sz w:val="24"/>
+        </w:rPr>
+        <w:t xml:space="preserve">The "Save As Default" functionality for "Export templates/profiles to MS Word" was not saving all fields. This is now fixed so that when you indicate to save your preferences as default, the selected templates/profiles </w:t>
+      </w:r>
+      <w:r>
+        <w:rPr>
+          <w:rFonts w:ascii="Garamond" w:hAnsi="Garamond"/>
+          <w:i/>
+          <w:sz w:val="24"/>
+        </w:rPr>
+        <w:t xml:space="preserve">and </w:t>
+      </w:r>
+      <w:r>
+        <w:rPr>
+          <w:rFonts w:ascii="Garamond" w:hAnsi="Garamond"/>
+          <w:sz w:val="24"/>
+        </w:rPr>
+        <w:t>the sort order are persisted.</w:t>
+      </w:r>
+    </w:p>
+    <w:p>
+      <w:pPr>
+        <w:pStyle w:val="5"/>
+        <w:spacing w:lineRule="auto" w:line="240"/>
+      </w:pPr>
+      <w:r>
+        <w:rPr>
+          <w:rFonts w:ascii="Garamond" w:hAnsi="Garamond"/>
+          <w:sz w:val="24"/>
+        </w:rPr>
+        <w:t>Implementation Guide Editing</w:t>
+      </w:r>
+    </w:p>
+    <w:p>
+      <w:pPr>
+        <w:spacing w:lineRule="auto" w:line="240"/>
+      </w:pPr>
+      <w:r>
+        <w:rPr>
+          <w:rFonts w:ascii="Garamond" w:hAnsi="Garamond"/>
+          <w:sz w:val="24"/>
+        </w:rPr>
+        <w:t>Permissions management on the "Edit Implementation Guide" screen has been improved so that multiple users can be added with less effort. The "General" tab has been re-organized into two separate columns so that more fields can fit on a single screen, reducing the need to scroll to edit the fields.</w:t>
+      </w:r>
+    </w:p>
+    <w:p>
+      <w:pPr>
+        <w:spacing w:lineRule="auto" w:line="240"/>
+      </w:pPr>
+      <w:r>
+        <w:rPr>
+          <w:rFonts w:ascii="Garamond" w:hAnsi="Garamond"/>
+          <w:sz w:val="24"/>
+        </w:rPr>
+        <w:t>When versioning an Implementation Guide, the identifier of the IG is copied to the new version.</w:t>
+      </w:r>
+    </w:p>
+    <w:p>
+      <w:pPr>
+        <w:pStyle w:val="5"/>
+        <w:spacing w:lineRule="auto" w:line="240"/>
+      </w:pPr>
+      <w:r>
+        <w:rPr>
+          <w:rFonts w:ascii="Garamond" w:hAnsi="Garamond"/>
+          <w:sz w:val="24"/>
+        </w:rPr>
+        <w:t>Exporting templates/profiles to MS Word</w:t>
+      </w:r>
+    </w:p>
+    <w:p>
+      <w:pPr>
+        <w:spacing w:lineRule="auto" w:line="240"/>
+      </w:pPr>
+      <w:r>
+        <w:rPr>
+          <w:rFonts w:ascii="Garamond" w:hAnsi="Garamond"/>
+          <w:sz w:val="24"/>
+        </w:rPr>
+        <w:t>The "Save as Default" functionality is improved so that it remembers the sort order of templates/profiles within the export, and the templates/profiles selected for export.</w:t>
+      </w:r>
+    </w:p>
+    <w:p>
+      <w:pPr>
+        <w:pStyle w:val="5"/>
+        <w:spacing w:lineRule="auto" w:line="240"/>
+      </w:pPr>
+      <w:r>
+        <w:rPr>
+          <w:rFonts w:ascii="Garamond" w:hAnsi="Garamond"/>
+          <w:sz w:val="24"/>
+        </w:rPr>
+        <w:t>Template/Profile Editing</w:t>
+      </w:r>
+    </w:p>
+    <w:p>
+      <w:pPr>
+        <w:spacing w:lineRule="auto" w:line="240"/>
+      </w:pPr>
+      <w:r>
+        <w:rPr>
+          <w:rFonts w:ascii="Garamond" w:hAnsi="Garamond"/>
+          <w:sz w:val="24"/>
+        </w:rPr>
+        <w:t>The author of a template can be changed in the template/profile editor.</w:t>
+      </w:r>
+    </w:p>
+    <w:p>
+      <w:pPr>
+        <w:spacing w:lineRule="auto" w:line="240"/>
+      </w:pPr>
+      <w:r>
+        <w:rPr>
+          <w:rFonts w:ascii="Garamond" w:hAnsi="Garamond"/>
+          <w:sz w:val="24"/>
+        </w:rPr>
+        <w:t>A template/profile cannot reference itself as an implied template/profile anymore.</w:t>
+      </w:r>
+    </w:p>
+    <w:p>
+      <w:pPr>
+        <w:spacing w:lineRule="auto" w:line="240"/>
+      </w:pPr>
+      <w:r>
+        <w:rPr>
+          <w:rFonts w:ascii="Garamond" w:hAnsi="Garamond"/>
+          <w:sz w:val="24"/>
+        </w:rPr>
+        <w:t>Bug fix to removing single-value binding from constraints.</w:t>
+      </w:r>
+    </w:p>
+    <w:p>
+      <w:pPr>
+        <w:pStyle w:val="5"/>
+        <w:spacing w:lineRule="auto" w:line="240"/>
+      </w:pPr>
+      <w:r>
+        <w:rPr>
+          <w:rFonts w:ascii="Garamond" w:hAnsi="Garamond"/>
+          <w:sz w:val="24"/>
+        </w:rPr>
+        <w:t>Schematron Export Improvements</w:t>
+      </w:r>
+    </w:p>
+    <w:p>
+      <w:pPr>
+        <w:spacing w:lineRule="auto" w:line="240"/>
+      </w:pPr>
+      <w:r>
+        <w:rPr>
+          <w:rFonts w:ascii="Garamond" w:hAnsi="Garamond"/>
+          <w:sz w:val="24"/>
+        </w:rPr>
+        <w:t xml:space="preserve">Several of improvements have been made to Schematron exports including: </w:t>
       </w:r>
     </w:p>
     <w:p>
@@ -4115,7 +4303,7 @@
           <w:rFonts w:ascii="Garamond" w:hAnsi="Garamond"/>
           <w:sz w:val="24"/>
         </w:rPr>
-        <w:t>Bug fix to generated Schematron when dealing with single-value bindings within branches</w:t>
+        <w:t>Single-value bindings within branches are tested now</w:t>
       </w:r>
     </w:p>
     <w:p>
@@ -4132,97 +4320,7 @@
           <w:rFonts w:ascii="Garamond" w:hAnsi="Garamond"/>
           <w:sz w:val="24"/>
         </w:rPr>
-        <w:t>Bug fix to Schematron rule context's for templates whose schema doesn't have the typical element used by the template predicate (ex: templateId)</w:t>
-      </w:r>
-    </w:p>
-    <w:p>
-      <w:pPr>
-        <w:pStyle w:val="5"/>
-        <w:spacing w:lineRule="auto" w:line="240"/>
-      </w:pPr>
-      <w:r>
-        <w:rPr>
-          <w:rFonts w:ascii="Garamond" w:hAnsi="Garamond"/>
-          <w:sz w:val="24"/>
-        </w:rPr>
-        <w:t>Default field selection for exports</w:t>
-      </w:r>
-    </w:p>
-    <w:p>
-      <w:pPr>
-        <w:spacing w:lineRule="auto" w:line="240"/>
-      </w:pPr>
-      <w:r>
-        <w:rPr>
-          <w:rFonts w:ascii="Garamond" w:hAnsi="Garamond"/>
-          <w:sz w:val="24"/>
-        </w:rPr>
-        <w:t xml:space="preserve">The "Save As Default" functionality for "Export templates/profiles to MS Word" was not saving all fields. This is now fixed so that when you indicate to save your preferences as default, the selected templates/profiles </w:t>
-      </w:r>
-      <w:r>
-        <w:rPr>
-          <w:rFonts w:ascii="Garamond" w:hAnsi="Garamond"/>
-          <w:i/>
-          <w:sz w:val="24"/>
-        </w:rPr>
-        <w:t xml:space="preserve">and </w:t>
-      </w:r>
-      <w:r>
-        <w:rPr>
-          <w:rFonts w:ascii="Garamond" w:hAnsi="Garamond"/>
-          <w:sz w:val="24"/>
-        </w:rPr>
-        <w:t>the sort order are persisted.</w:t>
-      </w:r>
-    </w:p>
-    <w:p>
-      <w:pPr>
-        <w:pStyle w:val="5"/>
-        <w:spacing w:lineRule="auto" w:line="240"/>
-      </w:pPr>
-      <w:r>
-        <w:rPr>
-          <w:rFonts w:ascii="Garamond" w:hAnsi="Garamond"/>
-          <w:sz w:val="24"/>
-        </w:rPr>
-        <w:t>Implementation Guide Editing</w:t>
-      </w:r>
-    </w:p>
-    <w:p>
-      <w:pPr>
-        <w:spacing w:lineRule="auto" w:line="240"/>
-      </w:pPr>
-      <w:r>
-        <w:rPr>
-          <w:rFonts w:ascii="Garamond" w:hAnsi="Garamond"/>
-          <w:sz w:val="24"/>
-        </w:rPr>
-        <w:t>Permissions management on the "Edit Implementation Guide" screen has been improved so that multiple users can be added with less effort. The "General" tab has been re-organized into two separate columns so that more fields can fit on a single screen, reducing the need to scroll to edit the fields.</w:t>
-      </w:r>
-    </w:p>
-    <w:p>
-      <w:pPr>
-        <w:pStyle w:val="5"/>
-        <w:spacing w:lineRule="auto" w:line="240"/>
-      </w:pPr>
-      <w:r>
-        <w:rPr>
-          <w:rFonts w:ascii="Garamond" w:hAnsi="Garamond"/>
-          <w:sz w:val="24"/>
-        </w:rPr>
-        <w:t>Developer Improvements</w:t>
-      </w:r>
-    </w:p>
-    <w:p>
-      <w:pPr>
-        <w:spacing w:lineRule="auto" w:line="240"/>
-      </w:pPr>
-      <w:r>
-        <w:rPr>
-          <w:rFonts w:ascii="Garamond" w:hAnsi="Garamond"/>
-          <w:sz w:val="24"/>
-        </w:rPr>
-        <w:t>A number of improvements have been made to make it easier for developers to work on Trifolia, including:</w:t>
+        <w:t>Specialized rule context for templates whose schema doesn't have the typical element used by the template predicate (ex: templateId)</w:t>
       </w:r>
     </w:p>
     <w:p>
@@ -4239,7 +4337,49 @@
           <w:rFonts w:ascii="Garamond" w:hAnsi="Garamond"/>
           <w:sz w:val="24"/>
         </w:rPr>
-        <w:t>Using the latest version of Entity Framework, with code-first approach. This will make it easier to modify the database, and apply those modifications during installation. It will also be easier to setup new installations of Trifolia.</w:t>
+        <w:t>Manual Schematron is exported for primitive constraints SHALL constraints that are a child of a MAY constraint</w:t>
+      </w:r>
+    </w:p>
+    <w:p>
+      <w:pPr>
+        <w:pStyle w:val="5"/>
+        <w:spacing w:lineRule="auto" w:line="240"/>
+      </w:pPr>
+      <w:r>
+        <w:rPr>
+          <w:rFonts w:ascii="Garamond" w:hAnsi="Garamond"/>
+          <w:sz w:val="24"/>
+        </w:rPr>
+        <w:t>Developer Improvements</w:t>
+      </w:r>
+    </w:p>
+    <w:p>
+      <w:pPr>
+        <w:spacing w:lineRule="auto" w:line="240"/>
+      </w:pPr>
+      <w:r>
+        <w:rPr>
+          <w:rFonts w:ascii="Garamond" w:hAnsi="Garamond"/>
+          <w:sz w:val="24"/>
+        </w:rPr>
+        <w:t>Several improvements have been made to make it easier for developers to work on Trifolia, including:</w:t>
+      </w:r>
+    </w:p>
+    <w:p>
+      <w:pPr>
+        <w:spacing w:lineRule="auto" w:line="240"/>
+        <w:numPr>
+          <w:ilvl w:val="0"/>
+          <w:numId w:val="2"/>
+        </w:numPr>
+      </w:pPr>
+      <w:r/>
+      <w:r>
+        <w:rPr>
+          <w:rFonts w:ascii="Garamond" w:hAnsi="Garamond"/>
+          <w:sz w:val="24"/>
+        </w:rPr>
+        <w:t>Using the latest version of Entity Framework, with code-first approach. This will make it easier to modify the database, and apply those modifications during installation. It is also be easier to setup new installations of Trifolia.</w:t>
       </w:r>
     </w:p>
     <w:p>
@@ -4355,7 +4495,7 @@
                 <w:sz w:val="22"/>
                 <w:color w:val="000000"/>
               </w:rPr>
-              <w:t>Branch within a branch produces incorrect schematron rule context</w:t>
+              <w:t>Versioning implementation guide does not copy identifier</w:t>
             </w:r>
           </w:p>
         </w:tc>
@@ -4390,7 +4530,7 @@
                 <w:sz w:val="22"/>
                 <w:color w:val="000000"/>
               </w:rPr>
-              <w:t>Export to MS. Word - "Save As Default" not working</w:t>
+              <w:t>Template Save does not display error when another template exists with same identifier</w:t>
             </w:r>
           </w:p>
         </w:tc>
@@ -4425,7 +4565,7 @@
                 <w:sz w:val="22"/>
                 <w:color w:val="000000"/>
               </w:rPr>
-              <w:t>Display errors in user-friendy way</w:t>
+              <w:t>Branch within a branch produces incorrect Schematron rule context</w:t>
             </w:r>
           </w:p>
         </w:tc>
@@ -4460,7 +4600,7 @@
                 <w:sz w:val="22"/>
                 <w:color w:val="000000"/>
               </w:rPr>
-              <w:t>Export Templates to MS Word - Save as Default not saving unchecked templates</w:t>
+              <w:t>Export to MS. Word - "Save As Default" not working</w:t>
             </w:r>
           </w:p>
         </w:tc>
@@ -4495,7 +4635,147 @@
                 <w:sz w:val="22"/>
                 <w:color w:val="000000"/>
               </w:rPr>
+              <w:t>Display errors in user-friendly way</w:t>
+            </w:r>
+          </w:p>
+        </w:tc>
+      </w:tr>
+      <w:tr>
+        <w:trPr>
+          <w:trHeight w:val="285" w:hRule="atLeast"/>
+        </w:trPr>
+        <w:tc>
+          <w:p>
+            <w:pPr>
+              <w:spacing w:lineRule="auto" w:line="240"/>
+            </w:pPr>
+            <w:r>
+              <w:rPr>
+                <w:rFonts w:ascii="Calibri" w:hAnsi="Calibri"/>
+                <w:sz w:val="22"/>
+                <w:color w:val="000000"/>
+              </w:rPr>
+              <w:t>Defect</w:t>
+            </w:r>
+          </w:p>
+        </w:tc>
+        <w:tc>
+          <w:p>
+            <w:pPr>
+              <w:spacing w:lineRule="auto" w:line="240"/>
+            </w:pPr>
+            <w:r>
+              <w:rPr>
+                <w:rFonts w:ascii="Calibri" w:hAnsi="Calibri"/>
+                <w:sz w:val="22"/>
+                <w:color w:val="000000"/>
+              </w:rPr>
+              <w:t>Export Templates to MS Word - Save as Default not saving unchecked templates</w:t>
+            </w:r>
+          </w:p>
+        </w:tc>
+      </w:tr>
+      <w:tr>
+        <w:trPr>
+          <w:trHeight w:val="285" w:hRule="atLeast"/>
+        </w:trPr>
+        <w:tc>
+          <w:p>
+            <w:pPr>
+              <w:spacing w:lineRule="auto" w:line="240"/>
+            </w:pPr>
+            <w:r>
+              <w:rPr>
+                <w:rFonts w:ascii="Calibri" w:hAnsi="Calibri"/>
+                <w:sz w:val="22"/>
+                <w:color w:val="000000"/>
+              </w:rPr>
+              <w:t>Defect</w:t>
+            </w:r>
+          </w:p>
+        </w:tc>
+        <w:tc>
+          <w:p>
+            <w:pPr>
+              <w:spacing w:lineRule="auto" w:line="240"/>
+            </w:pPr>
+            <w:r>
+              <w:rPr>
+                <w:rFonts w:ascii="Calibri" w:hAnsi="Calibri"/>
+                <w:sz w:val="22"/>
+                <w:color w:val="000000"/>
+              </w:rPr>
               <w:t>Binding does not delete once set</w:t>
+            </w:r>
+          </w:p>
+        </w:tc>
+      </w:tr>
+      <w:tr>
+        <w:trPr>
+          <w:trHeight w:val="285" w:hRule="atLeast"/>
+        </w:trPr>
+        <w:tc>
+          <w:p>
+            <w:pPr>
+              <w:spacing w:lineRule="auto" w:line="240"/>
+            </w:pPr>
+            <w:r>
+              <w:rPr>
+                <w:rFonts w:ascii="Calibri" w:hAnsi="Calibri"/>
+                <w:sz w:val="22"/>
+                <w:color w:val="000000"/>
+              </w:rPr>
+              <w:t>Defect</w:t>
+            </w:r>
+          </w:p>
+        </w:tc>
+        <w:tc>
+          <w:p>
+            <w:pPr>
+              <w:spacing w:lineRule="auto" w:line="240"/>
+            </w:pPr>
+            <w:r>
+              <w:rPr>
+                <w:rFonts w:ascii="Calibri" w:hAnsi="Calibri"/>
+                <w:sz w:val="22"/>
+                <w:color w:val="000000"/>
+              </w:rPr>
+              <w:t>Template incorrectly allows itself as implied template</w:t>
+            </w:r>
+          </w:p>
+        </w:tc>
+      </w:tr>
+      <w:tr>
+        <w:trPr>
+          <w:trHeight w:val="285" w:hRule="atLeast"/>
+        </w:trPr>
+        <w:tc>
+          <w:p>
+            <w:pPr>
+              <w:spacing w:lineRule="auto" w:line="240"/>
+            </w:pPr>
+            <w:r>
+              <w:rPr>
+                <w:rFonts w:ascii="Calibri" w:hAnsi="Calibri"/>
+                <w:sz w:val="22"/>
+                <w:color w:val="000000"/>
+              </w:rPr>
+              <w:t>Defect</w:t>
+            </w:r>
+          </w:p>
+        </w:tc>
+        <w:tc>
+          <w:p>
+            <w:pPr>
+              <w:spacing w:lineRule="auto" w:line="240"/>
+            </w:pPr>
+            <w:r>
+              <w:rPr>
+                <w:rFonts w:ascii="Calibri" w:hAnsi="Calibri"/>
+                <w:sz w:val="22"/>
+                <w:color w:val="000000"/>
+              </w:rPr>
+              <w:t>Schematron: Primitive SHALLs with manual Schematron are not exported when the parent is MAY</w:t>
             </w:r>
           </w:p>
         </w:tc>
@@ -4600,7 +4880,182 @@
                 <w:sz w:val="22"/>
                 <w:color w:val="000000"/>
               </w:rPr>
-              <w:t>Schematron US Realm Addr/name etc templates need manual search and replace contexts in the Schematron file</w:t>
+              <w:t>Schematron US Realm addr/name etc. templates need manual search and replace contexts in the Schematron file</w:t>
+            </w:r>
+          </w:p>
+        </w:tc>
+      </w:tr>
+      <w:tr>
+        <w:trPr>
+          <w:trHeight w:val="285" w:hRule="atLeast"/>
+        </w:trPr>
+        <w:tc>
+          <w:p>
+            <w:pPr>
+              <w:spacing w:lineRule="auto" w:line="240"/>
+            </w:pPr>
+            <w:r>
+              <w:rPr>
+                <w:rFonts w:ascii="Calibri" w:hAnsi="Calibri"/>
+                <w:sz w:val="22"/>
+                <w:color w:val="000000"/>
+              </w:rPr>
+              <w:t>New Feature</w:t>
+            </w:r>
+          </w:p>
+        </w:tc>
+        <w:tc>
+          <w:p>
+            <w:pPr>
+              <w:spacing w:lineRule="auto" w:line="240"/>
+            </w:pPr>
+            <w:r>
+              <w:rPr>
+                <w:rFonts w:ascii="Calibri" w:hAnsi="Calibri"/>
+                <w:sz w:val="22"/>
+                <w:color w:val="000000"/>
+              </w:rPr>
+              <w:t>Support multiple identifiers for value sets</w:t>
+            </w:r>
+          </w:p>
+        </w:tc>
+      </w:tr>
+      <w:tr>
+        <w:trPr>
+          <w:trHeight w:val="285" w:hRule="atLeast"/>
+        </w:trPr>
+        <w:tc>
+          <w:p>
+            <w:pPr>
+              <w:spacing w:lineRule="auto" w:line="240"/>
+            </w:pPr>
+            <w:r>
+              <w:rPr>
+                <w:rFonts w:ascii="Calibri" w:hAnsi="Calibri"/>
+                <w:sz w:val="22"/>
+                <w:color w:val="000000"/>
+              </w:rPr>
+              <w:t>New Feature</w:t>
+            </w:r>
+          </w:p>
+        </w:tc>
+        <w:tc>
+          <w:p>
+            <w:pPr>
+              <w:spacing w:lineRule="auto" w:line="240"/>
+            </w:pPr>
+            <w:r>
+              <w:rPr>
+                <w:rFonts w:ascii="Calibri" w:hAnsi="Calibri"/>
+                <w:sz w:val="22"/>
+                <w:color w:val="000000"/>
+              </w:rPr>
+              <w:t>Easier to add permissions to an implementation guide</w:t>
+            </w:r>
+          </w:p>
+        </w:tc>
+      </w:tr>
+      <w:tr>
+        <w:trPr>
+          <w:trHeight w:val="285" w:hRule="atLeast"/>
+        </w:trPr>
+        <w:tc>
+          <w:p>
+            <w:pPr>
+              <w:spacing w:lineRule="auto" w:line="240"/>
+            </w:pPr>
+            <w:r>
+              <w:rPr>
+                <w:rFonts w:ascii="Calibri" w:hAnsi="Calibri"/>
+                <w:sz w:val="22"/>
+                <w:color w:val="000000"/>
+              </w:rPr>
+              <w:t>New Feature</w:t>
+            </w:r>
+          </w:p>
+        </w:tc>
+        <w:tc>
+          <w:p>
+            <w:pPr>
+              <w:spacing w:lineRule="auto" w:line="240"/>
+            </w:pPr>
+            <w:r>
+              <w:rPr>
+                <w:rFonts w:ascii="Calibri" w:hAnsi="Calibri"/>
+                <w:sz w:val="22"/>
+                <w:color w:val="000000"/>
+              </w:rPr>
+              <w:t>Import fixed[x] and pattern[x] from FHIR StructureDefinition resources</w:t>
+            </w:r>
+          </w:p>
+        </w:tc>
+      </w:tr>
+      <w:tr>
+        <w:trPr>
+          <w:trHeight w:val="285" w:hRule="atLeast"/>
+        </w:trPr>
+        <w:tc>
+          <w:p>
+            <w:pPr>
+              <w:spacing w:lineRule="auto" w:line="240"/>
+            </w:pPr>
+            <w:r>
+              <w:rPr>
+                <w:rFonts w:ascii="Calibri" w:hAnsi="Calibri"/>
+                <w:sz w:val="22"/>
+                <w:color w:val="000000"/>
+              </w:rPr>
+              <w:t>New Feature</w:t>
+            </w:r>
+          </w:p>
+        </w:tc>
+        <w:tc>
+          <w:p>
+            <w:pPr>
+              <w:spacing w:lineRule="auto" w:line="240"/>
+            </w:pPr>
+            <w:r>
+              <w:rPr>
+                <w:rFonts w:ascii="Calibri" w:hAnsi="Calibri"/>
+                <w:sz w:val="22"/>
+                <w:color w:val="000000"/>
+              </w:rPr>
+              <w:t>Allow a template/profile's author to be changed</w:t>
+            </w:r>
+          </w:p>
+        </w:tc>
+      </w:tr>
+      <w:tr>
+        <w:trPr>
+          <w:trHeight w:val="285" w:hRule="atLeast"/>
+        </w:trPr>
+        <w:tc>
+          <w:p>
+            <w:pPr>
+              <w:spacing w:lineRule="auto" w:line="240"/>
+            </w:pPr>
+            <w:r>
+              <w:rPr>
+                <w:rFonts w:ascii="Calibri" w:hAnsi="Calibri"/>
+                <w:sz w:val="22"/>
+                <w:color w:val="000000"/>
+              </w:rPr>
+              <w:t>New Feature</w:t>
+            </w:r>
+          </w:p>
+        </w:tc>
+        <w:tc>
+          <w:p>
+            <w:pPr>
+              <w:spacing w:lineRule="auto" w:line="240"/>
+            </w:pPr>
+            <w:r>
+              <w:rPr>
+                <w:rFonts w:ascii="Calibri" w:hAnsi="Calibri"/>
+                <w:sz w:val="22"/>
+                <w:color w:val="000000"/>
+              </w:rPr>
+              <w:t>Allow zip package to be downloaded including both Schematron and Vocabulary XML</w:t>
             </w:r>
           </w:p>
         </w:tc>
@@ -37011,7 +37466,7 @@
         <w:sz w:val="18"/>
         <w:color w:val="969696"/>
       </w:rPr>
-      <w:t>65</w:t>
+      <w:t>66</w:t>
     </w:r>
     <w:r>
       <w:fldChar w:fldCharType="end"/>
@@ -37037,7 +37492,7 @@
         <w:sz w:val="18"/>
         <w:color w:val="969696"/>
       </w:rPr>
-      <w:t>64</w:t>
+      <w:t>65</w:t>
     </w:r>
     <w:r>
       <w:fldChar w:fldCharType="end"/>

</xml_diff>

<commit_message>
Updating help documentation for 4.5.0
</commit_message>
<xml_diff>
--- a/Trifolia.Web/Help/Trifolia.docx
+++ b/Trifolia.Web/Help/Trifolia.docx
@@ -582,7 +582,7 @@
           <w:sz w:val="24"/>
           <w:color w:val="000000"/>
         </w:rPr>
-        <w:t>12</w:t>
+        <w:t>11</w:t>
       </w:r>
       <w:r>
         <w:fldChar w:fldCharType="end"/>
@@ -744,7 +744,7 @@
           <w:sz w:val="24"/>
           <w:color w:val="000000"/>
         </w:rPr>
-        <w:t>13</w:t>
+        <w:t>12</w:t>
       </w:r>
       <w:r>
         <w:fldChar w:fldCharType="end"/>
@@ -959,7 +959,7 @@
           <w:sz w:val="24"/>
           <w:color w:val="000000"/>
         </w:rPr>
-        <w:t>16</w:t>
+        <w:t>15</w:t>
       </w:r>
       <w:r>
         <w:fldChar w:fldCharType="end"/>
@@ -1013,7 +1013,7 @@
           <w:sz w:val="24"/>
           <w:color w:val="000000"/>
         </w:rPr>
-        <w:t>16</w:t>
+        <w:t>15</w:t>
       </w:r>
       <w:r>
         <w:fldChar w:fldCharType="end"/>
@@ -1337,7 +1337,7 @@
           <w:sz w:val="24"/>
           <w:color w:val="000000"/>
         </w:rPr>
-        <w:t>19</w:t>
+        <w:t>18</w:t>
       </w:r>
       <w:r>
         <w:fldChar w:fldCharType="end"/>
@@ -1445,7 +1445,7 @@
           <w:sz w:val="24"/>
           <w:color w:val="000000"/>
         </w:rPr>
-        <w:t>20</w:t>
+        <w:t>19</w:t>
       </w:r>
       <w:r>
         <w:fldChar w:fldCharType="end"/>
@@ -1553,7 +1553,7 @@
           <w:sz w:val="24"/>
           <w:color w:val="000000"/>
         </w:rPr>
-        <w:t>21</w:t>
+        <w:t>20</w:t>
       </w:r>
       <w:r>
         <w:fldChar w:fldCharType="end"/>
@@ -1607,7 +1607,7 @@
           <w:sz w:val="24"/>
           <w:color w:val="000000"/>
         </w:rPr>
-        <w:t>22</w:t>
+        <w:t>21</w:t>
       </w:r>
       <w:r>
         <w:fldChar w:fldCharType="end"/>
@@ -1715,7 +1715,7 @@
           <w:sz w:val="24"/>
           <w:color w:val="000000"/>
         </w:rPr>
-        <w:t>23</w:t>
+        <w:t>22</w:t>
       </w:r>
       <w:r>
         <w:fldChar w:fldCharType="end"/>
@@ -1769,7 +1769,7 @@
           <w:sz w:val="24"/>
           <w:color w:val="000000"/>
         </w:rPr>
-        <w:t>24</w:t>
+        <w:t>23</w:t>
       </w:r>
       <w:r>
         <w:fldChar w:fldCharType="end"/>
@@ -1877,7 +1877,7 @@
           <w:sz w:val="24"/>
           <w:color w:val="000000"/>
         </w:rPr>
-        <w:t>25</w:t>
+        <w:t>24</w:t>
       </w:r>
       <w:r>
         <w:fldChar w:fldCharType="end"/>
@@ -2039,7 +2039,7 @@
           <w:sz w:val="24"/>
           <w:color w:val="000000"/>
         </w:rPr>
-        <w:t>26</w:t>
+        <w:t>25</w:t>
       </w:r>
       <w:r>
         <w:fldChar w:fldCharType="end"/>
@@ -2093,7 +2093,7 @@
           <w:sz w:val="24"/>
           <w:color w:val="000000"/>
         </w:rPr>
-        <w:t>26</w:t>
+        <w:t>25</w:t>
       </w:r>
       <w:r>
         <w:fldChar w:fldCharType="end"/>
@@ -2147,7 +2147,7 @@
           <w:sz w:val="24"/>
           <w:color w:val="000000"/>
         </w:rPr>
-        <w:t>26</w:t>
+        <w:t>25</w:t>
       </w:r>
       <w:r>
         <w:fldChar w:fldCharType="end"/>
@@ -2417,7 +2417,7 @@
           <w:sz w:val="24"/>
           <w:color w:val="000000"/>
         </w:rPr>
-        <w:t>30</w:t>
+        <w:t>29</w:t>
       </w:r>
       <w:r>
         <w:fldChar w:fldCharType="end"/>
@@ -2525,7 +2525,7 @@
           <w:sz w:val="24"/>
           <w:color w:val="000000"/>
         </w:rPr>
-        <w:t>32</w:t>
+        <w:t>31</w:t>
       </w:r>
       <w:r>
         <w:fldChar w:fldCharType="end"/>
@@ -2579,7 +2579,7 @@
           <w:sz w:val="24"/>
           <w:color w:val="000000"/>
         </w:rPr>
-        <w:t>32</w:t>
+        <w:t>31</w:t>
       </w:r>
       <w:r>
         <w:fldChar w:fldCharType="end"/>
@@ -2686,7 +2686,7 @@
           <w:sz w:val="24"/>
           <w:color w:val="000000"/>
         </w:rPr>
-        <w:t>34</w:t>
+        <w:t>33</w:t>
       </w:r>
       <w:r>
         <w:fldChar w:fldCharType="end"/>
@@ -2739,7 +2739,7 @@
           <w:sz w:val="24"/>
           <w:color w:val="000000"/>
         </w:rPr>
-        <w:t>35</w:t>
+        <w:t>34</w:t>
       </w:r>
       <w:r>
         <w:fldChar w:fldCharType="end"/>
@@ -2793,7 +2793,7 @@
           <w:sz w:val="24"/>
           <w:color w:val="000000"/>
         </w:rPr>
-        <w:t>35</w:t>
+        <w:t>34</w:t>
       </w:r>
       <w:r>
         <w:fldChar w:fldCharType="end"/>
@@ -2847,7 +2847,7 @@
           <w:sz w:val="24"/>
           <w:color w:val="000000"/>
         </w:rPr>
-        <w:t>37</w:t>
+        <w:t>36</w:t>
       </w:r>
       <w:r>
         <w:fldChar w:fldCharType="end"/>
@@ -2901,7 +2901,7 @@
           <w:sz w:val="24"/>
           <w:color w:val="000000"/>
         </w:rPr>
-        <w:t>37</w:t>
+        <w:t>36</w:t>
       </w:r>
       <w:r>
         <w:fldChar w:fldCharType="end"/>
@@ -2954,7 +2954,7 @@
           <w:sz w:val="24"/>
           <w:color w:val="000000"/>
         </w:rPr>
-        <w:t>37</w:t>
+        <w:t>36</w:t>
       </w:r>
       <w:r>
         <w:fldChar w:fldCharType="end"/>
@@ -3136,6 +3136,60 @@
           <w:tab w:val="right" w:pos="9495" w:leader="dot"/>
         </w:tabs>
       </w:pPr>
+      <w:hyperlink w:anchor="_topic_Version440">
+        <w:r>
+          <w:rPr>
+            <w:rFonts w:ascii="Tahoma" w:hAnsi="Tahoma"/>
+            <w:sz w:val="24"/>
+            <w:color w:val="000000"/>
+          </w:rPr>
+          <w:t>Version 4.4.0</w:t>
+        </w:r>
+      </w:hyperlink>
+      <w:r>
+        <w:rPr>
+          <w:rFonts w:ascii="Tahoma" w:hAnsi="Tahoma"/>
+          <w:sz w:val="24"/>
+          <w:color w:val="000000"/>
+        </w:rPr>
+        <w:tab/>
+      </w:r>
+      <w:r>
+        <w:fldChar w:fldCharType="begin"/>
+      </w:r>
+      <w:r>
+        <w:instrText xml:space="preserve">PAGEREF _topic_Version440 \h  \* MERGEFORMAT </w:instrText>
+      </w:r>
+      <w:r>
+        <w:fldChar w:fldCharType="separate"/>
+      </w:r>
+      <w:r>
+        <w:rPr>
+          <w:rFonts w:ascii="Tahoma" w:hAnsi="Tahoma"/>
+          <w:sz w:val="24"/>
+          <w:color w:val="000000"/>
+        </w:rPr>
+        <w:t>40</w:t>
+      </w:r>
+      <w:r>
+        <w:fldChar w:fldCharType="end"/>
+      </w:r>
+    </w:p>
+    <w:p>
+      <w:pPr>
+        <w:ind w:left="300"/>
+        <w:spacing w:lineRule="auto" w:line="240"/>
+        <w:shd w:val="clear" w:color="auto" w:fill="FFFFFF"/>
+        <w:pBdr>
+          <w:top w:val="none" w:space="1" w:color="000000"/>
+          <w:left w:val="none" w:space="1" w:color="000000"/>
+          <w:bottom w:val="none" w:space="1" w:color="000000"/>
+          <w:right w:val="none" w:space="1" w:color="000000"/>
+        </w:pBdr>
+        <w:tabs>
+          <w:tab w:val="right" w:pos="9495" w:leader="dot"/>
+        </w:tabs>
+      </w:pPr>
       <w:hyperlink w:anchor="_topic_Version431">
         <w:r>
           <w:rPr>
@@ -3169,7 +3223,7 @@
           <w:sz w:val="24"/>
           <w:color w:val="000000"/>
         </w:rPr>
-        <w:t>40</w:t>
+        <w:t>41</w:t>
       </w:r>
       <w:r>
         <w:fldChar w:fldCharType="end"/>
@@ -3223,7 +3277,7 @@
           <w:sz w:val="24"/>
           <w:color w:val="000000"/>
         </w:rPr>
-        <w:t>41</w:t>
+        <w:t>42</w:t>
       </w:r>
       <w:r>
         <w:fldChar w:fldCharType="end"/>
@@ -3331,7 +3385,7 @@
           <w:sz w:val="24"/>
           <w:color w:val="000000"/>
         </w:rPr>
-        <w:t>42</w:t>
+        <w:t>43</w:t>
       </w:r>
       <w:r>
         <w:fldChar w:fldCharType="end"/>
@@ -3385,7 +3439,7 @@
           <w:sz w:val="24"/>
           <w:color w:val="000000"/>
         </w:rPr>
-        <w:t>44</w:t>
+        <w:t>45</w:t>
       </w:r>
       <w:r>
         <w:fldChar w:fldCharType="end"/>
@@ -3439,7 +3493,7 @@
           <w:sz w:val="24"/>
           <w:color w:val="000000"/>
         </w:rPr>
-        <w:t>45</w:t>
+        <w:t>46</w:t>
       </w:r>
       <w:r>
         <w:fldChar w:fldCharType="end"/>
@@ -3493,7 +3547,7 @@
           <w:sz w:val="24"/>
           <w:color w:val="000000"/>
         </w:rPr>
-        <w:t>46</w:t>
+        <w:t>47</w:t>
       </w:r>
       <w:r>
         <w:fldChar w:fldCharType="end"/>
@@ -3547,7 +3601,7 @@
           <w:sz w:val="24"/>
           <w:color w:val="000000"/>
         </w:rPr>
-        <w:t>48</w:t>
+        <w:t>49</w:t>
       </w:r>
       <w:r>
         <w:fldChar w:fldCharType="end"/>
@@ -3601,7 +3655,7 @@
           <w:sz w:val="24"/>
           <w:color w:val="000000"/>
         </w:rPr>
-        <w:t>51</w:t>
+        <w:t>52</w:t>
       </w:r>
       <w:r>
         <w:fldChar w:fldCharType="end"/>
@@ -3709,7 +3763,7 @@
           <w:sz w:val="24"/>
           <w:color w:val="000000"/>
         </w:rPr>
-        <w:t>55</w:t>
+        <w:t>56</w:t>
       </w:r>
       <w:r>
         <w:fldChar w:fldCharType="end"/>
@@ -3763,7 +3817,7 @@
           <w:sz w:val="24"/>
           <w:color w:val="000000"/>
         </w:rPr>
-        <w:t>58</w:t>
+        <w:t>59</w:t>
       </w:r>
       <w:r>
         <w:fldChar w:fldCharType="end"/>
@@ -3817,7 +3871,7 @@
           <w:sz w:val="24"/>
           <w:color w:val="000000"/>
         </w:rPr>
-        <w:t>61</w:t>
+        <w:t>62</w:t>
       </w:r>
       <w:r>
         <w:fldChar w:fldCharType="end"/>
@@ -3871,7 +3925,7 @@
           <w:sz w:val="24"/>
           <w:color w:val="000000"/>
         </w:rPr>
-        <w:t>62</w:t>
+        <w:t>63</w:t>
       </w:r>
       <w:r>
         <w:fldChar w:fldCharType="end"/>
@@ -4044,7 +4098,7 @@
         <w:rPr>
           <w:rFonts w:ascii="Garamond" w:hAnsi="Garamond"/>
         </w:rPr>
-        <w:t>Version 4.4.0</w:t>
+        <w:t>Version 4.5.0</w:t>
       </w:r>
     </w:p>
     <w:p>
@@ -4056,12 +4110,12 @@
           <w:rFonts w:ascii="Garamond" w:hAnsi="Garamond"/>
           <w:sz w:val="24"/>
         </w:rPr>
-        <w:t>Released on Wednesday, April 26, 2017</w:t>
-      </w:r>
-    </w:p>
-    <w:p>
-      <w:pPr>
-        <w:pStyle w:val="5"/>
+        <w:t>Released on Thursday, May 19, 2017</w:t>
+      </w:r>
+    </w:p>
+    <w:p>
+      <w:pPr>
+        <w:pStyle w:val="4"/>
         <w:spacing w:lineRule="auto" w:line="240"/>
       </w:pPr>
       <w:r>
@@ -4069,7 +4123,7 @@
           <w:rFonts w:ascii="Garamond" w:hAnsi="Garamond"/>
           <w:sz w:val="24"/>
         </w:rPr>
-        <w:t>FHIR Improvements</w:t>
+        <w:t>FHIR Export Improvements</w:t>
       </w:r>
     </w:p>
     <w:p>
@@ -4081,195 +4135,7 @@
           <w:rFonts w:ascii="Garamond" w:hAnsi="Garamond"/>
           <w:sz w:val="24"/>
         </w:rPr>
-        <w:t>The schema used by Trifolia for "FHIR_Latest" is updated with the schema from FHIR STU3's recent publication. In the future, the Implementation Guide Type "FHIR_Latest" will be renamed to "FHIR STU3" and a new implementation guide will be created for "FHIR_Latest" that represents the latest build of FHIR.</w:t>
-      </w:r>
-    </w:p>
-    <w:p>
-      <w:pPr>
-        <w:spacing w:lineRule="auto" w:line="240"/>
-      </w:pPr>
-      <w:r>
-        <w:rPr>
-          <w:rFonts w:ascii="Garamond" w:hAnsi="Garamond"/>
-          <w:sz w:val="24"/>
-        </w:rPr>
-        <w:t>The fixed[x] and pattern[x] fields are included in imports of StructureDefinition resources.</w:t>
-      </w:r>
-    </w:p>
-    <w:p>
-      <w:pPr>
-        <w:pStyle w:val="5"/>
-        <w:spacing w:lineRule="auto" w:line="240"/>
-      </w:pPr>
-      <w:r>
-        <w:rPr>
-          <w:rFonts w:ascii="Garamond" w:hAnsi="Garamond"/>
-          <w:sz w:val="24"/>
-        </w:rPr>
-        <w:t>Default field selection for exports</w:t>
-      </w:r>
-    </w:p>
-    <w:p>
-      <w:pPr>
-        <w:spacing w:lineRule="auto" w:line="240"/>
-      </w:pPr>
-      <w:r>
-        <w:rPr>
-          <w:rFonts w:ascii="Garamond" w:hAnsi="Garamond"/>
-          <w:sz w:val="24"/>
-        </w:rPr>
-        <w:t xml:space="preserve">The "Save As Default" functionality for "Export templates/profiles to MS Word" was not saving all fields. This is now fixed so that when you indicate to save your preferences as default, the selected templates/profiles </w:t>
-      </w:r>
-      <w:r>
-        <w:rPr>
-          <w:rFonts w:ascii="Garamond" w:hAnsi="Garamond"/>
-          <w:i/>
-          <w:sz w:val="24"/>
-        </w:rPr>
-        <w:t xml:space="preserve">and </w:t>
-      </w:r>
-      <w:r>
-        <w:rPr>
-          <w:rFonts w:ascii="Garamond" w:hAnsi="Garamond"/>
-          <w:sz w:val="24"/>
-        </w:rPr>
-        <w:t>the sort order are persisted.</w:t>
-      </w:r>
-    </w:p>
-    <w:p>
-      <w:pPr>
-        <w:pStyle w:val="5"/>
-        <w:spacing w:lineRule="auto" w:line="240"/>
-      </w:pPr>
-      <w:r>
-        <w:rPr>
-          <w:rFonts w:ascii="Garamond" w:hAnsi="Garamond"/>
-          <w:sz w:val="24"/>
-        </w:rPr>
-        <w:t>Implementation Guide Editing</w:t>
-      </w:r>
-    </w:p>
-    <w:p>
-      <w:pPr>
-        <w:spacing w:lineRule="auto" w:line="240"/>
-      </w:pPr>
-      <w:r>
-        <w:rPr>
-          <w:rFonts w:ascii="Garamond" w:hAnsi="Garamond"/>
-          <w:sz w:val="24"/>
-        </w:rPr>
-        <w:t>Permissions management on the "Edit Implementation Guide" screen has been improved so that multiple users can be added with less effort. The "General" tab has been re-organized into two separate columns so that more fields can fit on a single screen, reducing the need to scroll to edit the fields.</w:t>
-      </w:r>
-    </w:p>
-    <w:p>
-      <w:pPr>
-        <w:spacing w:lineRule="auto" w:line="240"/>
-      </w:pPr>
-      <w:r>
-        <w:rPr>
-          <w:rFonts w:ascii="Garamond" w:hAnsi="Garamond"/>
-          <w:sz w:val="24"/>
-        </w:rPr>
-        <w:t>When versioning an Implementation Guide, the identifier of the IG is copied to the new version.</w:t>
-      </w:r>
-    </w:p>
-    <w:p>
-      <w:pPr>
-        <w:pStyle w:val="5"/>
-        <w:spacing w:lineRule="auto" w:line="240"/>
-      </w:pPr>
-      <w:r>
-        <w:rPr>
-          <w:rFonts w:ascii="Garamond" w:hAnsi="Garamond"/>
-          <w:sz w:val="24"/>
-        </w:rPr>
-        <w:t>Exporting templates/profiles to MS Word</w:t>
-      </w:r>
-    </w:p>
-    <w:p>
-      <w:pPr>
-        <w:spacing w:lineRule="auto" w:line="240"/>
-      </w:pPr>
-      <w:r>
-        <w:rPr>
-          <w:rFonts w:ascii="Garamond" w:hAnsi="Garamond"/>
-          <w:sz w:val="24"/>
-        </w:rPr>
-        <w:t>The "Save as Default" functionality is improved so that it remembers the sort order of templates/profiles within the export, and the templates/profiles selected for export.</w:t>
-      </w:r>
-    </w:p>
-    <w:p>
-      <w:pPr>
-        <w:pStyle w:val="5"/>
-        <w:spacing w:lineRule="auto" w:line="240"/>
-      </w:pPr>
-      <w:r>
-        <w:rPr>
-          <w:rFonts w:ascii="Garamond" w:hAnsi="Garamond"/>
-          <w:sz w:val="24"/>
-        </w:rPr>
-        <w:t>Template/Profile Editing</w:t>
-      </w:r>
-    </w:p>
-    <w:p>
-      <w:pPr>
-        <w:spacing w:lineRule="auto" w:line="240"/>
-      </w:pPr>
-      <w:r>
-        <w:rPr>
-          <w:rFonts w:ascii="Garamond" w:hAnsi="Garamond"/>
-          <w:sz w:val="24"/>
-        </w:rPr>
-        <w:t>The author of a template can be changed in the template/profile editor.</w:t>
-      </w:r>
-    </w:p>
-    <w:p>
-      <w:pPr>
-        <w:spacing w:lineRule="auto" w:line="240"/>
-      </w:pPr>
-      <w:r>
-        <w:rPr>
-          <w:rFonts w:ascii="Garamond" w:hAnsi="Garamond"/>
-          <w:sz w:val="24"/>
-        </w:rPr>
-        <w:t>A template/profile cannot reference itself as an implied template/profile anymore.</w:t>
-      </w:r>
-    </w:p>
-    <w:p>
-      <w:pPr>
-        <w:spacing w:lineRule="auto" w:line="240"/>
-      </w:pPr>
-      <w:r>
-        <w:rPr>
-          <w:rFonts w:ascii="Garamond" w:hAnsi="Garamond"/>
-          <w:sz w:val="24"/>
-        </w:rPr>
-        <w:t>Bug fix to removing single-value binding from constraints.</w:t>
-      </w:r>
-    </w:p>
-    <w:p>
-      <w:pPr>
-        <w:pStyle w:val="5"/>
-        <w:spacing w:lineRule="auto" w:line="240"/>
-      </w:pPr>
-      <w:r>
-        <w:rPr>
-          <w:rFonts w:ascii="Garamond" w:hAnsi="Garamond"/>
-          <w:sz w:val="24"/>
-        </w:rPr>
-        <w:t>Schematron Export Improvements</w:t>
-      </w:r>
-    </w:p>
-    <w:p>
-      <w:pPr>
-        <w:spacing w:lineRule="auto" w:line="240"/>
-      </w:pPr>
-      <w:r>
-        <w:rPr>
-          <w:rFonts w:ascii="Garamond" w:hAnsi="Garamond"/>
-          <w:sz w:val="24"/>
-        </w:rPr>
-        <w:t xml:space="preserve">Several of improvements have been made to Schematron exports including: </w:t>
+        <w:t>The FHIR Build Export from Trifolia is improved to result in less errors/warnings and produce better HTML output when run against the FHIR IG Publisher. Here is a list of the notable improvements:</w:t>
       </w:r>
     </w:p>
     <w:p>
@@ -4286,7 +4152,7 @@
           <w:rFonts w:ascii="Garamond" w:hAnsi="Garamond"/>
           <w:sz w:val="24"/>
         </w:rPr>
-        <w:t>Minor performance improvements</w:t>
+        <w:t>Examples are listed in a separate tab, and render into their own html file.</w:t>
       </w:r>
     </w:p>
     <w:p>
@@ -4303,7 +4169,7 @@
           <w:rFonts w:ascii="Garamond" w:hAnsi="Garamond"/>
           <w:sz w:val="24"/>
         </w:rPr>
-        <w:t>Single-value bindings within branches are tested now</w:t>
+        <w:t>JavaScript/JQuery loading issues are resolved.</w:t>
       </w:r>
     </w:p>
     <w:p>
@@ -4320,7 +4186,7 @@
           <w:rFonts w:ascii="Garamond" w:hAnsi="Garamond"/>
           <w:sz w:val="24"/>
         </w:rPr>
-        <w:t>Specialized rule context for templates whose schema doesn't have the typical element used by the template predicate (ex: templateId)</w:t>
+        <w:t>JQuery is updated to the latest version.</w:t>
       </w:r>
     </w:p>
     <w:p>
@@ -4337,32 +4203,7 @@
           <w:rFonts w:ascii="Garamond" w:hAnsi="Garamond"/>
           <w:sz w:val="24"/>
         </w:rPr>
-        <w:t>Manual Schematron is exported for primitive constraints SHALL constraints that are a child of a MAY constraint</w:t>
-      </w:r>
-    </w:p>
-    <w:p>
-      <w:pPr>
-        <w:pStyle w:val="5"/>
-        <w:spacing w:lineRule="auto" w:line="240"/>
-      </w:pPr>
-      <w:r>
-        <w:rPr>
-          <w:rFonts w:ascii="Garamond" w:hAnsi="Garamond"/>
-          <w:sz w:val="24"/>
-        </w:rPr>
-        <w:t>Developer Improvements</w:t>
-      </w:r>
-    </w:p>
-    <w:p>
-      <w:pPr>
-        <w:spacing w:lineRule="auto" w:line="240"/>
-      </w:pPr>
-      <w:r>
-        <w:rPr>
-          <w:rFonts w:ascii="Garamond" w:hAnsi="Garamond"/>
-          <w:sz w:val="24"/>
-        </w:rPr>
-        <w:t>Several improvements have been made to make it easier for developers to work on Trifolia, including:</w:t>
+        <w:t>Fixed references to base resources; they are no longer included in the export because they are already included in the base specification.</w:t>
       </w:r>
     </w:p>
     <w:p>
@@ -4379,7 +4220,7 @@
           <w:rFonts w:ascii="Garamond" w:hAnsi="Garamond"/>
           <w:sz w:val="24"/>
         </w:rPr>
-        <w:t>Using the latest version of Entity Framework, with code-first approach. This will make it easier to modify the database, and apply those modifications during installation. It is also be easier to setup new installations of Trifolia.</w:t>
+        <w:t>Updated core template used by all pages to remove "Services" tab, which no longer exists on main FHIR website.</w:t>
       </w:r>
     </w:p>
     <w:p>
@@ -4396,7 +4237,66 @@
           <w:rFonts w:ascii="Garamond" w:hAnsi="Garamond"/>
           <w:sz w:val="24"/>
         </w:rPr>
-        <w:t>Installation script improvements. Re-designing the installation script to automatically apply the database migrations, and to remove files that are no longer used by the application.</w:t>
+        <w:t>Removed un-used HTML templates.</w:t>
+      </w:r>
+    </w:p>
+    <w:p>
+      <w:pPr>
+        <w:spacing w:lineRule="auto" w:line="240"/>
+        <w:numPr>
+          <w:ilvl w:val="0"/>
+          <w:numId w:val="2"/>
+        </w:numPr>
+      </w:pPr>
+      <w:r/>
+      <w:r>
+        <w:rPr>
+          <w:rFonts w:ascii="Garamond" w:hAnsi="Garamond"/>
+          <w:sz w:val="24"/>
+        </w:rPr>
+        <w:t>Extensions tab on main page of IG includes links to each extension. Each extension is no longer listed under "Resources" tab.</w:t>
+      </w:r>
+    </w:p>
+    <w:p>
+      <w:pPr>
+        <w:spacing w:lineRule="auto" w:line="240"/>
+        <w:numPr>
+          <w:ilvl w:val="0"/>
+          <w:numId w:val="2"/>
+        </w:numPr>
+      </w:pPr>
+      <w:r/>
+      <w:r>
+        <w:rPr>
+          <w:rFonts w:ascii="Garamond" w:hAnsi="Garamond"/>
+          <w:sz w:val="24"/>
+        </w:rPr>
+        <w:t>Slice discriminator paths are corrected so that they only include the path starting from the slice's context.</w:t>
+      </w:r>
+    </w:p>
+    <w:p>
+      <w:pPr>
+        <w:pStyle w:val="4"/>
+        <w:spacing w:lineRule="auto" w:line="240"/>
+      </w:pPr>
+      <w:r>
+        <w:rPr>
+          <w:rFonts w:ascii="Garamond" w:hAnsi="Garamond"/>
+          <w:sz w:val="24"/>
+        </w:rPr>
+        <w:t>Simplified Access Requests</w:t>
+      </w:r>
+    </w:p>
+    <w:p>
+      <w:pPr>
+        <w:spacing w:lineRule="auto" w:line="240"/>
+      </w:pPr>
+      <w:r>
+        <w:rPr>
+          <w:rFonts w:ascii="Garamond" w:hAnsi="Garamond"/>
+          <w:sz w:val="24"/>
+        </w:rPr>
+        <w:t>Access requests are now recorded so they can be reviewed at any time. A new menu item "Access Requests" is available once you are logged in, when you select the menu with your name in the top-right. This menu item has two tabs that show the requests that are pending your approval, and the requests that you have made. The requests pending your approval can be approved/denied directly from this screen. When a new request is made, the email sent to the access manager includes links to approve or deny the request directly in the email notification. These changes should simplify the process for getting and approving access to implementation guides.</w:t>
       </w:r>
     </w:p>
     <w:p>
@@ -4480,7 +4380,7 @@
                 <w:sz w:val="22"/>
                 <w:color w:val="000000"/>
               </w:rPr>
-              <w:t>Defect</w:t>
+              <w:t>Task</w:t>
             </w:r>
           </w:p>
         </w:tc>
@@ -4495,7 +4395,77 @@
                 <w:sz w:val="22"/>
                 <w:color w:val="000000"/>
               </w:rPr>
-              <w:t>Versioning implementation guide does not copy identifier</w:t>
+              <w:t>Rename current "FHIR Latest" to "FHIR STU3"</w:t>
+            </w:r>
+          </w:p>
+        </w:tc>
+      </w:tr>
+      <w:tr>
+        <w:trPr>
+          <w:trHeight w:val="285" w:hRule="atLeast"/>
+        </w:trPr>
+        <w:tc>
+          <w:p>
+            <w:pPr>
+              <w:spacing w:lineRule="auto" w:line="240"/>
+            </w:pPr>
+            <w:r>
+              <w:rPr>
+                <w:rFonts w:ascii="Calibri" w:hAnsi="Calibri"/>
+                <w:sz w:val="22"/>
+                <w:color w:val="000000"/>
+              </w:rPr>
+              <w:t>New Feature</w:t>
+            </w:r>
+          </w:p>
+        </w:tc>
+        <w:tc>
+          <w:p>
+            <w:pPr>
+              <w:spacing w:lineRule="auto" w:line="240"/>
+            </w:pPr>
+            <w:r>
+              <w:rPr>
+                <w:rFonts w:ascii="Calibri" w:hAnsi="Calibri"/>
+                <w:sz w:val="22"/>
+                <w:color w:val="000000"/>
+              </w:rPr>
+              <w:t>Record access requests and allow access managers to approve/deny from within Trifolia</w:t>
+            </w:r>
+          </w:p>
+        </w:tc>
+      </w:tr>
+      <w:tr>
+        <w:trPr>
+          <w:trHeight w:val="285" w:hRule="atLeast"/>
+        </w:trPr>
+        <w:tc>
+          <w:p>
+            <w:pPr>
+              <w:spacing w:lineRule="auto" w:line="240"/>
+            </w:pPr>
+            <w:r>
+              <w:rPr>
+                <w:rFonts w:ascii="Calibri" w:hAnsi="Calibri"/>
+                <w:sz w:val="22"/>
+                <w:color w:val="000000"/>
+              </w:rPr>
+              <w:t>Improvement</w:t>
+            </w:r>
+          </w:p>
+        </w:tc>
+        <w:tc>
+          <w:p>
+            <w:pPr>
+              <w:spacing w:lineRule="auto" w:line="240"/>
+            </w:pPr>
+            <w:r>
+              <w:rPr>
+                <w:rFonts w:ascii="Calibri" w:hAnsi="Calibri"/>
+                <w:sz w:val="22"/>
+                <w:color w:val="000000"/>
+              </w:rPr>
+              <w:t>FHIR STU3 Export Improvements</w:t>
             </w:r>
           </w:p>
         </w:tc>
@@ -4530,7 +4500,7 @@
                 <w:sz w:val="22"/>
                 <w:color w:val="000000"/>
               </w:rPr>
-              <w:t>Template Save does not display error when another template exists with same identifier</w:t>
+              <w:t>Cannot bind value set Birth Defect Diagnosis/Anomolies to Template</w:t>
             </w:r>
           </w:p>
         </w:tc>
@@ -4565,7 +4535,7 @@
                 <w:sz w:val="22"/>
                 <w:color w:val="000000"/>
               </w:rPr>
-              <w:t>Branch within a branch produces incorrect Schematron rule context</w:t>
+              <w:t>The Identifier is not being displayed in the Select Value Set form</w:t>
             </w:r>
           </w:p>
         </w:tc>
@@ -4600,462 +4570,7 @@
                 <w:sz w:val="22"/>
                 <w:color w:val="000000"/>
               </w:rPr>
-              <w:t>Export to MS. Word - "Save As Default" not working</w:t>
-            </w:r>
-          </w:p>
-        </w:tc>
-      </w:tr>
-      <w:tr>
-        <w:trPr>
-          <w:trHeight w:val="285" w:hRule="atLeast"/>
-        </w:trPr>
-        <w:tc>
-          <w:p>
-            <w:pPr>
-              <w:spacing w:lineRule="auto" w:line="240"/>
-            </w:pPr>
-            <w:r>
-              <w:rPr>
-                <w:rFonts w:ascii="Calibri" w:hAnsi="Calibri"/>
-                <w:sz w:val="22"/>
-                <w:color w:val="000000"/>
-              </w:rPr>
-              <w:t>Defect</w:t>
-            </w:r>
-          </w:p>
-        </w:tc>
-        <w:tc>
-          <w:p>
-            <w:pPr>
-              <w:spacing w:lineRule="auto" w:line="240"/>
-            </w:pPr>
-            <w:r>
-              <w:rPr>
-                <w:rFonts w:ascii="Calibri" w:hAnsi="Calibri"/>
-                <w:sz w:val="22"/>
-                <w:color w:val="000000"/>
-              </w:rPr>
-              <w:t>Display errors in user-friendly way</w:t>
-            </w:r>
-          </w:p>
-        </w:tc>
-      </w:tr>
-      <w:tr>
-        <w:trPr>
-          <w:trHeight w:val="285" w:hRule="atLeast"/>
-        </w:trPr>
-        <w:tc>
-          <w:p>
-            <w:pPr>
-              <w:spacing w:lineRule="auto" w:line="240"/>
-            </w:pPr>
-            <w:r>
-              <w:rPr>
-                <w:rFonts w:ascii="Calibri" w:hAnsi="Calibri"/>
-                <w:sz w:val="22"/>
-                <w:color w:val="000000"/>
-              </w:rPr>
-              <w:t>Defect</w:t>
-            </w:r>
-          </w:p>
-        </w:tc>
-        <w:tc>
-          <w:p>
-            <w:pPr>
-              <w:spacing w:lineRule="auto" w:line="240"/>
-            </w:pPr>
-            <w:r>
-              <w:rPr>
-                <w:rFonts w:ascii="Calibri" w:hAnsi="Calibri"/>
-                <w:sz w:val="22"/>
-                <w:color w:val="000000"/>
-              </w:rPr>
-              <w:t>Export Templates to MS Word - Save as Default not saving unchecked templates</w:t>
-            </w:r>
-          </w:p>
-        </w:tc>
-      </w:tr>
-      <w:tr>
-        <w:trPr>
-          <w:trHeight w:val="285" w:hRule="atLeast"/>
-        </w:trPr>
-        <w:tc>
-          <w:p>
-            <w:pPr>
-              <w:spacing w:lineRule="auto" w:line="240"/>
-            </w:pPr>
-            <w:r>
-              <w:rPr>
-                <w:rFonts w:ascii="Calibri" w:hAnsi="Calibri"/>
-                <w:sz w:val="22"/>
-                <w:color w:val="000000"/>
-              </w:rPr>
-              <w:t>Defect</w:t>
-            </w:r>
-          </w:p>
-        </w:tc>
-        <w:tc>
-          <w:p>
-            <w:pPr>
-              <w:spacing w:lineRule="auto" w:line="240"/>
-            </w:pPr>
-            <w:r>
-              <w:rPr>
-                <w:rFonts w:ascii="Calibri" w:hAnsi="Calibri"/>
-                <w:sz w:val="22"/>
-                <w:color w:val="000000"/>
-              </w:rPr>
-              <w:t>Binding does not delete once set</w:t>
-            </w:r>
-          </w:p>
-        </w:tc>
-      </w:tr>
-      <w:tr>
-        <w:trPr>
-          <w:trHeight w:val="285" w:hRule="atLeast"/>
-        </w:trPr>
-        <w:tc>
-          <w:p>
-            <w:pPr>
-              <w:spacing w:lineRule="auto" w:line="240"/>
-            </w:pPr>
-            <w:r>
-              <w:rPr>
-                <w:rFonts w:ascii="Calibri" w:hAnsi="Calibri"/>
-                <w:sz w:val="22"/>
-                <w:color w:val="000000"/>
-              </w:rPr>
-              <w:t>Defect</w:t>
-            </w:r>
-          </w:p>
-        </w:tc>
-        <w:tc>
-          <w:p>
-            <w:pPr>
-              <w:spacing w:lineRule="auto" w:line="240"/>
-            </w:pPr>
-            <w:r>
-              <w:rPr>
-                <w:rFonts w:ascii="Calibri" w:hAnsi="Calibri"/>
-                <w:sz w:val="22"/>
-                <w:color w:val="000000"/>
-              </w:rPr>
-              <w:t>Template incorrectly allows itself as implied template</w:t>
-            </w:r>
-          </w:p>
-        </w:tc>
-      </w:tr>
-      <w:tr>
-        <w:trPr>
-          <w:trHeight w:val="285" w:hRule="atLeast"/>
-        </w:trPr>
-        <w:tc>
-          <w:p>
-            <w:pPr>
-              <w:spacing w:lineRule="auto" w:line="240"/>
-            </w:pPr>
-            <w:r>
-              <w:rPr>
-                <w:rFonts w:ascii="Calibri" w:hAnsi="Calibri"/>
-                <w:sz w:val="22"/>
-                <w:color w:val="000000"/>
-              </w:rPr>
-              <w:t>Defect</w:t>
-            </w:r>
-          </w:p>
-        </w:tc>
-        <w:tc>
-          <w:p>
-            <w:pPr>
-              <w:spacing w:lineRule="auto" w:line="240"/>
-            </w:pPr>
-            <w:r>
-              <w:rPr>
-                <w:rFonts w:ascii="Calibri" w:hAnsi="Calibri"/>
-                <w:sz w:val="22"/>
-                <w:color w:val="000000"/>
-              </w:rPr>
-              <w:t>Schematron: Primitive SHALLs with manual Schematron are not exported when the parent is MAY</w:t>
-            </w:r>
-          </w:p>
-        </w:tc>
-      </w:tr>
-      <w:tr>
-        <w:trPr>
-          <w:trHeight w:val="285" w:hRule="atLeast"/>
-        </w:trPr>
-        <w:tc>
-          <w:p>
-            <w:pPr>
-              <w:spacing w:lineRule="auto" w:line="240"/>
-            </w:pPr>
-            <w:r>
-              <w:rPr>
-                <w:rFonts w:ascii="Calibri" w:hAnsi="Calibri"/>
-                <w:sz w:val="22"/>
-                <w:color w:val="000000"/>
-              </w:rPr>
-              <w:t>Improvement</w:t>
-            </w:r>
-          </w:p>
-        </w:tc>
-        <w:tc>
-          <w:p>
-            <w:pPr>
-              <w:spacing w:lineRule="auto" w:line="240"/>
-            </w:pPr>
-            <w:r>
-              <w:rPr>
-                <w:rFonts w:ascii="Calibri" w:hAnsi="Calibri"/>
-                <w:sz w:val="22"/>
-                <w:color w:val="000000"/>
-              </w:rPr>
-              <w:t>Element with single-value binding within a branch does not test single-value</w:t>
-            </w:r>
-          </w:p>
-        </w:tc>
-      </w:tr>
-      <w:tr>
-        <w:trPr>
-          <w:trHeight w:val="285" w:hRule="atLeast"/>
-        </w:trPr>
-        <w:tc>
-          <w:p>
-            <w:pPr>
-              <w:spacing w:lineRule="auto" w:line="240"/>
-            </w:pPr>
-            <w:r>
-              <w:rPr>
-                <w:rFonts w:ascii="Calibri" w:hAnsi="Calibri"/>
-                <w:sz w:val="22"/>
-                <w:color w:val="000000"/>
-              </w:rPr>
-              <w:t>Improvement</w:t>
-            </w:r>
-          </w:p>
-        </w:tc>
-        <w:tc>
-          <w:p>
-            <w:pPr>
-              <w:spacing w:lineRule="auto" w:line="240"/>
-            </w:pPr>
-            <w:r>
-              <w:rPr>
-                <w:rFonts w:ascii="Calibri" w:hAnsi="Calibri"/>
-                <w:sz w:val="22"/>
-                <w:color w:val="000000"/>
-              </w:rPr>
-              <w:t>Allow a template/profile's author to be changed</w:t>
-            </w:r>
-          </w:p>
-        </w:tc>
-      </w:tr>
-      <w:tr>
-        <w:trPr>
-          <w:trHeight w:val="285" w:hRule="atLeast"/>
-        </w:trPr>
-        <w:tc>
-          <w:p>
-            <w:pPr>
-              <w:spacing w:lineRule="auto" w:line="240"/>
-            </w:pPr>
-            <w:r>
-              <w:rPr>
-                <w:rFonts w:ascii="Calibri" w:hAnsi="Calibri"/>
-                <w:sz w:val="22"/>
-                <w:color w:val="000000"/>
-              </w:rPr>
-              <w:t>New Feature</w:t>
-            </w:r>
-          </w:p>
-        </w:tc>
-        <w:tc>
-          <w:p>
-            <w:pPr>
-              <w:spacing w:lineRule="auto" w:line="240"/>
-            </w:pPr>
-            <w:r>
-              <w:rPr>
-                <w:rFonts w:ascii="Calibri" w:hAnsi="Calibri"/>
-                <w:sz w:val="22"/>
-                <w:color w:val="000000"/>
-              </w:rPr>
-              <w:t>Schematron US Realm addr/name etc. templates need manual search and replace contexts in the Schematron file</w:t>
-            </w:r>
-          </w:p>
-        </w:tc>
-      </w:tr>
-      <w:tr>
-        <w:trPr>
-          <w:trHeight w:val="285" w:hRule="atLeast"/>
-        </w:trPr>
-        <w:tc>
-          <w:p>
-            <w:pPr>
-              <w:spacing w:lineRule="auto" w:line="240"/>
-            </w:pPr>
-            <w:r>
-              <w:rPr>
-                <w:rFonts w:ascii="Calibri" w:hAnsi="Calibri"/>
-                <w:sz w:val="22"/>
-                <w:color w:val="000000"/>
-              </w:rPr>
-              <w:t>New Feature</w:t>
-            </w:r>
-          </w:p>
-        </w:tc>
-        <w:tc>
-          <w:p>
-            <w:pPr>
-              <w:spacing w:lineRule="auto" w:line="240"/>
-            </w:pPr>
-            <w:r>
-              <w:rPr>
-                <w:rFonts w:ascii="Calibri" w:hAnsi="Calibri"/>
-                <w:sz w:val="22"/>
-                <w:color w:val="000000"/>
-              </w:rPr>
-              <w:t>Support multiple identifiers for value sets</w:t>
-            </w:r>
-          </w:p>
-        </w:tc>
-      </w:tr>
-      <w:tr>
-        <w:trPr>
-          <w:trHeight w:val="285" w:hRule="atLeast"/>
-        </w:trPr>
-        <w:tc>
-          <w:p>
-            <w:pPr>
-              <w:spacing w:lineRule="auto" w:line="240"/>
-            </w:pPr>
-            <w:r>
-              <w:rPr>
-                <w:rFonts w:ascii="Calibri" w:hAnsi="Calibri"/>
-                <w:sz w:val="22"/>
-                <w:color w:val="000000"/>
-              </w:rPr>
-              <w:t>New Feature</w:t>
-            </w:r>
-          </w:p>
-        </w:tc>
-        <w:tc>
-          <w:p>
-            <w:pPr>
-              <w:spacing w:lineRule="auto" w:line="240"/>
-            </w:pPr>
-            <w:r>
-              <w:rPr>
-                <w:rFonts w:ascii="Calibri" w:hAnsi="Calibri"/>
-                <w:sz w:val="22"/>
-                <w:color w:val="000000"/>
-              </w:rPr>
-              <w:t>Easier to add permissions to an implementation guide</w:t>
-            </w:r>
-          </w:p>
-        </w:tc>
-      </w:tr>
-      <w:tr>
-        <w:trPr>
-          <w:trHeight w:val="285" w:hRule="atLeast"/>
-        </w:trPr>
-        <w:tc>
-          <w:p>
-            <w:pPr>
-              <w:spacing w:lineRule="auto" w:line="240"/>
-            </w:pPr>
-            <w:r>
-              <w:rPr>
-                <w:rFonts w:ascii="Calibri" w:hAnsi="Calibri"/>
-                <w:sz w:val="22"/>
-                <w:color w:val="000000"/>
-              </w:rPr>
-              <w:t>New Feature</w:t>
-            </w:r>
-          </w:p>
-        </w:tc>
-        <w:tc>
-          <w:p>
-            <w:pPr>
-              <w:spacing w:lineRule="auto" w:line="240"/>
-            </w:pPr>
-            <w:r>
-              <w:rPr>
-                <w:rFonts w:ascii="Calibri" w:hAnsi="Calibri"/>
-                <w:sz w:val="22"/>
-                <w:color w:val="000000"/>
-              </w:rPr>
-              <w:t>Import fixed[x] and pattern[x] from FHIR StructureDefinition resources</w:t>
-            </w:r>
-          </w:p>
-        </w:tc>
-      </w:tr>
-      <w:tr>
-        <w:trPr>
-          <w:trHeight w:val="285" w:hRule="atLeast"/>
-        </w:trPr>
-        <w:tc>
-          <w:p>
-            <w:pPr>
-              <w:spacing w:lineRule="auto" w:line="240"/>
-            </w:pPr>
-            <w:r>
-              <w:rPr>
-                <w:rFonts w:ascii="Calibri" w:hAnsi="Calibri"/>
-                <w:sz w:val="22"/>
-                <w:color w:val="000000"/>
-              </w:rPr>
-              <w:t>New Feature</w:t>
-            </w:r>
-          </w:p>
-        </w:tc>
-        <w:tc>
-          <w:p>
-            <w:pPr>
-              <w:spacing w:lineRule="auto" w:line="240"/>
-            </w:pPr>
-            <w:r>
-              <w:rPr>
-                <w:rFonts w:ascii="Calibri" w:hAnsi="Calibri"/>
-                <w:sz w:val="22"/>
-                <w:color w:val="000000"/>
-              </w:rPr>
-              <w:t>Allow a template/profile's author to be changed</w:t>
-            </w:r>
-          </w:p>
-        </w:tc>
-      </w:tr>
-      <w:tr>
-        <w:trPr>
-          <w:trHeight w:val="285" w:hRule="atLeast"/>
-        </w:trPr>
-        <w:tc>
-          <w:p>
-            <w:pPr>
-              <w:spacing w:lineRule="auto" w:line="240"/>
-            </w:pPr>
-            <w:r>
-              <w:rPr>
-                <w:rFonts w:ascii="Calibri" w:hAnsi="Calibri"/>
-                <w:sz w:val="22"/>
-                <w:color w:val="000000"/>
-              </w:rPr>
-              <w:t>New Feature</w:t>
-            </w:r>
-          </w:p>
-        </w:tc>
-        <w:tc>
-          <w:p>
-            <w:pPr>
-              <w:spacing w:lineRule="auto" w:line="240"/>
-            </w:pPr>
-            <w:r>
-              <w:rPr>
-                <w:rFonts w:ascii="Calibri" w:hAnsi="Calibri"/>
-                <w:sz w:val="22"/>
-                <w:color w:val="000000"/>
-              </w:rPr>
-              <w:t>Allow zip package to be downloaded including both Schematron and Vocabulary XML</w:t>
+              <w:t>MS Word Export - Code Systems in this Guide being duplicated</w:t>
             </w:r>
           </w:p>
         </w:tc>
@@ -23960,7 +23475,7 @@
         </w:rPr>
         <w:br w:type="textWrapping" w:clear="all"/>
       </w:r>
-      <w:bookmarkStart w:id="74" w:name="_topic_Version431"/>
+      <w:bookmarkStart w:id="74" w:name="_topic_Version440"/>
       <w:bookmarkEnd w:id="74"/>
       <w:r>
         <w:rPr>
@@ -23969,7 +23484,7 @@
           <w:sz w:val="26"/>
           <w:color w:val="4F81BD"/>
         </w:rPr>
-        <w:t>Version 4.3.1</w:t>
+        <w:t>Version 4.4.0</w:t>
       </w:r>
       <w:r/>
     </w:p>
@@ -23982,7 +23497,7 @@
         <w:rPr>
           <w:rFonts w:ascii="Garamond" w:hAnsi="Garamond"/>
         </w:rPr>
-        <w:t>Version 4.3.1</w:t>
+        <w:t>Version 4.4.0</w:t>
       </w:r>
     </w:p>
     <w:p>
@@ -23994,7 +23509,7 @@
           <w:rFonts w:ascii="Garamond" w:hAnsi="Garamond"/>
           <w:sz w:val="24"/>
         </w:rPr>
-        <w:t>Released on Friday, Jan 14, 2017</w:t>
+        <w:t>Released on Wednesday, April 26, 2017</w:t>
       </w:r>
     </w:p>
     <w:p>
@@ -24007,16 +23522,1002 @@
           <w:rFonts w:ascii="Garamond" w:hAnsi="Garamond"/>
           <w:sz w:val="24"/>
         </w:rPr>
-        <w:t>Rollback of Schema Choice Support for CDA-based templates</w:t>
-      </w:r>
-    </w:p>
-    <w:p>
-      <w:pPr>
-        <w:spacing w:lineRule="auto" w:line="240"/>
-      </w:pPr>
-      <w:r>
-        <w:t>In version 4.3.0, we release preliminary support for Schema Choices for all implementation guides and templates. Through-out the last month we have identified a number of unforeseen issues with Schema Choices in CDA-based implementation guides and templates. As a result, we are rolling back these features for non-FHIR implementation guides until we can assess how to properly address the issues we have identified.</w:t>
-      </w:r>
+        <w:t>FHIR Improvements</w:t>
+      </w:r>
+    </w:p>
+    <w:p>
+      <w:pPr>
+        <w:spacing w:lineRule="auto" w:line="240"/>
+      </w:pPr>
+      <w:r>
+        <w:rPr>
+          <w:rFonts w:ascii="Garamond" w:hAnsi="Garamond"/>
+          <w:sz w:val="24"/>
+        </w:rPr>
+        <w:t>The schema used by Trifolia for "FHIR_Latest" is updated with the schema from FHIR STU3's recent publication. In the future, the Implementation Guide Type "FHIR_Latest" will be renamed to "FHIR STU3" and a new implementation guide will be created for "FHIR_Latest" that represents the latest build of FHIR.</w:t>
+      </w:r>
+    </w:p>
+    <w:p>
+      <w:pPr>
+        <w:spacing w:lineRule="auto" w:line="240"/>
+      </w:pPr>
+      <w:r>
+        <w:rPr>
+          <w:rFonts w:ascii="Garamond" w:hAnsi="Garamond"/>
+          <w:sz w:val="24"/>
+        </w:rPr>
+        <w:t>The fixed[x] and pattern[x] fields are included in imports of StructureDefinition resources.</w:t>
+      </w:r>
+    </w:p>
+    <w:p>
+      <w:pPr>
+        <w:pStyle w:val="5"/>
+        <w:spacing w:lineRule="auto" w:line="240"/>
+      </w:pPr>
+      <w:r>
+        <w:rPr>
+          <w:rFonts w:ascii="Garamond" w:hAnsi="Garamond"/>
+          <w:sz w:val="24"/>
+        </w:rPr>
+        <w:t>Default field selection for exports</w:t>
+      </w:r>
+    </w:p>
+    <w:p>
+      <w:pPr>
+        <w:spacing w:lineRule="auto" w:line="240"/>
+      </w:pPr>
+      <w:r>
+        <w:rPr>
+          <w:rFonts w:ascii="Garamond" w:hAnsi="Garamond"/>
+          <w:sz w:val="24"/>
+        </w:rPr>
+        <w:t xml:space="preserve">The "Save As Default" functionality for "Export templates/profiles to MS Word" was not saving all fields. This is now fixed so that when you indicate to save your preferences as default, the selected templates/profiles </w:t>
+      </w:r>
+      <w:r>
+        <w:rPr>
+          <w:rFonts w:ascii="Garamond" w:hAnsi="Garamond"/>
+          <w:i/>
+          <w:sz w:val="24"/>
+        </w:rPr>
+        <w:t xml:space="preserve">and </w:t>
+      </w:r>
+      <w:r>
+        <w:rPr>
+          <w:rFonts w:ascii="Garamond" w:hAnsi="Garamond"/>
+          <w:sz w:val="24"/>
+        </w:rPr>
+        <w:t>the sort order are persisted.</w:t>
+      </w:r>
+    </w:p>
+    <w:p>
+      <w:pPr>
+        <w:pStyle w:val="5"/>
+        <w:spacing w:lineRule="auto" w:line="240"/>
+      </w:pPr>
+      <w:r>
+        <w:rPr>
+          <w:rFonts w:ascii="Garamond" w:hAnsi="Garamond"/>
+          <w:sz w:val="24"/>
+        </w:rPr>
+        <w:t>Implementation Guide Editing</w:t>
+      </w:r>
+    </w:p>
+    <w:p>
+      <w:pPr>
+        <w:spacing w:lineRule="auto" w:line="240"/>
+      </w:pPr>
+      <w:r>
+        <w:rPr>
+          <w:rFonts w:ascii="Garamond" w:hAnsi="Garamond"/>
+          <w:sz w:val="24"/>
+        </w:rPr>
+        <w:t>Permissions management on the "Edit Implementation Guide" screen has been improved so that multiple users can be added with less effort. The "General" tab has been re-organized into two separate columns so that more fields can fit on a single screen, reducing the need to scroll to edit the fields.</w:t>
+      </w:r>
+    </w:p>
+    <w:p>
+      <w:pPr>
+        <w:spacing w:lineRule="auto" w:line="240"/>
+      </w:pPr>
+      <w:r>
+        <w:rPr>
+          <w:rFonts w:ascii="Garamond" w:hAnsi="Garamond"/>
+          <w:sz w:val="24"/>
+        </w:rPr>
+        <w:t>When versioning an Implementation Guide, the identifier of the IG is copied to the new version.</w:t>
+      </w:r>
+    </w:p>
+    <w:p>
+      <w:pPr>
+        <w:pStyle w:val="5"/>
+        <w:spacing w:lineRule="auto" w:line="240"/>
+      </w:pPr>
+      <w:r>
+        <w:rPr>
+          <w:rFonts w:ascii="Garamond" w:hAnsi="Garamond"/>
+          <w:sz w:val="24"/>
+        </w:rPr>
+        <w:t>Exporting templates/profiles to MS Word</w:t>
+      </w:r>
+    </w:p>
+    <w:p>
+      <w:pPr>
+        <w:spacing w:lineRule="auto" w:line="240"/>
+      </w:pPr>
+      <w:r>
+        <w:rPr>
+          <w:rFonts w:ascii="Garamond" w:hAnsi="Garamond"/>
+          <w:sz w:val="24"/>
+        </w:rPr>
+        <w:t>The "Save as Default" functionality is improved so that it remembers the sort order of templates/profiles within the export, and the templates/profiles selected for export.</w:t>
+      </w:r>
+    </w:p>
+    <w:p>
+      <w:pPr>
+        <w:pStyle w:val="5"/>
+        <w:spacing w:lineRule="auto" w:line="240"/>
+      </w:pPr>
+      <w:r>
+        <w:rPr>
+          <w:rFonts w:ascii="Garamond" w:hAnsi="Garamond"/>
+          <w:sz w:val="24"/>
+        </w:rPr>
+        <w:t>Template/Profile Editing</w:t>
+      </w:r>
+    </w:p>
+    <w:p>
+      <w:pPr>
+        <w:spacing w:lineRule="auto" w:line="240"/>
+      </w:pPr>
+      <w:r>
+        <w:rPr>
+          <w:rFonts w:ascii="Garamond" w:hAnsi="Garamond"/>
+          <w:sz w:val="24"/>
+        </w:rPr>
+        <w:t>The author of a template can be changed in the template/profile editor.</w:t>
+      </w:r>
+    </w:p>
+    <w:p>
+      <w:pPr>
+        <w:spacing w:lineRule="auto" w:line="240"/>
+      </w:pPr>
+      <w:r>
+        <w:rPr>
+          <w:rFonts w:ascii="Garamond" w:hAnsi="Garamond"/>
+          <w:sz w:val="24"/>
+        </w:rPr>
+        <w:t>A template/profile cannot reference itself as an implied template/profile anymore.</w:t>
+      </w:r>
+    </w:p>
+    <w:p>
+      <w:pPr>
+        <w:spacing w:lineRule="auto" w:line="240"/>
+      </w:pPr>
+      <w:r>
+        <w:rPr>
+          <w:rFonts w:ascii="Garamond" w:hAnsi="Garamond"/>
+          <w:sz w:val="24"/>
+        </w:rPr>
+        <w:t>Bug fix to removing single-value binding from constraints.</w:t>
+      </w:r>
+    </w:p>
+    <w:p>
+      <w:pPr>
+        <w:pStyle w:val="5"/>
+        <w:spacing w:lineRule="auto" w:line="240"/>
+      </w:pPr>
+      <w:r>
+        <w:rPr>
+          <w:rFonts w:ascii="Garamond" w:hAnsi="Garamond"/>
+          <w:sz w:val="24"/>
+        </w:rPr>
+        <w:t>Schematron Export Improvements</w:t>
+      </w:r>
+    </w:p>
+    <w:p>
+      <w:pPr>
+        <w:spacing w:lineRule="auto" w:line="240"/>
+      </w:pPr>
+      <w:r>
+        <w:rPr>
+          <w:rFonts w:ascii="Garamond" w:hAnsi="Garamond"/>
+          <w:sz w:val="24"/>
+        </w:rPr>
+        <w:t xml:space="preserve">Several of improvements have been made to Schematron exports including: </w:t>
+      </w:r>
+    </w:p>
+    <w:p>
+      <w:pPr>
+        <w:spacing w:lineRule="auto" w:line="240"/>
+        <w:numPr>
+          <w:ilvl w:val="0"/>
+          <w:numId w:val="2"/>
+        </w:numPr>
+      </w:pPr>
+      <w:r/>
+      <w:r>
+        <w:rPr>
+          <w:rFonts w:ascii="Garamond" w:hAnsi="Garamond"/>
+          <w:sz w:val="24"/>
+        </w:rPr>
+        <w:t>Minor performance improvements</w:t>
+      </w:r>
+    </w:p>
+    <w:p>
+      <w:pPr>
+        <w:spacing w:lineRule="auto" w:line="240"/>
+        <w:numPr>
+          <w:ilvl w:val="0"/>
+          <w:numId w:val="2"/>
+        </w:numPr>
+      </w:pPr>
+      <w:r/>
+      <w:r>
+        <w:rPr>
+          <w:rFonts w:ascii="Garamond" w:hAnsi="Garamond"/>
+          <w:sz w:val="24"/>
+        </w:rPr>
+        <w:t>Single-value bindings within branches are tested now</w:t>
+      </w:r>
+    </w:p>
+    <w:p>
+      <w:pPr>
+        <w:spacing w:lineRule="auto" w:line="240"/>
+        <w:numPr>
+          <w:ilvl w:val="0"/>
+          <w:numId w:val="2"/>
+        </w:numPr>
+      </w:pPr>
+      <w:r/>
+      <w:r>
+        <w:rPr>
+          <w:rFonts w:ascii="Garamond" w:hAnsi="Garamond"/>
+          <w:sz w:val="24"/>
+        </w:rPr>
+        <w:t>Specialized rule context for templates whose schema doesn't have the typical element used by the template predicate (ex: templateId)</w:t>
+      </w:r>
+    </w:p>
+    <w:p>
+      <w:pPr>
+        <w:spacing w:lineRule="auto" w:line="240"/>
+        <w:numPr>
+          <w:ilvl w:val="0"/>
+          <w:numId w:val="2"/>
+        </w:numPr>
+      </w:pPr>
+      <w:r/>
+      <w:r>
+        <w:rPr>
+          <w:rFonts w:ascii="Garamond" w:hAnsi="Garamond"/>
+          <w:sz w:val="24"/>
+        </w:rPr>
+        <w:t>Manual Schematron is exported for primitive constraints SHALL constraints that are a child of a MAY constraint</w:t>
+      </w:r>
+    </w:p>
+    <w:p>
+      <w:pPr>
+        <w:pStyle w:val="5"/>
+        <w:spacing w:lineRule="auto" w:line="240"/>
+      </w:pPr>
+      <w:r>
+        <w:rPr>
+          <w:rFonts w:ascii="Garamond" w:hAnsi="Garamond"/>
+          <w:sz w:val="24"/>
+        </w:rPr>
+        <w:t>Developer Improvements</w:t>
+      </w:r>
+    </w:p>
+    <w:p>
+      <w:pPr>
+        <w:spacing w:lineRule="auto" w:line="240"/>
+      </w:pPr>
+      <w:r>
+        <w:rPr>
+          <w:rFonts w:ascii="Garamond" w:hAnsi="Garamond"/>
+          <w:sz w:val="24"/>
+        </w:rPr>
+        <w:t>Several improvements have been made to make it easier for developers to work on Trifolia, including:</w:t>
+      </w:r>
+    </w:p>
+    <w:p>
+      <w:pPr>
+        <w:spacing w:lineRule="auto" w:line="240"/>
+        <w:numPr>
+          <w:ilvl w:val="0"/>
+          <w:numId w:val="2"/>
+        </w:numPr>
+      </w:pPr>
+      <w:r/>
+      <w:r>
+        <w:rPr>
+          <w:rFonts w:ascii="Garamond" w:hAnsi="Garamond"/>
+          <w:sz w:val="24"/>
+        </w:rPr>
+        <w:t>Using the latest version of Entity Framework, with code-first approach. This will make it easier to modify the database, and apply those modifications during installation. It is also be easier to setup new installations of Trifolia.</w:t>
+      </w:r>
+    </w:p>
+    <w:p>
+      <w:pPr>
+        <w:spacing w:lineRule="auto" w:line="240"/>
+        <w:numPr>
+          <w:ilvl w:val="0"/>
+          <w:numId w:val="2"/>
+        </w:numPr>
+      </w:pPr>
+      <w:r/>
+      <w:r>
+        <w:rPr>
+          <w:rFonts w:ascii="Garamond" w:hAnsi="Garamond"/>
+          <w:sz w:val="24"/>
+        </w:rPr>
+        <w:t>Installation script improvements. Re-designing the installation script to automatically apply the database migrations, and to remove files that are no longer used by the application.</w:t>
+      </w:r>
+    </w:p>
+    <w:p>
+      <w:pPr>
+        <w:pStyle w:val="5"/>
+        <w:spacing w:lineRule="auto" w:line="240"/>
+      </w:pPr>
+      <w:r>
+        <w:rPr>
+          <w:rFonts w:ascii="Garamond" w:hAnsi="Garamond"/>
+          <w:sz w:val="24"/>
+        </w:rPr>
+        <w:t>Development Log</w:t>
+      </w:r>
+    </w:p>
+    <w:tbl>
+      <w:tblPr>
+        <w:tblW w:w="13485" w:type="dxa"/>
+        <w:tblLayout w:type="fixed"/>
+        <w:tblCellMar>
+          <w:top w:w="0" w:type="dxa"/>
+          <w:left w:w="0" w:type="dxa"/>
+          <w:bottom w:w="0" w:type="dxa"/>
+          <w:right w:w="0" w:type="dxa"/>
+        </w:tblCellMar>
+        <w:tblInd w:w="-30" w:type="dxa"/>
+      </w:tblPr>
+      <w:tblGrid>
+        <w:gridCol w:w="1815"/>
+        <w:gridCol w:w="11670"/>
+      </w:tblGrid>
+      <w:tr>
+        <w:trPr>
+          <w:trHeight w:val="285" w:hRule="atLeast"/>
+        </w:trPr>
+        <w:tc>
+          <w:p>
+            <w:pPr>
+              <w:spacing w:lineRule="auto" w:line="240"/>
+            </w:pPr>
+            <w:r>
+              <w:rPr>
+                <w:rFonts w:ascii="Calibri" w:hAnsi="Calibri"/>
+                <w:b/>
+                <w:sz w:val="22"/>
+                <w:color w:val="000000"/>
+              </w:rPr>
+              <w:t>Issue Type</w:t>
+            </w:r>
+          </w:p>
+        </w:tc>
+        <w:tc>
+          <w:p>
+            <w:pPr>
+              <w:spacing w:lineRule="auto" w:line="240"/>
+            </w:pPr>
+            <w:r>
+              <w:rPr>
+                <w:rFonts w:ascii="Calibri" w:hAnsi="Calibri"/>
+                <w:b/>
+                <w:sz w:val="22"/>
+                <w:color w:val="000000"/>
+              </w:rPr>
+              <w:t>Summary</w:t>
+            </w:r>
+          </w:p>
+        </w:tc>
+      </w:tr>
+      <w:tr>
+        <w:trPr>
+          <w:trHeight w:val="285" w:hRule="atLeast"/>
+        </w:trPr>
+        <w:tc>
+          <w:p>
+            <w:pPr>
+              <w:spacing w:lineRule="auto" w:line="240"/>
+            </w:pPr>
+            <w:r>
+              <w:rPr>
+                <w:rFonts w:ascii="Calibri" w:hAnsi="Calibri"/>
+                <w:sz w:val="22"/>
+                <w:color w:val="000000"/>
+              </w:rPr>
+              <w:t>Defect</w:t>
+            </w:r>
+          </w:p>
+        </w:tc>
+        <w:tc>
+          <w:p>
+            <w:pPr>
+              <w:spacing w:lineRule="auto" w:line="240"/>
+            </w:pPr>
+            <w:r>
+              <w:rPr>
+                <w:rFonts w:ascii="Calibri" w:hAnsi="Calibri"/>
+                <w:sz w:val="22"/>
+                <w:color w:val="000000"/>
+              </w:rPr>
+              <w:t>Versioning implementation guide does not copy identifier</w:t>
+            </w:r>
+          </w:p>
+        </w:tc>
+      </w:tr>
+      <w:tr>
+        <w:trPr>
+          <w:trHeight w:val="285" w:hRule="atLeast"/>
+        </w:trPr>
+        <w:tc>
+          <w:p>
+            <w:pPr>
+              <w:spacing w:lineRule="auto" w:line="240"/>
+            </w:pPr>
+            <w:r>
+              <w:rPr>
+                <w:rFonts w:ascii="Calibri" w:hAnsi="Calibri"/>
+                <w:sz w:val="22"/>
+                <w:color w:val="000000"/>
+              </w:rPr>
+              <w:t>Defect</w:t>
+            </w:r>
+          </w:p>
+        </w:tc>
+        <w:tc>
+          <w:p>
+            <w:pPr>
+              <w:spacing w:lineRule="auto" w:line="240"/>
+            </w:pPr>
+            <w:r>
+              <w:rPr>
+                <w:rFonts w:ascii="Calibri" w:hAnsi="Calibri"/>
+                <w:sz w:val="22"/>
+                <w:color w:val="000000"/>
+              </w:rPr>
+              <w:t>Template Save does not display error when another template exists with same identifier</w:t>
+            </w:r>
+          </w:p>
+        </w:tc>
+      </w:tr>
+      <w:tr>
+        <w:trPr>
+          <w:trHeight w:val="285" w:hRule="atLeast"/>
+        </w:trPr>
+        <w:tc>
+          <w:p>
+            <w:pPr>
+              <w:spacing w:lineRule="auto" w:line="240"/>
+            </w:pPr>
+            <w:r>
+              <w:rPr>
+                <w:rFonts w:ascii="Calibri" w:hAnsi="Calibri"/>
+                <w:sz w:val="22"/>
+                <w:color w:val="000000"/>
+              </w:rPr>
+              <w:t>Defect</w:t>
+            </w:r>
+          </w:p>
+        </w:tc>
+        <w:tc>
+          <w:p>
+            <w:pPr>
+              <w:spacing w:lineRule="auto" w:line="240"/>
+            </w:pPr>
+            <w:r>
+              <w:rPr>
+                <w:rFonts w:ascii="Calibri" w:hAnsi="Calibri"/>
+                <w:sz w:val="22"/>
+                <w:color w:val="000000"/>
+              </w:rPr>
+              <w:t>Branch within a branch produces incorrect Schematron rule context</w:t>
+            </w:r>
+          </w:p>
+        </w:tc>
+      </w:tr>
+      <w:tr>
+        <w:trPr>
+          <w:trHeight w:val="285" w:hRule="atLeast"/>
+        </w:trPr>
+        <w:tc>
+          <w:p>
+            <w:pPr>
+              <w:spacing w:lineRule="auto" w:line="240"/>
+            </w:pPr>
+            <w:r>
+              <w:rPr>
+                <w:rFonts w:ascii="Calibri" w:hAnsi="Calibri"/>
+                <w:sz w:val="22"/>
+                <w:color w:val="000000"/>
+              </w:rPr>
+              <w:t>Defect</w:t>
+            </w:r>
+          </w:p>
+        </w:tc>
+        <w:tc>
+          <w:p>
+            <w:pPr>
+              <w:spacing w:lineRule="auto" w:line="240"/>
+            </w:pPr>
+            <w:r>
+              <w:rPr>
+                <w:rFonts w:ascii="Calibri" w:hAnsi="Calibri"/>
+                <w:sz w:val="22"/>
+                <w:color w:val="000000"/>
+              </w:rPr>
+              <w:t>Export to MS. Word - "Save As Default" not working</w:t>
+            </w:r>
+          </w:p>
+        </w:tc>
+      </w:tr>
+      <w:tr>
+        <w:trPr>
+          <w:trHeight w:val="285" w:hRule="atLeast"/>
+        </w:trPr>
+        <w:tc>
+          <w:p>
+            <w:pPr>
+              <w:spacing w:lineRule="auto" w:line="240"/>
+            </w:pPr>
+            <w:r>
+              <w:rPr>
+                <w:rFonts w:ascii="Calibri" w:hAnsi="Calibri"/>
+                <w:sz w:val="22"/>
+                <w:color w:val="000000"/>
+              </w:rPr>
+              <w:t>Defect</w:t>
+            </w:r>
+          </w:p>
+        </w:tc>
+        <w:tc>
+          <w:p>
+            <w:pPr>
+              <w:spacing w:lineRule="auto" w:line="240"/>
+            </w:pPr>
+            <w:r>
+              <w:rPr>
+                <w:rFonts w:ascii="Calibri" w:hAnsi="Calibri"/>
+                <w:sz w:val="22"/>
+                <w:color w:val="000000"/>
+              </w:rPr>
+              <w:t>Display errors in user-friendly way</w:t>
+            </w:r>
+          </w:p>
+        </w:tc>
+      </w:tr>
+      <w:tr>
+        <w:trPr>
+          <w:trHeight w:val="285" w:hRule="atLeast"/>
+        </w:trPr>
+        <w:tc>
+          <w:p>
+            <w:pPr>
+              <w:spacing w:lineRule="auto" w:line="240"/>
+            </w:pPr>
+            <w:r>
+              <w:rPr>
+                <w:rFonts w:ascii="Calibri" w:hAnsi="Calibri"/>
+                <w:sz w:val="22"/>
+                <w:color w:val="000000"/>
+              </w:rPr>
+              <w:t>Defect</w:t>
+            </w:r>
+          </w:p>
+        </w:tc>
+        <w:tc>
+          <w:p>
+            <w:pPr>
+              <w:spacing w:lineRule="auto" w:line="240"/>
+            </w:pPr>
+            <w:r>
+              <w:rPr>
+                <w:rFonts w:ascii="Calibri" w:hAnsi="Calibri"/>
+                <w:sz w:val="22"/>
+                <w:color w:val="000000"/>
+              </w:rPr>
+              <w:t>Export Templates to MS Word - Save as Default not saving unchecked templates</w:t>
+            </w:r>
+          </w:p>
+        </w:tc>
+      </w:tr>
+      <w:tr>
+        <w:trPr>
+          <w:trHeight w:val="285" w:hRule="atLeast"/>
+        </w:trPr>
+        <w:tc>
+          <w:p>
+            <w:pPr>
+              <w:spacing w:lineRule="auto" w:line="240"/>
+            </w:pPr>
+            <w:r>
+              <w:rPr>
+                <w:rFonts w:ascii="Calibri" w:hAnsi="Calibri"/>
+                <w:sz w:val="22"/>
+                <w:color w:val="000000"/>
+              </w:rPr>
+              <w:t>Defect</w:t>
+            </w:r>
+          </w:p>
+        </w:tc>
+        <w:tc>
+          <w:p>
+            <w:pPr>
+              <w:spacing w:lineRule="auto" w:line="240"/>
+            </w:pPr>
+            <w:r>
+              <w:rPr>
+                <w:rFonts w:ascii="Calibri" w:hAnsi="Calibri"/>
+                <w:sz w:val="22"/>
+                <w:color w:val="000000"/>
+              </w:rPr>
+              <w:t>Binding does not delete once set</w:t>
+            </w:r>
+          </w:p>
+        </w:tc>
+      </w:tr>
+      <w:tr>
+        <w:trPr>
+          <w:trHeight w:val="285" w:hRule="atLeast"/>
+        </w:trPr>
+        <w:tc>
+          <w:p>
+            <w:pPr>
+              <w:spacing w:lineRule="auto" w:line="240"/>
+            </w:pPr>
+            <w:r>
+              <w:rPr>
+                <w:rFonts w:ascii="Calibri" w:hAnsi="Calibri"/>
+                <w:sz w:val="22"/>
+                <w:color w:val="000000"/>
+              </w:rPr>
+              <w:t>Defect</w:t>
+            </w:r>
+          </w:p>
+        </w:tc>
+        <w:tc>
+          <w:p>
+            <w:pPr>
+              <w:spacing w:lineRule="auto" w:line="240"/>
+            </w:pPr>
+            <w:r>
+              <w:rPr>
+                <w:rFonts w:ascii="Calibri" w:hAnsi="Calibri"/>
+                <w:sz w:val="22"/>
+                <w:color w:val="000000"/>
+              </w:rPr>
+              <w:t>Template incorrectly allows itself as implied template</w:t>
+            </w:r>
+          </w:p>
+        </w:tc>
+      </w:tr>
+      <w:tr>
+        <w:trPr>
+          <w:trHeight w:val="285" w:hRule="atLeast"/>
+        </w:trPr>
+        <w:tc>
+          <w:p>
+            <w:pPr>
+              <w:spacing w:lineRule="auto" w:line="240"/>
+            </w:pPr>
+            <w:r>
+              <w:rPr>
+                <w:rFonts w:ascii="Calibri" w:hAnsi="Calibri"/>
+                <w:sz w:val="22"/>
+                <w:color w:val="000000"/>
+              </w:rPr>
+              <w:t>Defect</w:t>
+            </w:r>
+          </w:p>
+        </w:tc>
+        <w:tc>
+          <w:p>
+            <w:pPr>
+              <w:spacing w:lineRule="auto" w:line="240"/>
+            </w:pPr>
+            <w:r>
+              <w:rPr>
+                <w:rFonts w:ascii="Calibri" w:hAnsi="Calibri"/>
+                <w:sz w:val="22"/>
+                <w:color w:val="000000"/>
+              </w:rPr>
+              <w:t>Schematron: Primitive SHALLs with manual Schematron are not exported when the parent is MAY</w:t>
+            </w:r>
+          </w:p>
+        </w:tc>
+      </w:tr>
+      <w:tr>
+        <w:trPr>
+          <w:trHeight w:val="285" w:hRule="atLeast"/>
+        </w:trPr>
+        <w:tc>
+          <w:p>
+            <w:pPr>
+              <w:spacing w:lineRule="auto" w:line="240"/>
+            </w:pPr>
+            <w:r>
+              <w:rPr>
+                <w:rFonts w:ascii="Calibri" w:hAnsi="Calibri"/>
+                <w:sz w:val="22"/>
+                <w:color w:val="000000"/>
+              </w:rPr>
+              <w:t>Improvement</w:t>
+            </w:r>
+          </w:p>
+        </w:tc>
+        <w:tc>
+          <w:p>
+            <w:pPr>
+              <w:spacing w:lineRule="auto" w:line="240"/>
+            </w:pPr>
+            <w:r>
+              <w:rPr>
+                <w:rFonts w:ascii="Calibri" w:hAnsi="Calibri"/>
+                <w:sz w:val="22"/>
+                <w:color w:val="000000"/>
+              </w:rPr>
+              <w:t>Element with single-value binding within a branch does not test single-value</w:t>
+            </w:r>
+          </w:p>
+        </w:tc>
+      </w:tr>
+      <w:tr>
+        <w:trPr>
+          <w:trHeight w:val="285" w:hRule="atLeast"/>
+        </w:trPr>
+        <w:tc>
+          <w:p>
+            <w:pPr>
+              <w:spacing w:lineRule="auto" w:line="240"/>
+            </w:pPr>
+            <w:r>
+              <w:rPr>
+                <w:rFonts w:ascii="Calibri" w:hAnsi="Calibri"/>
+                <w:sz w:val="22"/>
+                <w:color w:val="000000"/>
+              </w:rPr>
+              <w:t>Improvement</w:t>
+            </w:r>
+          </w:p>
+        </w:tc>
+        <w:tc>
+          <w:p>
+            <w:pPr>
+              <w:spacing w:lineRule="auto" w:line="240"/>
+            </w:pPr>
+            <w:r>
+              <w:rPr>
+                <w:rFonts w:ascii="Calibri" w:hAnsi="Calibri"/>
+                <w:sz w:val="22"/>
+                <w:color w:val="000000"/>
+              </w:rPr>
+              <w:t>Allow a template/profile's author to be changed</w:t>
+            </w:r>
+          </w:p>
+        </w:tc>
+      </w:tr>
+      <w:tr>
+        <w:trPr>
+          <w:trHeight w:val="285" w:hRule="atLeast"/>
+        </w:trPr>
+        <w:tc>
+          <w:p>
+            <w:pPr>
+              <w:spacing w:lineRule="auto" w:line="240"/>
+            </w:pPr>
+            <w:r>
+              <w:rPr>
+                <w:rFonts w:ascii="Calibri" w:hAnsi="Calibri"/>
+                <w:sz w:val="22"/>
+                <w:color w:val="000000"/>
+              </w:rPr>
+              <w:t>New Feature</w:t>
+            </w:r>
+          </w:p>
+        </w:tc>
+        <w:tc>
+          <w:p>
+            <w:pPr>
+              <w:spacing w:lineRule="auto" w:line="240"/>
+            </w:pPr>
+            <w:r>
+              <w:rPr>
+                <w:rFonts w:ascii="Calibri" w:hAnsi="Calibri"/>
+                <w:sz w:val="22"/>
+                <w:color w:val="000000"/>
+              </w:rPr>
+              <w:t>Schematron US Realm addr/name etc. templates need manual search and replace contexts in the Schematron file</w:t>
+            </w:r>
+          </w:p>
+        </w:tc>
+      </w:tr>
+      <w:tr>
+        <w:trPr>
+          <w:trHeight w:val="285" w:hRule="atLeast"/>
+        </w:trPr>
+        <w:tc>
+          <w:p>
+            <w:pPr>
+              <w:spacing w:lineRule="auto" w:line="240"/>
+            </w:pPr>
+            <w:r>
+              <w:rPr>
+                <w:rFonts w:ascii="Calibri" w:hAnsi="Calibri"/>
+                <w:sz w:val="22"/>
+                <w:color w:val="000000"/>
+              </w:rPr>
+              <w:t>New Feature</w:t>
+            </w:r>
+          </w:p>
+        </w:tc>
+        <w:tc>
+          <w:p>
+            <w:pPr>
+              <w:spacing w:lineRule="auto" w:line="240"/>
+            </w:pPr>
+            <w:r>
+              <w:rPr>
+                <w:rFonts w:ascii="Calibri" w:hAnsi="Calibri"/>
+                <w:sz w:val="22"/>
+                <w:color w:val="000000"/>
+              </w:rPr>
+              <w:t>Support multiple identifiers for value sets</w:t>
+            </w:r>
+          </w:p>
+        </w:tc>
+      </w:tr>
+      <w:tr>
+        <w:trPr>
+          <w:trHeight w:val="285" w:hRule="atLeast"/>
+        </w:trPr>
+        <w:tc>
+          <w:p>
+            <w:pPr>
+              <w:spacing w:lineRule="auto" w:line="240"/>
+            </w:pPr>
+            <w:r>
+              <w:rPr>
+                <w:rFonts w:ascii="Calibri" w:hAnsi="Calibri"/>
+                <w:sz w:val="22"/>
+                <w:color w:val="000000"/>
+              </w:rPr>
+              <w:t>New Feature</w:t>
+            </w:r>
+          </w:p>
+        </w:tc>
+        <w:tc>
+          <w:p>
+            <w:pPr>
+              <w:spacing w:lineRule="auto" w:line="240"/>
+            </w:pPr>
+            <w:r>
+              <w:rPr>
+                <w:rFonts w:ascii="Calibri" w:hAnsi="Calibri"/>
+                <w:sz w:val="22"/>
+                <w:color w:val="000000"/>
+              </w:rPr>
+              <w:t>Easier to add permissions to an implementation guide</w:t>
+            </w:r>
+          </w:p>
+        </w:tc>
+      </w:tr>
+      <w:tr>
+        <w:trPr>
+          <w:trHeight w:val="285" w:hRule="atLeast"/>
+        </w:trPr>
+        <w:tc>
+          <w:p>
+            <w:pPr>
+              <w:spacing w:lineRule="auto" w:line="240"/>
+            </w:pPr>
+            <w:r>
+              <w:rPr>
+                <w:rFonts w:ascii="Calibri" w:hAnsi="Calibri"/>
+                <w:sz w:val="22"/>
+                <w:color w:val="000000"/>
+              </w:rPr>
+              <w:t>New Feature</w:t>
+            </w:r>
+          </w:p>
+        </w:tc>
+        <w:tc>
+          <w:p>
+            <w:pPr>
+              <w:spacing w:lineRule="auto" w:line="240"/>
+            </w:pPr>
+            <w:r>
+              <w:rPr>
+                <w:rFonts w:ascii="Calibri" w:hAnsi="Calibri"/>
+                <w:sz w:val="22"/>
+                <w:color w:val="000000"/>
+              </w:rPr>
+              <w:t>Import fixed[x] and pattern[x] from FHIR StructureDefinition resources</w:t>
+            </w:r>
+          </w:p>
+        </w:tc>
+      </w:tr>
+      <w:tr>
+        <w:trPr>
+          <w:trHeight w:val="285" w:hRule="atLeast"/>
+        </w:trPr>
+        <w:tc>
+          <w:p>
+            <w:pPr>
+              <w:spacing w:lineRule="auto" w:line="240"/>
+            </w:pPr>
+            <w:r>
+              <w:rPr>
+                <w:rFonts w:ascii="Calibri" w:hAnsi="Calibri"/>
+                <w:sz w:val="22"/>
+                <w:color w:val="000000"/>
+              </w:rPr>
+              <w:t>New Feature</w:t>
+            </w:r>
+          </w:p>
+        </w:tc>
+        <w:tc>
+          <w:p>
+            <w:pPr>
+              <w:spacing w:lineRule="auto" w:line="240"/>
+            </w:pPr>
+            <w:r>
+              <w:rPr>
+                <w:rFonts w:ascii="Calibri" w:hAnsi="Calibri"/>
+                <w:sz w:val="22"/>
+                <w:color w:val="000000"/>
+              </w:rPr>
+              <w:t>Allow a template/profile's author to be changed</w:t>
+            </w:r>
+          </w:p>
+        </w:tc>
+      </w:tr>
+      <w:tr>
+        <w:trPr>
+          <w:trHeight w:val="285" w:hRule="atLeast"/>
+        </w:trPr>
+        <w:tc>
+          <w:p>
+            <w:pPr>
+              <w:spacing w:lineRule="auto" w:line="240"/>
+            </w:pPr>
+            <w:r>
+              <w:rPr>
+                <w:rFonts w:ascii="Calibri" w:hAnsi="Calibri"/>
+                <w:sz w:val="22"/>
+                <w:color w:val="000000"/>
+              </w:rPr>
+              <w:t>New Feature</w:t>
+            </w:r>
+          </w:p>
+        </w:tc>
+        <w:tc>
+          <w:p>
+            <w:pPr>
+              <w:spacing w:lineRule="auto" w:line="240"/>
+            </w:pPr>
+            <w:r>
+              <w:rPr>
+                <w:rFonts w:ascii="Calibri" w:hAnsi="Calibri"/>
+                <w:sz w:val="22"/>
+                <w:color w:val="000000"/>
+              </w:rPr>
+              <w:t>Allow zip package to be downloaded including both Schematron and Vocabulary XML</w:t>
+            </w:r>
+          </w:p>
+        </w:tc>
+      </w:tr>
+    </w:tbl>
+    <w:p>
+      <w:pPr>
+        <w:spacing w:lineRule="auto" w:line="240"/>
+      </w:pPr>
       <w:r/>
       <w:r/>
       <w:r/>
@@ -24039,8 +24540,87 @@
         </w:rPr>
         <w:br w:type="textWrapping" w:clear="all"/>
       </w:r>
-      <w:bookmarkStart w:id="75" w:name="_topic_Version430"/>
+      <w:bookmarkStart w:id="75" w:name="_topic_Version431"/>
       <w:bookmarkEnd w:id="75"/>
+      <w:r>
+        <w:rPr>
+          <w:rFonts w:ascii="Tahoma" w:hAnsi="Tahoma"/>
+          <w:b/>
+          <w:sz w:val="26"/>
+          <w:color w:val="4F81BD"/>
+        </w:rPr>
+        <w:t>Version 4.3.1</w:t>
+      </w:r>
+      <w:r/>
+    </w:p>
+    <w:p>
+      <w:pPr>
+        <w:pStyle w:val="4"/>
+        <w:spacing w:lineRule="auto" w:line="240"/>
+      </w:pPr>
+      <w:r>
+        <w:rPr>
+          <w:rFonts w:ascii="Garamond" w:hAnsi="Garamond"/>
+        </w:rPr>
+        <w:t>Version 4.3.1</w:t>
+      </w:r>
+    </w:p>
+    <w:p>
+      <w:pPr>
+        <w:spacing w:after="120" w:lineRule="auto" w:line="240"/>
+      </w:pPr>
+      <w:r>
+        <w:rPr>
+          <w:rFonts w:ascii="Garamond" w:hAnsi="Garamond"/>
+          <w:sz w:val="24"/>
+        </w:rPr>
+        <w:t>Released on Friday, Jan 14, 2017</w:t>
+      </w:r>
+    </w:p>
+    <w:p>
+      <w:pPr>
+        <w:pStyle w:val="5"/>
+        <w:spacing w:lineRule="auto" w:line="240"/>
+      </w:pPr>
+      <w:r>
+        <w:rPr>
+          <w:rFonts w:ascii="Garamond" w:hAnsi="Garamond"/>
+          <w:sz w:val="24"/>
+        </w:rPr>
+        <w:t>Rollback of Schema Choice Support for CDA-based templates</w:t>
+      </w:r>
+    </w:p>
+    <w:p>
+      <w:pPr>
+        <w:spacing w:lineRule="auto" w:line="240"/>
+      </w:pPr>
+      <w:r>
+        <w:t>In version 4.3.0, we release preliminary support for Schema Choices for all implementation guides and templates. Through-out the last month we have identified a number of unforeseen issues with Schema Choices in CDA-based implementation guides and templates. As a result, we are rolling back these features for non-FHIR implementation guides until we can assess how to properly address the issues we have identified.</w:t>
+      </w:r>
+      <w:r/>
+      <w:r/>
+      <w:r/>
+    </w:p>
+    <w:p>
+      <w:pPr>
+        <w:outlineLvl w:val="1"/>
+        <w:spacing w:before="150" w:after="150" w:lineRule="auto" w:line="240"/>
+        <w:shd w:val="clear" w:color="auto" w:fill="FFFFFF"/>
+        <w:pBdr>
+          <w:top w:val="none" w:space="1" w:color="000000"/>
+          <w:left w:val="none" w:space="1" w:color="000000"/>
+          <w:bottom w:val="none" w:space="1" w:color="000000"/>
+          <w:right w:val="none" w:space="1" w:color="000000"/>
+        </w:pBdr>
+      </w:pPr>
+      <w:r>
+        <w:rPr>
+          <w:sz w:val="1"/>
+        </w:rPr>
+        <w:br w:type="textWrapping" w:clear="all"/>
+      </w:r>
+      <w:bookmarkStart w:id="76" w:name="_topic_Version430"/>
+      <w:bookmarkEnd w:id="76"/>
       <w:r>
         <w:rPr>
           <w:rFonts w:ascii="Tahoma" w:hAnsi="Tahoma"/>
@@ -24704,8 +25284,8 @@
         </w:rPr>
         <w:br w:type="textWrapping" w:clear="all"/>
       </w:r>
-      <w:bookmarkStart w:id="76" w:name="_topic_Version42x"/>
-      <w:bookmarkEnd w:id="76"/>
+      <w:bookmarkStart w:id="77" w:name="_topic_Version42x"/>
+      <w:bookmarkEnd w:id="77"/>
       <w:r>
         <w:rPr>
           <w:rFonts w:ascii="Tahoma" w:hAnsi="Tahoma"/>
@@ -25409,8 +25989,8 @@
         </w:rPr>
         <w:br w:type="textWrapping" w:clear="all"/>
       </w:r>
-      <w:bookmarkStart w:id="77" w:name="_topic_Version420"/>
-      <w:bookmarkEnd w:id="77"/>
+      <w:bookmarkStart w:id="78" w:name="_topic_Version420"/>
+      <w:bookmarkEnd w:id="78"/>
       <w:r>
         <w:rPr>
           <w:rFonts w:ascii="Tahoma" w:hAnsi="Tahoma"/>
@@ -26469,8 +27049,8 @@
         </w:rPr>
         <w:br w:type="textWrapping" w:clear="all"/>
       </w:r>
-      <w:bookmarkStart w:id="78" w:name="_topic_Version410"/>
-      <w:bookmarkEnd w:id="78"/>
+      <w:bookmarkStart w:id="79" w:name="_topic_Version410"/>
+      <w:bookmarkEnd w:id="79"/>
       <w:r>
         <w:rPr>
           <w:rFonts w:ascii="Tahoma" w:hAnsi="Tahoma"/>
@@ -27150,8 +27730,8 @@
         </w:rPr>
         <w:br w:type="textWrapping" w:clear="all"/>
       </w:r>
-      <w:bookmarkStart w:id="79" w:name="_topic_Version400"/>
-      <w:bookmarkEnd w:id="79"/>
+      <w:bookmarkStart w:id="80" w:name="_topic_Version400"/>
+      <w:bookmarkEnd w:id="80"/>
       <w:r>
         <w:rPr>
           <w:rFonts w:ascii="Tahoma" w:hAnsi="Tahoma"/>
@@ -27935,8 +28515,8 @@
         </w:rPr>
         <w:br w:type="textWrapping" w:clear="all"/>
       </w:r>
-      <w:bookmarkStart w:id="80" w:name="_topic_Version300"/>
-      <w:bookmarkEnd w:id="80"/>
+      <w:bookmarkStart w:id="81" w:name="_topic_Version300"/>
+      <w:bookmarkEnd w:id="81"/>
       <w:r>
         <w:rPr>
           <w:rFonts w:ascii="Tahoma" w:hAnsi="Tahoma"/>
@@ -29415,8 +29995,8 @@
         </w:rPr>
         <w:br w:type="textWrapping" w:clear="all"/>
       </w:r>
-      <w:bookmarkStart w:id="81" w:name="_topic_Version2190"/>
-      <w:bookmarkEnd w:id="81"/>
+      <w:bookmarkStart w:id="82" w:name="_topic_Version2190"/>
+      <w:bookmarkEnd w:id="82"/>
       <w:r>
         <w:rPr>
           <w:rFonts w:ascii="Tahoma" w:hAnsi="Tahoma"/>
@@ -30453,8 +31033,8 @@
         </w:rPr>
         <w:br w:type="textWrapping" w:clear="all"/>
       </w:r>
-      <w:bookmarkStart w:id="82" w:name="_topic_Version2170"/>
-      <w:bookmarkEnd w:id="82"/>
+      <w:bookmarkStart w:id="83" w:name="_topic_Version2170"/>
+      <w:bookmarkEnd w:id="83"/>
       <w:r>
         <w:rPr>
           <w:rFonts w:ascii="Tahoma" w:hAnsi="Tahoma"/>
@@ -31758,8 +32338,8 @@
         </w:rPr>
         <w:br w:type="textWrapping" w:clear="all"/>
       </w:r>
-      <w:bookmarkStart w:id="83" w:name="_topic_Version2160"/>
-      <w:bookmarkEnd w:id="83"/>
+      <w:bookmarkStart w:id="84" w:name="_topic_Version2160"/>
+      <w:bookmarkEnd w:id="84"/>
       <w:r>
         <w:rPr>
           <w:rFonts w:ascii="Tahoma" w:hAnsi="Tahoma"/>
@@ -32218,8 +32798,8 @@
         </w:rPr>
         <w:br w:type="textWrapping" w:clear="all"/>
       </w:r>
-      <w:bookmarkStart w:id="84" w:name="_topic_Version2150"/>
-      <w:bookmarkEnd w:id="84"/>
+      <w:bookmarkStart w:id="85" w:name="_topic_Version2150"/>
+      <w:bookmarkEnd w:id="85"/>
       <w:r>
         <w:rPr>
           <w:rFonts w:ascii="Tahoma" w:hAnsi="Tahoma"/>
@@ -34299,8 +34879,8 @@
         </w:rPr>
         <w:br w:type="textWrapping" w:clear="all"/>
       </w:r>
-      <w:bookmarkStart w:id="85" w:name="_topic_Version2140"/>
-      <w:bookmarkEnd w:id="85"/>
+      <w:bookmarkStart w:id="86" w:name="_topic_Version2140"/>
+      <w:bookmarkEnd w:id="86"/>
       <w:r>
         <w:rPr>
           <w:rFonts w:ascii="Tahoma" w:hAnsi="Tahoma"/>
@@ -35549,8 +36129,8 @@
         </w:rPr>
         <w:br w:type="textWrapping" w:clear="all"/>
       </w:r>
-      <w:bookmarkStart w:id="86" w:name="_topic_Version2120"/>
-      <w:bookmarkEnd w:id="86"/>
+      <w:bookmarkStart w:id="87" w:name="_topic_Version2120"/>
+      <w:bookmarkEnd w:id="87"/>
       <w:r>
         <w:rPr>
           <w:rFonts w:ascii="Tahoma" w:hAnsi="Tahoma"/>
@@ -36222,8 +36802,8 @@
         </w:rPr>
         <w:br w:type="textWrapping" w:clear="all"/>
       </w:r>
-      <w:bookmarkStart w:id="87" w:name="_topic_Version2100"/>
-      <w:bookmarkEnd w:id="87"/>
+      <w:bookmarkStart w:id="88" w:name="_topic_Version2100"/>
+      <w:bookmarkEnd w:id="88"/>
       <w:r>
         <w:rPr>
           <w:rFonts w:ascii="Tahoma" w:hAnsi="Tahoma"/>

</xml_diff>

<commit_message>
Including "Tooltips gone" defect in 4.6 what's new
</commit_message>
<xml_diff>
--- a/Trifolia.Web/Help/Trifolia.docx
+++ b/Trifolia.Web/Help/Trifolia.docx
@@ -5054,6 +5054,35 @@
                 <w:color w:val="000000"/>
               </w:rPr>
               <w:t>Help file does not show how to export Web-Based IG</w:t>
+            </w:r>
+          </w:p>
+        </w:tc>
+      </w:tr>
+      <w:tr>
+        <w:trPr>
+          <w:trHeight w:val="285" w:hRule="atLeast"/>
+        </w:trPr>
+        <w:tc>
+          <w:p>
+            <w:r>
+              <w:rPr>
+                <w:rFonts w:ascii="Calibri" w:hAnsi="Calibri"/>
+                <w:sz w:val="22"/>
+                <w:color w:val="000000"/>
+              </w:rPr>
+              <w:t>Defect</w:t>
+            </w:r>
+          </w:p>
+        </w:tc>
+        <w:tc>
+          <w:p>
+            <w:r>
+              <w:rPr>
+                <w:rFonts w:ascii="Calibri" w:hAnsi="Calibri"/>
+                <w:sz w:val="22"/>
+                <w:color w:val="000000"/>
+              </w:rPr>
+              <w:t>Template/Profile editor tooltips gone</w:t>
             </w:r>
           </w:p>
         </w:tc>

</xml_diff>

<commit_message>
Updating documentation for markdown support Replacing "help" icon in markdown editor with one specific to Trifolia's help documentation
</commit_message>
<xml_diff>
--- a/Trifolia.Web/Help/Trifolia.docx
+++ b/Trifolia.Web/Help/Trifolia.docx
@@ -3478,7 +3478,7 @@
           <w:sz w:val="24"/>
           <w:color w:val="000000"/>
         </w:rPr>
-        <w:t>47</w:t>
+        <w:t>46</w:t>
       </w:r>
       <w:r>
         <w:fldChar w:fldCharType="end"/>
@@ -3688,7 +3688,7 @@
           <w:sz w:val="24"/>
           <w:color w:val="000000"/>
         </w:rPr>
-        <w:t>51</w:t>
+        <w:t>50</w:t>
       </w:r>
       <w:r>
         <w:fldChar w:fldCharType="end"/>
@@ -3741,7 +3741,7 @@
           <w:sz w:val="24"/>
           <w:color w:val="000000"/>
         </w:rPr>
-        <w:t>51</w:t>
+        <w:t>50</w:t>
       </w:r>
       <w:r>
         <w:fldChar w:fldCharType="end"/>
@@ -3794,7 +3794,7 @@
           <w:sz w:val="24"/>
           <w:color w:val="000000"/>
         </w:rPr>
-        <w:t>52</w:t>
+        <w:t>51</w:t>
       </w:r>
       <w:r>
         <w:fldChar w:fldCharType="end"/>
@@ -4006,7 +4006,7 @@
           <w:sz w:val="24"/>
           <w:color w:val="000000"/>
         </w:rPr>
-        <w:t>57</w:t>
+        <w:t>56</w:t>
       </w:r>
       <w:r>
         <w:fldChar w:fldCharType="end"/>
@@ -4165,7 +4165,7 @@
           <w:sz w:val="24"/>
           <w:color w:val="000000"/>
         </w:rPr>
-        <w:t>59</w:t>
+        <w:t>58</w:t>
       </w:r>
       <w:r>
         <w:fldChar w:fldCharType="end"/>
@@ -4218,7 +4218,7 @@
           <w:sz w:val="24"/>
           <w:color w:val="000000"/>
         </w:rPr>
-        <w:t>61</w:t>
+        <w:t>60</w:t>
       </w:r>
       <w:r>
         <w:fldChar w:fldCharType="end"/>
@@ -4324,7 +4324,7 @@
           <w:sz w:val="24"/>
           <w:color w:val="000000"/>
         </w:rPr>
-        <w:t>63</w:t>
+        <w:t>62</w:t>
       </w:r>
       <w:r>
         <w:fldChar w:fldCharType="end"/>
@@ -19884,7 +19884,7 @@
     </w:p>
     <w:p>
       <w:r>
-        <w:t>Trifolia allows you to format descriptions, notes, and narrative constraint text using wiki syntax. When you render the output to HTML or Word, the text is formatted correctly.</w:t>
+        <w:t>Trifolia allows you to format descriptions, notes, and narrative constraint text using Markdown syntax. When you render the output to HTML or Word, the text is rendered according to the specified export format.</w:t>
       </w:r>
     </w:p>
     <w:p>
@@ -19909,7 +19909,31 @@
       </w:pPr>
       <w:r/>
       <w:r>
-        <w:t>Primitive Constraint Narrative</w:t>
+        <w:t>Templates</w:t>
+      </w:r>
+    </w:p>
+    <w:p>
+      <w:pPr>
+        <w:numPr>
+          <w:ilvl w:val="1"/>
+          <w:numId w:val="89"/>
+        </w:numPr>
+      </w:pPr>
+      <w:r/>
+      <w:r>
+        <w:t>Description</w:t>
+      </w:r>
+    </w:p>
+    <w:p>
+      <w:pPr>
+        <w:numPr>
+          <w:ilvl w:val="1"/>
+          <w:numId w:val="89"/>
+        </w:numPr>
+      </w:pPr>
+      <w:r/>
+      <w:r>
+        <w:t>Notes</w:t>
       </w:r>
     </w:p>
     <w:p>
@@ -19921,7 +19945,43 @@
       </w:pPr>
       <w:r/>
       <w:r>
+        <w:t>Constraints</w:t>
+      </w:r>
+    </w:p>
+    <w:p>
+      <w:pPr>
+        <w:numPr>
+          <w:ilvl w:val="1"/>
+          <w:numId w:val="89"/>
+        </w:numPr>
+      </w:pPr>
+      <w:r/>
+      <w:r>
+        <w:t>Primitive Constraint Narrative</w:t>
+      </w:r>
+    </w:p>
+    <w:p>
+      <w:pPr>
+        <w:numPr>
+          <w:ilvl w:val="1"/>
+          <w:numId w:val="89"/>
+        </w:numPr>
+      </w:pPr>
+      <w:r/>
+      <w:r>
         <w:t>Constraint Description</w:t>
+      </w:r>
+    </w:p>
+    <w:p>
+      <w:pPr>
+        <w:numPr>
+          <w:ilvl w:val="1"/>
+          <w:numId w:val="89"/>
+        </w:numPr>
+      </w:pPr>
+      <w:r/>
+      <w:r>
+        <w:t>Constraint Heading Description</w:t>
       </w:r>
     </w:p>
     <w:p>
@@ -19933,142 +19993,223 @@
       </w:pPr>
       <w:r/>
       <w:r>
-        <w:t>Constraint Heading Description</w:t>
-      </w:r>
-    </w:p>
-    <w:p>
-      <w:pPr>
-        <w:numPr>
-          <w:ilvl w:val="0"/>
+        <w:t>Implementation Guides</w:t>
+      </w:r>
+    </w:p>
+    <w:p>
+      <w:pPr>
+        <w:numPr>
+          <w:ilvl w:val="1"/>
           <w:numId w:val="89"/>
         </w:numPr>
       </w:pPr>
       <w:r/>
       <w:r>
-        <w:t>Template Description</w:t>
-      </w:r>
-    </w:p>
-    <w:p>
-      <w:pPr>
-        <w:numPr>
-          <w:ilvl w:val="0"/>
+        <w:t>Volume 1 Sections</w:t>
+      </w:r>
+    </w:p>
+    <w:p>
+      <w:pPr>
+        <w:numPr>
+          <w:ilvl w:val="1"/>
           <w:numId w:val="89"/>
         </w:numPr>
       </w:pPr>
       <w:r/>
       <w:r>
-        <w:t>Template Note</w:t>
-      </w:r>
-    </w:p>
-    <w:p>
-      <w:pPr>
-        <w:numPr>
-          <w:ilvl w:val="0"/>
-          <w:numId w:val="89"/>
-        </w:numPr>
-      </w:pPr>
-      <w:r/>
-      <w:r>
         <w:t>Template Type Description (ex: “Document Templates” description)</w:t>
       </w:r>
     </w:p>
     <w:p>
+      <w:r>
+        <w:t/>
+      </w:r>
+    </w:p>
+    <w:p>
       <w:pPr>
         <w:pStyle w:val="4"/>
       </w:pPr>
       <w:r>
-        <w:t>Bold Text</w:t>
-      </w:r>
-    </w:p>
-    <w:p>
-      <w:r>
-        <w:rPr>
-          <w:u w:val="single"/>
-        </w:rPr>
-        <w:t>Input Example</w:t>
-      </w:r>
-    </w:p>
-    <w:p>
-      <w:r>
-        <w:t>This is *an example of bold* text</w:t>
-      </w:r>
-    </w:p>
-    <w:p>
-      <w:r>
-        <w:rPr>
-          <w:u w:val="single"/>
-        </w:rPr>
-        <w:t>Output Example</w:t>
-      </w:r>
-    </w:p>
-    <w:p>
-      <w:r>
-        <w:t xml:space="preserve">This is </w:t>
-      </w:r>
-      <w:r>
-        <w:rPr>
+        <w:t>Syntax Guide</w:t>
+      </w:r>
+    </w:p>
+    <w:p>
+      <w:pPr>
+        <w:pStyle w:val="5"/>
+      </w:pPr>
+      <w:r>
+        <w:rPr>
+          <w:color w:val="auto"/>
+        </w:rPr>
+        <w:t>Emphasis</w:t>
+      </w:r>
+    </w:p>
+    <w:p>
+      <w:r>
+        <w:rPr>
+          <w:rStyle w:val="c26"/>
           <w:b/>
         </w:rPr>
-        <w:t>an example of bold</w:t>
-      </w:r>
-      <w:r>
-        <w:t xml:space="preserve"> text</w:t>
-      </w:r>
-    </w:p>
-    <w:p>
-      <w:pPr>
-        <w:pStyle w:val="4"/>
-      </w:pPr>
-      <w:r>
-        <w:t>Italics</w:t>
-      </w:r>
-    </w:p>
-    <w:p>
-      <w:r>
-        <w:rPr>
-          <w:u w:val="single"/>
-        </w:rPr>
-        <w:t>Input Example</w:t>
-      </w:r>
-    </w:p>
-    <w:p>
-      <w:r>
-        <w:t>This is _an example of italic_ text</w:t>
-      </w:r>
-    </w:p>
-    <w:p>
-      <w:r>
-        <w:rPr>
-          <w:u w:val="single"/>
-        </w:rPr>
-        <w:t>Output Example</w:t>
-      </w:r>
-    </w:p>
-    <w:p>
-      <w:r>
-        <w:t xml:space="preserve">This is </w:t>
-      </w:r>
-      <w:r>
-        <w:rPr>
+        <w:t>**bold**</w:t>
+      </w:r>
+    </w:p>
+    <w:p>
+      <w:r>
+        <w:rPr>
+          <w:rStyle w:val="c26"/>
           <w:i/>
         </w:rPr>
-        <w:t>an example of italic</w:t>
-      </w:r>
-      <w:r>
-        <w:t xml:space="preserve"> text</w:t>
-      </w:r>
-    </w:p>
-    <w:p>
-      <w:pPr>
-        <w:pStyle w:val="4"/>
-      </w:pPr>
-      <w:r>
+        <w:t>*italics*</w:t>
+      </w:r>
+    </w:p>
+    <w:p>
+      <w:r>
+        <w:rPr>
+          <w:rStyle w:val="c26"/>
+          <w:strike/>
+        </w:rPr>
+        <w:t>~~strikethrough~~</w:t>
+      </w:r>
+    </w:p>
+    <w:p>
+      <w:pPr>
+        <w:pStyle w:val="5"/>
+      </w:pPr>
+      <w:r>
+        <w:rPr>
+          <w:color w:val="auto"/>
+        </w:rPr>
+        <w:t>Headers</w:t>
+      </w:r>
+    </w:p>
+    <w:p>
+      <w:r>
+        <w:rPr>
+          <w:rStyle w:val="c26"/>
+        </w:rPr>
+        <w:t># Big header</w:t>
+      </w:r>
+    </w:p>
+    <w:p>
+      <w:r>
+        <w:rPr>
+          <w:rStyle w:val="c26"/>
+        </w:rPr>
+        <w:t>## Medium header</w:t>
+      </w:r>
+    </w:p>
+    <w:p>
+      <w:r>
+        <w:rPr>
+          <w:rStyle w:val="c26"/>
+        </w:rPr>
+        <w:t>### Small header</w:t>
+      </w:r>
+    </w:p>
+    <w:p>
+      <w:r>
+        <w:rPr>
+          <w:rStyle w:val="c26"/>
+        </w:rPr>
+        <w:t>#### Tiny header</w:t>
+      </w:r>
+    </w:p>
+    <w:p>
+      <w:r>
+        <w:rPr>
+          <w:rStyle w:val="c26"/>
+        </w:rPr>
+        <w:t>##### Even more tiny header</w:t>
+      </w:r>
+    </w:p>
+    <w:p>
+      <w:r>
+        <w:rPr>
+          <w:rStyle w:val="c26"/>
+        </w:rPr>
+        <w:t>###### Super small header</w:t>
+      </w:r>
+    </w:p>
+    <w:p>
+      <w:pPr>
+        <w:pStyle w:val="5"/>
+      </w:pPr>
+      <w:r>
+        <w:rPr>
+          <w:color w:val="auto"/>
+        </w:rPr>
+        <w:t>Lists</w:t>
+      </w:r>
+    </w:p>
+    <w:p>
+      <w:r>
+        <w:rPr>
+          <w:rStyle w:val="c26"/>
+        </w:rPr>
+        <w:t>* Unordered list item</w:t>
+      </w:r>
+      <w:r>
+        <w:br/>
+      </w:r>
+      <w:r>
+        <w:rPr>
+          <w:rStyle w:val="c26"/>
+        </w:rPr>
+        <w:t>* Unordered list item</w:t>
+      </w:r>
+      <w:r>
+        <w:br/>
+      </w:r>
+      <w:r>
+        <w:rPr>
+          <w:rStyle w:val="c26"/>
+        </w:rPr>
+        <w:t>* Unordered list item</w:t>
+      </w:r>
+    </w:p>
+    <w:p>
+      <w:r>
+        <w:rPr>
+          <w:rStyle w:val="c26"/>
+        </w:rPr>
+        <w:t>1. Numbered list item</w:t>
+      </w:r>
+      <w:r>
+        <w:br/>
+      </w:r>
+      <w:r>
+        <w:rPr>
+          <w:rStyle w:val="c26"/>
+        </w:rPr>
+        <w:t>2. Numbered list item</w:t>
+      </w:r>
+      <w:r>
+        <w:br/>
+      </w:r>
+      <w:r>
+        <w:rPr>
+          <w:rStyle w:val="c26"/>
+        </w:rPr>
+        <w:t>3. Numbered list item</w:t>
+      </w:r>
+    </w:p>
+    <w:p>
+      <w:pPr>
+        <w:pStyle w:val="5"/>
+      </w:pPr>
+      <w:r>
+        <w:rPr>
+          <w:color w:val="auto"/>
+        </w:rPr>
         <w:t>Links</w:t>
       </w:r>
     </w:p>
     <w:p>
       <w:r>
-        <w:t>You can create links to templates, or to external resources such as websites or reference documents. Depending on the syntax, Trifolia can insert information into the link's text.</w:t>
+        <w:rPr>
+          <w:rStyle w:val="c26"/>
+        </w:rPr>
+        <w:t>[alt text](http://example.com)</w:t>
       </w:r>
     </w:p>
     <w:p>
@@ -20076,40 +20217,26 @@
         <w:pStyle w:val="5"/>
       </w:pPr>
       <w:r>
-        <w:t>Link to Template by OID</w:t>
-      </w:r>
-    </w:p>
-    <w:p>
-      <w:r>
-        <w:rPr>
-          <w:u w:val="single"/>
-        </w:rPr>
-        <w:t>Input Example</w:t>
-      </w:r>
-    </w:p>
-    <w:p>
-      <w:r>
-        <w:t>Example of a link to [URL:#1.2.3.4.5]</w:t>
-      </w:r>
-    </w:p>
-    <w:p>
-      <w:r>
-        <w:rPr>
-          <w:u w:val="single"/>
-        </w:rPr>
-        <w:t>Output Example</w:t>
-      </w:r>
-    </w:p>
-    <w:p>
-      <w:r>
-        <w:t xml:space="preserve">Example of a link to </w:t>
-      </w:r>
-      <w:r>
-        <w:rPr>
-          <w:u w:val="single"/>
-          <w:color w:val="3333FF"/>
-        </w:rPr>
-        <w:t>My Template Name (1.2.3.4.5)</w:t>
+        <w:rPr>
+          <w:color w:val="auto"/>
+        </w:rPr>
+        <w:t>Quotes</w:t>
+      </w:r>
+    </w:p>
+    <w:p>
+      <w:r>
+        <w:rPr>
+          <w:rStyle w:val="c26"/>
+        </w:rPr>
+        <w:t>&gt; This is a quote</w:t>
+      </w:r>
+    </w:p>
+    <w:p>
+      <w:r>
+        <w:rPr>
+          <w:rStyle w:val="c26"/>
+        </w:rPr>
+        <w:t>&gt; It can span multiple lines!</w:t>
       </w:r>
     </w:p>
     <w:p>
@@ -20120,591 +20247,117 @@
         <w:rPr>
           <w:color w:val="auto"/>
         </w:rPr>
-        <w:t>Link to External Website, without Link Text</w:t>
-      </w:r>
-    </w:p>
-    <w:p>
-      <w:r>
-        <w:rPr>
-          <w:u w:val="single"/>
+        <w:t>Images</w:t>
+      </w:r>
+    </w:p>
+    <w:p>
+      <w:r>
+        <w:rPr>
+          <w:rStyle w:val="c26"/>
+        </w:rPr>
+        <w:t>![alt text](http://example.com/image.jpg)</w:t>
+      </w:r>
+    </w:p>
+    <w:p>
+      <w:pPr>
+        <w:pStyle w:val="5"/>
+      </w:pPr>
+      <w:r>
+        <w:rPr>
           <w:color w:val="auto"/>
         </w:rPr>
-        <w:t>Input Example</w:t>
-      </w:r>
-    </w:p>
-    <w:p>
+        <w:t>Tables</w:t>
+      </w:r>
+    </w:p>
+    <w:p>
+      <w:r>
+        <w:rPr>
+          <w:rStyle w:val="c26"/>
+        </w:rPr>
+        <w:t>| Column 1 | Column 2 | Column 3 |</w:t>
+      </w:r>
+    </w:p>
+    <w:p>
+      <w:r>
+        <w:rPr>
+          <w:rStyle w:val="c26"/>
+        </w:rPr>
+        <w:t>| -------- | -------- | -------- |</w:t>
+      </w:r>
+    </w:p>
+    <w:p>
+      <w:r>
+        <w:rPr>
+          <w:rStyle w:val="c26"/>
+        </w:rPr>
+        <w:t>| John     | Doe      | Male     |</w:t>
+      </w:r>
+    </w:p>
+    <w:p>
+      <w:r>
+        <w:rPr>
+          <w:rStyle w:val="c26"/>
+        </w:rPr>
+        <w:t>| Mary     | Smith    | Female   |</w:t>
+      </w:r>
+    </w:p>
+    <w:p>
+      <w:pPr>
+        <w:pStyle w:val="5"/>
+      </w:pPr>
       <w:r>
         <w:rPr>
           <w:color w:val="auto"/>
         </w:rPr>
-        <w:t>Example of a link to [URL:http://www.lantanagroup.com]</w:t>
-      </w:r>
-    </w:p>
-    <w:p>
-      <w:r>
-        <w:rPr>
-          <w:u w:val="single"/>
-          <w:color w:val="auto"/>
-        </w:rPr>
-        <w:t>Output Example</w:t>
-      </w:r>
-    </w:p>
-    <w:p>
-      <w:r>
-        <w:rPr>
-          <w:color w:val="auto"/>
-        </w:rPr>
-        <w:t xml:space="preserve">Example of a link to </w:t>
-      </w:r>
-      <w:r>
-        <w:rPr>
-          <w:u w:val="single"/>
-          <w:color w:val="auto"/>
-        </w:rPr>
-        <w:t>http://www.lantanagroup.com</w:t>
-      </w:r>
-    </w:p>
-    <w:p>
-      <w:r>
-        <w:rPr>
-          <w:color w:val="auto"/>
-        </w:rPr>
-        <w:t/>
-      </w:r>
-    </w:p>
-    <w:p>
-      <w:pPr>
-        <w:pStyle w:val="5"/>
-      </w:pPr>
-      <w:r>
-        <w:rPr>
-          <w:color w:val="auto"/>
-        </w:rPr>
-        <w:t>Link to External Website, with Link Text</w:t>
-      </w:r>
-    </w:p>
-    <w:p>
-      <w:r>
-        <w:rPr>
-          <w:u w:val="single"/>
-          <w:color w:val="auto"/>
-        </w:rPr>
-        <w:t>Input Example</w:t>
-      </w:r>
-    </w:p>
-    <w:p>
-      <w:r>
-        <w:rPr>
-          <w:color w:val="auto"/>
-        </w:rPr>
-        <w:t>Example of a link to [URL:Lantana Consulting Group|http://www.lantanagroup.com]</w:t>
-      </w:r>
-    </w:p>
-    <w:p>
-      <w:r>
-        <w:rPr>
-          <w:u w:val="single"/>
-          <w:color w:val="auto"/>
-        </w:rPr>
-        <w:t>Output Example</w:t>
-      </w:r>
-    </w:p>
-    <w:p>
-      <w:r>
-        <w:rPr>
-          <w:color w:val="auto"/>
-        </w:rPr>
-        <w:t xml:space="preserve">Example of a link to </w:t>
-      </w:r>
-      <w:r>
-        <w:rPr>
-          <w:u w:val="single"/>
-          <w:color w:val="auto"/>
-        </w:rPr>
-        <w:t>Lantana Consulting Group</w:t>
-      </w:r>
-    </w:p>
-    <w:p>
-      <w:pPr>
-        <w:pStyle w:val="4"/>
-      </w:pPr>
-      <w:r>
-        <w:rPr>
-          <w:color w:val="auto"/>
-        </w:rPr>
-        <w:t>Tables</w:t>
-      </w:r>
-    </w:p>
-    <w:p>
-      <w:r>
-        <w:rPr>
-          <w:u w:val="single"/>
-          <w:color w:val="auto"/>
-        </w:rPr>
-        <w:t>Input Example</w:t>
-      </w:r>
-    </w:p>
-    <w:p>
-      <w:r>
-        <w:rPr>
-          <w:color w:val="auto"/>
-        </w:rPr>
-        <w:t>|| Name || Email || Location</w:t>
-      </w:r>
-    </w:p>
-    <w:p>
-      <w:r>
-        <w:rPr>
-          <w:color w:val="auto"/>
-        </w:rPr>
-        <w:t>| Joe | joe@lantanagroup.com | Texas</w:t>
-      </w:r>
-    </w:p>
-    <w:p>
-      <w:r>
-        <w:rPr>
-          <w:color w:val="auto"/>
-        </w:rPr>
-        <w:t>| Sally | sally@lantanagroup.com | Arkansas</w:t>
-      </w:r>
-    </w:p>
-    <w:p>
-      <w:r>
-        <w:rPr>
-          <w:color w:val="auto"/>
-        </w:rPr>
-        <w:t>| John | john@lantanagroup.com | Pennsylvania</w:t>
-      </w:r>
-    </w:p>
-    <w:p>
-      <w:r>
-        <w:rPr>
-          <w:u w:val="single"/>
-          <w:color w:val="auto"/>
-        </w:rPr>
-        <w:t>Output Example</w:t>
-      </w:r>
-    </w:p>
-    <w:tbl>
-      <w:tblPr>
-        <w:tblW w:w="5000" w:type="pct"/>
-        <w:tblLayout w:type="fixed"/>
-        <w:tblBorders>
-          <w:left w:val="single" w:sz="6" w:color="auto"/>
-          <w:top w:val="single" w:sz="6" w:color="auto"/>
-          <w:right w:val="single" w:sz="6" w:color="auto"/>
-          <w:bottom w:val="single" w:sz="6" w:color="auto"/>
-          <w:insideH w:val="single" w:sz="6" w:color="auto"/>
-          <w:insideV w:val="single" w:sz="6" w:color="auto"/>
-        </w:tblBorders>
-        <w:tblCellMar>
-          <w:top w:w="15" w:type="dxa"/>
-          <w:left w:w="15" w:type="dxa"/>
-          <w:bottom w:w="15" w:type="dxa"/>
-          <w:right w:w="15" w:type="dxa"/>
-        </w:tblCellMar>
-        <w:tblCellSpacing w:w="15" w:type="dxa"/>
-      </w:tblPr>
-      <w:tblGrid>
-        <w:gridCol w:w="4440"/>
-        <w:gridCol w:w="4440"/>
-        <w:gridCol w:w="4455"/>
-      </w:tblGrid>
-      <w:tr>
-        <w:tc>
-          <w:tcPr>
-            <w:tcBorders>
-              <w:left w:val="single" w:sz="6" w:color="auto"/>
-              <w:top w:val="single" w:sz="6" w:color="auto"/>
-              <w:right w:val="single" w:sz="6" w:color="auto"/>
-              <w:bottom w:val="single" w:sz="6" w:color="auto"/>
-            </w:tcBorders>
-          </w:tcPr>
-          <w:p>
-            <w:r>
-              <w:rPr>
-                <w:b/>
-              </w:rPr>
-              <w:t>Name</w:t>
-            </w:r>
-          </w:p>
-        </w:tc>
-        <w:tc>
-          <w:tcPr>
-            <w:tcBorders>
-              <w:left w:val="single" w:sz="6" w:color="auto"/>
-              <w:top w:val="single" w:sz="6" w:color="auto"/>
-              <w:right w:val="single" w:sz="6" w:color="auto"/>
-              <w:bottom w:val="single" w:sz="6" w:color="auto"/>
-            </w:tcBorders>
-          </w:tcPr>
-          <w:p>
-            <w:r>
-              <w:rPr>
-                <w:b/>
-              </w:rPr>
-              <w:t>Email</w:t>
-            </w:r>
-          </w:p>
-        </w:tc>
-        <w:tc>
-          <w:tcPr>
-            <w:tcBorders>
-              <w:left w:val="single" w:sz="6" w:color="auto"/>
-              <w:top w:val="single" w:sz="6" w:color="auto"/>
-              <w:right w:val="single" w:sz="6" w:color="auto"/>
-              <w:bottom w:val="single" w:sz="6" w:color="auto"/>
-            </w:tcBorders>
-          </w:tcPr>
-          <w:p>
-            <w:r>
-              <w:rPr>
-                <w:b/>
-              </w:rPr>
-              <w:t>Location</w:t>
-            </w:r>
-          </w:p>
-        </w:tc>
-      </w:tr>
-      <w:tr>
-        <w:tc>
-          <w:tcPr>
-            <w:tcBorders>
-              <w:left w:val="single" w:sz="6" w:color="auto"/>
-              <w:top w:val="single" w:sz="6" w:color="auto"/>
-              <w:right w:val="single" w:sz="6" w:color="auto"/>
-              <w:bottom w:val="single" w:sz="6" w:color="auto"/>
-            </w:tcBorders>
-          </w:tcPr>
-          <w:p>
-            <w:r>
-              <w:t>Joe</w:t>
-            </w:r>
-          </w:p>
-        </w:tc>
-        <w:tc>
-          <w:p>
-            <w:r>
-              <w:t>joe@lantanagroup.com</w:t>
-            </w:r>
-          </w:p>
-        </w:tc>
-        <w:tc>
-          <w:tcPr>
-            <w:tcBorders>
-              <w:left w:val="single" w:sz="6" w:color="auto"/>
-              <w:top w:val="single" w:sz="6" w:color="auto"/>
-              <w:right w:val="single" w:sz="6" w:color="auto"/>
-              <w:bottom w:val="single" w:sz="6" w:color="auto"/>
-            </w:tcBorders>
-          </w:tcPr>
-          <w:p>
-            <w:r>
-              <w:t>Texas</w:t>
-            </w:r>
-          </w:p>
-        </w:tc>
-      </w:tr>
-      <w:tr>
-        <w:tc>
-          <w:tcPr>
-            <w:tcBorders>
-              <w:left w:val="single" w:sz="6" w:color="auto"/>
-              <w:top w:val="single" w:sz="6" w:color="auto"/>
-              <w:right w:val="single" w:sz="6" w:color="auto"/>
-              <w:bottom w:val="single" w:sz="6" w:color="auto"/>
-            </w:tcBorders>
-          </w:tcPr>
-          <w:p>
-            <w:r>
-              <w:t>Sally</w:t>
-            </w:r>
-          </w:p>
-        </w:tc>
-        <w:tc>
-          <w:p>
-            <w:r>
-              <w:t>sally@lantanagroup.com</w:t>
-            </w:r>
-          </w:p>
-        </w:tc>
-        <w:tc>
-          <w:tcPr>
-            <w:tcBorders>
-              <w:left w:val="single" w:sz="6" w:color="auto"/>
-              <w:top w:val="single" w:sz="6" w:color="auto"/>
-              <w:right w:val="single" w:sz="6" w:color="auto"/>
-              <w:bottom w:val="single" w:sz="6" w:color="auto"/>
-            </w:tcBorders>
-          </w:tcPr>
-          <w:p>
-            <w:r>
-              <w:t>Arkansas</w:t>
-            </w:r>
-          </w:p>
-        </w:tc>
-      </w:tr>
-      <w:tr>
-        <w:tc>
-          <w:tcPr>
-            <w:tcBorders>
-              <w:left w:val="single" w:sz="6" w:color="auto"/>
-              <w:top w:val="single" w:sz="6" w:color="auto"/>
-              <w:right w:val="single" w:sz="6" w:color="auto"/>
-              <w:bottom w:val="single" w:sz="6" w:color="auto"/>
-            </w:tcBorders>
-          </w:tcPr>
-          <w:p>
-            <w:r>
-              <w:t>John</w:t>
-            </w:r>
-          </w:p>
-        </w:tc>
-        <w:tc>
-          <w:tcPr>
-            <w:tcBorders>
-              <w:left w:val="single" w:sz="6" w:color="auto"/>
-              <w:top w:val="single" w:sz="6" w:color="auto"/>
-              <w:right w:val="single" w:sz="6" w:color="auto"/>
-              <w:bottom w:val="single" w:sz="6" w:color="auto"/>
-            </w:tcBorders>
-          </w:tcPr>
-          <w:p>
-            <w:r>
-              <w:t>john@lantanagroup.com</w:t>
-            </w:r>
-          </w:p>
-        </w:tc>
-        <w:tc>
-          <w:tcPr>
-            <w:tcBorders>
-              <w:left w:val="single" w:sz="6" w:color="auto"/>
-              <w:top w:val="single" w:sz="6" w:color="auto"/>
-              <w:right w:val="single" w:sz="6" w:color="auto"/>
-              <w:bottom w:val="single" w:sz="6" w:color="auto"/>
-            </w:tcBorders>
-          </w:tcPr>
-          <w:p>
-            <w:r>
-              <w:t>Pennsylvania</w:t>
-            </w:r>
-          </w:p>
-        </w:tc>
-      </w:tr>
-    </w:tbl>
-    <w:p>
-      <w:pPr>
-        <w:pStyle w:val="4"/>
-      </w:pPr>
-      <w:r>
-        <w:rPr>
-          <w:color w:val="auto"/>
-        </w:rPr>
-        <w:t>Bullets and Numbers</w:t>
-      </w:r>
-    </w:p>
-    <w:p>
-      <w:r>
-        <w:rPr>
-          <w:color w:val="auto"/>
-        </w:rPr>
-        <w:t>Wiki syntax supports ordered (numbered) and unordered (bulleted) lists.</w:t>
-      </w:r>
-    </w:p>
-    <w:p>
-      <w:pPr>
-        <w:pStyle w:val="5"/>
-      </w:pPr>
-      <w:r>
-        <w:rPr>
-          <w:color w:val="auto"/>
-        </w:rPr>
-        <w:t>Unordered List (Bullets)</w:t>
-      </w:r>
-    </w:p>
-    <w:p>
-      <w:r>
-        <w:rPr>
-          <w:u w:val="single"/>
-          <w:color w:val="auto"/>
-        </w:rPr>
-        <w:t>Input Example</w:t>
-      </w:r>
-    </w:p>
-    <w:p>
-      <w:r>
-        <w:rPr>
-          <w:color w:val="auto"/>
-        </w:rPr>
-        <w:t>* Bullet 1</w:t>
-      </w:r>
-    </w:p>
-    <w:p>
-      <w:r>
-        <w:rPr>
-          <w:color w:val="auto"/>
-        </w:rPr>
-        <w:t>* Bullet 2</w:t>
-      </w:r>
-    </w:p>
-    <w:p>
-      <w:r>
-        <w:rPr>
-          <w:color w:val="auto"/>
-        </w:rPr>
-        <w:t>* Bullet 3</w:t>
-      </w:r>
-    </w:p>
-    <w:p>
-      <w:r>
-        <w:rPr>
-          <w:u w:val="single"/>
-          <w:color w:val="auto"/>
-        </w:rPr>
-        <w:t>Output Example</w:t>
-      </w:r>
-    </w:p>
-    <w:p>
-      <w:pPr>
-        <w:numPr>
-          <w:ilvl w:val="0"/>
-          <w:numId w:val="89"/>
-        </w:numPr>
-      </w:pPr>
-      <w:r/>
-      <w:r>
-        <w:rPr>
-          <w:color w:val="auto"/>
-        </w:rPr>
-        <w:t>Bullet 1</w:t>
-      </w:r>
-    </w:p>
-    <w:p>
-      <w:pPr>
-        <w:numPr>
-          <w:ilvl w:val="0"/>
-          <w:numId w:val="89"/>
-        </w:numPr>
-      </w:pPr>
-      <w:r/>
-      <w:r>
-        <w:rPr>
-          <w:color w:val="auto"/>
-        </w:rPr>
-        <w:t>Bullet 2</w:t>
-      </w:r>
-    </w:p>
-    <w:p>
-      <w:pPr>
-        <w:numPr>
-          <w:ilvl w:val="0"/>
-          <w:numId w:val="89"/>
-        </w:numPr>
-      </w:pPr>
-      <w:r/>
-      <w:r>
-        <w:rPr>
-          <w:color w:val="auto"/>
-        </w:rPr>
-        <w:t>Bullet 3</w:t>
-      </w:r>
-    </w:p>
-    <w:p>
-      <w:pPr>
-        <w:pStyle w:val="5"/>
-      </w:pPr>
-      <w:r>
-        <w:rPr>
-          <w:color w:val="auto"/>
-        </w:rPr>
-        <w:t>Ordered List (Numbers)</w:t>
-      </w:r>
-    </w:p>
-    <w:p>
-      <w:r>
-        <w:rPr>
-          <w:u w:val="single"/>
-          <w:color w:val="auto"/>
-        </w:rPr>
-        <w:t>Input Example</w:t>
-      </w:r>
-    </w:p>
-    <w:p>
-      <w:r>
-        <w:rPr>
-          <w:color w:val="auto"/>
-        </w:rPr>
-        <w:t># Bullet 1</w:t>
-      </w:r>
-    </w:p>
-    <w:p>
-      <w:r>
-        <w:rPr>
-          <w:color w:val="auto"/>
-        </w:rPr>
-        <w:t># Bullet 2</w:t>
-      </w:r>
-    </w:p>
-    <w:p>
-      <w:r>
-        <w:rPr>
-          <w:color w:val="auto"/>
-        </w:rPr>
-        <w:t># Bullet 3</w:t>
-      </w:r>
-    </w:p>
-    <w:p>
-      <w:r>
-        <w:rPr>
-          <w:u w:val="single"/>
-          <w:color w:val="auto"/>
-        </w:rPr>
-        <w:t>Output Example</w:t>
-      </w:r>
-    </w:p>
-    <w:p>
-      <w:pPr>
-        <w:numPr>
-          <w:ilvl w:val="0"/>
-          <w:numId w:val="90"/>
-        </w:numPr>
-      </w:pPr>
-      <w:r/>
-      <w:r>
-        <w:rPr>
-          <w:color w:val="auto"/>
-        </w:rPr>
-        <w:t>Bullet 1</w:t>
-      </w:r>
-    </w:p>
-    <w:p>
-      <w:pPr>
-        <w:numPr>
-          <w:ilvl w:val="0"/>
-          <w:numId w:val="90"/>
-        </w:numPr>
-      </w:pPr>
-      <w:r/>
-      <w:r>
-        <w:rPr>
-          <w:color w:val="auto"/>
-        </w:rPr>
-        <w:t>Bullet 2</w:t>
-      </w:r>
-    </w:p>
-    <w:p>
-      <w:pPr>
-        <w:numPr>
-          <w:ilvl w:val="0"/>
-          <w:numId w:val="90"/>
-        </w:numPr>
-      </w:pPr>
-      <w:r/>
-      <w:r>
-        <w:rPr>
-          <w:color w:val="auto"/>
-        </w:rPr>
-        <w:t>Bullet 3</w:t>
+        <w:t>Embedded Code</w:t>
+      </w:r>
+    </w:p>
+    <w:p>
+      <w:r>
+        <w:rPr>
+          <w:rStyle w:val="c26"/>
+        </w:rPr>
+        <w:t>`</w:t>
+      </w:r>
+    </w:p>
+    <w:p>
+      <w:r>
+        <w:rPr>
+          <w:rStyle w:val="c26"/>
+        </w:rPr>
+        <w:t>&lt;ClinicalDocument&gt;</w:t>
+      </w:r>
+    </w:p>
+    <w:p>
+      <w:r>
+        <w:rPr>
+          <w:rStyle w:val="c26"/>
+        </w:rPr>
+        <w:t xml:space="preserve">  &lt;setId root="..." /&gt;</w:t>
+      </w:r>
+    </w:p>
+    <w:p>
+      <w:r>
+        <w:rPr>
+          <w:rStyle w:val="c26"/>
+        </w:rPr>
+        <w:t xml:space="preserve">  ...</w:t>
+      </w:r>
+    </w:p>
+    <w:p>
+      <w:r>
+        <w:rPr>
+          <w:rStyle w:val="c26"/>
+        </w:rPr>
+        <w:t>&lt;/ClinicalDocument&gt;</w:t>
+      </w:r>
+    </w:p>
+    <w:p>
+      <w:r>
+        <w:rPr>
+          <w:rStyle w:val="c26"/>
+        </w:rPr>
+        <w:t>`</w:t>
       </w:r>
       <w:r/>
       <w:r/>
@@ -22588,7 +22241,7 @@
       <w:pPr>
         <w:numPr>
           <w:ilvl w:val="0"/>
-          <w:numId w:val="91"/>
+          <w:numId w:val="90"/>
         </w:numPr>
       </w:pPr>
       <w:r/>
@@ -22600,7 +22253,7 @@
       <w:pPr>
         <w:numPr>
           <w:ilvl w:val="0"/>
-          <w:numId w:val="91"/>
+          <w:numId w:val="90"/>
         </w:numPr>
       </w:pPr>
       <w:r/>
@@ -23121,12 +22774,90 @@
       <w:pPr>
         <w:numPr>
           <w:ilvl w:val="0"/>
-          <w:numId w:val="92"/>
+          <w:numId w:val="91"/>
         </w:numPr>
       </w:pPr>
       <w:r/>
       <w:r>
         <w:t>Create a new profile in a FHIR DSTU2 implementation guide.</w:t>
+      </w:r>
+    </w:p>
+    <w:p>
+      <w:pPr>
+        <w:numPr>
+          <w:ilvl w:val="0"/>
+          <w:numId w:val="91"/>
+        </w:numPr>
+      </w:pPr>
+      <w:r/>
+      <w:r>
+        <w:t>Select FHIR DSTU2: Extension for the "type" of profile.</w:t>
+      </w:r>
+    </w:p>
+    <w:p>
+      <w:pPr>
+        <w:numPr>
+          <w:ilvl w:val="1"/>
+          <w:numId w:val="91"/>
+        </w:numPr>
+      </w:pPr>
+      <w:r/>
+      <w:r>
+        <w:t>Note that the Applies To button is disabled for Extension profiles.</w:t>
+      </w:r>
+    </w:p>
+    <w:p>
+      <w:pPr>
+        <w:numPr>
+          <w:ilvl w:val="1"/>
+          <w:numId w:val="91"/>
+        </w:numPr>
+      </w:pPr>
+      <w:r/>
+      <w:r>
+        <w:t>After selecting Extension as the type of profile, a constraint is automatically created by Trifolia for the "@url" attribute and matches the identifier specified for the extension. Any time the identifier is updated, the constraint will automatically be updated as well.</w:t>
+      </w:r>
+    </w:p>
+    <w:p>
+      <w:pPr>
+        <w:numPr>
+          <w:ilvl w:val="0"/>
+          <w:numId w:val="91"/>
+        </w:numPr>
+      </w:pPr>
+      <w:r/>
+      <w:r>
+        <w:t>Define a constraint for the type of value your extension will require (such as "valueCodeableConcept").</w:t>
+      </w:r>
+    </w:p>
+    <w:p>
+      <w:pPr>
+        <w:numPr>
+          <w:ilvl w:val="0"/>
+          <w:numId w:val="91"/>
+        </w:numPr>
+      </w:pPr>
+      <w:r/>
+      <w:r>
+        <w:t>Save the profile.</w:t>
+      </w:r>
+    </w:p>
+    <w:p>
+      <w:r>
+        <w:t/>
+      </w:r>
+    </w:p>
+    <w:p>
+      <w:r>
+        <w:t>Trifolia treats all profiles that are of type FHIR DSTU2: Extension as re-usable extensions. The behavior of Trifolia's template/profile editor adjusts slightly (such as disabling the Applies To selection button, and automatically adding a @url constraint) to account for requirements in the core FHIR DSTU2 standard when editing extension profiles.</w:t>
+      </w:r>
+    </w:p>
+    <w:p>
+      <w:pPr>
+        <w:pStyle w:val="5"/>
+      </w:pPr>
+      <w:r>
+        <w:t>Using a Pre-defined Extension</w:t>
       </w:r>
     </w:p>
     <w:p>
@@ -23138,31 +22869,7 @@
       </w:pPr>
       <w:r/>
       <w:r>
-        <w:t>Select FHIR DSTU2: Extension for the "type" of profile.</w:t>
-      </w:r>
-    </w:p>
-    <w:p>
-      <w:pPr>
-        <w:numPr>
-          <w:ilvl w:val="1"/>
-          <w:numId w:val="92"/>
-        </w:numPr>
-      </w:pPr>
-      <w:r/>
-      <w:r>
-        <w:t>Note that the Applies To button is disabled for Extension profiles.</w:t>
-      </w:r>
-    </w:p>
-    <w:p>
-      <w:pPr>
-        <w:numPr>
-          <w:ilvl w:val="1"/>
-          <w:numId w:val="92"/>
-        </w:numPr>
-      </w:pPr>
-      <w:r/>
-      <w:r>
-        <w:t>After selecting Extension as the type of profile, a constraint is automatically created by Trifolia for the "@url" attribute and matches the identifier specified for the extension. Any time the identifier is updated, the constraint will automatically be updated as well.</w:t>
+        <w:t>Open any FHIR DSTU2 profile.</w:t>
       </w:r>
     </w:p>
     <w:p>
@@ -23174,7 +22881,7 @@
       </w:pPr>
       <w:r/>
       <w:r>
-        <w:t>Define a constraint for the type of value your extension will require (such as "valueCodeableConcept").</w:t>
+        <w:t>In the constraint editor, select an "extension" element that does NOT already have a constraint defined for it.</w:t>
       </w:r>
     </w:p>
     <w:p>
@@ -23186,17 +22893,61 @@
       </w:pPr>
       <w:r/>
       <w:r>
-        <w:t>Save the profile.</w:t>
-      </w:r>
-    </w:p>
-    <w:p>
-      <w:r>
-        <w:t/>
-      </w:r>
-    </w:p>
-    <w:p>
-      <w:r>
-        <w:t>Trifolia treats all profiles that are of type FHIR DSTU2: Extension as re-usable extensions. The behavior of Trifolia's template/profile editor adjusts slightly (such as disabling the Applies To selection button, and automatically adding a @url constraint) to account for requirements in the core FHIR DSTU2 standard when editing extension profiles.</w:t>
+        <w:t>A drop-down list shows in the constraint editor panel that provides a list of all extensions for which you have permissions.</w:t>
+      </w:r>
+    </w:p>
+    <w:p>
+      <w:pPr>
+        <w:numPr>
+          <w:ilvl w:val="0"/>
+          <w:numId w:val="92"/>
+        </w:numPr>
+      </w:pPr>
+      <w:r/>
+      <w:r>
+        <w:t>Select the extension you want to add to the profile and select the "+" (add) button.</w:t>
+      </w:r>
+    </w:p>
+    <w:p>
+      <w:pPr>
+        <w:numPr>
+          <w:ilvl w:val="0"/>
+          <w:numId w:val="92"/>
+        </w:numPr>
+      </w:pPr>
+      <w:r/>
+      <w:r>
+        <w:t>The "extension" element is turned into a constraint, and automatically creates constraints for each of the constraints defined in the extension.</w:t>
+      </w:r>
+    </w:p>
+    <w:p>
+      <w:pPr>
+        <w:numPr>
+          <w:ilvl w:val="0"/>
+          <w:numId w:val="92"/>
+        </w:numPr>
+      </w:pPr>
+      <w:r/>
+      <w:r>
+        <w:t>The "extension" element itself should be marked as a slice and the @url constraint within the extension should be marked as a descriminator. The conformance and cardinality is set to "SHALL 1..1" for the new extension constraint, as well as the @url descriminator.</w:t>
+      </w:r>
+    </w:p>
+    <w:p>
+      <w:pPr>
+        <w:pStyle w:val="4"/>
+      </w:pPr>
+      <w:r>
+        <w:t>Profile Extensions</w:t>
+      </w:r>
+    </w:p>
+    <w:p>
+      <w:r>
+        <w:t>The profile may define extensions in addition to the constraints. These are extensions that add information to the profile as a whole, but are not required to be implemented where the profile is used/asserted.</w:t>
+      </w:r>
+    </w:p>
+    <w:p>
+      <w:r>
+        <w:t>Both FHIR DSTU1 and FHIR DSTU2 profiles support extensions on the profile.</w:t>
       </w:r>
     </w:p>
     <w:p>
@@ -23204,7 +22955,7 @@
         <w:pStyle w:val="5"/>
       </w:pPr>
       <w:r>
-        <w:t>Using a Pre-defined Extension</w:t>
+        <w:t>Adding Extensions to a Profile</w:t>
       </w:r>
     </w:p>
     <w:p>
@@ -23216,7 +22967,7 @@
       </w:pPr>
       <w:r/>
       <w:r>
-        <w:t>Open any FHIR DSTU2 profile.</w:t>
+        <w:t>Edit any FHIR profile.</w:t>
       </w:r>
     </w:p>
     <w:p>
@@ -23228,7 +22979,7 @@
       </w:pPr>
       <w:r/>
       <w:r>
-        <w:t>In the constraint editor, select an "extension" element that does NOT already have a constraint defined for it.</w:t>
+        <w:t>The bottom entry in the Extensions panel of the Template/Profile tab always represents a "new" extension.</w:t>
       </w:r>
     </w:p>
     <w:p>
@@ -23240,7 +22991,7 @@
       </w:pPr>
       <w:r/>
       <w:r>
-        <w:t>A drop-down list shows in the constraint editor panel that provides a list of all extensions for which you have permissions.</w:t>
+        <w:t>Fill in the identifier, type, and value of the extension (all three fields are required).</w:t>
       </w:r>
     </w:p>
     <w:p>
@@ -23252,7 +23003,7 @@
       </w:pPr>
       <w:r/>
       <w:r>
-        <w:t>Select the extension you want to add to the profile and select the "+" (add) button.</w:t>
+        <w:t>Select the Add button to the right of the fields.</w:t>
       </w:r>
     </w:p>
     <w:p>
@@ -23260,104 +23011,6 @@
         <w:numPr>
           <w:ilvl w:val="0"/>
           <w:numId w:val="93"/>
-        </w:numPr>
-      </w:pPr>
-      <w:r/>
-      <w:r>
-        <w:t>The "extension" element is turned into a constraint, and automatically creates constraints for each of the constraints defined in the extension.</w:t>
-      </w:r>
-    </w:p>
-    <w:p>
-      <w:pPr>
-        <w:numPr>
-          <w:ilvl w:val="0"/>
-          <w:numId w:val="93"/>
-        </w:numPr>
-      </w:pPr>
-      <w:r/>
-      <w:r>
-        <w:t>The "extension" element itself should be marked as a slice and the @url constraint within the extension should be marked as a descriminator. The conformance and cardinality is set to "SHALL 1..1" for the new extension constraint, as well as the @url descriminator.</w:t>
-      </w:r>
-    </w:p>
-    <w:p>
-      <w:pPr>
-        <w:pStyle w:val="4"/>
-      </w:pPr>
-      <w:r>
-        <w:t>Profile Extensions</w:t>
-      </w:r>
-    </w:p>
-    <w:p>
-      <w:r>
-        <w:t>The profile may define extensions in addition to the constraints. These are extensions that add information to the profile as a whole, but are not required to be implemented where the profile is used/asserted.</w:t>
-      </w:r>
-    </w:p>
-    <w:p>
-      <w:r>
-        <w:t>Both FHIR DSTU1 and FHIR DSTU2 profiles support extensions on the profile.</w:t>
-      </w:r>
-    </w:p>
-    <w:p>
-      <w:pPr>
-        <w:pStyle w:val="5"/>
-      </w:pPr>
-      <w:r>
-        <w:t>Adding Extensions to a Profile</w:t>
-      </w:r>
-    </w:p>
-    <w:p>
-      <w:pPr>
-        <w:numPr>
-          <w:ilvl w:val="0"/>
-          <w:numId w:val="94"/>
-        </w:numPr>
-      </w:pPr>
-      <w:r/>
-      <w:r>
-        <w:t>Edit any FHIR profile.</w:t>
-      </w:r>
-    </w:p>
-    <w:p>
-      <w:pPr>
-        <w:numPr>
-          <w:ilvl w:val="0"/>
-          <w:numId w:val="94"/>
-        </w:numPr>
-      </w:pPr>
-      <w:r/>
-      <w:r>
-        <w:t>The bottom entry in the Extensions panel of the Template/Profile tab always represents a "new" extension.</w:t>
-      </w:r>
-    </w:p>
-    <w:p>
-      <w:pPr>
-        <w:numPr>
-          <w:ilvl w:val="0"/>
-          <w:numId w:val="94"/>
-        </w:numPr>
-      </w:pPr>
-      <w:r/>
-      <w:r>
-        <w:t>Fill in the identifier, type, and value of the extension (all three fields are required).</w:t>
-      </w:r>
-    </w:p>
-    <w:p>
-      <w:pPr>
-        <w:numPr>
-          <w:ilvl w:val="0"/>
-          <w:numId w:val="94"/>
-        </w:numPr>
-      </w:pPr>
-      <w:r/>
-      <w:r>
-        <w:t>Select the Add button to the right of the fields.</w:t>
-      </w:r>
-    </w:p>
-    <w:p>
-      <w:pPr>
-        <w:numPr>
-          <w:ilvl w:val="0"/>
-          <w:numId w:val="94"/>
         </w:numPr>
       </w:pPr>
       <w:r/>
@@ -24064,7 +23717,7 @@
       <w:pPr>
         <w:numPr>
           <w:ilvl w:val="0"/>
-          <w:numId w:val="95"/>
+          <w:numId w:val="94"/>
         </w:numPr>
       </w:pPr>
       <w:r/>
@@ -24080,7 +23733,7 @@
       <w:pPr>
         <w:numPr>
           <w:ilvl w:val="0"/>
-          <w:numId w:val="95"/>
+          <w:numId w:val="94"/>
         </w:numPr>
       </w:pPr>
       <w:r/>
@@ -24096,7 +23749,7 @@
       <w:pPr>
         <w:numPr>
           <w:ilvl w:val="0"/>
-          <w:numId w:val="95"/>
+          <w:numId w:val="94"/>
         </w:numPr>
       </w:pPr>
       <w:r/>
@@ -24166,7 +23819,7 @@
       <w:pPr>
         <w:numPr>
           <w:ilvl w:val="0"/>
-          <w:numId w:val="95"/>
+          <w:numId w:val="94"/>
         </w:numPr>
       </w:pPr>
       <w:r/>
@@ -24182,7 +23835,7 @@
       <w:pPr>
         <w:numPr>
           <w:ilvl w:val="0"/>
-          <w:numId w:val="95"/>
+          <w:numId w:val="94"/>
         </w:numPr>
       </w:pPr>
       <w:r/>
@@ -24198,7 +23851,7 @@
       <w:pPr>
         <w:numPr>
           <w:ilvl w:val="0"/>
-          <w:numId w:val="95"/>
+          <w:numId w:val="94"/>
         </w:numPr>
       </w:pPr>
       <w:r/>
@@ -24214,7 +23867,7 @@
       <w:pPr>
         <w:numPr>
           <w:ilvl w:val="0"/>
-          <w:numId w:val="95"/>
+          <w:numId w:val="94"/>
         </w:numPr>
       </w:pPr>
       <w:r/>
@@ -24230,7 +23883,7 @@
       <w:pPr>
         <w:numPr>
           <w:ilvl w:val="0"/>
-          <w:numId w:val="95"/>
+          <w:numId w:val="94"/>
         </w:numPr>
       </w:pPr>
       <w:r/>
@@ -24246,7 +23899,7 @@
       <w:pPr>
         <w:numPr>
           <w:ilvl w:val="0"/>
-          <w:numId w:val="95"/>
+          <w:numId w:val="94"/>
         </w:numPr>
       </w:pPr>
       <w:r/>
@@ -24262,7 +23915,7 @@
       <w:pPr>
         <w:numPr>
           <w:ilvl w:val="0"/>
-          <w:numId w:val="95"/>
+          <w:numId w:val="94"/>
         </w:numPr>
       </w:pPr>
       <w:r/>
@@ -24278,7 +23931,7 @@
       <w:pPr>
         <w:numPr>
           <w:ilvl w:val="0"/>
-          <w:numId w:val="95"/>
+          <w:numId w:val="94"/>
         </w:numPr>
       </w:pPr>
       <w:r/>
@@ -24763,7 +24416,7 @@
       <w:pPr>
         <w:numPr>
           <w:ilvl w:val="0"/>
-          <w:numId w:val="95"/>
+          <w:numId w:val="94"/>
         </w:numPr>
       </w:pPr>
       <w:r/>
@@ -24779,7 +24432,7 @@
       <w:pPr>
         <w:numPr>
           <w:ilvl w:val="0"/>
-          <w:numId w:val="95"/>
+          <w:numId w:val="94"/>
         </w:numPr>
       </w:pPr>
       <w:r/>
@@ -25458,7 +25111,7 @@
       <w:pPr>
         <w:numPr>
           <w:ilvl w:val="0"/>
-          <w:numId w:val="95"/>
+          <w:numId w:val="94"/>
         </w:numPr>
       </w:pPr>
       <w:r/>
@@ -25474,7 +25127,7 @@
       <w:pPr>
         <w:numPr>
           <w:ilvl w:val="0"/>
-          <w:numId w:val="95"/>
+          <w:numId w:val="94"/>
         </w:numPr>
       </w:pPr>
       <w:r/>
@@ -25490,7 +25143,7 @@
       <w:pPr>
         <w:numPr>
           <w:ilvl w:val="0"/>
-          <w:numId w:val="95"/>
+          <w:numId w:val="94"/>
         </w:numPr>
       </w:pPr>
       <w:r/>
@@ -25506,7 +25159,7 @@
       <w:pPr>
         <w:numPr>
           <w:ilvl w:val="0"/>
-          <w:numId w:val="95"/>
+          <w:numId w:val="94"/>
         </w:numPr>
       </w:pPr>
       <w:r/>
@@ -25522,7 +25175,7 @@
       <w:pPr>
         <w:numPr>
           <w:ilvl w:val="0"/>
-          <w:numId w:val="95"/>
+          <w:numId w:val="94"/>
         </w:numPr>
       </w:pPr>
       <w:r/>
@@ -25538,7 +25191,7 @@
       <w:pPr>
         <w:numPr>
           <w:ilvl w:val="0"/>
-          <w:numId w:val="95"/>
+          <w:numId w:val="94"/>
         </w:numPr>
       </w:pPr>
       <w:r/>
@@ -25554,7 +25207,7 @@
       <w:pPr>
         <w:numPr>
           <w:ilvl w:val="0"/>
-          <w:numId w:val="95"/>
+          <w:numId w:val="94"/>
         </w:numPr>
       </w:pPr>
       <w:r/>
@@ -25570,7 +25223,7 @@
       <w:pPr>
         <w:numPr>
           <w:ilvl w:val="0"/>
-          <w:numId w:val="95"/>
+          <w:numId w:val="94"/>
         </w:numPr>
       </w:pPr>
       <w:r/>
@@ -26077,7 +25730,7 @@
       <w:pPr>
         <w:numPr>
           <w:ilvl w:val="0"/>
-          <w:numId w:val="95"/>
+          <w:numId w:val="94"/>
         </w:numPr>
       </w:pPr>
       <w:r/>
@@ -26093,7 +25746,7 @@
       <w:pPr>
         <w:numPr>
           <w:ilvl w:val="0"/>
-          <w:numId w:val="95"/>
+          <w:numId w:val="94"/>
         </w:numPr>
       </w:pPr>
       <w:r/>
@@ -26109,7 +25762,7 @@
       <w:pPr>
         <w:numPr>
           <w:ilvl w:val="0"/>
-          <w:numId w:val="95"/>
+          <w:numId w:val="94"/>
         </w:numPr>
       </w:pPr>
       <w:r/>
@@ -26125,7 +25778,7 @@
       <w:pPr>
         <w:numPr>
           <w:ilvl w:val="0"/>
-          <w:numId w:val="95"/>
+          <w:numId w:val="94"/>
         </w:numPr>
       </w:pPr>
       <w:r/>
@@ -26162,7 +25815,7 @@
       <w:pPr>
         <w:numPr>
           <w:ilvl w:val="0"/>
-          <w:numId w:val="95"/>
+          <w:numId w:val="94"/>
         </w:numPr>
       </w:pPr>
       <w:r/>
@@ -26178,7 +25831,7 @@
       <w:pPr>
         <w:numPr>
           <w:ilvl w:val="0"/>
-          <w:numId w:val="95"/>
+          <w:numId w:val="94"/>
         </w:numPr>
       </w:pPr>
       <w:r/>
@@ -26910,7 +26563,7 @@
       <w:pPr>
         <w:numPr>
           <w:ilvl w:val="0"/>
-          <w:numId w:val="96"/>
+          <w:numId w:val="95"/>
         </w:numPr>
       </w:pPr>
       <w:r/>
@@ -26926,7 +26579,7 @@
       <w:pPr>
         <w:numPr>
           <w:ilvl w:val="1"/>
-          <w:numId w:val="96"/>
+          <w:numId w:val="95"/>
         </w:numPr>
       </w:pPr>
       <w:r/>
@@ -26942,7 +26595,7 @@
       <w:pPr>
         <w:numPr>
           <w:ilvl w:val="1"/>
-          <w:numId w:val="96"/>
+          <w:numId w:val="95"/>
         </w:numPr>
       </w:pPr>
       <w:r/>
@@ -26997,7 +26650,7 @@
       <w:pPr>
         <w:numPr>
           <w:ilvl w:val="0"/>
-          <w:numId w:val="96"/>
+          <w:numId w:val="95"/>
         </w:numPr>
       </w:pPr>
       <w:r/>
@@ -27013,7 +26666,7 @@
       <w:pPr>
         <w:numPr>
           <w:ilvl w:val="0"/>
-          <w:numId w:val="96"/>
+          <w:numId w:val="95"/>
         </w:numPr>
       </w:pPr>
       <w:r/>
@@ -27029,7 +26682,7 @@
       <w:pPr>
         <w:numPr>
           <w:ilvl w:val="0"/>
-          <w:numId w:val="96"/>
+          <w:numId w:val="95"/>
         </w:numPr>
       </w:pPr>
       <w:r/>
@@ -27045,7 +26698,7 @@
       <w:pPr>
         <w:numPr>
           <w:ilvl w:val="0"/>
-          <w:numId w:val="96"/>
+          <w:numId w:val="95"/>
         </w:numPr>
       </w:pPr>
       <w:r/>
@@ -27061,7 +26714,7 @@
       <w:pPr>
         <w:numPr>
           <w:ilvl w:val="0"/>
-          <w:numId w:val="96"/>
+          <w:numId w:val="95"/>
         </w:numPr>
       </w:pPr>
       <w:r/>
@@ -27077,7 +26730,7 @@
       <w:pPr>
         <w:numPr>
           <w:ilvl w:val="0"/>
-          <w:numId w:val="96"/>
+          <w:numId w:val="95"/>
         </w:numPr>
       </w:pPr>
       <w:r/>
@@ -27093,7 +26746,7 @@
       <w:pPr>
         <w:numPr>
           <w:ilvl w:val="0"/>
-          <w:numId w:val="96"/>
+          <w:numId w:val="95"/>
         </w:numPr>
       </w:pPr>
       <w:r/>
@@ -27109,7 +26762,7 @@
       <w:pPr>
         <w:numPr>
           <w:ilvl w:val="1"/>
-          <w:numId w:val="96"/>
+          <w:numId w:val="95"/>
         </w:numPr>
       </w:pPr>
       <w:r/>
@@ -28325,7 +27978,7 @@
       <w:pPr>
         <w:numPr>
           <w:ilvl w:val="0"/>
-          <w:numId w:val="97"/>
+          <w:numId w:val="96"/>
         </w:numPr>
       </w:pPr>
       <w:r/>
@@ -28341,7 +27994,7 @@
       <w:pPr>
         <w:numPr>
           <w:ilvl w:val="0"/>
-          <w:numId w:val="97"/>
+          <w:numId w:val="96"/>
         </w:numPr>
       </w:pPr>
       <w:r/>
@@ -28357,7 +28010,7 @@
       <w:pPr>
         <w:numPr>
           <w:ilvl w:val="0"/>
-          <w:numId w:val="97"/>
+          <w:numId w:val="96"/>
         </w:numPr>
       </w:pPr>
       <w:r/>
@@ -30642,7 +30295,7 @@
       <w:pPr>
         <w:numPr>
           <w:ilvl w:val="0"/>
-          <w:numId w:val="98"/>
+          <w:numId w:val="97"/>
         </w:numPr>
       </w:pPr>
       <w:r/>
@@ -30654,7 +30307,7 @@
       <w:pPr>
         <w:numPr>
           <w:ilvl w:val="0"/>
-          <w:numId w:val="98"/>
+          <w:numId w:val="97"/>
         </w:numPr>
       </w:pPr>
       <w:r/>
@@ -30666,7 +30319,7 @@
       <w:pPr>
         <w:numPr>
           <w:ilvl w:val="0"/>
-          <w:numId w:val="98"/>
+          <w:numId w:val="97"/>
         </w:numPr>
       </w:pPr>
       <w:r/>
@@ -30678,7 +30331,7 @@
       <w:pPr>
         <w:numPr>
           <w:ilvl w:val="0"/>
-          <w:numId w:val="98"/>
+          <w:numId w:val="97"/>
         </w:numPr>
       </w:pPr>
       <w:r/>
@@ -30690,7 +30343,7 @@
       <w:pPr>
         <w:numPr>
           <w:ilvl w:val="0"/>
-          <w:numId w:val="98"/>
+          <w:numId w:val="97"/>
         </w:numPr>
       </w:pPr>
       <w:r/>
@@ -30702,7 +30355,7 @@
       <w:pPr>
         <w:numPr>
           <w:ilvl w:val="0"/>
-          <w:numId w:val="98"/>
+          <w:numId w:val="97"/>
         </w:numPr>
       </w:pPr>
       <w:r/>
@@ -30771,7 +30424,7 @@
       <w:pPr>
         <w:numPr>
           <w:ilvl w:val="0"/>
-          <w:numId w:val="99"/>
+          <w:numId w:val="98"/>
         </w:numPr>
       </w:pPr>
       <w:r/>
@@ -30783,7 +30436,7 @@
       <w:pPr>
         <w:numPr>
           <w:ilvl w:val="0"/>
-          <w:numId w:val="99"/>
+          <w:numId w:val="98"/>
         </w:numPr>
       </w:pPr>
       <w:r/>
@@ -30795,7 +30448,7 @@
       <w:pPr>
         <w:numPr>
           <w:ilvl w:val="0"/>
-          <w:numId w:val="99"/>
+          <w:numId w:val="98"/>
         </w:numPr>
       </w:pPr>
       <w:r/>
@@ -32051,7 +31704,7 @@
       <w:pPr>
         <w:numPr>
           <w:ilvl w:val="0"/>
-          <w:numId w:val="100"/>
+          <w:numId w:val="99"/>
         </w:numPr>
       </w:pPr>
       <w:r/>
@@ -32063,7 +31716,7 @@
       <w:pPr>
         <w:numPr>
           <w:ilvl w:val="0"/>
-          <w:numId w:val="100"/>
+          <w:numId w:val="99"/>
         </w:numPr>
       </w:pPr>
       <w:r/>
@@ -32075,7 +31728,7 @@
       <w:pPr>
         <w:numPr>
           <w:ilvl w:val="0"/>
-          <w:numId w:val="100"/>
+          <w:numId w:val="99"/>
         </w:numPr>
       </w:pPr>
       <w:r/>
@@ -32087,7 +31740,7 @@
       <w:pPr>
         <w:numPr>
           <w:ilvl w:val="1"/>
-          <w:numId w:val="100"/>
+          <w:numId w:val="99"/>
         </w:numPr>
       </w:pPr>
       <w:r/>
@@ -32099,7 +31752,7 @@
       <w:pPr>
         <w:numPr>
           <w:ilvl w:val="1"/>
-          <w:numId w:val="100"/>
+          <w:numId w:val="99"/>
         </w:numPr>
       </w:pPr>
       <w:r/>
@@ -32111,7 +31764,7 @@
       <w:pPr>
         <w:numPr>
           <w:ilvl w:val="1"/>
-          <w:numId w:val="100"/>
+          <w:numId w:val="99"/>
         </w:numPr>
       </w:pPr>
       <w:r/>
@@ -32123,7 +31776,7 @@
       <w:pPr>
         <w:numPr>
           <w:ilvl w:val="1"/>
-          <w:numId w:val="100"/>
+          <w:numId w:val="99"/>
         </w:numPr>
       </w:pPr>
       <w:r/>
@@ -32135,7 +31788,7 @@
       <w:pPr>
         <w:numPr>
           <w:ilvl w:val="1"/>
-          <w:numId w:val="100"/>
+          <w:numId w:val="99"/>
         </w:numPr>
       </w:pPr>
       <w:r/>
@@ -32147,7 +31800,7 @@
       <w:pPr>
         <w:numPr>
           <w:ilvl w:val="1"/>
-          <w:numId w:val="100"/>
+          <w:numId w:val="99"/>
         </w:numPr>
       </w:pPr>
       <w:r/>
@@ -32159,7 +31812,7 @@
       <w:pPr>
         <w:numPr>
           <w:ilvl w:val="0"/>
-          <w:numId w:val="100"/>
+          <w:numId w:val="99"/>
         </w:numPr>
       </w:pPr>
       <w:r/>
@@ -32171,7 +31824,7 @@
       <w:pPr>
         <w:numPr>
           <w:ilvl w:val="0"/>
-          <w:numId w:val="100"/>
+          <w:numId w:val="99"/>
         </w:numPr>
       </w:pPr>
       <w:r/>
@@ -32183,7 +31836,7 @@
       <w:pPr>
         <w:numPr>
           <w:ilvl w:val="0"/>
-          <w:numId w:val="100"/>
+          <w:numId w:val="99"/>
         </w:numPr>
       </w:pPr>
       <w:r/>
@@ -32195,7 +31848,7 @@
       <w:pPr>
         <w:numPr>
           <w:ilvl w:val="0"/>
-          <w:numId w:val="100"/>
+          <w:numId w:val="99"/>
         </w:numPr>
       </w:pPr>
       <w:r/>
@@ -32207,7 +31860,7 @@
       <w:pPr>
         <w:numPr>
           <w:ilvl w:val="0"/>
-          <w:numId w:val="100"/>
+          <w:numId w:val="99"/>
         </w:numPr>
       </w:pPr>
       <w:r/>
@@ -32219,7 +31872,7 @@
       <w:pPr>
         <w:numPr>
           <w:ilvl w:val="0"/>
-          <w:numId w:val="100"/>
+          <w:numId w:val="99"/>
         </w:numPr>
       </w:pPr>
       <w:r/>
@@ -34553,7 +34206,7 @@
         <w:spacing w:after="120" w:lineRule="exact" w:line="255"/>
         <w:numPr>
           <w:ilvl w:val="0"/>
-          <w:numId w:val="101"/>
+          <w:numId w:val="100"/>
         </w:numPr>
       </w:pPr>
       <w:r/>
@@ -34566,7 +34219,7 @@
         <w:spacing w:after="120" w:lineRule="exact" w:line="255"/>
         <w:numPr>
           <w:ilvl w:val="0"/>
-          <w:numId w:val="101"/>
+          <w:numId w:val="100"/>
         </w:numPr>
       </w:pPr>
       <w:r/>
@@ -34579,7 +34232,7 @@
         <w:spacing w:after="120" w:lineRule="exact" w:line="255"/>
         <w:numPr>
           <w:ilvl w:val="0"/>
-          <w:numId w:val="101"/>
+          <w:numId w:val="100"/>
         </w:numPr>
       </w:pPr>
       <w:r/>
@@ -37684,7 +37337,7 @@
       <w:pPr>
         <w:numPr>
           <w:ilvl w:val="0"/>
-          <w:numId w:val="103"/>
+          <w:numId w:val="102"/>
         </w:numPr>
       </w:pPr>
       <w:r/>
@@ -37696,7 +37349,7 @@
       <w:pPr>
         <w:numPr>
           <w:ilvl w:val="0"/>
-          <w:numId w:val="103"/>
+          <w:numId w:val="102"/>
         </w:numPr>
       </w:pPr>
       <w:r/>
@@ -37708,7 +37361,7 @@
       <w:pPr>
         <w:numPr>
           <w:ilvl w:val="0"/>
-          <w:numId w:val="103"/>
+          <w:numId w:val="102"/>
         </w:numPr>
       </w:pPr>
       <w:r/>
@@ -37749,7 +37402,7 @@
       <w:pPr>
         <w:numPr>
           <w:ilvl w:val="0"/>
-          <w:numId w:val="102"/>
+          <w:numId w:val="101"/>
         </w:numPr>
       </w:pPr>
       <w:r/>
@@ -37761,7 +37414,7 @@
       <w:pPr>
         <w:numPr>
           <w:ilvl w:val="0"/>
-          <w:numId w:val="102"/>
+          <w:numId w:val="101"/>
         </w:numPr>
       </w:pPr>
       <w:r/>
@@ -37773,7 +37426,7 @@
       <w:pPr>
         <w:numPr>
           <w:ilvl w:val="0"/>
-          <w:numId w:val="102"/>
+          <w:numId w:val="101"/>
         </w:numPr>
       </w:pPr>
       <w:r/>
@@ -37785,7 +37438,7 @@
       <w:pPr>
         <w:numPr>
           <w:ilvl w:val="0"/>
-          <w:numId w:val="102"/>
+          <w:numId w:val="101"/>
         </w:numPr>
       </w:pPr>
       <w:r/>
@@ -54362,172 +54015,163 @@
   <w:abstractNum w:abstractNumId="88">
     <w:multiLevelType w:val="multilevel"/>
     <w:lvl w:ilvl="0">
-      <w:numFmt w:val="decimal"/>
-      <w:lvlText w:val="%1."/>
-      <w:lvlJc w:val="left"/>
-      <w:start w:val="1"/>
+      <w:numFmt w:val="bullet"/>
+      <w:lvlText w:val="·"/>
+      <w:lvlJc w:val="left"/>
       <w:pPr>
         <w:ind w:left="360" w:hanging="360"/>
         <w:tab w:val="num" w:pos="360"/>
       </w:pPr>
       <w:rPr>
-        <w:rFonts w:ascii="Arial" w:hAnsi="Arial"/>
-        <w:b w:val="0"/>
-        <w:i w:val="0"/>
-        <w:strike w:val="0"/>
-        <w:sz w:val="20"/>
+        <w:rFonts w:ascii="Symbol" w:hAnsi="Symbol"/>
+        <w:b w:val="0"/>
+        <w:i w:val="0"/>
+        <w:strike w:val="0"/>
+        <w:sz w:val="24"/>
         <w:color w:val="auto"/>
         <w:u w:val="none"/>
       </w:rPr>
     </w:lvl>
     <w:lvl w:ilvl="1">
-      <w:numFmt w:val="decimal"/>
-      <w:lvlText w:val="%2."/>
-      <w:lvlJc w:val="left"/>
-      <w:start w:val="1"/>
+      <w:numFmt w:val="bullet"/>
+      <w:lvlText w:val="o"/>
+      <w:lvlJc w:val="left"/>
       <w:pPr>
         <w:ind w:left="1080" w:hanging="360"/>
         <w:tab w:val="num" w:pos="1080"/>
       </w:pPr>
       <w:rPr>
-        <w:rFonts w:ascii="Arial" w:hAnsi="Arial"/>
-        <w:b w:val="0"/>
-        <w:i w:val="0"/>
-        <w:strike w:val="0"/>
-        <w:sz w:val="20"/>
+        <w:rFonts w:ascii="Courier New" w:hAnsi="Courier New"/>
+        <w:b w:val="0"/>
+        <w:i w:val="0"/>
+        <w:strike w:val="0"/>
+        <w:sz w:val="24"/>
         <w:color w:val="auto"/>
         <w:u w:val="none"/>
       </w:rPr>
     </w:lvl>
     <w:lvl w:ilvl="2">
-      <w:numFmt w:val="decimal"/>
-      <w:lvlText w:val="%3."/>
-      <w:lvlJc w:val="left"/>
-      <w:start w:val="1"/>
+      <w:numFmt w:val="bullet"/>
+      <w:lvlText w:val="§"/>
+      <w:lvlJc w:val="left"/>
       <w:pPr>
         <w:ind w:left="1800" w:hanging="360"/>
         <w:tab w:val="num" w:pos="1800"/>
       </w:pPr>
       <w:rPr>
-        <w:rFonts w:ascii="Arial" w:hAnsi="Arial"/>
-        <w:b w:val="0"/>
-        <w:i w:val="0"/>
-        <w:strike w:val="0"/>
-        <w:sz w:val="20"/>
+        <w:rFonts w:ascii="Wingdings" w:hAnsi="Wingdings"/>
+        <w:b w:val="0"/>
+        <w:i w:val="0"/>
+        <w:strike w:val="0"/>
+        <w:sz w:val="24"/>
         <w:color w:val="auto"/>
         <w:u w:val="none"/>
       </w:rPr>
     </w:lvl>
     <w:lvl w:ilvl="3">
-      <w:numFmt w:val="decimal"/>
-      <w:lvlText w:val="%4."/>
-      <w:lvlJc w:val="left"/>
-      <w:start w:val="1"/>
+      <w:numFmt w:val="bullet"/>
+      <w:lvlText w:val="·"/>
+      <w:lvlJc w:val="left"/>
       <w:pPr>
         <w:ind w:left="2520" w:hanging="360"/>
         <w:tab w:val="num" w:pos="2520"/>
       </w:pPr>
       <w:rPr>
-        <w:rFonts w:ascii="Arial" w:hAnsi="Arial"/>
-        <w:b w:val="0"/>
-        <w:i w:val="0"/>
-        <w:strike w:val="0"/>
-        <w:sz w:val="20"/>
+        <w:rFonts w:ascii="Symbol" w:hAnsi="Symbol"/>
+        <w:b w:val="0"/>
+        <w:i w:val="0"/>
+        <w:strike w:val="0"/>
+        <w:sz w:val="24"/>
         <w:color w:val="auto"/>
         <w:u w:val="none"/>
       </w:rPr>
     </w:lvl>
     <w:lvl w:ilvl="4">
-      <w:numFmt w:val="decimal"/>
-      <w:lvlText w:val="%5."/>
-      <w:lvlJc w:val="left"/>
-      <w:start w:val="1"/>
+      <w:numFmt w:val="bullet"/>
+      <w:lvlText w:val="o"/>
+      <w:lvlJc w:val="left"/>
       <w:pPr>
         <w:ind w:left="3240" w:hanging="360"/>
         <w:tab w:val="num" w:pos="3240"/>
       </w:pPr>
       <w:rPr>
-        <w:rFonts w:ascii="Arial" w:hAnsi="Arial"/>
-        <w:b w:val="0"/>
-        <w:i w:val="0"/>
-        <w:strike w:val="0"/>
-        <w:sz w:val="20"/>
+        <w:rFonts w:ascii="Courier New" w:hAnsi="Courier New"/>
+        <w:b w:val="0"/>
+        <w:i w:val="0"/>
+        <w:strike w:val="0"/>
+        <w:sz w:val="24"/>
         <w:color w:val="auto"/>
         <w:u w:val="none"/>
       </w:rPr>
     </w:lvl>
     <w:lvl w:ilvl="5">
-      <w:numFmt w:val="decimal"/>
-      <w:lvlText w:val="%6."/>
-      <w:lvlJc w:val="left"/>
-      <w:start w:val="1"/>
+      <w:numFmt w:val="bullet"/>
+      <w:lvlText w:val="§"/>
+      <w:lvlJc w:val="left"/>
       <w:pPr>
         <w:ind w:left="3960" w:hanging="360"/>
         <w:tab w:val="num" w:pos="3960"/>
       </w:pPr>
       <w:rPr>
-        <w:rFonts w:ascii="Arial" w:hAnsi="Arial"/>
-        <w:b w:val="0"/>
-        <w:i w:val="0"/>
-        <w:strike w:val="0"/>
-        <w:sz w:val="20"/>
+        <w:rFonts w:ascii="Wingdings" w:hAnsi="Wingdings"/>
+        <w:b w:val="0"/>
+        <w:i w:val="0"/>
+        <w:strike w:val="0"/>
+        <w:sz w:val="24"/>
         <w:color w:val="auto"/>
         <w:u w:val="none"/>
       </w:rPr>
     </w:lvl>
     <w:lvl w:ilvl="6">
-      <w:numFmt w:val="decimal"/>
-      <w:lvlText w:val="%7."/>
-      <w:lvlJc w:val="left"/>
-      <w:start w:val="1"/>
+      <w:numFmt w:val="bullet"/>
+      <w:lvlText w:val="·"/>
+      <w:lvlJc w:val="left"/>
       <w:pPr>
         <w:ind w:left="4680" w:hanging="360"/>
         <w:tab w:val="num" w:pos="4680"/>
       </w:pPr>
       <w:rPr>
-        <w:rFonts w:ascii="Arial" w:hAnsi="Arial"/>
-        <w:b w:val="0"/>
-        <w:i w:val="0"/>
-        <w:strike w:val="0"/>
-        <w:sz w:val="20"/>
+        <w:rFonts w:ascii="Symbol" w:hAnsi="Symbol"/>
+        <w:b w:val="0"/>
+        <w:i w:val="0"/>
+        <w:strike w:val="0"/>
+        <w:sz w:val="24"/>
         <w:color w:val="auto"/>
         <w:u w:val="none"/>
       </w:rPr>
     </w:lvl>
     <w:lvl w:ilvl="7">
-      <w:numFmt w:val="decimal"/>
-      <w:lvlText w:val="%8."/>
-      <w:lvlJc w:val="left"/>
-      <w:start w:val="1"/>
+      <w:numFmt w:val="bullet"/>
+      <w:lvlText w:val="o"/>
+      <w:lvlJc w:val="left"/>
       <w:pPr>
         <w:ind w:left="5400" w:hanging="360"/>
         <w:tab w:val="num" w:pos="5400"/>
       </w:pPr>
       <w:rPr>
-        <w:rFonts w:ascii="Arial" w:hAnsi="Arial"/>
-        <w:b w:val="0"/>
-        <w:i w:val="0"/>
-        <w:strike w:val="0"/>
-        <w:sz w:val="20"/>
+        <w:rFonts w:ascii="Courier New" w:hAnsi="Courier New"/>
+        <w:b w:val="0"/>
+        <w:i w:val="0"/>
+        <w:strike w:val="0"/>
+        <w:sz w:val="24"/>
         <w:color w:val="auto"/>
         <w:u w:val="none"/>
       </w:rPr>
     </w:lvl>
     <w:lvl w:ilvl="8">
-      <w:numFmt w:val="decimal"/>
-      <w:lvlText w:val="%9."/>
-      <w:lvlJc w:val="left"/>
-      <w:start w:val="1"/>
+      <w:numFmt w:val="bullet"/>
+      <w:lvlText w:val="§"/>
+      <w:lvlJc w:val="left"/>
       <w:pPr>
         <w:ind w:left="6120" w:hanging="360"/>
         <w:tab w:val="num" w:pos="6120"/>
       </w:pPr>
       <w:rPr>
-        <w:rFonts w:ascii="Arial" w:hAnsi="Arial"/>
-        <w:b w:val="0"/>
-        <w:i w:val="0"/>
-        <w:strike w:val="0"/>
-        <w:sz w:val="20"/>
+        <w:rFonts w:ascii="Wingdings" w:hAnsi="Wingdings"/>
+        <w:b w:val="0"/>
+        <w:i w:val="0"/>
+        <w:strike w:val="0"/>
+        <w:sz w:val="24"/>
         <w:color w:val="auto"/>
         <w:u w:val="none"/>
       </w:rPr>
@@ -54536,163 +54180,172 @@
   <w:abstractNum w:abstractNumId="89">
     <w:multiLevelType w:val="multilevel"/>
     <w:lvl w:ilvl="0">
-      <w:numFmt w:val="bullet"/>
-      <w:lvlText w:val="·"/>
-      <w:lvlJc w:val="left"/>
+      <w:numFmt w:val="decimal"/>
+      <w:lvlText w:val="%1."/>
+      <w:lvlJc w:val="left"/>
+      <w:start w:val="1"/>
       <w:pPr>
         <w:ind w:left="360" w:hanging="360"/>
         <w:tab w:val="num" w:pos="360"/>
       </w:pPr>
       <w:rPr>
-        <w:rFonts w:ascii="Symbol" w:hAnsi="Symbol"/>
-        <w:b w:val="0"/>
-        <w:i w:val="0"/>
-        <w:strike w:val="0"/>
-        <w:sz w:val="24"/>
+        <w:rFonts w:ascii="Arial" w:hAnsi="Arial"/>
+        <w:b w:val="0"/>
+        <w:i w:val="0"/>
+        <w:strike w:val="0"/>
+        <w:sz w:val="20"/>
         <w:color w:val="auto"/>
         <w:u w:val="none"/>
       </w:rPr>
     </w:lvl>
     <w:lvl w:ilvl="1">
-      <w:numFmt w:val="bullet"/>
-      <w:lvlText w:val="o"/>
-      <w:lvlJc w:val="left"/>
+      <w:numFmt w:val="decimal"/>
+      <w:lvlText w:val="%2."/>
+      <w:lvlJc w:val="left"/>
+      <w:start w:val="1"/>
       <w:pPr>
         <w:ind w:left="1080" w:hanging="360"/>
         <w:tab w:val="num" w:pos="1080"/>
       </w:pPr>
       <w:rPr>
-        <w:rFonts w:ascii="Courier New" w:hAnsi="Courier New"/>
-        <w:b w:val="0"/>
-        <w:i w:val="0"/>
-        <w:strike w:val="0"/>
-        <w:sz w:val="24"/>
+        <w:rFonts w:ascii="Arial" w:hAnsi="Arial"/>
+        <w:b w:val="0"/>
+        <w:i w:val="0"/>
+        <w:strike w:val="0"/>
+        <w:sz w:val="20"/>
         <w:color w:val="auto"/>
         <w:u w:val="none"/>
       </w:rPr>
     </w:lvl>
     <w:lvl w:ilvl="2">
-      <w:numFmt w:val="bullet"/>
-      <w:lvlText w:val="§"/>
-      <w:lvlJc w:val="left"/>
+      <w:numFmt w:val="decimal"/>
+      <w:lvlText w:val="%3."/>
+      <w:lvlJc w:val="left"/>
+      <w:start w:val="1"/>
       <w:pPr>
         <w:ind w:left="1800" w:hanging="360"/>
         <w:tab w:val="num" w:pos="1800"/>
       </w:pPr>
       <w:rPr>
-        <w:rFonts w:ascii="Wingdings" w:hAnsi="Wingdings"/>
-        <w:b w:val="0"/>
-        <w:i w:val="0"/>
-        <w:strike w:val="0"/>
-        <w:sz w:val="24"/>
+        <w:rFonts w:ascii="Arial" w:hAnsi="Arial"/>
+        <w:b w:val="0"/>
+        <w:i w:val="0"/>
+        <w:strike w:val="0"/>
+        <w:sz w:val="20"/>
         <w:color w:val="auto"/>
         <w:u w:val="none"/>
       </w:rPr>
     </w:lvl>
     <w:lvl w:ilvl="3">
-      <w:numFmt w:val="bullet"/>
-      <w:lvlText w:val="·"/>
-      <w:lvlJc w:val="left"/>
+      <w:numFmt w:val="decimal"/>
+      <w:lvlText w:val="%4."/>
+      <w:lvlJc w:val="left"/>
+      <w:start w:val="1"/>
       <w:pPr>
         <w:ind w:left="2520" w:hanging="360"/>
         <w:tab w:val="num" w:pos="2520"/>
       </w:pPr>
       <w:rPr>
-        <w:rFonts w:ascii="Symbol" w:hAnsi="Symbol"/>
-        <w:b w:val="0"/>
-        <w:i w:val="0"/>
-        <w:strike w:val="0"/>
-        <w:sz w:val="24"/>
+        <w:rFonts w:ascii="Arial" w:hAnsi="Arial"/>
+        <w:b w:val="0"/>
+        <w:i w:val="0"/>
+        <w:strike w:val="0"/>
+        <w:sz w:val="20"/>
         <w:color w:val="auto"/>
         <w:u w:val="none"/>
       </w:rPr>
     </w:lvl>
     <w:lvl w:ilvl="4">
-      <w:numFmt w:val="bullet"/>
-      <w:lvlText w:val="o"/>
-      <w:lvlJc w:val="left"/>
+      <w:numFmt w:val="decimal"/>
+      <w:lvlText w:val="%5."/>
+      <w:lvlJc w:val="left"/>
+      <w:start w:val="1"/>
       <w:pPr>
         <w:ind w:left="3240" w:hanging="360"/>
         <w:tab w:val="num" w:pos="3240"/>
       </w:pPr>
       <w:rPr>
-        <w:rFonts w:ascii="Courier New" w:hAnsi="Courier New"/>
-        <w:b w:val="0"/>
-        <w:i w:val="0"/>
-        <w:strike w:val="0"/>
-        <w:sz w:val="24"/>
+        <w:rFonts w:ascii="Arial" w:hAnsi="Arial"/>
+        <w:b w:val="0"/>
+        <w:i w:val="0"/>
+        <w:strike w:val="0"/>
+        <w:sz w:val="20"/>
         <w:color w:val="auto"/>
         <w:u w:val="none"/>
       </w:rPr>
     </w:lvl>
     <w:lvl w:ilvl="5">
-      <w:numFmt w:val="bullet"/>
-      <w:lvlText w:val="§"/>
-      <w:lvlJc w:val="left"/>
+      <w:numFmt w:val="decimal"/>
+      <w:lvlText w:val="%6."/>
+      <w:lvlJc w:val="left"/>
+      <w:start w:val="1"/>
       <w:pPr>
         <w:ind w:left="3960" w:hanging="360"/>
         <w:tab w:val="num" w:pos="3960"/>
       </w:pPr>
       <w:rPr>
-        <w:rFonts w:ascii="Wingdings" w:hAnsi="Wingdings"/>
-        <w:b w:val="0"/>
-        <w:i w:val="0"/>
-        <w:strike w:val="0"/>
-        <w:sz w:val="24"/>
+        <w:rFonts w:ascii="Arial" w:hAnsi="Arial"/>
+        <w:b w:val="0"/>
+        <w:i w:val="0"/>
+        <w:strike w:val="0"/>
+        <w:sz w:val="20"/>
         <w:color w:val="auto"/>
         <w:u w:val="none"/>
       </w:rPr>
     </w:lvl>
     <w:lvl w:ilvl="6">
-      <w:numFmt w:val="bullet"/>
-      <w:lvlText w:val="·"/>
-      <w:lvlJc w:val="left"/>
+      <w:numFmt w:val="decimal"/>
+      <w:lvlText w:val="%7."/>
+      <w:lvlJc w:val="left"/>
+      <w:start w:val="1"/>
       <w:pPr>
         <w:ind w:left="4680" w:hanging="360"/>
         <w:tab w:val="num" w:pos="4680"/>
       </w:pPr>
       <w:rPr>
-        <w:rFonts w:ascii="Symbol" w:hAnsi="Symbol"/>
-        <w:b w:val="0"/>
-        <w:i w:val="0"/>
-        <w:strike w:val="0"/>
-        <w:sz w:val="24"/>
+        <w:rFonts w:ascii="Arial" w:hAnsi="Arial"/>
+        <w:b w:val="0"/>
+        <w:i w:val="0"/>
+        <w:strike w:val="0"/>
+        <w:sz w:val="20"/>
         <w:color w:val="auto"/>
         <w:u w:val="none"/>
       </w:rPr>
     </w:lvl>
     <w:lvl w:ilvl="7">
-      <w:numFmt w:val="bullet"/>
-      <w:lvlText w:val="o"/>
-      <w:lvlJc w:val="left"/>
+      <w:numFmt w:val="decimal"/>
+      <w:lvlText w:val="%8."/>
+      <w:lvlJc w:val="left"/>
+      <w:start w:val="1"/>
       <w:pPr>
         <w:ind w:left="5400" w:hanging="360"/>
         <w:tab w:val="num" w:pos="5400"/>
       </w:pPr>
       <w:rPr>
-        <w:rFonts w:ascii="Courier New" w:hAnsi="Courier New"/>
-        <w:b w:val="0"/>
-        <w:i w:val="0"/>
-        <w:strike w:val="0"/>
-        <w:sz w:val="24"/>
+        <w:rFonts w:ascii="Arial" w:hAnsi="Arial"/>
+        <w:b w:val="0"/>
+        <w:i w:val="0"/>
+        <w:strike w:val="0"/>
+        <w:sz w:val="20"/>
         <w:color w:val="auto"/>
         <w:u w:val="none"/>
       </w:rPr>
     </w:lvl>
     <w:lvl w:ilvl="8">
-      <w:numFmt w:val="bullet"/>
-      <w:lvlText w:val="§"/>
-      <w:lvlJc w:val="left"/>
+      <w:numFmt w:val="decimal"/>
+      <w:lvlText w:val="%9."/>
+      <w:lvlJc w:val="left"/>
+      <w:start w:val="1"/>
       <w:pPr>
         <w:ind w:left="6120" w:hanging="360"/>
         <w:tab w:val="num" w:pos="6120"/>
       </w:pPr>
       <w:rPr>
-        <w:rFonts w:ascii="Wingdings" w:hAnsi="Wingdings"/>
-        <w:b w:val="0"/>
-        <w:i w:val="0"/>
-        <w:strike w:val="0"/>
-        <w:sz w:val="24"/>
+        <w:rFonts w:ascii="Arial" w:hAnsi="Arial"/>
+        <w:b w:val="0"/>
+        <w:i w:val="0"/>
+        <w:strike w:val="0"/>
+        <w:sz w:val="20"/>
         <w:color w:val="auto"/>
         <w:u w:val="none"/>
       </w:rPr>
@@ -55049,172 +54702,163 @@
   <w:abstractNum w:abstractNumId="92">
     <w:multiLevelType w:val="multilevel"/>
     <w:lvl w:ilvl="0">
-      <w:numFmt w:val="decimal"/>
-      <w:lvlText w:val="%1."/>
-      <w:lvlJc w:val="left"/>
-      <w:start w:val="1"/>
+      <w:numFmt w:val="bullet"/>
+      <w:lvlText w:val="·"/>
+      <w:lvlJc w:val="left"/>
       <w:pPr>
         <w:ind w:left="360" w:hanging="360"/>
         <w:tab w:val="num" w:pos="360"/>
       </w:pPr>
       <w:rPr>
-        <w:rFonts w:ascii="Arial" w:hAnsi="Arial"/>
-        <w:b w:val="0"/>
-        <w:i w:val="0"/>
-        <w:strike w:val="0"/>
-        <w:sz w:val="20"/>
+        <w:rFonts w:ascii="Symbol" w:hAnsi="Symbol"/>
+        <w:b w:val="0"/>
+        <w:i w:val="0"/>
+        <w:strike w:val="0"/>
+        <w:sz w:val="24"/>
         <w:color w:val="auto"/>
         <w:u w:val="none"/>
       </w:rPr>
     </w:lvl>
     <w:lvl w:ilvl="1">
-      <w:numFmt w:val="decimal"/>
-      <w:lvlText w:val="%2."/>
-      <w:lvlJc w:val="left"/>
-      <w:start w:val="1"/>
+      <w:numFmt w:val="bullet"/>
+      <w:lvlText w:val="o"/>
+      <w:lvlJc w:val="left"/>
       <w:pPr>
         <w:ind w:left="1080" w:hanging="360"/>
         <w:tab w:val="num" w:pos="1080"/>
       </w:pPr>
       <w:rPr>
-        <w:rFonts w:ascii="Arial" w:hAnsi="Arial"/>
-        <w:b w:val="0"/>
-        <w:i w:val="0"/>
-        <w:strike w:val="0"/>
-        <w:sz w:val="20"/>
+        <w:rFonts w:ascii="Courier New" w:hAnsi="Courier New"/>
+        <w:b w:val="0"/>
+        <w:i w:val="0"/>
+        <w:strike w:val="0"/>
+        <w:sz w:val="24"/>
         <w:color w:val="auto"/>
         <w:u w:val="none"/>
       </w:rPr>
     </w:lvl>
     <w:lvl w:ilvl="2">
-      <w:numFmt w:val="decimal"/>
-      <w:lvlText w:val="%3."/>
-      <w:lvlJc w:val="left"/>
-      <w:start w:val="1"/>
+      <w:numFmt w:val="bullet"/>
+      <w:lvlText w:val="§"/>
+      <w:lvlJc w:val="left"/>
       <w:pPr>
         <w:ind w:left="1800" w:hanging="360"/>
         <w:tab w:val="num" w:pos="1800"/>
       </w:pPr>
       <w:rPr>
-        <w:rFonts w:ascii="Arial" w:hAnsi="Arial"/>
-        <w:b w:val="0"/>
-        <w:i w:val="0"/>
-        <w:strike w:val="0"/>
-        <w:sz w:val="20"/>
+        <w:rFonts w:ascii="Wingdings" w:hAnsi="Wingdings"/>
+        <w:b w:val="0"/>
+        <w:i w:val="0"/>
+        <w:strike w:val="0"/>
+        <w:sz w:val="24"/>
         <w:color w:val="auto"/>
         <w:u w:val="none"/>
       </w:rPr>
     </w:lvl>
     <w:lvl w:ilvl="3">
-      <w:numFmt w:val="decimal"/>
-      <w:lvlText w:val="%4."/>
-      <w:lvlJc w:val="left"/>
-      <w:start w:val="1"/>
+      <w:numFmt w:val="bullet"/>
+      <w:lvlText w:val="·"/>
+      <w:lvlJc w:val="left"/>
       <w:pPr>
         <w:ind w:left="2520" w:hanging="360"/>
         <w:tab w:val="num" w:pos="2520"/>
       </w:pPr>
       <w:rPr>
-        <w:rFonts w:ascii="Arial" w:hAnsi="Arial"/>
-        <w:b w:val="0"/>
-        <w:i w:val="0"/>
-        <w:strike w:val="0"/>
-        <w:sz w:val="20"/>
+        <w:rFonts w:ascii="Symbol" w:hAnsi="Symbol"/>
+        <w:b w:val="0"/>
+        <w:i w:val="0"/>
+        <w:strike w:val="0"/>
+        <w:sz w:val="24"/>
         <w:color w:val="auto"/>
         <w:u w:val="none"/>
       </w:rPr>
     </w:lvl>
     <w:lvl w:ilvl="4">
-      <w:numFmt w:val="decimal"/>
-      <w:lvlText w:val="%5."/>
-      <w:lvlJc w:val="left"/>
-      <w:start w:val="1"/>
+      <w:numFmt w:val="bullet"/>
+      <w:lvlText w:val="o"/>
+      <w:lvlJc w:val="left"/>
       <w:pPr>
         <w:ind w:left="3240" w:hanging="360"/>
         <w:tab w:val="num" w:pos="3240"/>
       </w:pPr>
       <w:rPr>
-        <w:rFonts w:ascii="Arial" w:hAnsi="Arial"/>
-        <w:b w:val="0"/>
-        <w:i w:val="0"/>
-        <w:strike w:val="0"/>
-        <w:sz w:val="20"/>
+        <w:rFonts w:ascii="Courier New" w:hAnsi="Courier New"/>
+        <w:b w:val="0"/>
+        <w:i w:val="0"/>
+        <w:strike w:val="0"/>
+        <w:sz w:val="24"/>
         <w:color w:val="auto"/>
         <w:u w:val="none"/>
       </w:rPr>
     </w:lvl>
     <w:lvl w:ilvl="5">
-      <w:numFmt w:val="decimal"/>
-      <w:lvlText w:val="%6."/>
-      <w:lvlJc w:val="left"/>
-      <w:start w:val="1"/>
+      <w:numFmt w:val="bullet"/>
+      <w:lvlText w:val="§"/>
+      <w:lvlJc w:val="left"/>
       <w:pPr>
         <w:ind w:left="3960" w:hanging="360"/>
         <w:tab w:val="num" w:pos="3960"/>
       </w:pPr>
       <w:rPr>
-        <w:rFonts w:ascii="Arial" w:hAnsi="Arial"/>
-        <w:b w:val="0"/>
-        <w:i w:val="0"/>
-        <w:strike w:val="0"/>
-        <w:sz w:val="20"/>
+        <w:rFonts w:ascii="Wingdings" w:hAnsi="Wingdings"/>
+        <w:b w:val="0"/>
+        <w:i w:val="0"/>
+        <w:strike w:val="0"/>
+        <w:sz w:val="24"/>
         <w:color w:val="auto"/>
         <w:u w:val="none"/>
       </w:rPr>
     </w:lvl>
     <w:lvl w:ilvl="6">
-      <w:numFmt w:val="decimal"/>
-      <w:lvlText w:val="%7."/>
-      <w:lvlJc w:val="left"/>
-      <w:start w:val="1"/>
+      <w:numFmt w:val="bullet"/>
+      <w:lvlText w:val="·"/>
+      <w:lvlJc w:val="left"/>
       <w:pPr>
         <w:ind w:left="4680" w:hanging="360"/>
         <w:tab w:val="num" w:pos="4680"/>
       </w:pPr>
       <w:rPr>
-        <w:rFonts w:ascii="Arial" w:hAnsi="Arial"/>
-        <w:b w:val="0"/>
-        <w:i w:val="0"/>
-        <w:strike w:val="0"/>
-        <w:sz w:val="20"/>
+        <w:rFonts w:ascii="Symbol" w:hAnsi="Symbol"/>
+        <w:b w:val="0"/>
+        <w:i w:val="0"/>
+        <w:strike w:val="0"/>
+        <w:sz w:val="24"/>
         <w:color w:val="auto"/>
         <w:u w:val="none"/>
       </w:rPr>
     </w:lvl>
     <w:lvl w:ilvl="7">
-      <w:numFmt w:val="decimal"/>
-      <w:lvlText w:val="%8."/>
-      <w:lvlJc w:val="left"/>
-      <w:start w:val="1"/>
+      <w:numFmt w:val="bullet"/>
+      <w:lvlText w:val="o"/>
+      <w:lvlJc w:val="left"/>
       <w:pPr>
         <w:ind w:left="5400" w:hanging="360"/>
         <w:tab w:val="num" w:pos="5400"/>
       </w:pPr>
       <w:rPr>
-        <w:rFonts w:ascii="Arial" w:hAnsi="Arial"/>
-        <w:b w:val="0"/>
-        <w:i w:val="0"/>
-        <w:strike w:val="0"/>
-        <w:sz w:val="20"/>
+        <w:rFonts w:ascii="Courier New" w:hAnsi="Courier New"/>
+        <w:b w:val="0"/>
+        <w:i w:val="0"/>
+        <w:strike w:val="0"/>
+        <w:sz w:val="24"/>
         <w:color w:val="auto"/>
         <w:u w:val="none"/>
       </w:rPr>
     </w:lvl>
     <w:lvl w:ilvl="8">
-      <w:numFmt w:val="decimal"/>
-      <w:lvlText w:val="%9."/>
-      <w:lvlJc w:val="left"/>
-      <w:start w:val="1"/>
+      <w:numFmt w:val="bullet"/>
+      <w:lvlText w:val="§"/>
+      <w:lvlJc w:val="left"/>
       <w:pPr>
         <w:ind w:left="6120" w:hanging="360"/>
         <w:tab w:val="num" w:pos="6120"/>
       </w:pPr>
       <w:rPr>
-        <w:rFonts w:ascii="Arial" w:hAnsi="Arial"/>
-        <w:b w:val="0"/>
-        <w:i w:val="0"/>
-        <w:strike w:val="0"/>
-        <w:sz w:val="20"/>
+        <w:rFonts w:ascii="Wingdings" w:hAnsi="Wingdings"/>
+        <w:b w:val="0"/>
+        <w:i w:val="0"/>
+        <w:strike w:val="0"/>
+        <w:sz w:val="24"/>
         <w:color w:val="auto"/>
         <w:u w:val="none"/>
       </w:rPr>
@@ -55553,163 +55197,172 @@
   <w:abstractNum w:abstractNumId="95">
     <w:multiLevelType w:val="multilevel"/>
     <w:lvl w:ilvl="0">
-      <w:numFmt w:val="bullet"/>
-      <w:lvlText w:val="·"/>
-      <w:lvlJc w:val="left"/>
+      <w:numFmt w:val="decimal"/>
+      <w:lvlText w:val="%1."/>
+      <w:lvlJc w:val="left"/>
+      <w:start w:val="1"/>
       <w:pPr>
         <w:ind w:left="360" w:hanging="360"/>
         <w:tab w:val="num" w:pos="360"/>
       </w:pPr>
       <w:rPr>
-        <w:rFonts w:ascii="Symbol" w:hAnsi="Symbol"/>
-        <w:b w:val="0"/>
-        <w:i w:val="0"/>
-        <w:strike w:val="0"/>
-        <w:sz w:val="24"/>
+        <w:rFonts w:ascii="Arial" w:hAnsi="Arial"/>
+        <w:b w:val="0"/>
+        <w:i w:val="0"/>
+        <w:strike w:val="0"/>
+        <w:sz w:val="20"/>
         <w:color w:val="auto"/>
         <w:u w:val="none"/>
       </w:rPr>
     </w:lvl>
     <w:lvl w:ilvl="1">
-      <w:numFmt w:val="bullet"/>
-      <w:lvlText w:val="o"/>
-      <w:lvlJc w:val="left"/>
+      <w:numFmt w:val="decimal"/>
+      <w:lvlText w:val="%2."/>
+      <w:lvlJc w:val="left"/>
+      <w:start w:val="1"/>
       <w:pPr>
         <w:ind w:left="1080" w:hanging="360"/>
         <w:tab w:val="num" w:pos="1080"/>
       </w:pPr>
       <w:rPr>
-        <w:rFonts w:ascii="Courier New" w:hAnsi="Courier New"/>
-        <w:b w:val="0"/>
-        <w:i w:val="0"/>
-        <w:strike w:val="0"/>
-        <w:sz w:val="24"/>
+        <w:rFonts w:ascii="Arial" w:hAnsi="Arial"/>
+        <w:b w:val="0"/>
+        <w:i w:val="0"/>
+        <w:strike w:val="0"/>
+        <w:sz w:val="20"/>
         <w:color w:val="auto"/>
         <w:u w:val="none"/>
       </w:rPr>
     </w:lvl>
     <w:lvl w:ilvl="2">
-      <w:numFmt w:val="bullet"/>
-      <w:lvlText w:val="§"/>
-      <w:lvlJc w:val="left"/>
+      <w:numFmt w:val="decimal"/>
+      <w:lvlText w:val="%3."/>
+      <w:lvlJc w:val="left"/>
+      <w:start w:val="1"/>
       <w:pPr>
         <w:ind w:left="1800" w:hanging="360"/>
         <w:tab w:val="num" w:pos="1800"/>
       </w:pPr>
       <w:rPr>
-        <w:rFonts w:ascii="Wingdings" w:hAnsi="Wingdings"/>
-        <w:b w:val="0"/>
-        <w:i w:val="0"/>
-        <w:strike w:val="0"/>
-        <w:sz w:val="24"/>
+        <w:rFonts w:ascii="Arial" w:hAnsi="Arial"/>
+        <w:b w:val="0"/>
+        <w:i w:val="0"/>
+        <w:strike w:val="0"/>
+        <w:sz w:val="20"/>
         <w:color w:val="auto"/>
         <w:u w:val="none"/>
       </w:rPr>
     </w:lvl>
     <w:lvl w:ilvl="3">
-      <w:numFmt w:val="bullet"/>
-      <w:lvlText w:val="·"/>
-      <w:lvlJc w:val="left"/>
+      <w:numFmt w:val="decimal"/>
+      <w:lvlText w:val="%4."/>
+      <w:lvlJc w:val="left"/>
+      <w:start w:val="1"/>
       <w:pPr>
         <w:ind w:left="2520" w:hanging="360"/>
         <w:tab w:val="num" w:pos="2520"/>
       </w:pPr>
       <w:rPr>
-        <w:rFonts w:ascii="Symbol" w:hAnsi="Symbol"/>
-        <w:b w:val="0"/>
-        <w:i w:val="0"/>
-        <w:strike w:val="0"/>
-        <w:sz w:val="24"/>
+        <w:rFonts w:ascii="Arial" w:hAnsi="Arial"/>
+        <w:b w:val="0"/>
+        <w:i w:val="0"/>
+        <w:strike w:val="0"/>
+        <w:sz w:val="20"/>
         <w:color w:val="auto"/>
         <w:u w:val="none"/>
       </w:rPr>
     </w:lvl>
     <w:lvl w:ilvl="4">
-      <w:numFmt w:val="bullet"/>
-      <w:lvlText w:val="o"/>
-      <w:lvlJc w:val="left"/>
+      <w:numFmt w:val="decimal"/>
+      <w:lvlText w:val="%5."/>
+      <w:lvlJc w:val="left"/>
+      <w:start w:val="1"/>
       <w:pPr>
         <w:ind w:left="3240" w:hanging="360"/>
         <w:tab w:val="num" w:pos="3240"/>
       </w:pPr>
       <w:rPr>
-        <w:rFonts w:ascii="Courier New" w:hAnsi="Courier New"/>
-        <w:b w:val="0"/>
-        <w:i w:val="0"/>
-        <w:strike w:val="0"/>
-        <w:sz w:val="24"/>
+        <w:rFonts w:ascii="Arial" w:hAnsi="Arial"/>
+        <w:b w:val="0"/>
+        <w:i w:val="0"/>
+        <w:strike w:val="0"/>
+        <w:sz w:val="20"/>
         <w:color w:val="auto"/>
         <w:u w:val="none"/>
       </w:rPr>
     </w:lvl>
     <w:lvl w:ilvl="5">
-      <w:numFmt w:val="bullet"/>
-      <w:lvlText w:val="§"/>
-      <w:lvlJc w:val="left"/>
+      <w:numFmt w:val="decimal"/>
+      <w:lvlText w:val="%6."/>
+      <w:lvlJc w:val="left"/>
+      <w:start w:val="1"/>
       <w:pPr>
         <w:ind w:left="3960" w:hanging="360"/>
         <w:tab w:val="num" w:pos="3960"/>
       </w:pPr>
       <w:rPr>
-        <w:rFonts w:ascii="Wingdings" w:hAnsi="Wingdings"/>
-        <w:b w:val="0"/>
-        <w:i w:val="0"/>
-        <w:strike w:val="0"/>
-        <w:sz w:val="24"/>
+        <w:rFonts w:ascii="Arial" w:hAnsi="Arial"/>
+        <w:b w:val="0"/>
+        <w:i w:val="0"/>
+        <w:strike w:val="0"/>
+        <w:sz w:val="20"/>
         <w:color w:val="auto"/>
         <w:u w:val="none"/>
       </w:rPr>
     </w:lvl>
     <w:lvl w:ilvl="6">
-      <w:numFmt w:val="bullet"/>
-      <w:lvlText w:val="·"/>
-      <w:lvlJc w:val="left"/>
+      <w:numFmt w:val="decimal"/>
+      <w:lvlText w:val="%7."/>
+      <w:lvlJc w:val="left"/>
+      <w:start w:val="1"/>
       <w:pPr>
         <w:ind w:left="4680" w:hanging="360"/>
         <w:tab w:val="num" w:pos="4680"/>
       </w:pPr>
       <w:rPr>
-        <w:rFonts w:ascii="Symbol" w:hAnsi="Symbol"/>
-        <w:b w:val="0"/>
-        <w:i w:val="0"/>
-        <w:strike w:val="0"/>
-        <w:sz w:val="24"/>
+        <w:rFonts w:ascii="Arial" w:hAnsi="Arial"/>
+        <w:b w:val="0"/>
+        <w:i w:val="0"/>
+        <w:strike w:val="0"/>
+        <w:sz w:val="20"/>
         <w:color w:val="auto"/>
         <w:u w:val="none"/>
       </w:rPr>
     </w:lvl>
     <w:lvl w:ilvl="7">
-      <w:numFmt w:val="bullet"/>
-      <w:lvlText w:val="o"/>
-      <w:lvlJc w:val="left"/>
+      <w:numFmt w:val="decimal"/>
+      <w:lvlText w:val="%8."/>
+      <w:lvlJc w:val="left"/>
+      <w:start w:val="1"/>
       <w:pPr>
         <w:ind w:left="5400" w:hanging="360"/>
         <w:tab w:val="num" w:pos="5400"/>
       </w:pPr>
       <w:rPr>
-        <w:rFonts w:ascii="Courier New" w:hAnsi="Courier New"/>
-        <w:b w:val="0"/>
-        <w:i w:val="0"/>
-        <w:strike w:val="0"/>
-        <w:sz w:val="24"/>
+        <w:rFonts w:ascii="Arial" w:hAnsi="Arial"/>
+        <w:b w:val="0"/>
+        <w:i w:val="0"/>
+        <w:strike w:val="0"/>
+        <w:sz w:val="20"/>
         <w:color w:val="auto"/>
         <w:u w:val="none"/>
       </w:rPr>
     </w:lvl>
     <w:lvl w:ilvl="8">
-      <w:numFmt w:val="bullet"/>
-      <w:lvlText w:val="§"/>
-      <w:lvlJc w:val="left"/>
+      <w:numFmt w:val="decimal"/>
+      <w:lvlText w:val="%9."/>
+      <w:lvlJc w:val="left"/>
+      <w:start w:val="1"/>
       <w:pPr>
         <w:ind w:left="6120" w:hanging="360"/>
         <w:tab w:val="num" w:pos="6120"/>
       </w:pPr>
       <w:rPr>
-        <w:rFonts w:ascii="Wingdings" w:hAnsi="Wingdings"/>
-        <w:b w:val="0"/>
-        <w:i w:val="0"/>
-        <w:strike w:val="0"/>
-        <w:sz w:val="24"/>
+        <w:rFonts w:ascii="Arial" w:hAnsi="Arial"/>
+        <w:b w:val="0"/>
+        <w:i w:val="0"/>
+        <w:strike w:val="0"/>
+        <w:sz w:val="20"/>
         <w:color w:val="auto"/>
         <w:u w:val="none"/>
       </w:rPr>
@@ -55718,172 +55371,163 @@
   <w:abstractNum w:abstractNumId="96">
     <w:multiLevelType w:val="multilevel"/>
     <w:lvl w:ilvl="0">
-      <w:numFmt w:val="decimal"/>
-      <w:lvlText w:val="%1."/>
-      <w:lvlJc w:val="left"/>
-      <w:start w:val="1"/>
+      <w:numFmt w:val="bullet"/>
+      <w:lvlText w:val="·"/>
+      <w:lvlJc w:val="left"/>
       <w:pPr>
         <w:ind w:left="360" w:hanging="360"/>
         <w:tab w:val="num" w:pos="360"/>
       </w:pPr>
       <w:rPr>
-        <w:rFonts w:ascii="Arial" w:hAnsi="Arial"/>
-        <w:b w:val="0"/>
-        <w:i w:val="0"/>
-        <w:strike w:val="0"/>
-        <w:sz w:val="20"/>
+        <w:rFonts w:ascii="Symbol" w:hAnsi="Symbol"/>
+        <w:b w:val="0"/>
+        <w:i w:val="0"/>
+        <w:strike w:val="0"/>
+        <w:sz w:val="24"/>
         <w:color w:val="auto"/>
         <w:u w:val="none"/>
       </w:rPr>
     </w:lvl>
     <w:lvl w:ilvl="1">
-      <w:numFmt w:val="decimal"/>
-      <w:lvlText w:val="%2."/>
-      <w:lvlJc w:val="left"/>
-      <w:start w:val="1"/>
+      <w:numFmt w:val="bullet"/>
+      <w:lvlText w:val="o"/>
+      <w:lvlJc w:val="left"/>
       <w:pPr>
         <w:ind w:left="1080" w:hanging="360"/>
         <w:tab w:val="num" w:pos="1080"/>
       </w:pPr>
       <w:rPr>
-        <w:rFonts w:ascii="Arial" w:hAnsi="Arial"/>
-        <w:b w:val="0"/>
-        <w:i w:val="0"/>
-        <w:strike w:val="0"/>
-        <w:sz w:val="20"/>
+        <w:rFonts w:ascii="Courier New" w:hAnsi="Courier New"/>
+        <w:b w:val="0"/>
+        <w:i w:val="0"/>
+        <w:strike w:val="0"/>
+        <w:sz w:val="24"/>
         <w:color w:val="auto"/>
         <w:u w:val="none"/>
       </w:rPr>
     </w:lvl>
     <w:lvl w:ilvl="2">
-      <w:numFmt w:val="decimal"/>
-      <w:lvlText w:val="%3."/>
-      <w:lvlJc w:val="left"/>
-      <w:start w:val="1"/>
+      <w:numFmt w:val="bullet"/>
+      <w:lvlText w:val="§"/>
+      <w:lvlJc w:val="left"/>
       <w:pPr>
         <w:ind w:left="1800" w:hanging="360"/>
         <w:tab w:val="num" w:pos="1800"/>
       </w:pPr>
       <w:rPr>
-        <w:rFonts w:ascii="Arial" w:hAnsi="Arial"/>
-        <w:b w:val="0"/>
-        <w:i w:val="0"/>
-        <w:strike w:val="0"/>
-        <w:sz w:val="20"/>
+        <w:rFonts w:ascii="Wingdings" w:hAnsi="Wingdings"/>
+        <w:b w:val="0"/>
+        <w:i w:val="0"/>
+        <w:strike w:val="0"/>
+        <w:sz w:val="24"/>
         <w:color w:val="auto"/>
         <w:u w:val="none"/>
       </w:rPr>
     </w:lvl>
     <w:lvl w:ilvl="3">
-      <w:numFmt w:val="decimal"/>
-      <w:lvlText w:val="%4."/>
-      <w:lvlJc w:val="left"/>
-      <w:start w:val="1"/>
+      <w:numFmt w:val="bullet"/>
+      <w:lvlText w:val="·"/>
+      <w:lvlJc w:val="left"/>
       <w:pPr>
         <w:ind w:left="2520" w:hanging="360"/>
         <w:tab w:val="num" w:pos="2520"/>
       </w:pPr>
       <w:rPr>
-        <w:rFonts w:ascii="Arial" w:hAnsi="Arial"/>
-        <w:b w:val="0"/>
-        <w:i w:val="0"/>
-        <w:strike w:val="0"/>
-        <w:sz w:val="20"/>
+        <w:rFonts w:ascii="Symbol" w:hAnsi="Symbol"/>
+        <w:b w:val="0"/>
+        <w:i w:val="0"/>
+        <w:strike w:val="0"/>
+        <w:sz w:val="24"/>
         <w:color w:val="auto"/>
         <w:u w:val="none"/>
       </w:rPr>
     </w:lvl>
     <w:lvl w:ilvl="4">
-      <w:numFmt w:val="decimal"/>
-      <w:lvlText w:val="%5."/>
-      <w:lvlJc w:val="left"/>
-      <w:start w:val="1"/>
+      <w:numFmt w:val="bullet"/>
+      <w:lvlText w:val="o"/>
+      <w:lvlJc w:val="left"/>
       <w:pPr>
         <w:ind w:left="3240" w:hanging="360"/>
         <w:tab w:val="num" w:pos="3240"/>
       </w:pPr>
       <w:rPr>
-        <w:rFonts w:ascii="Arial" w:hAnsi="Arial"/>
-        <w:b w:val="0"/>
-        <w:i w:val="0"/>
-        <w:strike w:val="0"/>
-        <w:sz w:val="20"/>
+        <w:rFonts w:ascii="Courier New" w:hAnsi="Courier New"/>
+        <w:b w:val="0"/>
+        <w:i w:val="0"/>
+        <w:strike w:val="0"/>
+        <w:sz w:val="24"/>
         <w:color w:val="auto"/>
         <w:u w:val="none"/>
       </w:rPr>
     </w:lvl>
     <w:lvl w:ilvl="5">
-      <w:numFmt w:val="decimal"/>
-      <w:lvlText w:val="%6."/>
-      <w:lvlJc w:val="left"/>
-      <w:start w:val="1"/>
+      <w:numFmt w:val="bullet"/>
+      <w:lvlText w:val="§"/>
+      <w:lvlJc w:val="left"/>
       <w:pPr>
         <w:ind w:left="3960" w:hanging="360"/>
         <w:tab w:val="num" w:pos="3960"/>
       </w:pPr>
       <w:rPr>
-        <w:rFonts w:ascii="Arial" w:hAnsi="Arial"/>
-        <w:b w:val="0"/>
-        <w:i w:val="0"/>
-        <w:strike w:val="0"/>
-        <w:sz w:val="20"/>
+        <w:rFonts w:ascii="Wingdings" w:hAnsi="Wingdings"/>
+        <w:b w:val="0"/>
+        <w:i w:val="0"/>
+        <w:strike w:val="0"/>
+        <w:sz w:val="24"/>
         <w:color w:val="auto"/>
         <w:u w:val="none"/>
       </w:rPr>
     </w:lvl>
     <w:lvl w:ilvl="6">
-      <w:numFmt w:val="decimal"/>
-      <w:lvlText w:val="%7."/>
-      <w:lvlJc w:val="left"/>
-      <w:start w:val="1"/>
+      <w:numFmt w:val="bullet"/>
+      <w:lvlText w:val="·"/>
+      <w:lvlJc w:val="left"/>
       <w:pPr>
         <w:ind w:left="4680" w:hanging="360"/>
         <w:tab w:val="num" w:pos="4680"/>
       </w:pPr>
       <w:rPr>
-        <w:rFonts w:ascii="Arial" w:hAnsi="Arial"/>
-        <w:b w:val="0"/>
-        <w:i w:val="0"/>
-        <w:strike w:val="0"/>
-        <w:sz w:val="20"/>
+        <w:rFonts w:ascii="Symbol" w:hAnsi="Symbol"/>
+        <w:b w:val="0"/>
+        <w:i w:val="0"/>
+        <w:strike w:val="0"/>
+        <w:sz w:val="24"/>
         <w:color w:val="auto"/>
         <w:u w:val="none"/>
       </w:rPr>
     </w:lvl>
     <w:lvl w:ilvl="7">
-      <w:numFmt w:val="decimal"/>
-      <w:lvlText w:val="%8."/>
-      <w:lvlJc w:val="left"/>
-      <w:start w:val="1"/>
+      <w:numFmt w:val="bullet"/>
+      <w:lvlText w:val="o"/>
+      <w:lvlJc w:val="left"/>
       <w:pPr>
         <w:ind w:left="5400" w:hanging="360"/>
         <w:tab w:val="num" w:pos="5400"/>
       </w:pPr>
       <w:rPr>
-        <w:rFonts w:ascii="Arial" w:hAnsi="Arial"/>
-        <w:b w:val="0"/>
-        <w:i w:val="0"/>
-        <w:strike w:val="0"/>
-        <w:sz w:val="20"/>
+        <w:rFonts w:ascii="Courier New" w:hAnsi="Courier New"/>
+        <w:b w:val="0"/>
+        <w:i w:val="0"/>
+        <w:strike w:val="0"/>
+        <w:sz w:val="24"/>
         <w:color w:val="auto"/>
         <w:u w:val="none"/>
       </w:rPr>
     </w:lvl>
     <w:lvl w:ilvl="8">
-      <w:numFmt w:val="decimal"/>
-      <w:lvlText w:val="%9."/>
-      <w:lvlJc w:val="left"/>
-      <w:start w:val="1"/>
+      <w:numFmt w:val="bullet"/>
+      <w:lvlText w:val="§"/>
+      <w:lvlJc w:val="left"/>
       <w:pPr>
         <w:ind w:left="6120" w:hanging="360"/>
         <w:tab w:val="num" w:pos="6120"/>
       </w:pPr>
       <w:rPr>
-        <w:rFonts w:ascii="Arial" w:hAnsi="Arial"/>
-        <w:b w:val="0"/>
-        <w:i w:val="0"/>
-        <w:strike w:val="0"/>
-        <w:sz w:val="20"/>
+        <w:rFonts w:ascii="Wingdings" w:hAnsi="Wingdings"/>
+        <w:b w:val="0"/>
+        <w:i w:val="0"/>
+        <w:strike w:val="0"/>
+        <w:sz w:val="24"/>
         <w:color w:val="auto"/>
         <w:u w:val="none"/>
       </w:rPr>
@@ -56058,18 +55702,18 @@
     <w:multiLevelType w:val="multilevel"/>
     <w:lvl w:ilvl="0">
       <w:numFmt w:val="bullet"/>
-      <w:lvlText w:val="·"/>
-      <w:lvlJc w:val="left"/>
-      <w:pPr>
-        <w:ind w:left="360" w:hanging="360"/>
-        <w:tab w:val="num" w:pos="360"/>
+      <w:lvlText w:val=""/>
+      <w:lvlJc w:val="left"/>
+      <w:pPr>
+        <w:ind w:left="720" w:hanging="360"/>
+        <w:tab w:val="num" w:pos="720"/>
       </w:pPr>
       <w:rPr>
         <w:rFonts w:ascii="Symbol" w:hAnsi="Symbol"/>
         <w:b w:val="0"/>
         <w:i w:val="0"/>
         <w:strike w:val="0"/>
-        <w:sz w:val="24"/>
+        <w:sz w:val="22"/>
         <w:color w:val="auto"/>
         <w:u w:val="none"/>
       </w:rPr>
@@ -56079,8 +55723,8 @@
       <w:lvlText w:val="o"/>
       <w:lvlJc w:val="left"/>
       <w:pPr>
-        <w:ind w:left="1080" w:hanging="360"/>
-        <w:tab w:val="num" w:pos="1080"/>
+        <w:ind w:left="1440" w:hanging="360"/>
+        <w:tab w:val="num" w:pos="1440"/>
       </w:pPr>
       <w:rPr>
         <w:rFonts w:ascii="Courier New" w:hAnsi="Courier New"/>
@@ -56094,11 +55738,11 @@
     </w:lvl>
     <w:lvl w:ilvl="2">
       <w:numFmt w:val="bullet"/>
-      <w:lvlText w:val="§"/>
-      <w:lvlJc w:val="left"/>
-      <w:pPr>
-        <w:ind w:left="1800" w:hanging="360"/>
-        <w:tab w:val="num" w:pos="1800"/>
+      <w:lvlText w:val=""/>
+      <w:lvlJc w:val="left"/>
+      <w:pPr>
+        <w:ind w:left="2160" w:hanging="360"/>
+        <w:tab w:val="num" w:pos="2160"/>
       </w:pPr>
       <w:rPr>
         <w:rFonts w:ascii="Wingdings" w:hAnsi="Wingdings"/>
@@ -56112,11 +55756,11 @@
     </w:lvl>
     <w:lvl w:ilvl="3">
       <w:numFmt w:val="bullet"/>
-      <w:lvlText w:val="·"/>
-      <w:lvlJc w:val="left"/>
-      <w:pPr>
-        <w:ind w:left="2520" w:hanging="360"/>
-        <w:tab w:val="num" w:pos="2520"/>
+      <w:lvlText w:val=""/>
+      <w:lvlJc w:val="left"/>
+      <w:pPr>
+        <w:ind w:left="2880" w:hanging="360"/>
+        <w:tab w:val="num" w:pos="2880"/>
       </w:pPr>
       <w:rPr>
         <w:rFonts w:ascii="Symbol" w:hAnsi="Symbol"/>
@@ -56133,8 +55777,8 @@
       <w:lvlText w:val="o"/>
       <w:lvlJc w:val="left"/>
       <w:pPr>
-        <w:ind w:left="3240" w:hanging="360"/>
-        <w:tab w:val="num" w:pos="3240"/>
+        <w:ind w:left="3600" w:hanging="360"/>
+        <w:tab w:val="num" w:pos="3600"/>
       </w:pPr>
       <w:rPr>
         <w:rFonts w:ascii="Courier New" w:hAnsi="Courier New"/>
@@ -56148,11 +55792,11 @@
     </w:lvl>
     <w:lvl w:ilvl="5">
       <w:numFmt w:val="bullet"/>
-      <w:lvlText w:val="§"/>
-      <w:lvlJc w:val="left"/>
-      <w:pPr>
-        <w:ind w:left="3960" w:hanging="360"/>
-        <w:tab w:val="num" w:pos="3960"/>
+      <w:lvlText w:val=""/>
+      <w:lvlJc w:val="left"/>
+      <w:pPr>
+        <w:ind w:left="4320" w:hanging="360"/>
+        <w:tab w:val="num" w:pos="4320"/>
       </w:pPr>
       <w:rPr>
         <w:rFonts w:ascii="Wingdings" w:hAnsi="Wingdings"/>
@@ -56166,11 +55810,11 @@
     </w:lvl>
     <w:lvl w:ilvl="6">
       <w:numFmt w:val="bullet"/>
-      <w:lvlText w:val="·"/>
-      <w:lvlJc w:val="left"/>
-      <w:pPr>
-        <w:ind w:left="4680" w:hanging="360"/>
-        <w:tab w:val="num" w:pos="4680"/>
+      <w:lvlText w:val=""/>
+      <w:lvlJc w:val="left"/>
+      <w:pPr>
+        <w:ind w:left="5040" w:hanging="360"/>
+        <w:tab w:val="num" w:pos="5040"/>
       </w:pPr>
       <w:rPr>
         <w:rFonts w:ascii="Symbol" w:hAnsi="Symbol"/>
@@ -56187,8 +55831,8 @@
       <w:lvlText w:val="o"/>
       <w:lvlJc w:val="left"/>
       <w:pPr>
-        <w:ind w:left="5400" w:hanging="360"/>
-        <w:tab w:val="num" w:pos="5400"/>
+        <w:ind w:left="5760" w:hanging="360"/>
+        <w:tab w:val="num" w:pos="5760"/>
       </w:pPr>
       <w:rPr>
         <w:rFonts w:ascii="Courier New" w:hAnsi="Courier New"/>
@@ -56202,11 +55846,11 @@
     </w:lvl>
     <w:lvl w:ilvl="8">
       <w:numFmt w:val="bullet"/>
-      <w:lvlText w:val="§"/>
-      <w:lvlJc w:val="left"/>
-      <w:pPr>
-        <w:ind w:left="6120" w:hanging="360"/>
-        <w:tab w:val="num" w:pos="6120"/>
+      <w:lvlText w:val=""/>
+      <w:lvlJc w:val="left"/>
+      <w:pPr>
+        <w:ind w:left="6480" w:hanging="360"/>
+        <w:tab w:val="num" w:pos="6480"/>
       </w:pPr>
       <w:rPr>
         <w:rFonts w:ascii="Wingdings" w:hAnsi="Wingdings"/>
@@ -56385,171 +56029,6 @@
     </w:lvl>
   </w:abstractNum>
   <w:abstractNum w:abstractNumId="100">
-    <w:multiLevelType w:val="multilevel"/>
-    <w:lvl w:ilvl="0">
-      <w:numFmt w:val="bullet"/>
-      <w:lvlText w:val=""/>
-      <w:lvlJc w:val="left"/>
-      <w:pPr>
-        <w:ind w:left="720" w:hanging="360"/>
-        <w:tab w:val="num" w:pos="720"/>
-      </w:pPr>
-      <w:rPr>
-        <w:rFonts w:ascii="Symbol" w:hAnsi="Symbol"/>
-        <w:b w:val="0"/>
-        <w:i w:val="0"/>
-        <w:strike w:val="0"/>
-        <w:sz w:val="22"/>
-        <w:color w:val="auto"/>
-        <w:u w:val="none"/>
-      </w:rPr>
-    </w:lvl>
-    <w:lvl w:ilvl="1">
-      <w:numFmt w:val="bullet"/>
-      <w:lvlText w:val="o"/>
-      <w:lvlJc w:val="left"/>
-      <w:pPr>
-        <w:ind w:left="1440" w:hanging="360"/>
-        <w:tab w:val="num" w:pos="1440"/>
-      </w:pPr>
-      <w:rPr>
-        <w:rFonts w:ascii="Courier New" w:hAnsi="Courier New"/>
-        <w:b w:val="0"/>
-        <w:i w:val="0"/>
-        <w:strike w:val="0"/>
-        <w:sz w:val="24"/>
-        <w:color w:val="auto"/>
-        <w:u w:val="none"/>
-      </w:rPr>
-    </w:lvl>
-    <w:lvl w:ilvl="2">
-      <w:numFmt w:val="bullet"/>
-      <w:lvlText w:val=""/>
-      <w:lvlJc w:val="left"/>
-      <w:pPr>
-        <w:ind w:left="2160" w:hanging="360"/>
-        <w:tab w:val="num" w:pos="2160"/>
-      </w:pPr>
-      <w:rPr>
-        <w:rFonts w:ascii="Wingdings" w:hAnsi="Wingdings"/>
-        <w:b w:val="0"/>
-        <w:i w:val="0"/>
-        <w:strike w:val="0"/>
-        <w:sz w:val="24"/>
-        <w:color w:val="auto"/>
-        <w:u w:val="none"/>
-      </w:rPr>
-    </w:lvl>
-    <w:lvl w:ilvl="3">
-      <w:numFmt w:val="bullet"/>
-      <w:lvlText w:val=""/>
-      <w:lvlJc w:val="left"/>
-      <w:pPr>
-        <w:ind w:left="2880" w:hanging="360"/>
-        <w:tab w:val="num" w:pos="2880"/>
-      </w:pPr>
-      <w:rPr>
-        <w:rFonts w:ascii="Symbol" w:hAnsi="Symbol"/>
-        <w:b w:val="0"/>
-        <w:i w:val="0"/>
-        <w:strike w:val="0"/>
-        <w:sz w:val="24"/>
-        <w:color w:val="auto"/>
-        <w:u w:val="none"/>
-      </w:rPr>
-    </w:lvl>
-    <w:lvl w:ilvl="4">
-      <w:numFmt w:val="bullet"/>
-      <w:lvlText w:val="o"/>
-      <w:lvlJc w:val="left"/>
-      <w:pPr>
-        <w:ind w:left="3600" w:hanging="360"/>
-        <w:tab w:val="num" w:pos="3600"/>
-      </w:pPr>
-      <w:rPr>
-        <w:rFonts w:ascii="Courier New" w:hAnsi="Courier New"/>
-        <w:b w:val="0"/>
-        <w:i w:val="0"/>
-        <w:strike w:val="0"/>
-        <w:sz w:val="24"/>
-        <w:color w:val="auto"/>
-        <w:u w:val="none"/>
-      </w:rPr>
-    </w:lvl>
-    <w:lvl w:ilvl="5">
-      <w:numFmt w:val="bullet"/>
-      <w:lvlText w:val=""/>
-      <w:lvlJc w:val="left"/>
-      <w:pPr>
-        <w:ind w:left="4320" w:hanging="360"/>
-        <w:tab w:val="num" w:pos="4320"/>
-      </w:pPr>
-      <w:rPr>
-        <w:rFonts w:ascii="Wingdings" w:hAnsi="Wingdings"/>
-        <w:b w:val="0"/>
-        <w:i w:val="0"/>
-        <w:strike w:val="0"/>
-        <w:sz w:val="24"/>
-        <w:color w:val="auto"/>
-        <w:u w:val="none"/>
-      </w:rPr>
-    </w:lvl>
-    <w:lvl w:ilvl="6">
-      <w:numFmt w:val="bullet"/>
-      <w:lvlText w:val=""/>
-      <w:lvlJc w:val="left"/>
-      <w:pPr>
-        <w:ind w:left="5040" w:hanging="360"/>
-        <w:tab w:val="num" w:pos="5040"/>
-      </w:pPr>
-      <w:rPr>
-        <w:rFonts w:ascii="Symbol" w:hAnsi="Symbol"/>
-        <w:b w:val="0"/>
-        <w:i w:val="0"/>
-        <w:strike w:val="0"/>
-        <w:sz w:val="24"/>
-        <w:color w:val="auto"/>
-        <w:u w:val="none"/>
-      </w:rPr>
-    </w:lvl>
-    <w:lvl w:ilvl="7">
-      <w:numFmt w:val="bullet"/>
-      <w:lvlText w:val="o"/>
-      <w:lvlJc w:val="left"/>
-      <w:pPr>
-        <w:ind w:left="5760" w:hanging="360"/>
-        <w:tab w:val="num" w:pos="5760"/>
-      </w:pPr>
-      <w:rPr>
-        <w:rFonts w:ascii="Courier New" w:hAnsi="Courier New"/>
-        <w:b w:val="0"/>
-        <w:i w:val="0"/>
-        <w:strike w:val="0"/>
-        <w:sz w:val="24"/>
-        <w:color w:val="auto"/>
-        <w:u w:val="none"/>
-      </w:rPr>
-    </w:lvl>
-    <w:lvl w:ilvl="8">
-      <w:numFmt w:val="bullet"/>
-      <w:lvlText w:val=""/>
-      <w:lvlJc w:val="left"/>
-      <w:pPr>
-        <w:ind w:left="6480" w:hanging="360"/>
-        <w:tab w:val="num" w:pos="6480"/>
-      </w:pPr>
-      <w:rPr>
-        <w:rFonts w:ascii="Wingdings" w:hAnsi="Wingdings"/>
-        <w:b w:val="0"/>
-        <w:i w:val="0"/>
-        <w:strike w:val="0"/>
-        <w:sz w:val="24"/>
-        <w:color w:val="auto"/>
-        <w:u w:val="none"/>
-      </w:rPr>
-    </w:lvl>
-  </w:abstractNum>
-  <w:abstractNum w:abstractNumId="101">
     <w:multiLevelType w:val="multilevel"/>
     <w:lvl w:ilvl="0">
       <w:numFmt w:val="decimal"/>
@@ -57031,9 +56510,6 @@
   </w:num>
   <w:num w:numId="102">
     <w:abstractNumId w:val="100"/>
-  </w:num>
-  <w:num w:numId="103">
-    <w:abstractNumId w:val="101"/>
   </w:num>
 </w:numbering>
 </file>

</xml_diff>

<commit_message>
Updating help documentation for 5.3.1
</commit_message>
<xml_diff>
--- a/Trifolia.Web/Help/Trifolia.docx
+++ b/Trifolia.Web/Help/Trifolia.docx
@@ -4853,7 +4853,7 @@
     </w:p>
     <w:p>
       <w:r>
-        <w:t>Trifolia is available to download and install locally. Users should know Trifolia requires the following technologies:</w:t>
+        <w:t>Trifolia is available to download and install. Users should know Trifolia requires the following technologies:</w:t>
       </w:r>
     </w:p>
     <w:p>
@@ -4990,7 +4990,7 @@
         <w:rPr>
           <w:color w:val="172B4D"/>
         </w:rPr>
-        <w:t>Version 5.3.0</w:t>
+        <w:t>Version 5.3.1</w:t>
       </w:r>
     </w:p>
     <w:p>
@@ -4998,7 +4998,15 @@
         <w:rPr>
           <w:color w:val="172B4D"/>
         </w:rPr>
-        <w:t>Released 07/25/2018</w:t>
+        <w:t>5.3.1 released 08/09/2018</w:t>
+      </w:r>
+    </w:p>
+    <w:p>
+      <w:r>
+        <w:rPr>
+          <w:color w:val="172B4D"/>
+        </w:rPr>
+        <w:t>5.3.0 released 07/25/2018</w:t>
       </w:r>
     </w:p>
     <w:p>
@@ -5066,7 +5074,212 @@
         <w:rPr>
           <w:color w:val="172B4D"/>
         </w:rPr>
-        <w:t>Development Log</w:t>
+        <w:t>Development Log - 5.3.1</w:t>
+      </w:r>
+    </w:p>
+    <w:tbl>
+      <w:tblPr>
+        <w:tblW w:w="10845" w:type="dxa"/>
+        <w:tblLayout w:type="fixed"/>
+        <w:tblCellMar>
+          <w:top w:w="30" w:type="dxa"/>
+          <w:left w:w="30" w:type="dxa"/>
+          <w:bottom w:w="30" w:type="dxa"/>
+          <w:right w:w="30" w:type="dxa"/>
+        </w:tblCellMar>
+        <w:tblInd w:w="-30" w:type="dxa"/>
+      </w:tblPr>
+      <w:tblGrid>
+        <w:gridCol w:w="1980"/>
+        <w:gridCol w:w="8865"/>
+      </w:tblGrid>
+      <w:tr>
+        <w:trPr>
+          <w:trHeight w:val="285" w:hRule="atLeast"/>
+        </w:trPr>
+        <w:tc>
+          <w:tcPr>
+            <w:tcW w:w="1980" w:type="dxa"/>
+          </w:tcPr>
+          <w:p>
+            <w:r>
+              <w:rPr>
+                <w:rFonts w:ascii="Calibri" w:hAnsi="Calibri" w:cs="Calibri" w:eastAsia="Calibri"/>
+                <w:b/>
+                <w:sz w:val="22"/>
+                <w:color w:val="000000"/>
+              </w:rPr>
+              <w:t>Type</w:t>
+            </w:r>
+          </w:p>
+        </w:tc>
+        <w:tc>
+          <w:tcPr>
+            <w:tcW w:w="8865" w:type="dxa"/>
+          </w:tcPr>
+          <w:p>
+            <w:r>
+              <w:rPr>
+                <w:rFonts w:ascii="Calibri" w:hAnsi="Calibri" w:cs="Calibri" w:eastAsia="Calibri"/>
+                <w:b/>
+                <w:sz w:val="22"/>
+                <w:color w:val="000000"/>
+              </w:rPr>
+              <w:t>Summary</w:t>
+            </w:r>
+          </w:p>
+        </w:tc>
+      </w:tr>
+      <w:tr>
+        <w:trPr>
+          <w:trHeight w:val="285" w:hRule="atLeast"/>
+        </w:trPr>
+        <w:tc>
+          <w:tcPr>
+            <w:tcW w:w="1980" w:type="dxa"/>
+          </w:tcPr>
+          <w:p>
+            <w:r>
+              <w:rPr>
+                <w:rFonts w:ascii="Calibri" w:hAnsi="Calibri" w:cs="Calibri" w:eastAsia="Calibri"/>
+                <w:sz w:val="22"/>
+                <w:color w:val="000000"/>
+              </w:rPr>
+              <w:t>Defect</w:t>
+            </w:r>
+          </w:p>
+        </w:tc>
+        <w:tc>
+          <w:tcPr>
+            <w:tcW w:w="8865" w:type="dxa"/>
+          </w:tcPr>
+          <w:p>
+            <w:r>
+              <w:rPr>
+                <w:rFonts w:ascii="Calibri" w:hAnsi="Calibri" w:cs="Calibri" w:eastAsia="Calibri"/>
+                <w:sz w:val="22"/>
+                <w:color w:val="000000"/>
+              </w:rPr>
+              <w:t>Value set tables not producing an anchor - links to the value set not working</w:t>
+            </w:r>
+          </w:p>
+        </w:tc>
+      </w:tr>
+      <w:tr>
+        <w:trPr>
+          <w:trHeight w:val="285" w:hRule="atLeast"/>
+        </w:trPr>
+        <w:tc>
+          <w:tcPr>
+            <w:tcW w:w="1980" w:type="dxa"/>
+          </w:tcPr>
+          <w:p>
+            <w:r>
+              <w:rPr>
+                <w:rFonts w:ascii="Calibri" w:hAnsi="Calibri" w:cs="Calibri" w:eastAsia="Calibri"/>
+                <w:sz w:val="22"/>
+                <w:color w:val="000000"/>
+              </w:rPr>
+              <w:t>Defect</w:t>
+            </w:r>
+          </w:p>
+        </w:tc>
+        <w:tc>
+          <w:tcPr>
+            <w:tcW w:w="8865" w:type="dxa"/>
+          </w:tcPr>
+          <w:p>
+            <w:r>
+              <w:rPr>
+                <w:rFonts w:ascii="Calibri" w:hAnsi="Calibri" w:cs="Calibri" w:eastAsia="Calibri"/>
+                <w:sz w:val="22"/>
+                <w:color w:val="000000"/>
+              </w:rPr>
+              <w:t>Update styling on markdown so that special words would be styled appropriately for the MSWord export</w:t>
+            </w:r>
+          </w:p>
+        </w:tc>
+      </w:tr>
+      <w:tr>
+        <w:trPr>
+          <w:trHeight w:val="285" w:hRule="atLeast"/>
+        </w:trPr>
+        <w:tc>
+          <w:tcPr>
+            <w:tcW w:w="1980" w:type="dxa"/>
+          </w:tcPr>
+          <w:p>
+            <w:r>
+              <w:rPr>
+                <w:rFonts w:ascii="Calibri" w:hAnsi="Calibri" w:cs="Calibri" w:eastAsia="Calibri"/>
+                <w:sz w:val="22"/>
+                <w:color w:val="000000"/>
+              </w:rPr>
+              <w:t>Defect</w:t>
+            </w:r>
+          </w:p>
+        </w:tc>
+        <w:tc>
+          <w:tcPr>
+            <w:tcW w:w="8865" w:type="dxa"/>
+          </w:tcPr>
+          <w:p>
+            <w:r>
+              <w:rPr>
+                <w:rFonts w:ascii="Calibri" w:hAnsi="Calibri" w:cs="Calibri" w:eastAsia="Calibri"/>
+                <w:sz w:val="22"/>
+                <w:color w:val="000000"/>
+              </w:rPr>
+              <w:t>Captions in Exported Word documents are improperly including a colon and space</w:t>
+            </w:r>
+          </w:p>
+        </w:tc>
+      </w:tr>
+      <w:tr>
+        <w:trPr>
+          <w:trHeight w:val="285" w:hRule="atLeast"/>
+        </w:trPr>
+        <w:tc>
+          <w:tcPr>
+            <w:tcW w:w="1980" w:type="dxa"/>
+          </w:tcPr>
+          <w:p>
+            <w:r>
+              <w:rPr>
+                <w:rFonts w:ascii="Calibri" w:hAnsi="Calibri" w:cs="Calibri" w:eastAsia="Calibri"/>
+                <w:sz w:val="22"/>
+                <w:color w:val="000000"/>
+              </w:rPr>
+              <w:t>Defect</w:t>
+            </w:r>
+          </w:p>
+        </w:tc>
+        <w:tc>
+          <w:tcPr>
+            <w:tcW w:w="8865" w:type="dxa"/>
+          </w:tcPr>
+          <w:p>
+            <w:r>
+              <w:rPr>
+                <w:rFonts w:ascii="Calibri" w:hAnsi="Calibri" w:cs="Calibri" w:eastAsia="Calibri"/>
+                <w:sz w:val="22"/>
+                <w:color w:val="000000"/>
+              </w:rPr>
+              <w:t>Move the anchor/bookmark for tables to wrap the “title” of the table</w:t>
+            </w:r>
+          </w:p>
+        </w:tc>
+      </w:tr>
+    </w:tbl>
+    <w:p>
+      <w:pPr>
+        <w:pStyle w:val="5"/>
+      </w:pPr>
+      <w:r>
+        <w:rPr>
+          <w:color w:val="172B4D"/>
+        </w:rPr>
+        <w:t>Development Log - 5.3.0</w:t>
       </w:r>
     </w:p>
     <w:tbl>
@@ -40924,7 +41137,7 @@
         <w:sz w:val="18"/>
         <w:color w:val="969696"/>
       </w:rPr>
-      <w:t>Copyright © 2017 by Lantana Consulting Group. All Rights Reserved.</w:t>
+      <w:t>Copyright © 2018 by Lantana Consulting Group. All Rights Reserved.</w:t>
     </w:r>
   </w:p>
 </w:ftr>

</xml_diff>

<commit_message>
Setting version to a patch version 5.3.2 Updating help documentation to reflect changes in prep for release
</commit_message>
<xml_diff>
--- a/Trifolia.Web/Help/Trifolia.docx
+++ b/Trifolia.Web/Help/Trifolia.docx
@@ -307,7 +307,7 @@
           <w:sz w:val="24"/>
           <w:color w:val="000000"/>
         </w:rPr>
-        <w:t>8</w:t>
+        <w:t>9</w:t>
       </w:r>
       <w:r>
         <w:fldChar w:fldCharType="end"/>
@@ -360,7 +360,7 @@
           <w:sz w:val="24"/>
           <w:color w:val="000000"/>
         </w:rPr>
-        <w:t>8</w:t>
+        <w:t>9</w:t>
       </w:r>
       <w:r>
         <w:fldChar w:fldCharType="end"/>
@@ -572,7 +572,7 @@
           <w:sz w:val="24"/>
           <w:color w:val="000000"/>
         </w:rPr>
-        <w:t>12</w:t>
+        <w:t>13</w:t>
       </w:r>
       <w:r>
         <w:fldChar w:fldCharType="end"/>
@@ -4990,7 +4990,7 @@
         <w:rPr>
           <w:color w:val="172B4D"/>
         </w:rPr>
-        <w:t>Version 5.3.1</w:t>
+        <w:t>Version 5.3.2</w:t>
       </w:r>
     </w:p>
     <w:p>
@@ -4998,6 +4998,14 @@
         <w:rPr>
           <w:color w:val="172B4D"/>
         </w:rPr>
+        <w:t>5.3.2 released 09/14/2018</w:t>
+      </w:r>
+    </w:p>
+    <w:p>
+      <w:r>
+        <w:rPr>
+          <w:color w:val="172B4D"/>
+        </w:rPr>
         <w:t>5.3.1 released 08/09/2018</w:t>
       </w:r>
     </w:p>
@@ -5066,6 +5074,141 @@
         <w:t>For those that like to open multiple "template edit" windows at the same time, we have made it easier for you to identify which template is in each tab/window by appending the template's title to the title of the tab.</w:t>
       </w:r>
     </w:p>
+    <w:p>
+      <w:pPr>
+        <w:pStyle w:val="5"/>
+      </w:pPr>
+      <w:r>
+        <w:rPr>
+          <w:color w:val="172B4D"/>
+        </w:rPr>
+        <w:t>Development Log - 5.3.2</w:t>
+      </w:r>
+    </w:p>
+    <w:tbl>
+      <w:tblPr>
+        <w:tblW w:w="10845" w:type="dxa"/>
+        <w:tblLayout w:type="fixed"/>
+        <w:tblCellMar>
+          <w:top w:w="30" w:type="dxa"/>
+          <w:left w:w="30" w:type="dxa"/>
+          <w:bottom w:w="30" w:type="dxa"/>
+          <w:right w:w="30" w:type="dxa"/>
+        </w:tblCellMar>
+        <w:tblInd w:w="-30" w:type="dxa"/>
+      </w:tblPr>
+      <w:tblGrid>
+        <w:gridCol w:w="1980"/>
+        <w:gridCol w:w="8865"/>
+      </w:tblGrid>
+      <w:tr>
+        <w:trPr>
+          <w:trHeight w:val="285" w:hRule="atLeast"/>
+        </w:trPr>
+        <w:tc>
+          <w:tcPr>
+            <w:tcW w:w="1980" w:type="dxa"/>
+          </w:tcPr>
+          <w:p>
+            <w:r>
+              <w:rPr>
+                <w:rFonts w:ascii="Calibri" w:hAnsi="Calibri" w:cs="Calibri" w:eastAsia="Calibri"/>
+                <w:b/>
+                <w:sz w:val="22"/>
+                <w:color w:val="000000"/>
+              </w:rPr>
+              <w:t>Type</w:t>
+            </w:r>
+          </w:p>
+        </w:tc>
+        <w:tc>
+          <w:tcPr>
+            <w:tcW w:w="8865" w:type="dxa"/>
+          </w:tcPr>
+          <w:p>
+            <w:r>
+              <w:rPr>
+                <w:rFonts w:ascii="Calibri" w:hAnsi="Calibri" w:cs="Calibri" w:eastAsia="Calibri"/>
+                <w:b/>
+                <w:sz w:val="22"/>
+                <w:color w:val="000000"/>
+              </w:rPr>
+              <w:t>Summary</w:t>
+            </w:r>
+          </w:p>
+        </w:tc>
+      </w:tr>
+      <w:tr>
+        <w:trPr>
+          <w:trHeight w:val="285" w:hRule="atLeast"/>
+        </w:trPr>
+        <w:tc>
+          <w:tcPr>
+            <w:tcW w:w="1980" w:type="dxa"/>
+          </w:tcPr>
+          <w:p>
+            <w:r>
+              <w:rPr>
+                <w:rFonts w:ascii="Calibri" w:hAnsi="Calibri" w:cs="Calibri" w:eastAsia="Calibri"/>
+                <w:sz w:val="22"/>
+                <w:color w:val="000000"/>
+              </w:rPr>
+              <w:t>Defect</w:t>
+            </w:r>
+          </w:p>
+        </w:tc>
+        <w:tc>
+          <w:tcPr>
+            <w:tcW w:w="8865" w:type="dxa"/>
+          </w:tcPr>
+          <w:p>
+            <w:r>
+              <w:rPr>
+                <w:rFonts w:ascii="Calibri" w:hAnsi="Calibri" w:cs="Calibri" w:eastAsia="Calibri"/>
+                <w:sz w:val="22"/>
+                <w:color w:val="000000"/>
+              </w:rPr>
+              <w:t>Importing from PHIN VADS results in error when multiple versions has the same effectiveTime</w:t>
+            </w:r>
+          </w:p>
+        </w:tc>
+      </w:tr>
+      <w:tr>
+        <w:trPr>
+          <w:trHeight w:val="285" w:hRule="atLeast"/>
+        </w:trPr>
+        <w:tc>
+          <w:tcPr>
+            <w:tcW w:w="1980" w:type="dxa"/>
+          </w:tcPr>
+          <w:p>
+            <w:r>
+              <w:rPr>
+                <w:rFonts w:ascii="Calibri" w:hAnsi="Calibri" w:cs="Calibri" w:eastAsia="Calibri"/>
+                <w:sz w:val="22"/>
+                <w:color w:val="000000"/>
+              </w:rPr>
+              <w:t>Improvement</w:t>
+            </w:r>
+          </w:p>
+        </w:tc>
+        <w:tc>
+          <w:tcPr>
+            <w:tcW w:w="8865" w:type="dxa"/>
+          </w:tcPr>
+          <w:p>
+            <w:r>
+              <w:rPr>
+                <w:rFonts w:ascii="Calibri" w:hAnsi="Calibri" w:cs="Calibri" w:eastAsia="Calibri"/>
+                <w:sz w:val="22"/>
+                <w:color w:val="000000"/>
+              </w:rPr>
+              <w:t>Update HQMF R2 schema to latest from Sept 2017</w:t>
+            </w:r>
+          </w:p>
+        </w:tc>
+      </w:tr>
+    </w:tbl>
     <w:p>
       <w:pPr>
         <w:pStyle w:val="5"/>

</xml_diff>

<commit_message>
Updating help documentation for 5.3.3 release
</commit_message>
<xml_diff>
--- a/Trifolia.Web/Help/Trifolia.docx
+++ b/Trifolia.Web/Help/Trifolia.docx
@@ -202,7 +202,7 @@
           <w:sz w:val="24"/>
           <w:color w:val="000000"/>
         </w:rPr>
-        <w:t>8</w:t>
+        <w:t>9</w:t>
       </w:r>
       <w:r>
         <w:fldChar w:fldCharType="end"/>
@@ -255,7 +255,7 @@
           <w:sz w:val="24"/>
           <w:color w:val="000000"/>
         </w:rPr>
-        <w:t>8</w:t>
+        <w:t>9</w:t>
       </w:r>
       <w:r>
         <w:fldChar w:fldCharType="end"/>
@@ -413,7 +413,7 @@
           <w:sz w:val="24"/>
           <w:color w:val="000000"/>
         </w:rPr>
-        <w:t>10</w:t>
+        <w:t>11</w:t>
       </w:r>
       <w:r>
         <w:fldChar w:fldCharType="end"/>
@@ -466,7 +466,7 @@
           <w:sz w:val="24"/>
           <w:color w:val="000000"/>
         </w:rPr>
-        <w:t>10</w:t>
+        <w:t>11</w:t>
       </w:r>
       <w:r>
         <w:fldChar w:fldCharType="end"/>
@@ -519,7 +519,7 @@
           <w:sz w:val="24"/>
           <w:color w:val="000000"/>
         </w:rPr>
-        <w:t>12</w:t>
+        <w:t>13</w:t>
       </w:r>
       <w:r>
         <w:fldChar w:fldCharType="end"/>
@@ -625,7 +625,7 @@
           <w:sz w:val="24"/>
           <w:color w:val="000000"/>
         </w:rPr>
-        <w:t>13</w:t>
+        <w:t>14</w:t>
       </w:r>
       <w:r>
         <w:fldChar w:fldCharType="end"/>
@@ -678,7 +678,7 @@
           <w:sz w:val="24"/>
           <w:color w:val="000000"/>
         </w:rPr>
-        <w:t>13</w:t>
+        <w:t>14</w:t>
       </w:r>
       <w:r>
         <w:fldChar w:fldCharType="end"/>
@@ -731,7 +731,7 @@
           <w:sz w:val="24"/>
           <w:color w:val="000000"/>
         </w:rPr>
-        <w:t>15</w:t>
+        <w:t>16</w:t>
       </w:r>
       <w:r>
         <w:fldChar w:fldCharType="end"/>
@@ -783,7 +783,7 @@
           <w:sz w:val="24"/>
           <w:color w:val="000000"/>
         </w:rPr>
-        <w:t>15</w:t>
+        <w:t>16</w:t>
       </w:r>
       <w:r>
         <w:fldChar w:fldCharType="end"/>
@@ -836,7 +836,7 @@
           <w:sz w:val="24"/>
           <w:color w:val="000000"/>
         </w:rPr>
-        <w:t>15</w:t>
+        <w:t>16</w:t>
       </w:r>
       <w:r>
         <w:fldChar w:fldCharType="end"/>
@@ -889,7 +889,7 @@
           <w:sz w:val="24"/>
           <w:color w:val="000000"/>
         </w:rPr>
-        <w:t>18</w:t>
+        <w:t>19</w:t>
       </w:r>
       <w:r>
         <w:fldChar w:fldCharType="end"/>
@@ -941,7 +941,7 @@
           <w:sz w:val="24"/>
           <w:color w:val="000000"/>
         </w:rPr>
-        <w:t>18</w:t>
+        <w:t>19</w:t>
       </w:r>
       <w:r>
         <w:fldChar w:fldCharType="end"/>
@@ -994,7 +994,7 @@
           <w:sz w:val="24"/>
           <w:color w:val="000000"/>
         </w:rPr>
-        <w:t>18</w:t>
+        <w:t>19</w:t>
       </w:r>
       <w:r>
         <w:fldChar w:fldCharType="end"/>
@@ -1047,7 +1047,7 @@
           <w:sz w:val="24"/>
           <w:color w:val="000000"/>
         </w:rPr>
-        <w:t>19</w:t>
+        <w:t>20</w:t>
       </w:r>
       <w:r>
         <w:fldChar w:fldCharType="end"/>
@@ -1100,7 +1100,7 @@
           <w:sz w:val="24"/>
           <w:color w:val="000000"/>
         </w:rPr>
-        <w:t>20</w:t>
+        <w:t>21</w:t>
       </w:r>
       <w:r>
         <w:fldChar w:fldCharType="end"/>
@@ -1152,7 +1152,7 @@
           <w:sz w:val="24"/>
           <w:color w:val="000000"/>
         </w:rPr>
-        <w:t>20</w:t>
+        <w:t>21</w:t>
       </w:r>
       <w:r>
         <w:fldChar w:fldCharType="end"/>
@@ -1205,7 +1205,7 @@
           <w:sz w:val="24"/>
           <w:color w:val="000000"/>
         </w:rPr>
-        <w:t>20</w:t>
+        <w:t>21</w:t>
       </w:r>
       <w:r>
         <w:fldChar w:fldCharType="end"/>
@@ -1258,7 +1258,7 @@
           <w:sz w:val="24"/>
           <w:color w:val="000000"/>
         </w:rPr>
-        <w:t>22</w:t>
+        <w:t>23</w:t>
       </w:r>
       <w:r>
         <w:fldChar w:fldCharType="end"/>
@@ -1311,7 +1311,7 @@
           <w:sz w:val="24"/>
           <w:color w:val="000000"/>
         </w:rPr>
-        <w:t>23</w:t>
+        <w:t>24</w:t>
       </w:r>
       <w:r>
         <w:fldChar w:fldCharType="end"/>
@@ -1364,7 +1364,7 @@
           <w:sz w:val="24"/>
           <w:color w:val="000000"/>
         </w:rPr>
-        <w:t>23</w:t>
+        <w:t>24</w:t>
       </w:r>
       <w:r>
         <w:fldChar w:fldCharType="end"/>
@@ -1417,7 +1417,7 @@
           <w:sz w:val="24"/>
           <w:color w:val="000000"/>
         </w:rPr>
-        <w:t>23</w:t>
+        <w:t>24</w:t>
       </w:r>
       <w:r>
         <w:fldChar w:fldCharType="end"/>
@@ -1470,7 +1470,7 @@
           <w:sz w:val="24"/>
           <w:color w:val="000000"/>
         </w:rPr>
-        <w:t>23</w:t>
+        <w:t>24</w:t>
       </w:r>
       <w:r>
         <w:fldChar w:fldCharType="end"/>
@@ -1523,7 +1523,7 @@
           <w:sz w:val="24"/>
           <w:color w:val="000000"/>
         </w:rPr>
-        <w:t>24</w:t>
+        <w:t>25</w:t>
       </w:r>
       <w:r>
         <w:fldChar w:fldCharType="end"/>
@@ -1576,7 +1576,7 @@
           <w:sz w:val="24"/>
           <w:color w:val="000000"/>
         </w:rPr>
-        <w:t>24</w:t>
+        <w:t>25</w:t>
       </w:r>
       <w:r>
         <w:fldChar w:fldCharType="end"/>
@@ -1629,7 +1629,7 @@
           <w:sz w:val="24"/>
           <w:color w:val="000000"/>
         </w:rPr>
-        <w:t>25</w:t>
+        <w:t>26</w:t>
       </w:r>
       <w:r>
         <w:fldChar w:fldCharType="end"/>
@@ -1682,7 +1682,7 @@
           <w:sz w:val="24"/>
           <w:color w:val="000000"/>
         </w:rPr>
-        <w:t>25</w:t>
+        <w:t>26</w:t>
       </w:r>
       <w:r>
         <w:fldChar w:fldCharType="end"/>
@@ -1735,7 +1735,7 @@
           <w:sz w:val="24"/>
           <w:color w:val="000000"/>
         </w:rPr>
-        <w:t>25</w:t>
+        <w:t>26</w:t>
       </w:r>
       <w:r>
         <w:fldChar w:fldCharType="end"/>
@@ -1788,7 +1788,7 @@
           <w:sz w:val="24"/>
           <w:color w:val="000000"/>
         </w:rPr>
-        <w:t>26</w:t>
+        <w:t>27</w:t>
       </w:r>
       <w:r>
         <w:fldChar w:fldCharType="end"/>
@@ -1841,7 +1841,7 @@
           <w:sz w:val="24"/>
           <w:color w:val="000000"/>
         </w:rPr>
-        <w:t>27</w:t>
+        <w:t>28</w:t>
       </w:r>
       <w:r>
         <w:fldChar w:fldCharType="end"/>
@@ -1894,7 +1894,7 @@
           <w:sz w:val="24"/>
           <w:color w:val="000000"/>
         </w:rPr>
-        <w:t>28</w:t>
+        <w:t>29</w:t>
       </w:r>
       <w:r>
         <w:fldChar w:fldCharType="end"/>
@@ -1947,7 +1947,7 @@
           <w:sz w:val="24"/>
           <w:color w:val="000000"/>
         </w:rPr>
-        <w:t>28</w:t>
+        <w:t>29</w:t>
       </w:r>
       <w:r>
         <w:fldChar w:fldCharType="end"/>
@@ -2000,7 +2000,7 @@
           <w:sz w:val="24"/>
           <w:color w:val="000000"/>
         </w:rPr>
-        <w:t>30</w:t>
+        <w:t>31</w:t>
       </w:r>
       <w:r>
         <w:fldChar w:fldCharType="end"/>
@@ -2053,7 +2053,7 @@
           <w:sz w:val="24"/>
           <w:color w:val="000000"/>
         </w:rPr>
-        <w:t>30</w:t>
+        <w:t>31</w:t>
       </w:r>
       <w:r>
         <w:fldChar w:fldCharType="end"/>
@@ -2106,7 +2106,7 @@
           <w:sz w:val="24"/>
           <w:color w:val="000000"/>
         </w:rPr>
-        <w:t>30</w:t>
+        <w:t>31</w:t>
       </w:r>
       <w:r>
         <w:fldChar w:fldCharType="end"/>
@@ -2159,7 +2159,7 @@
           <w:sz w:val="24"/>
           <w:color w:val="000000"/>
         </w:rPr>
-        <w:t>31</w:t>
+        <w:t>32</w:t>
       </w:r>
       <w:r>
         <w:fldChar w:fldCharType="end"/>
@@ -2212,7 +2212,7 @@
           <w:sz w:val="24"/>
           <w:color w:val="000000"/>
         </w:rPr>
-        <w:t>31</w:t>
+        <w:t>32</w:t>
       </w:r>
       <w:r>
         <w:fldChar w:fldCharType="end"/>
@@ -2265,7 +2265,7 @@
           <w:sz w:val="24"/>
           <w:color w:val="000000"/>
         </w:rPr>
-        <w:t>32</w:t>
+        <w:t>33</w:t>
       </w:r>
       <w:r>
         <w:fldChar w:fldCharType="end"/>
@@ -2318,7 +2318,7 @@
           <w:sz w:val="24"/>
           <w:color w:val="000000"/>
         </w:rPr>
-        <w:t>32</w:t>
+        <w:t>33</w:t>
       </w:r>
       <w:r>
         <w:fldChar w:fldCharType="end"/>
@@ -2371,7 +2371,7 @@
           <w:sz w:val="24"/>
           <w:color w:val="000000"/>
         </w:rPr>
-        <w:t>32</w:t>
+        <w:t>33</w:t>
       </w:r>
       <w:r>
         <w:fldChar w:fldCharType="end"/>
@@ -2424,7 +2424,7 @@
           <w:sz w:val="24"/>
           <w:color w:val="000000"/>
         </w:rPr>
-        <w:t>33</w:t>
+        <w:t>34</w:t>
       </w:r>
       <w:r>
         <w:fldChar w:fldCharType="end"/>
@@ -2477,7 +2477,7 @@
           <w:sz w:val="24"/>
           <w:color w:val="000000"/>
         </w:rPr>
-        <w:t>34</w:t>
+        <w:t>35</w:t>
       </w:r>
       <w:r>
         <w:fldChar w:fldCharType="end"/>
@@ -2530,7 +2530,7 @@
           <w:sz w:val="24"/>
           <w:color w:val="000000"/>
         </w:rPr>
-        <w:t>34</w:t>
+        <w:t>35</w:t>
       </w:r>
       <w:r>
         <w:fldChar w:fldCharType="end"/>
@@ -2583,7 +2583,7 @@
           <w:sz w:val="24"/>
           <w:color w:val="000000"/>
         </w:rPr>
-        <w:t>35</w:t>
+        <w:t>36</w:t>
       </w:r>
       <w:r>
         <w:fldChar w:fldCharType="end"/>
@@ -2636,7 +2636,7 @@
           <w:sz w:val="24"/>
           <w:color w:val="000000"/>
         </w:rPr>
-        <w:t>35</w:t>
+        <w:t>36</w:t>
       </w:r>
       <w:r>
         <w:fldChar w:fldCharType="end"/>
@@ -2689,7 +2689,7 @@
           <w:sz w:val="24"/>
           <w:color w:val="000000"/>
         </w:rPr>
-        <w:t>36</w:t>
+        <w:t>37</w:t>
       </w:r>
       <w:r>
         <w:fldChar w:fldCharType="end"/>
@@ -2741,7 +2741,7 @@
           <w:sz w:val="24"/>
           <w:color w:val="000000"/>
         </w:rPr>
-        <w:t>37</w:t>
+        <w:t>38</w:t>
       </w:r>
       <w:r>
         <w:fldChar w:fldCharType="end"/>
@@ -2794,7 +2794,7 @@
           <w:sz w:val="24"/>
           <w:color w:val="000000"/>
         </w:rPr>
-        <w:t>37</w:t>
+        <w:t>38</w:t>
       </w:r>
       <w:r>
         <w:fldChar w:fldCharType="end"/>
@@ -2847,7 +2847,7 @@
           <w:sz w:val="24"/>
           <w:color w:val="000000"/>
         </w:rPr>
-        <w:t>39</w:t>
+        <w:t>40</w:t>
       </w:r>
       <w:r>
         <w:fldChar w:fldCharType="end"/>
@@ -2900,7 +2900,7 @@
           <w:sz w:val="24"/>
           <w:color w:val="000000"/>
         </w:rPr>
-        <w:t>40</w:t>
+        <w:t>41</w:t>
       </w:r>
       <w:r>
         <w:fldChar w:fldCharType="end"/>
@@ -2953,7 +2953,7 @@
           <w:sz w:val="24"/>
           <w:color w:val="000000"/>
         </w:rPr>
-        <w:t>41</w:t>
+        <w:t>42</w:t>
       </w:r>
       <w:r>
         <w:fldChar w:fldCharType="end"/>
@@ -3006,7 +3006,7 @@
           <w:sz w:val="24"/>
           <w:color w:val="000000"/>
         </w:rPr>
-        <w:t>42</w:t>
+        <w:t>43</w:t>
       </w:r>
       <w:r>
         <w:fldChar w:fldCharType="end"/>
@@ -3058,7 +3058,7 @@
           <w:sz w:val="24"/>
           <w:color w:val="000000"/>
         </w:rPr>
-        <w:t>43</w:t>
+        <w:t>44</w:t>
       </w:r>
       <w:r>
         <w:fldChar w:fldCharType="end"/>
@@ -3111,7 +3111,7 @@
           <w:sz w:val="24"/>
           <w:color w:val="000000"/>
         </w:rPr>
-        <w:t>43</w:t>
+        <w:t>44</w:t>
       </w:r>
       <w:r>
         <w:fldChar w:fldCharType="end"/>
@@ -3164,7 +3164,7 @@
           <w:sz w:val="24"/>
           <w:color w:val="000000"/>
         </w:rPr>
-        <w:t>43</w:t>
+        <w:t>44</w:t>
       </w:r>
       <w:r>
         <w:fldChar w:fldCharType="end"/>
@@ -3217,7 +3217,7 @@
           <w:sz w:val="24"/>
           <w:color w:val="000000"/>
         </w:rPr>
-        <w:t>44</w:t>
+        <w:t>45</w:t>
       </w:r>
       <w:r>
         <w:fldChar w:fldCharType="end"/>
@@ -3269,7 +3269,7 @@
           <w:sz w:val="24"/>
           <w:color w:val="000000"/>
         </w:rPr>
-        <w:t>44</w:t>
+        <w:t>45</w:t>
       </w:r>
       <w:r>
         <w:fldChar w:fldCharType="end"/>
@@ -3321,7 +3321,7 @@
           <w:sz w:val="24"/>
           <w:color w:val="000000"/>
         </w:rPr>
-        <w:t>45</w:t>
+        <w:t>46</w:t>
       </w:r>
       <w:r>
         <w:fldChar w:fldCharType="end"/>
@@ -3374,7 +3374,7 @@
           <w:sz w:val="24"/>
           <w:color w:val="000000"/>
         </w:rPr>
-        <w:t>45</w:t>
+        <w:t>46</w:t>
       </w:r>
       <w:r>
         <w:fldChar w:fldCharType="end"/>
@@ -3427,7 +3427,7 @@
           <w:sz w:val="24"/>
           <w:color w:val="000000"/>
         </w:rPr>
-        <w:t>46</w:t>
+        <w:t>47</w:t>
       </w:r>
       <w:r>
         <w:fldChar w:fldCharType="end"/>
@@ -3479,7 +3479,7 @@
           <w:sz w:val="24"/>
           <w:color w:val="000000"/>
         </w:rPr>
-        <w:t>47</w:t>
+        <w:t>48</w:t>
       </w:r>
       <w:r>
         <w:fldChar w:fldCharType="end"/>
@@ -3532,7 +3532,7 @@
           <w:sz w:val="24"/>
           <w:color w:val="000000"/>
         </w:rPr>
-        <w:t>48</w:t>
+        <w:t>49</w:t>
       </w:r>
       <w:r>
         <w:fldChar w:fldCharType="end"/>
@@ -3585,7 +3585,7 @@
           <w:sz w:val="24"/>
           <w:color w:val="000000"/>
         </w:rPr>
-        <w:t>49</w:t>
+        <w:t>50</w:t>
       </w:r>
       <w:r>
         <w:fldChar w:fldCharType="end"/>
@@ -3637,7 +3637,7 @@
           <w:sz w:val="24"/>
           <w:color w:val="000000"/>
         </w:rPr>
-        <w:t>50</w:t>
+        <w:t>51</w:t>
       </w:r>
       <w:r>
         <w:fldChar w:fldCharType="end"/>
@@ -3689,7 +3689,7 @@
           <w:sz w:val="24"/>
           <w:color w:val="000000"/>
         </w:rPr>
-        <w:t>51</w:t>
+        <w:t>52</w:t>
       </w:r>
       <w:r>
         <w:fldChar w:fldCharType="end"/>
@@ -3742,7 +3742,7 @@
           <w:sz w:val="24"/>
           <w:color w:val="000000"/>
         </w:rPr>
-        <w:t>51</w:t>
+        <w:t>52</w:t>
       </w:r>
       <w:r>
         <w:fldChar w:fldCharType="end"/>
@@ -3795,7 +3795,7 @@
           <w:sz w:val="24"/>
           <w:color w:val="000000"/>
         </w:rPr>
-        <w:t>52</w:t>
+        <w:t>53</w:t>
       </w:r>
       <w:r>
         <w:fldChar w:fldCharType="end"/>
@@ -3848,7 +3848,7 @@
           <w:sz w:val="24"/>
           <w:color w:val="000000"/>
         </w:rPr>
-        <w:t>53</w:t>
+        <w:t>54</w:t>
       </w:r>
       <w:r>
         <w:fldChar w:fldCharType="end"/>
@@ -3901,7 +3901,7 @@
           <w:sz w:val="24"/>
           <w:color w:val="000000"/>
         </w:rPr>
-        <w:t>54</w:t>
+        <w:t>55</w:t>
       </w:r>
       <w:r>
         <w:fldChar w:fldCharType="end"/>
@@ -3954,7 +3954,7 @@
           <w:sz w:val="24"/>
           <w:color w:val="000000"/>
         </w:rPr>
-        <w:t>55</w:t>
+        <w:t>56</w:t>
       </w:r>
       <w:r>
         <w:fldChar w:fldCharType="end"/>
@@ -4007,7 +4007,7 @@
           <w:sz w:val="24"/>
           <w:color w:val="000000"/>
         </w:rPr>
-        <w:t>56</w:t>
+        <w:t>57</w:t>
       </w:r>
       <w:r>
         <w:fldChar w:fldCharType="end"/>
@@ -4060,7 +4060,7 @@
           <w:sz w:val="24"/>
           <w:color w:val="000000"/>
         </w:rPr>
-        <w:t>58</w:t>
+        <w:t>59</w:t>
       </w:r>
       <w:r>
         <w:fldChar w:fldCharType="end"/>
@@ -4113,7 +4113,7 @@
           <w:sz w:val="24"/>
           <w:color w:val="000000"/>
         </w:rPr>
-        <w:t>58</w:t>
+        <w:t>59</w:t>
       </w:r>
       <w:r>
         <w:fldChar w:fldCharType="end"/>
@@ -4166,7 +4166,7 @@
           <w:sz w:val="24"/>
           <w:color w:val="000000"/>
         </w:rPr>
-        <w:t>59</w:t>
+        <w:t>60</w:t>
       </w:r>
       <w:r>
         <w:fldChar w:fldCharType="end"/>
@@ -4219,7 +4219,7 @@
           <w:sz w:val="24"/>
           <w:color w:val="000000"/>
         </w:rPr>
-        <w:t>60</w:t>
+        <w:t>61</w:t>
       </w:r>
       <w:r>
         <w:fldChar w:fldCharType="end"/>
@@ -4272,7 +4272,7 @@
           <w:sz w:val="24"/>
           <w:color w:val="000000"/>
         </w:rPr>
-        <w:t>62</w:t>
+        <w:t>63</w:t>
       </w:r>
       <w:r>
         <w:fldChar w:fldCharType="end"/>
@@ -4325,7 +4325,7 @@
           <w:sz w:val="24"/>
           <w:color w:val="000000"/>
         </w:rPr>
-        <w:t>63</w:t>
+        <w:t>64</w:t>
       </w:r>
       <w:r>
         <w:fldChar w:fldCharType="end"/>
@@ -4378,7 +4378,7 @@
           <w:sz w:val="24"/>
           <w:color w:val="000000"/>
         </w:rPr>
-        <w:t>64</w:t>
+        <w:t>65</w:t>
       </w:r>
       <w:r>
         <w:fldChar w:fldCharType="end"/>
@@ -4431,7 +4431,7 @@
           <w:sz w:val="24"/>
           <w:color w:val="000000"/>
         </w:rPr>
-        <w:t>66</w:t>
+        <w:t>67</w:t>
       </w:r>
       <w:r>
         <w:fldChar w:fldCharType="end"/>
@@ -4484,7 +4484,7 @@
           <w:sz w:val="24"/>
           <w:color w:val="000000"/>
         </w:rPr>
-        <w:t>69</w:t>
+        <w:t>70</w:t>
       </w:r>
       <w:r>
         <w:fldChar w:fldCharType="end"/>
@@ -4537,7 +4537,7 @@
           <w:sz w:val="24"/>
           <w:color w:val="000000"/>
         </w:rPr>
-        <w:t>73</w:t>
+        <w:t>74</w:t>
       </w:r>
       <w:r>
         <w:fldChar w:fldCharType="end"/>
@@ -4590,7 +4590,7 @@
           <w:sz w:val="24"/>
           <w:color w:val="000000"/>
         </w:rPr>
-        <w:t>74</w:t>
+        <w:t>75</w:t>
       </w:r>
       <w:r>
         <w:fldChar w:fldCharType="end"/>
@@ -4643,7 +4643,7 @@
           <w:sz w:val="24"/>
           <w:color w:val="000000"/>
         </w:rPr>
-        <w:t>76</w:t>
+        <w:t>77</w:t>
       </w:r>
       <w:r>
         <w:fldChar w:fldCharType="end"/>
@@ -4696,7 +4696,7 @@
           <w:sz w:val="24"/>
           <w:color w:val="000000"/>
         </w:rPr>
-        <w:t>80</w:t>
+        <w:t>81</w:t>
       </w:r>
       <w:r>
         <w:fldChar w:fldCharType="end"/>
@@ -4749,7 +4749,7 @@
           <w:sz w:val="24"/>
           <w:color w:val="000000"/>
         </w:rPr>
-        <w:t>81</w:t>
+        <w:t>82</w:t>
       </w:r>
       <w:r>
         <w:fldChar w:fldCharType="end"/>
@@ -4998,6 +4998,14 @@
         <w:rPr>
           <w:color w:val="172B4D"/>
         </w:rPr>
+        <w:t>5.3.3 released 11/07/2018</w:t>
+      </w:r>
+    </w:p>
+    <w:p>
+      <w:r>
+        <w:rPr>
+          <w:color w:val="172B4D"/>
+        </w:rPr>
         <w:t>5.3.2 released 09/14/2018</w:t>
       </w:r>
     </w:p>
@@ -5074,6 +5082,211 @@
         <w:t>For those that like to open multiple "template edit" windows at the same time, we have made it easier for you to identify which template is in each tab/window by appending the template's title to the title of the tab.</w:t>
       </w:r>
     </w:p>
+    <w:p>
+      <w:pPr>
+        <w:pStyle w:val="5"/>
+      </w:pPr>
+      <w:r>
+        <w:rPr>
+          <w:color w:val="172B4D"/>
+        </w:rPr>
+        <w:t>Development Log - 5.3.3</w:t>
+      </w:r>
+    </w:p>
+    <w:tbl>
+      <w:tblPr>
+        <w:tblW w:w="10845" w:type="dxa"/>
+        <w:tblLayout w:type="fixed"/>
+        <w:tblCellMar>
+          <w:top w:w="30" w:type="dxa"/>
+          <w:left w:w="30" w:type="dxa"/>
+          <w:bottom w:w="30" w:type="dxa"/>
+          <w:right w:w="30" w:type="dxa"/>
+        </w:tblCellMar>
+        <w:tblInd w:w="-30" w:type="dxa"/>
+      </w:tblPr>
+      <w:tblGrid>
+        <w:gridCol w:w="1980"/>
+        <w:gridCol w:w="8865"/>
+      </w:tblGrid>
+      <w:tr>
+        <w:trPr>
+          <w:trHeight w:val="285" w:hRule="atLeast"/>
+        </w:trPr>
+        <w:tc>
+          <w:tcPr>
+            <w:tcW w:w="1980" w:type="dxa"/>
+          </w:tcPr>
+          <w:p>
+            <w:r>
+              <w:rPr>
+                <w:rFonts w:ascii="Calibri" w:hAnsi="Calibri" w:cs="Calibri" w:eastAsia="Calibri"/>
+                <w:b/>
+                <w:sz w:val="22"/>
+                <w:color w:val="000000"/>
+              </w:rPr>
+              <w:t>Type</w:t>
+            </w:r>
+          </w:p>
+        </w:tc>
+        <w:tc>
+          <w:tcPr>
+            <w:tcW w:w="8865" w:type="dxa"/>
+          </w:tcPr>
+          <w:p>
+            <w:r>
+              <w:rPr>
+                <w:rFonts w:ascii="Calibri" w:hAnsi="Calibri" w:cs="Calibri" w:eastAsia="Calibri"/>
+                <w:b/>
+                <w:sz w:val="22"/>
+                <w:color w:val="000000"/>
+              </w:rPr>
+              <w:t>Summary</w:t>
+            </w:r>
+          </w:p>
+        </w:tc>
+      </w:tr>
+      <w:tr>
+        <w:trPr>
+          <w:trHeight w:val="285" w:hRule="atLeast"/>
+        </w:trPr>
+        <w:tc>
+          <w:tcPr>
+            <w:tcW w:w="1980" w:type="dxa"/>
+          </w:tcPr>
+          <w:p>
+            <w:r>
+              <w:rPr>
+                <w:rFonts w:ascii="Calibri" w:hAnsi="Calibri" w:cs="Calibri" w:eastAsia="Calibri"/>
+                <w:sz w:val="22"/>
+                <w:color w:val="000000"/>
+              </w:rPr>
+              <w:t>Defect</w:t>
+            </w:r>
+          </w:p>
+        </w:tc>
+        <w:tc>
+          <w:tcPr>
+            <w:tcW w:w="8865" w:type="dxa"/>
+          </w:tcPr>
+          <w:p>
+            <w:r>
+              <w:rPr>
+                <w:rFonts w:ascii="Calibri" w:hAnsi="Calibri" w:cs="Calibri" w:eastAsia="Calibri"/>
+                <w:sz w:val="22"/>
+                <w:color w:val="000000"/>
+              </w:rPr>
+              <w:t>Autogenerated samples of attributes where xsi:type has been constrained do not include the xsi:type.</w:t>
+            </w:r>
+          </w:p>
+        </w:tc>
+      </w:tr>
+      <w:tr>
+        <w:trPr>
+          <w:trHeight w:val="285" w:hRule="atLeast"/>
+        </w:trPr>
+        <w:tc>
+          <w:tcPr>
+            <w:tcW w:w="1980" w:type="dxa"/>
+          </w:tcPr>
+          <w:p>
+            <w:r>
+              <w:rPr>
+                <w:rFonts w:ascii="Calibri" w:hAnsi="Calibri" w:cs="Calibri" w:eastAsia="Calibri"/>
+                <w:sz w:val="22"/>
+                <w:color w:val="000000"/>
+              </w:rPr>
+              <w:t>Defect</w:t>
+            </w:r>
+          </w:p>
+        </w:tc>
+        <w:tc>
+          <w:tcPr>
+            <w:tcW w:w="8865" w:type="dxa"/>
+          </w:tcPr>
+          <w:p>
+            <w:r>
+              <w:rPr>
+                <w:rFonts w:ascii="Calibri" w:hAnsi="Calibri" w:cs="Calibri" w:eastAsia="Calibri"/>
+                <w:sz w:val="22"/>
+                <w:color w:val="000000"/>
+              </w:rPr>
+              <w:t>Using the toggle fullscreen button in the template editor's markdown text box breaks scrolling</w:t>
+            </w:r>
+          </w:p>
+        </w:tc>
+      </w:tr>
+      <w:tr>
+        <w:trPr>
+          <w:trHeight w:val="285" w:hRule="atLeast"/>
+        </w:trPr>
+        <w:tc>
+          <w:tcPr>
+            <w:tcW w:w="1980" w:type="dxa"/>
+          </w:tcPr>
+          <w:p>
+            <w:r>
+              <w:rPr>
+                <w:rFonts w:ascii="Calibri" w:hAnsi="Calibri" w:cs="Calibri" w:eastAsia="Calibri"/>
+                <w:sz w:val="22"/>
+                <w:color w:val="000000"/>
+              </w:rPr>
+              <w:t>Defect</w:t>
+            </w:r>
+          </w:p>
+        </w:tc>
+        <w:tc>
+          <w:tcPr>
+            <w:tcW w:w="8865" w:type="dxa"/>
+          </w:tcPr>
+          <w:p>
+            <w:r>
+              <w:rPr>
+                <w:rFonts w:ascii="Calibri" w:hAnsi="Calibri" w:cs="Calibri" w:eastAsia="Calibri"/>
+                <w:sz w:val="22"/>
+                <w:color w:val="000000"/>
+              </w:rPr>
+              <w:t>Value set "Source" is not set when importing from PHIN VADS</w:t>
+            </w:r>
+          </w:p>
+        </w:tc>
+      </w:tr>
+      <w:tr>
+        <w:trPr>
+          <w:trHeight w:val="285" w:hRule="atLeast"/>
+        </w:trPr>
+        <w:tc>
+          <w:tcPr>
+            <w:tcW w:w="1980" w:type="dxa"/>
+          </w:tcPr>
+          <w:p>
+            <w:r>
+              <w:rPr>
+                <w:rFonts w:ascii="Calibri" w:hAnsi="Calibri" w:cs="Calibri" w:eastAsia="Calibri"/>
+                <w:sz w:val="22"/>
+                <w:color w:val="000000"/>
+              </w:rPr>
+              <w:t>Defect</w:t>
+            </w:r>
+          </w:p>
+        </w:tc>
+        <w:tc>
+          <w:tcPr>
+            <w:tcW w:w="8865" w:type="dxa"/>
+          </w:tcPr>
+          <w:p>
+            <w:r>
+              <w:rPr>
+                <w:rFonts w:ascii="Calibri" w:hAnsi="Calibri" w:cs="Calibri" w:eastAsia="Calibri"/>
+                <w:sz w:val="22"/>
+                <w:color w:val="000000"/>
+              </w:rPr>
+              <w:t>VSAC import doesn't work with codes that have a long display name</w:t>
+            </w:r>
+          </w:p>
+        </w:tc>
+      </w:tr>
+    </w:tbl>
     <w:p>
       <w:pPr>
         <w:pStyle w:val="5"/>
@@ -41234,7 +41447,7 @@
         <w:sz w:val="18"/>
         <w:color w:val="969696"/>
       </w:rPr>
-      <w:t>85</w:t>
+      <w:t>86</w:t>
     </w:r>
     <w:r>
       <w:fldChar w:fldCharType="end"/>
@@ -41260,7 +41473,7 @@
         <w:sz w:val="18"/>
         <w:color w:val="969696"/>
       </w:rPr>
-      <w:t>84</w:t>
+      <w:t>85</w:t>
     </w:r>
     <w:r>
       <w:fldChar w:fldCharType="end"/>

</xml_diff>

<commit_message>
Updating help documentation for 5.3.4
</commit_message>
<xml_diff>
--- a/Trifolia.Web/Help/Trifolia.docx
+++ b/Trifolia.Web/Help/Trifolia.docx
@@ -4990,7 +4990,7 @@
         <w:rPr>
           <w:color w:val="172B4D"/>
         </w:rPr>
-        <w:t>Version 5.3.2</w:t>
+        <w:t>Version 5.3.4</w:t>
       </w:r>
     </w:p>
     <w:p>
@@ -4998,6 +4998,14 @@
         <w:rPr>
           <w:color w:val="172B4D"/>
         </w:rPr>
+        <w:t>5.3.4 released 01/09/2019</w:t>
+      </w:r>
+    </w:p>
+    <w:p>
+      <w:r>
+        <w:rPr>
+          <w:color w:val="172B4D"/>
+        </w:rPr>
         <w:t>5.3.3 released 11/07/2018</w:t>
       </w:r>
     </w:p>
@@ -5082,6 +5090,211 @@
         <w:t>For those that like to open multiple "template edit" windows at the same time, we have made it easier for you to identify which template is in each tab/window by appending the template's title to the title of the tab.</w:t>
       </w:r>
     </w:p>
+    <w:p>
+      <w:pPr>
+        <w:pStyle w:val="5"/>
+      </w:pPr>
+      <w:r>
+        <w:rPr>
+          <w:color w:val="172B4D"/>
+        </w:rPr>
+        <w:t>Development Log - 5.3.4</w:t>
+      </w:r>
+    </w:p>
+    <w:tbl>
+      <w:tblPr>
+        <w:tblW w:w="10845" w:type="dxa"/>
+        <w:tblLayout w:type="fixed"/>
+        <w:tblCellMar>
+          <w:top w:w="30" w:type="dxa"/>
+          <w:left w:w="30" w:type="dxa"/>
+          <w:bottom w:w="30" w:type="dxa"/>
+          <w:right w:w="30" w:type="dxa"/>
+        </w:tblCellMar>
+        <w:tblInd w:w="-30" w:type="dxa"/>
+      </w:tblPr>
+      <w:tblGrid>
+        <w:gridCol w:w="1980"/>
+        <w:gridCol w:w="8865"/>
+      </w:tblGrid>
+      <w:tr>
+        <w:trPr>
+          <w:trHeight w:val="285" w:hRule="atLeast"/>
+        </w:trPr>
+        <w:tc>
+          <w:tcPr>
+            <w:tcW w:w="1980" w:type="dxa"/>
+          </w:tcPr>
+          <w:p>
+            <w:r>
+              <w:rPr>
+                <w:rFonts w:ascii="Calibri" w:hAnsi="Calibri" w:cs="Calibri" w:eastAsia="Calibri"/>
+                <w:b/>
+                <w:sz w:val="22"/>
+                <w:color w:val="000000"/>
+              </w:rPr>
+              <w:t>Type</w:t>
+            </w:r>
+          </w:p>
+        </w:tc>
+        <w:tc>
+          <w:tcPr>
+            <w:tcW w:w="8865" w:type="dxa"/>
+          </w:tcPr>
+          <w:p>
+            <w:r>
+              <w:rPr>
+                <w:rFonts w:ascii="Calibri" w:hAnsi="Calibri" w:cs="Calibri" w:eastAsia="Calibri"/>
+                <w:b/>
+                <w:sz w:val="22"/>
+                <w:color w:val="000000"/>
+              </w:rPr>
+              <w:t>Summary</w:t>
+            </w:r>
+          </w:p>
+        </w:tc>
+      </w:tr>
+      <w:tr>
+        <w:trPr>
+          <w:trHeight w:val="285" w:hRule="atLeast"/>
+        </w:trPr>
+        <w:tc>
+          <w:tcPr>
+            <w:tcW w:w="1980" w:type="dxa"/>
+          </w:tcPr>
+          <w:p>
+            <w:r>
+              <w:rPr>
+                <w:rFonts w:ascii="Calibri" w:hAnsi="Calibri" w:cs="Calibri" w:eastAsia="Calibri"/>
+                <w:sz w:val="22"/>
+                <w:color w:val="000000"/>
+              </w:rPr>
+              <w:t>Defect</w:t>
+            </w:r>
+          </w:p>
+        </w:tc>
+        <w:tc>
+          <w:tcPr>
+            <w:tcW w:w="8865" w:type="dxa"/>
+          </w:tcPr>
+          <w:p>
+            <w:r>
+              <w:rPr>
+                <w:rFonts w:ascii="Calibri" w:hAnsi="Calibri" w:cs="Calibri" w:eastAsia="Calibri"/>
+                <w:sz w:val="22"/>
+                <w:color w:val="000000"/>
+              </w:rPr>
+              <w:t xml:space="preserve">Users should not be allowed to close the popup dialog during value set import </w:t>
+            </w:r>
+          </w:p>
+        </w:tc>
+      </w:tr>
+      <w:tr>
+        <w:trPr>
+          <w:trHeight w:val="285" w:hRule="atLeast"/>
+        </w:trPr>
+        <w:tc>
+          <w:tcPr>
+            <w:tcW w:w="1980" w:type="dxa"/>
+          </w:tcPr>
+          <w:p>
+            <w:r>
+              <w:rPr>
+                <w:rFonts w:ascii="Calibri" w:hAnsi="Calibri" w:cs="Calibri" w:eastAsia="Calibri"/>
+                <w:sz w:val="22"/>
+                <w:color w:val="000000"/>
+              </w:rPr>
+              <w:t>Defect</w:t>
+            </w:r>
+          </w:p>
+        </w:tc>
+        <w:tc>
+          <w:tcPr>
+            <w:tcW w:w="8865" w:type="dxa"/>
+          </w:tcPr>
+          <w:p>
+            <w:r>
+              <w:rPr>
+                <w:rFonts w:ascii="Calibri" w:hAnsi="Calibri" w:cs="Calibri" w:eastAsia="Calibri"/>
+                <w:sz w:val="22"/>
+                <w:color w:val="000000"/>
+              </w:rPr>
+              <w:t>Incorrect UMLS licensing error when attempting to export</w:t>
+            </w:r>
+          </w:p>
+        </w:tc>
+      </w:tr>
+      <w:tr>
+        <w:trPr>
+          <w:trHeight w:val="285" w:hRule="atLeast"/>
+        </w:trPr>
+        <w:tc>
+          <w:tcPr>
+            <w:tcW w:w="1980" w:type="dxa"/>
+          </w:tcPr>
+          <w:p>
+            <w:r>
+              <w:rPr>
+                <w:rFonts w:ascii="Calibri" w:hAnsi="Calibri" w:cs="Calibri" w:eastAsia="Calibri"/>
+                <w:sz w:val="22"/>
+                <w:color w:val="000000"/>
+              </w:rPr>
+              <w:t>Defect</w:t>
+            </w:r>
+          </w:p>
+        </w:tc>
+        <w:tc>
+          <w:tcPr>
+            <w:tcW w:w="8865" w:type="dxa"/>
+          </w:tcPr>
+          <w:p>
+            <w:r>
+              <w:rPr>
+                <w:rFonts w:ascii="Calibri" w:hAnsi="Calibri" w:cs="Calibri" w:eastAsia="Calibri"/>
+                <w:sz w:val="22"/>
+                <w:color w:val="000000"/>
+              </w:rPr>
+              <w:t>VSAC import doesn't work with codes that have a long display name</w:t>
+            </w:r>
+          </w:p>
+        </w:tc>
+      </w:tr>
+      <w:tr>
+        <w:trPr>
+          <w:trHeight w:val="285" w:hRule="atLeast"/>
+        </w:trPr>
+        <w:tc>
+          <w:tcPr>
+            <w:tcW w:w="1980" w:type="dxa"/>
+          </w:tcPr>
+          <w:p>
+            <w:r>
+              <w:rPr>
+                <w:rFonts w:ascii="Calibri" w:hAnsi="Calibri" w:cs="Calibri" w:eastAsia="Calibri"/>
+                <w:sz w:val="22"/>
+                <w:color w:val="000000"/>
+              </w:rPr>
+              <w:t>Defect</w:t>
+            </w:r>
+          </w:p>
+        </w:tc>
+        <w:tc>
+          <w:tcPr>
+            <w:tcW w:w="8865" w:type="dxa"/>
+          </w:tcPr>
+          <w:p>
+            <w:r>
+              <w:rPr>
+                <w:rFonts w:ascii="Calibri" w:hAnsi="Calibri" w:cs="Calibri" w:eastAsia="Calibri"/>
+                <w:sz w:val="22"/>
+                <w:color w:val="000000"/>
+              </w:rPr>
+              <w:t>Constraints marked as "header" with a template reference is not exported to MS Word correctly</w:t>
+            </w:r>
+          </w:p>
+        </w:tc>
+      </w:tr>
+    </w:tbl>
     <w:p>
       <w:pPr>
         <w:pStyle w:val="5"/>
@@ -41493,7 +41706,7 @@
         <w:sz w:val="18"/>
         <w:color w:val="969696"/>
       </w:rPr>
-      <w:t>Copyright © 2018 by Lantana Consulting Group. All Rights Reserved.</w:t>
+      <w:t>Copyright © 2019 by Lantana Consulting Group. All Rights Reserved.</w:t>
     </w:r>
   </w:p>
 </w:ftr>

</xml_diff>

<commit_message>
Updating help docs to include missing ticket from "What's New"
</commit_message>
<xml_diff>
--- a/Trifolia.Web/Help/Trifolia.docx
+++ b/Trifolia.Web/Help/Trifolia.docx
@@ -3939,47 +3939,7 @@
         <w:rPr>
           <w:color w:val="172B4D"/>
         </w:rPr>
-        <w:t>5.3.5 released 05/07/2019</w:t>
-      </w:r>
-    </w:p>
-    <w:p>
-      <w:r>
-        <w:rPr>
-          <w:color w:val="172B4D"/>
-        </w:rPr>
-        <w:t>5.3.4 released 01/12/2019</w:t>
-      </w:r>
-    </w:p>
-    <w:p>
-      <w:r>
-        <w:rPr>
-          <w:color w:val="172B4D"/>
-        </w:rPr>
-        <w:t>5.3.3 released 11/07/2018</w:t>
-      </w:r>
-    </w:p>
-    <w:p>
-      <w:r>
-        <w:rPr>
-          <w:color w:val="172B4D"/>
-        </w:rPr>
-        <w:t>5.3.2 released 09/14/2018</w:t>
-      </w:r>
-    </w:p>
-    <w:p>
-      <w:r>
-        <w:rPr>
-          <w:color w:val="172B4D"/>
-        </w:rPr>
-        <w:t>5.3.1 released 08/09/2018</w:t>
-      </w:r>
-    </w:p>
-    <w:p>
-      <w:r>
-        <w:rPr>
-          <w:color w:val="172B4D"/>
-        </w:rPr>
-        <w:t>5.3.0 released 07/25/2018</w:t>
+        <w:t>Released 05/07/2019</w:t>
       </w:r>
     </w:p>
     <w:p>
@@ -4063,8 +4023,8 @@
         <w:tblInd w:w="-15" w:type="dxa"/>
       </w:tblPr>
       <w:tblGrid>
-        <w:gridCol w:w="990"/>
-        <w:gridCol w:w="8798"/>
+        <w:gridCol w:w="1530"/>
+        <w:gridCol w:w="8258"/>
       </w:tblGrid>
       <w:tr>
         <w:trPr>
@@ -4072,7 +4032,7 @@
         </w:trPr>
         <w:tc>
           <w:tcPr>
-            <w:tcW w:w="990" w:type="dxa"/>
+            <w:tcW w:w="1530" w:type="dxa"/>
           </w:tcPr>
           <w:p>
             <w:r>
@@ -4088,7 +4048,7 @@
         </w:tc>
         <w:tc>
           <w:tcPr>
-            <w:tcW w:w="8798" w:type="dxa"/>
+            <w:tcW w:w="8258" w:type="dxa"/>
           </w:tcPr>
           <w:p>
             <w:r>
@@ -4109,7 +4069,7 @@
         </w:trPr>
         <w:tc>
           <w:tcPr>
-            <w:tcW w:w="990" w:type="dxa"/>
+            <w:tcW w:w="1530" w:type="dxa"/>
           </w:tcPr>
           <w:p>
             <w:r>
@@ -4124,7 +4084,7 @@
         </w:tc>
         <w:tc>
           <w:tcPr>
-            <w:tcW w:w="8798" w:type="dxa"/>
+            <w:tcW w:w="8258" w:type="dxa"/>
           </w:tcPr>
           <w:p>
             <w:r>
@@ -4144,7 +4104,7 @@
         </w:trPr>
         <w:tc>
           <w:tcPr>
-            <w:tcW w:w="990" w:type="dxa"/>
+            <w:tcW w:w="1530" w:type="dxa"/>
           </w:tcPr>
           <w:p>
             <w:r>
@@ -4159,7 +4119,7 @@
         </w:tc>
         <w:tc>
           <w:tcPr>
-            <w:tcW w:w="8798" w:type="dxa"/>
+            <w:tcW w:w="8258" w:type="dxa"/>
           </w:tcPr>
           <w:p>
             <w:r>
@@ -4173,6 +4133,41 @@
           </w:p>
         </w:tc>
       </w:tr>
+      <w:tr>
+        <w:trPr>
+          <w:trHeight w:val="142" w:hRule="atLeast"/>
+        </w:trPr>
+        <w:tc>
+          <w:tcPr>
+            <w:tcW w:w="1530" w:type="dxa"/>
+          </w:tcPr>
+          <w:p>
+            <w:r>
+              <w:rPr>
+                <w:rFonts w:ascii="Calibri" w:hAnsi="Calibri" w:cs="Calibri" w:eastAsia="Calibri"/>
+                <w:sz w:val="22"/>
+                <w:color w:val="000000"/>
+              </w:rPr>
+              <w:t>New Feature</w:t>
+            </w:r>
+          </w:p>
+        </w:tc>
+        <w:tc>
+          <w:tcPr>
+            <w:tcW w:w="8258" w:type="dxa"/>
+          </w:tcPr>
+          <w:p>
+            <w:r>
+              <w:rPr>
+                <w:rFonts w:ascii="Calibri" w:hAnsi="Calibri" w:cs="Calibri" w:eastAsia="Calibri"/>
+                <w:sz w:val="22"/>
+                <w:color w:val="000000"/>
+              </w:rPr>
+              <w:t>Generate document template overview table in MS Word document</w:t>
+            </w:r>
+          </w:p>
+        </w:tc>
+      </w:tr>
     </w:tbl>
     <w:p>
       <w:pPr>
@@ -4183,6 +4178,14 @@
           <w:color w:val="172B4D"/>
         </w:rPr>
         <w:t>Development Log - 5.3.4</w:t>
+      </w:r>
+    </w:p>
+    <w:p>
+      <w:r>
+        <w:rPr>
+          <w:color w:val="172B4D"/>
+        </w:rPr>
+        <w:t>Released 01/12/2019</w:t>
       </w:r>
     </w:p>
     <w:tbl>
@@ -4198,8 +4201,8 @@
         <w:tblInd w:w="-15" w:type="dxa"/>
       </w:tblPr>
       <w:tblGrid>
-        <w:gridCol w:w="990"/>
-        <w:gridCol w:w="8798"/>
+        <w:gridCol w:w="1568"/>
+        <w:gridCol w:w="8220"/>
       </w:tblGrid>
       <w:tr>
         <w:trPr>
@@ -4207,7 +4210,7 @@
         </w:trPr>
         <w:tc>
           <w:tcPr>
-            <w:tcW w:w="990" w:type="dxa"/>
+            <w:tcW w:w="1568" w:type="dxa"/>
           </w:tcPr>
           <w:p>
             <w:r>
@@ -4223,7 +4226,7 @@
         </w:tc>
         <w:tc>
           <w:tcPr>
-            <w:tcW w:w="8798" w:type="dxa"/>
+            <w:tcW w:w="8220" w:type="dxa"/>
           </w:tcPr>
           <w:p>
             <w:r>
@@ -4244,7 +4247,7 @@
         </w:trPr>
         <w:tc>
           <w:tcPr>
-            <w:tcW w:w="990" w:type="dxa"/>
+            <w:tcW w:w="1568" w:type="dxa"/>
           </w:tcPr>
           <w:p>
             <w:r>
@@ -4259,7 +4262,7 @@
         </w:tc>
         <w:tc>
           <w:tcPr>
-            <w:tcW w:w="8798" w:type="dxa"/>
+            <w:tcW w:w="8220" w:type="dxa"/>
           </w:tcPr>
           <w:p>
             <w:r>
@@ -4279,7 +4282,7 @@
         </w:trPr>
         <w:tc>
           <w:tcPr>
-            <w:tcW w:w="990" w:type="dxa"/>
+            <w:tcW w:w="1568" w:type="dxa"/>
           </w:tcPr>
           <w:p>
             <w:r>
@@ -4294,7 +4297,7 @@
         </w:tc>
         <w:tc>
           <w:tcPr>
-            <w:tcW w:w="8798" w:type="dxa"/>
+            <w:tcW w:w="8220" w:type="dxa"/>
           </w:tcPr>
           <w:p>
             <w:r>
@@ -4314,7 +4317,7 @@
         </w:trPr>
         <w:tc>
           <w:tcPr>
-            <w:tcW w:w="990" w:type="dxa"/>
+            <w:tcW w:w="1568" w:type="dxa"/>
           </w:tcPr>
           <w:p>
             <w:r>
@@ -4329,7 +4332,7 @@
         </w:tc>
         <w:tc>
           <w:tcPr>
-            <w:tcW w:w="8798" w:type="dxa"/>
+            <w:tcW w:w="8220" w:type="dxa"/>
           </w:tcPr>
           <w:p>
             <w:r>
@@ -4349,7 +4352,7 @@
         </w:trPr>
         <w:tc>
           <w:tcPr>
-            <w:tcW w:w="990" w:type="dxa"/>
+            <w:tcW w:w="1568" w:type="dxa"/>
           </w:tcPr>
           <w:p>
             <w:r>
@@ -4364,7 +4367,7 @@
         </w:tc>
         <w:tc>
           <w:tcPr>
-            <w:tcW w:w="8798" w:type="dxa"/>
+            <w:tcW w:w="8220" w:type="dxa"/>
           </w:tcPr>
           <w:p>
             <w:r>
@@ -4388,6 +4391,14 @@
           <w:color w:val="172B4D"/>
         </w:rPr>
         <w:t>Development Log - 5.3.3</w:t>
+      </w:r>
+    </w:p>
+    <w:p>
+      <w:r>
+        <w:rPr>
+          <w:color w:val="172B4D"/>
+        </w:rPr>
+        <w:t>Released 11/07/2018</w:t>
       </w:r>
     </w:p>
     <w:tbl>
@@ -4595,6 +4606,14 @@
         <w:t>Development Log - 5.3.2</w:t>
       </w:r>
     </w:p>
+    <w:p>
+      <w:r>
+        <w:rPr>
+          <w:color w:val="172B4D"/>
+        </w:rPr>
+        <w:t>Released 09/14/2018</w:t>
+      </w:r>
+    </w:p>
     <w:tbl>
       <w:tblPr>
         <w:tblW w:w="9795" w:type="dxa"/>
@@ -4728,6 +4747,14 @@
           <w:color w:val="172B4D"/>
         </w:rPr>
         <w:t>Development Log - 5.3.1</w:t>
+      </w:r>
+    </w:p>
+    <w:p>
+      <w:r>
+        <w:rPr>
+          <w:color w:val="172B4D"/>
+        </w:rPr>
+        <w:t>Released 08/09/2018</w:t>
       </w:r>
     </w:p>
     <w:tbl>
@@ -4933,6 +4960,14 @@
           <w:color w:val="172B4D"/>
         </w:rPr>
         <w:t>Development Log - 5.3.0</w:t>
+      </w:r>
+    </w:p>
+    <w:p>
+      <w:r>
+        <w:rPr>
+          <w:color w:val="172B4D"/>
+        </w:rPr>
+        <w:t>Released 07/25/2018</w:t>
       </w:r>
     </w:p>
     <w:tbl>

</xml_diff>